<commit_message>
chore: cập nhật và cải tiến các thành phần trong dự án
- Thay đổi kiểu dữ liệu của JwtPayload từ interface sang type để cải thiện tính linh hoạt.
- Cập nhật phương thức login trong AuthService để loại bỏ trường passwordHash khỏi đối tượng User, tăng cường bảo mật thông tin người dùng.
- Cải thiện giao diện trang HomePage với các thay đổi về kiểu dáng và trải nghiệm người dùng.
- Cập nhật kiểu dữ liệu cho tham số credentials trong authStore để đảm bảo tính chính xác.
</commit_message>
<xml_diff>
--- a/Ngo-Gia-Hao_B2110964_BaoCao.docx
+++ b/Ngo-Gia-Hao_B2110964_BaoCao.docx
@@ -553,7 +553,16 @@
           <w:sz w:val="26"/>
           <w:szCs w:val="26"/>
         </w:rPr>
-        <w:t>MSSV: B2110961</w:t>
+        <w:t>MSSV: B211096</w:t>
+      </w:r>
+      <w:r>
+        <w:rPr>
+          <w:rFonts w:eastAsia="Times New Roman" w:cs="Times New Roman"/>
+          <w:b/>
+          <w:sz w:val="26"/>
+          <w:szCs w:val="26"/>
+        </w:rPr>
+        <w:t>4</w:t>
       </w:r>
     </w:p>
     <w:p>
@@ -2229,7 +2238,14 @@
                 <w:rStyle w:val="IndexLink"/>
                 <w:i w:val="false"/>
               </w:rPr>
-              <w:t>Hiệu năng cao: Đảm bảo thời gian tải trang nhanh khi hiển thị nhiều sản phẩm có hình ảnh chất lượng cao.</w:t>
+              <w:t>Hiệu năng cao</w:t>
+            </w:r>
+            <w:r>
+              <w:rPr>
+                <w:rStyle w:val="IndexLink"/>
+                <w:i w:val="false"/>
+              </w:rPr>
+              <w:t>: Đảm bảo thời gian tải trang nhanh khi hiển thị nhiều sản phẩm có hình ảnh chất lượng cao.</w:t>
             </w:r>
             <w:r>
               <w:rPr>
@@ -2326,7 +2342,7 @@
               <w:rPr>
                 <w:rStyle w:val="IndexLink"/>
               </w:rPr>
-              <w:t>Ứng dụng web thương mại diện tử chuyên biệt: Ứng dụng web bán laptop và dồ dùng công nghệ với đầy đủ các chức năng từ hiện thị sản phẩm, quản lý giỏ hàng đến thanh toán trực tuyến.</w:t>
+              <w:t>Ứng dụng web thương mại diện tử chuyên biệt: Ứng dụng web bán laptop và đồ dùng công nghệ với đầy đủ các chức năng từ hiển thị sản phẩm, quản lý giỏ hàng đến thanh toán trực tuyến.</w:t>
               <w:tab/>
               <w:t>11</w:t>
             </w:r>
@@ -2760,7 +2776,7 @@
               <w:rPr>
                 <w:rStyle w:val="IndexLink"/>
               </w:rPr>
-              <w:t>4.3 Áp dụng patterns và best practices</w:t>
+              <w:t>4.3 Áp dụng patterns</w:t>
               <w:tab/>
               <w:t>14</w:t>
             </w:r>
@@ -3132,7 +3148,7 @@
               <w:rPr>
                 <w:rStyle w:val="IndexLink"/>
               </w:rPr>
-              <w:t>CHƯƠNG 2: MÔ TẢ BÀI TOÁN</w:t>
+              <w:t>CHƯƠNG 2: PHÂN TÍCH VÀ THIẾT KẾ HỆ THỐNG</w:t>
               <w:tab/>
               <w:t>18</w:t>
             </w:r>
@@ -3273,10 +3289,75 @@
       </w:pPr>
       <w:r>
         <w:rPr>
-          <w:rFonts w:cs="Times New Roman"/>
-          <w:sz w:val="26"/>
-          <w:szCs w:val="26"/>
-        </w:rPr>
+          <w:rFonts w:eastAsia="Times New Roman" w:cs="Times New Roman"/>
+          <w:sz w:val="26"/>
+          <w:szCs w:val="26"/>
+        </w:rPr>
+      </w:r>
+      <w:bookmarkStart w:id="9" w:name="_Toc184153023"/>
+      <w:bookmarkStart w:id="10" w:name="_Toc184153023"/>
+      <w:bookmarkEnd w:id="10"/>
+    </w:p>
+    <w:p>
+      <w:pPr>
+        <w:pStyle w:val="Normal"/>
+        <w:rPr>
+          <w:rFonts w:ascii="Times New Roman" w:hAnsi="Times New Roman" w:cs="Times New Roman"/>
+          <w:sz w:val="26"/>
+          <w:szCs w:val="26"/>
+        </w:rPr>
+      </w:pPr>
+      <w:r>
+        <w:rPr/>
+      </w:r>
+      <w:bookmarkStart w:id="11" w:name="__RefHeading___Toc295_853921268"/>
+      <w:bookmarkStart w:id="12" w:name="_Toc184153024"/>
+      <w:bookmarkStart w:id="13" w:name="_2et92p0"/>
+      <w:bookmarkStart w:id="14" w:name="__RefHeading___Toc295_853921268"/>
+      <w:bookmarkStart w:id="15" w:name="_Toc184153024"/>
+      <w:bookmarkStart w:id="16" w:name="_2et92p0"/>
+      <w:bookmarkEnd w:id="14"/>
+      <w:bookmarkEnd w:id="15"/>
+      <w:bookmarkEnd w:id="16"/>
+      <w:r>
+        <w:br w:type="page"/>
+      </w:r>
+    </w:p>
+    <w:p>
+      <w:pPr>
+        <w:pStyle w:val="Normal"/>
+        <w:spacing w:lineRule="auto" w:line="276"/>
+        <w:jc w:val="center"/>
+        <w:rPr>
+          <w:rFonts w:ascii="Times New Roman" w:hAnsi="Times New Roman"/>
+          <w:sz w:val="26"/>
+          <w:szCs w:val="26"/>
+        </w:rPr>
+      </w:pPr>
+      <w:bookmarkStart w:id="17" w:name="_tyjcwt"/>
+      <w:bookmarkStart w:id="18" w:name="_3dy6vkm"/>
+      <w:bookmarkEnd w:id="17"/>
+      <w:bookmarkEnd w:id="18"/>
+      <w:r>
+        <w:rPr>
+          <w:rFonts w:eastAsia="Times New Roman" w:cs="Times New Roman"/>
+          <w:b/>
+          <w:color w:val="000000"/>
+          <w:sz w:val="26"/>
+          <w:szCs w:val="26"/>
+        </w:rPr>
+        <w:t>TÓM</w:t>
+      </w:r>
+      <w:r>
+        <w:rPr>
+          <w:rFonts w:eastAsia="Times New Roman" w:cs="Times New Roman"/>
+          <w:b/>
+          <w:color w:val="000000"/>
+          <w:sz w:val="26"/>
+          <w:szCs w:val="26"/>
+          <w:lang w:val="vi-VN"/>
+        </w:rPr>
+        <w:t xml:space="preserve"> TẮT</w:t>
       </w:r>
     </w:p>
     <w:p>
@@ -3285,385 +3366,6 @@
         <w:spacing w:lineRule="auto" w:line="276"/>
         <w:jc w:val="both"/>
         <w:rPr>
-          <w:rFonts w:ascii="Times New Roman" w:hAnsi="Times New Roman" w:cs="Times New Roman"/>
-          <w:sz w:val="26"/>
-          <w:szCs w:val="26"/>
-        </w:rPr>
-      </w:pPr>
-      <w:r>
-        <w:rPr>
-          <w:rFonts w:cs="Times New Roman"/>
-          <w:sz w:val="26"/>
-          <w:szCs w:val="26"/>
-        </w:rPr>
-      </w:r>
-    </w:p>
-    <w:p>
-      <w:pPr>
-        <w:pStyle w:val="Normal"/>
-        <w:spacing w:lineRule="auto" w:line="276"/>
-        <w:jc w:val="both"/>
-        <w:rPr>
-          <w:rFonts w:ascii="Times New Roman" w:hAnsi="Times New Roman" w:cs="Times New Roman"/>
-          <w:sz w:val="26"/>
-          <w:szCs w:val="26"/>
-        </w:rPr>
-      </w:pPr>
-      <w:r>
-        <w:rPr>
-          <w:rFonts w:cs="Times New Roman"/>
-          <w:sz w:val="26"/>
-          <w:szCs w:val="26"/>
-        </w:rPr>
-      </w:r>
-    </w:p>
-    <w:p>
-      <w:pPr>
-        <w:pStyle w:val="Normal"/>
-        <w:spacing w:lineRule="auto" w:line="276"/>
-        <w:jc w:val="both"/>
-        <w:rPr>
-          <w:rFonts w:ascii="Times New Roman" w:hAnsi="Times New Roman" w:cs="Times New Roman"/>
-          <w:sz w:val="26"/>
-          <w:szCs w:val="26"/>
-        </w:rPr>
-      </w:pPr>
-      <w:r>
-        <w:rPr>
-          <w:rFonts w:cs="Times New Roman"/>
-          <w:sz w:val="26"/>
-          <w:szCs w:val="26"/>
-        </w:rPr>
-      </w:r>
-    </w:p>
-    <w:p>
-      <w:pPr>
-        <w:pStyle w:val="Normal"/>
-        <w:spacing w:lineRule="auto" w:line="276"/>
-        <w:jc w:val="both"/>
-        <w:rPr>
-          <w:rFonts w:ascii="Times New Roman" w:hAnsi="Times New Roman" w:cs="Times New Roman"/>
-          <w:sz w:val="26"/>
-          <w:szCs w:val="26"/>
-        </w:rPr>
-      </w:pPr>
-      <w:r>
-        <w:rPr>
-          <w:rFonts w:cs="Times New Roman"/>
-          <w:sz w:val="26"/>
-          <w:szCs w:val="26"/>
-        </w:rPr>
-      </w:r>
-    </w:p>
-    <w:p>
-      <w:pPr>
-        <w:pStyle w:val="Normal"/>
-        <w:spacing w:lineRule="auto" w:line="276"/>
-        <w:jc w:val="both"/>
-        <w:rPr>
-          <w:rFonts w:ascii="Times New Roman" w:hAnsi="Times New Roman" w:cs="Times New Roman"/>
-          <w:sz w:val="26"/>
-          <w:szCs w:val="26"/>
-        </w:rPr>
-      </w:pPr>
-      <w:r>
-        <w:rPr>
-          <w:rFonts w:cs="Times New Roman"/>
-          <w:sz w:val="26"/>
-          <w:szCs w:val="26"/>
-        </w:rPr>
-      </w:r>
-    </w:p>
-    <w:p>
-      <w:pPr>
-        <w:pStyle w:val="Normal"/>
-        <w:spacing w:lineRule="auto" w:line="276"/>
-        <w:jc w:val="both"/>
-        <w:rPr>
-          <w:rFonts w:ascii="Times New Roman" w:hAnsi="Times New Roman" w:cs="Times New Roman"/>
-          <w:sz w:val="26"/>
-          <w:szCs w:val="26"/>
-        </w:rPr>
-      </w:pPr>
-      <w:r>
-        <w:rPr>
-          <w:rFonts w:cs="Times New Roman"/>
-          <w:sz w:val="26"/>
-          <w:szCs w:val="26"/>
-        </w:rPr>
-      </w:r>
-    </w:p>
-    <w:p>
-      <w:pPr>
-        <w:pStyle w:val="Normal"/>
-        <w:spacing w:lineRule="auto" w:line="276"/>
-        <w:jc w:val="both"/>
-        <w:rPr>
-          <w:rFonts w:ascii="Times New Roman" w:hAnsi="Times New Roman" w:cs="Times New Roman"/>
-          <w:sz w:val="26"/>
-          <w:szCs w:val="26"/>
-        </w:rPr>
-      </w:pPr>
-      <w:r>
-        <w:rPr>
-          <w:rFonts w:cs="Times New Roman"/>
-          <w:sz w:val="26"/>
-          <w:szCs w:val="26"/>
-        </w:rPr>
-      </w:r>
-    </w:p>
-    <w:p>
-      <w:pPr>
-        <w:pStyle w:val="Heading1"/>
-        <w:jc w:val="center"/>
-        <w:rPr>
-          <w:rFonts w:ascii="Times New Roman" w:hAnsi="Times New Roman"/>
-          <w:sz w:val="26"/>
-          <w:szCs w:val="26"/>
-        </w:rPr>
-      </w:pPr>
-      <w:bookmarkStart w:id="9" w:name="__RefHeading___Toc293_853921268"/>
-      <w:bookmarkStart w:id="10" w:name="_Toc184153023"/>
-      <w:bookmarkEnd w:id="9"/>
-      <w:r>
-        <w:rPr>
-          <w:rFonts w:eastAsia="Times New Roman" w:cs="Times New Roman"/>
-          <w:b/>
-          <w:color w:val="auto"/>
-          <w:sz w:val="26"/>
-          <w:szCs w:val="26"/>
-        </w:rPr>
-        <w:t>DANH</w:t>
-      </w:r>
-      <w:r>
-        <w:rPr>
-          <w:rFonts w:eastAsia="Times New Roman" w:cs="Times New Roman"/>
-          <w:b/>
-          <w:color w:val="auto"/>
-          <w:sz w:val="26"/>
-          <w:szCs w:val="26"/>
-          <w:lang w:val="vi-VN"/>
-        </w:rPr>
-        <w:t xml:space="preserve"> MỤC HÌNH ẢNH</w:t>
-      </w:r>
-      <w:bookmarkEnd w:id="10"/>
-    </w:p>
-    <w:p>
-      <w:pPr>
-        <w:pStyle w:val="Normal"/>
-        <w:spacing w:lineRule="auto" w:line="276"/>
-        <w:jc w:val="both"/>
-        <w:rPr>
-          <w:rFonts w:ascii="Times New Roman" w:hAnsi="Times New Roman" w:eastAsia="Times New Roman" w:cs="Times New Roman"/>
-          <w:sz w:val="26"/>
-          <w:szCs w:val="26"/>
-          <w:lang w:val="vi-VN"/>
-        </w:rPr>
-      </w:pPr>
-      <w:r>
-        <w:rPr>
-          <w:rFonts w:eastAsia="Times New Roman" w:cs="Times New Roman"/>
-          <w:sz w:val="26"/>
-          <w:szCs w:val="26"/>
-          <w:lang w:val="vi-VN"/>
-        </w:rPr>
-      </w:r>
-    </w:p>
-    <w:p>
-      <w:pPr>
-        <w:pStyle w:val="Normal"/>
-        <w:tabs>
-          <w:tab w:val="clear" w:pos="720"/>
-          <w:tab w:val="left" w:pos="5670" w:leader="none"/>
-          <w:tab w:val="left" w:pos="8505" w:leader="none"/>
-        </w:tabs>
-        <w:spacing w:lineRule="auto" w:line="276"/>
-        <w:ind w:left="709" w:hanging="0"/>
-        <w:jc w:val="both"/>
-        <w:rPr>
-          <w:rFonts w:ascii="Times New Roman" w:hAnsi="Times New Roman" w:eastAsia="Times New Roman" w:cs="Times New Roman"/>
-          <w:i/>
-          <w:i/>
-          <w:sz w:val="26"/>
-          <w:szCs w:val="26"/>
-        </w:rPr>
-      </w:pPr>
-      <w:r>
-        <w:rPr>
-          <w:rFonts w:eastAsia="Times New Roman" w:cs="Times New Roman"/>
-          <w:i/>
-          <w:sz w:val="26"/>
-          <w:szCs w:val="26"/>
-        </w:rPr>
-      </w:r>
-    </w:p>
-    <w:p>
-      <w:pPr>
-        <w:pStyle w:val="Normal"/>
-        <w:spacing w:lineRule="auto" w:line="276"/>
-        <w:jc w:val="both"/>
-        <w:rPr>
-          <w:rFonts w:ascii="Times New Roman" w:hAnsi="Times New Roman" w:eastAsia="Times New Roman" w:cs="Times New Roman"/>
-          <w:sz w:val="26"/>
-          <w:szCs w:val="26"/>
-        </w:rPr>
-      </w:pPr>
-      <w:r>
-        <w:rPr>
-          <w:rFonts w:eastAsia="Times New Roman" w:cs="Times New Roman"/>
-          <w:sz w:val="26"/>
-          <w:szCs w:val="26"/>
-        </w:rPr>
-      </w:r>
-    </w:p>
-    <w:p>
-      <w:pPr>
-        <w:pStyle w:val="Normal"/>
-        <w:rPr>
-          <w:rFonts w:ascii="Times New Roman" w:hAnsi="Times New Roman" w:cs="Times New Roman"/>
-          <w:sz w:val="26"/>
-          <w:szCs w:val="26"/>
-        </w:rPr>
-      </w:pPr>
-      <w:r>
-        <w:rPr>
-          <w:rFonts w:cs="Times New Roman"/>
-          <w:sz w:val="26"/>
-          <w:szCs w:val="26"/>
-        </w:rPr>
-      </w:r>
-      <w:r>
-        <w:br w:type="page"/>
-      </w:r>
-    </w:p>
-    <w:p>
-      <w:pPr>
-        <w:pStyle w:val="Heading1"/>
-        <w:jc w:val="center"/>
-        <w:rPr>
-          <w:rFonts w:ascii="Times New Roman" w:hAnsi="Times New Roman"/>
-          <w:sz w:val="26"/>
-          <w:szCs w:val="26"/>
-        </w:rPr>
-      </w:pPr>
-      <w:bookmarkStart w:id="11" w:name="__RefHeading___Toc295_853921268"/>
-      <w:bookmarkStart w:id="12" w:name="_Toc184153024"/>
-      <w:bookmarkStart w:id="13" w:name="_2et92p0"/>
-      <w:bookmarkEnd w:id="11"/>
-      <w:bookmarkEnd w:id="13"/>
-      <w:r>
-        <w:rPr>
-          <w:rFonts w:cs="Times New Roman"/>
-          <w:b/>
-          <w:color w:val="auto"/>
-          <w:sz w:val="26"/>
-          <w:szCs w:val="26"/>
-        </w:rPr>
-        <w:t>DANH</w:t>
-      </w:r>
-      <w:r>
-        <w:rPr>
-          <w:rFonts w:cs="Times New Roman"/>
-          <w:b/>
-          <w:color w:val="auto"/>
-          <w:sz w:val="26"/>
-          <w:szCs w:val="26"/>
-          <w:lang w:val="vi-VN"/>
-        </w:rPr>
-        <w:t xml:space="preserve"> MỤC BẢNG</w:t>
-      </w:r>
-      <w:bookmarkEnd w:id="12"/>
-    </w:p>
-    <w:p>
-      <w:pPr>
-        <w:pStyle w:val="Normal"/>
-        <w:tabs>
-          <w:tab w:val="clear" w:pos="720"/>
-          <w:tab w:val="left" w:pos="9356" w:leader="none"/>
-        </w:tabs>
-        <w:spacing w:lineRule="auto" w:line="276"/>
-        <w:ind w:firstLine="567"/>
-        <w:jc w:val="both"/>
-        <w:rPr>
-          <w:rFonts w:ascii="Times New Roman" w:hAnsi="Times New Roman" w:eastAsia="Times New Roman" w:cs="Times New Roman"/>
-          <w:i/>
-          <w:i/>
-          <w:sz w:val="26"/>
-          <w:szCs w:val="26"/>
-        </w:rPr>
-      </w:pPr>
-      <w:r>
-        <w:rPr>
-          <w:rFonts w:eastAsia="Times New Roman" w:cs="Times New Roman"/>
-          <w:i/>
-          <w:sz w:val="26"/>
-          <w:szCs w:val="26"/>
-        </w:rPr>
-      </w:r>
-    </w:p>
-    <w:p>
-      <w:pPr>
-        <w:pStyle w:val="Normal"/>
-        <w:rPr>
-          <w:rFonts w:ascii="Times New Roman" w:hAnsi="Times New Roman" w:cs="Times New Roman"/>
-          <w:sz w:val="26"/>
-          <w:szCs w:val="26"/>
-        </w:rPr>
-      </w:pPr>
-      <w:r>
-        <w:rPr>
-          <w:rFonts w:cs="Times New Roman"/>
-          <w:sz w:val="26"/>
-          <w:szCs w:val="26"/>
-        </w:rPr>
-      </w:r>
-      <w:r>
-        <w:br w:type="page"/>
-      </w:r>
-    </w:p>
-    <w:p>
-      <w:pPr>
-        <w:pStyle w:val="Normal"/>
-        <w:spacing w:lineRule="auto" w:line="276"/>
-        <w:jc w:val="center"/>
-        <w:rPr>
-          <w:rFonts w:ascii="Times New Roman" w:hAnsi="Times New Roman"/>
-          <w:sz w:val="26"/>
-          <w:szCs w:val="26"/>
-        </w:rPr>
-      </w:pPr>
-      <w:bookmarkStart w:id="14" w:name="_tyjcwt"/>
-      <w:bookmarkStart w:id="15" w:name="_3dy6vkm"/>
-      <w:bookmarkEnd w:id="14"/>
-      <w:bookmarkEnd w:id="15"/>
-      <w:r>
-        <w:rPr>
-          <w:rFonts w:eastAsia="Times New Roman" w:cs="Times New Roman"/>
-          <w:b/>
-          <w:color w:val="000000"/>
-          <w:sz w:val="26"/>
-          <w:szCs w:val="26"/>
-        </w:rPr>
-        <w:t>TÓM</w:t>
-      </w:r>
-      <w:r>
-        <w:rPr>
-          <w:rFonts w:eastAsia="Times New Roman" w:cs="Times New Roman"/>
-          <w:b/>
-          <w:color w:val="000000"/>
-          <w:sz w:val="26"/>
-          <w:szCs w:val="26"/>
-          <w:lang w:val="vi-VN"/>
-        </w:rPr>
-        <w:t xml:space="preserve"> TẮT</w:t>
-      </w:r>
-    </w:p>
-    <w:p>
-      <w:pPr>
-        <w:pStyle w:val="Normal"/>
-        <w:spacing w:lineRule="auto" w:line="276"/>
-        <w:jc w:val="both"/>
-        <w:rPr>
           <w:rFonts w:ascii="Times New Roman" w:hAnsi="Times New Roman"/>
           <w:sz w:val="26"/>
           <w:szCs w:val="26"/>
@@ -3688,7 +3390,7 @@
           <w:szCs w:val="26"/>
           <w:lang w:val="vi-VN" w:eastAsia="en-US" w:bidi="ar-SA"/>
         </w:rPr>
-        <w:t>Xây dựng một ứng dụng web thương mại điện tử chuyên bán laptop và các sản phảm công nghệ, cung cấp trải nghiệm mua sắm thuận tiện, tích hợp tình năng báo mật cơ bản (JWT) và có tính mở rộng cao.</w:t>
+        <w:t>Xây dựng một ứng dụng web thương mại điện tử chuyên bán laptop và các sản phảm công nghệ, cung cấp trải nghiệm mua sắm thuận tiện, tích hợp tình năng báo mật  (JWT) và có tính mở rộng cao.</w:t>
       </w:r>
     </w:p>
     <w:p>
@@ -3706,9 +3408,9 @@
           <w:szCs w:val="26"/>
         </w:rPr>
       </w:r>
-      <w:bookmarkStart w:id="16" w:name="_Toc184153025"/>
-      <w:bookmarkStart w:id="17" w:name="_Toc184153025"/>
-      <w:bookmarkEnd w:id="17"/>
+      <w:bookmarkStart w:id="19" w:name="_Toc184153025"/>
+      <w:bookmarkStart w:id="20" w:name="_Toc184153025"/>
+      <w:bookmarkEnd w:id="20"/>
       <w:r>
         <w:br w:type="page"/>
       </w:r>
@@ -3720,8 +3422,8 @@
           <w:color w:val="000000"/>
         </w:rPr>
       </w:pPr>
-      <w:bookmarkStart w:id="18" w:name="__RefHeading___Toc607_2178250545"/>
-      <w:bookmarkEnd w:id="18"/>
+      <w:bookmarkStart w:id="21" w:name="__RefHeading___Toc607_2178250545"/>
+      <w:bookmarkEnd w:id="21"/>
       <w:r>
         <w:rPr>
           <w:rFonts w:eastAsia="Times New Roman" w:cs="Times New Roman"/>
@@ -3764,8 +3466,8 @@
           <w:color w:val="000000"/>
         </w:rPr>
       </w:pPr>
-      <w:bookmarkStart w:id="19" w:name="__RefHeading___Toc1255_853921268"/>
-      <w:bookmarkEnd w:id="19"/>
+      <w:bookmarkStart w:id="22" w:name="__RefHeading___Toc1255_853921268"/>
+      <w:bookmarkEnd w:id="22"/>
       <w:r>
         <w:rPr>
           <w:rFonts w:eastAsia="Times New Roman" w:cs="Times New Roman"/>
@@ -3804,9 +3506,9 @@
           <w:color w:val="000000"/>
         </w:rPr>
       </w:r>
-      <w:bookmarkStart w:id="20" w:name="__RefHeading___Toc297_853921268"/>
-      <w:bookmarkStart w:id="21" w:name="__RefHeading___Toc297_853921268"/>
-      <w:bookmarkEnd w:id="21"/>
+      <w:bookmarkStart w:id="23" w:name="__RefHeading___Toc297_853921268"/>
+      <w:bookmarkStart w:id="24" w:name="__RefHeading___Toc297_853921268"/>
+      <w:bookmarkEnd w:id="24"/>
     </w:p>
     <w:p>
       <w:pPr>
@@ -3822,11 +3524,11 @@
           <w:szCs w:val="26"/>
         </w:rPr>
       </w:pPr>
-      <w:bookmarkStart w:id="22" w:name="__RefHeading___Toc299_853921268"/>
-      <w:bookmarkStart w:id="23" w:name="_Toc184153026"/>
-      <w:bookmarkStart w:id="24" w:name="_1t3h5sf"/>
-      <w:bookmarkEnd w:id="22"/>
-      <w:bookmarkEnd w:id="24"/>
+      <w:bookmarkStart w:id="25" w:name="__RefHeading___Toc299_853921268"/>
+      <w:bookmarkStart w:id="26" w:name="_Toc184153026"/>
+      <w:bookmarkStart w:id="27" w:name="_1t3h5sf"/>
+      <w:bookmarkEnd w:id="25"/>
+      <w:bookmarkEnd w:id="27"/>
       <w:r>
         <w:rPr>
           <w:rFonts w:eastAsia="Times New Roman" w:cs="Times New Roman"/>
@@ -3837,7 +3539,7 @@
         </w:rPr>
         <w:t>ĐẶT VẤN ĐỀ</w:t>
       </w:r>
-      <w:bookmarkEnd w:id="23"/>
+      <w:bookmarkEnd w:id="26"/>
     </w:p>
     <w:p>
       <w:pPr>
@@ -4199,9 +3901,9 @@
           <w:szCs w:val="26"/>
         </w:rPr>
       </w:pPr>
-      <w:bookmarkStart w:id="25" w:name="__RefHeading___Toc301_853921268"/>
-      <w:bookmarkStart w:id="26" w:name="_Toc184153027"/>
-      <w:bookmarkEnd w:id="25"/>
+      <w:bookmarkStart w:id="28" w:name="__RefHeading___Toc301_853921268"/>
+      <w:bookmarkStart w:id="29" w:name="_Toc184153027"/>
+      <w:bookmarkEnd w:id="28"/>
       <w:r>
         <w:rPr>
           <w:rFonts w:eastAsia="Times New Roman" w:cs="Times New Roman"/>
@@ -4221,9 +3923,43 @@
           <w:szCs w:val="26"/>
           <w:lang w:val="vi-VN"/>
         </w:rPr>
-        <w:t xml:space="preserve"> TIÊU ĐỀ TÀI</w:t>
-      </w:r>
-      <w:bookmarkEnd w:id="26"/>
+        <w:t xml:space="preserve"> TIÊU </w:t>
+      </w:r>
+      <w:r>
+        <w:rPr>
+          <w:rFonts w:eastAsia="Times New Roman" w:cs="Times New Roman"/>
+          <w:b/>
+          <w:color w:val="000000"/>
+          <w:sz w:val="26"/>
+          <w:szCs w:val="26"/>
+          <w:lang w:val="vi-VN"/>
+        </w:rPr>
+        <w:t>C</w:t>
+      </w:r>
+      <w:r>
+        <w:rPr>
+          <w:rFonts w:eastAsia="Times New Roman" w:cs="Times New Roman"/>
+          <w:b/>
+          <w:color w:val="000000"/>
+          <w:kern w:val="0"/>
+          <w:sz w:val="26"/>
+          <w:szCs w:val="26"/>
+          <w:lang w:val="vi-VN" w:eastAsia="en-US" w:bidi="ar-SA"/>
+        </w:rPr>
+        <w:t>ỦA</w:t>
+      </w:r>
+      <w:r>
+        <w:rPr>
+          <w:rFonts w:eastAsia="Times New Roman" w:cs="Times New Roman"/>
+          <w:b/>
+          <w:color w:val="000000"/>
+          <w:sz w:val="26"/>
+          <w:szCs w:val="26"/>
+          <w:lang w:val="vi-VN"/>
+        </w:rPr>
+        <w:t xml:space="preserve"> ĐỀ TÀI</w:t>
+      </w:r>
+      <w:bookmarkEnd w:id="29"/>
     </w:p>
     <w:p>
       <w:pPr>
@@ -4231,8 +3967,8 @@
         <w:jc w:val="both"/>
         <w:rPr/>
       </w:pPr>
-      <w:bookmarkStart w:id="27" w:name="__RefHeading___Toc753_853921268"/>
-      <w:bookmarkEnd w:id="27"/>
+      <w:bookmarkStart w:id="30" w:name="__RefHeading___Toc753_853921268"/>
+      <w:bookmarkEnd w:id="30"/>
       <w:r>
         <w:rPr>
           <w:rFonts w:eastAsia="Times New Roman" w:cs="Times New Roman"/>
@@ -4506,7 +4242,46 @@
           <w:szCs w:val="22"/>
           <w:lang w:val="en-US" w:eastAsia="en-US" w:bidi="ar-SA"/>
         </w:rPr>
-        <w:t>:  Tích hôp phương thức thanh toán qua QR Code (Sepay) an toàn và tiện lợi.</w:t>
+        <w:t xml:space="preserve">:  Tích </w:t>
+      </w:r>
+      <w:r>
+        <w:rPr>
+          <w:rFonts w:eastAsia="Cambria" w:cs="" w:cstheme="minorBidi" w:eastAsiaTheme="minorHAnsi"/>
+          <w:b w:val="false"/>
+          <w:bCs w:val="false"/>
+          <w:color w:val="auto"/>
+          <w:kern w:val="0"/>
+          <w:sz w:val="26"/>
+          <w:szCs w:val="22"/>
+          <w:lang w:val="en-US" w:eastAsia="en-US" w:bidi="ar-SA"/>
+        </w:rPr>
+        <w:t>h</w:t>
+      </w:r>
+      <w:r>
+        <w:rPr>
+          <w:rFonts w:eastAsia="Cambria" w:cs="" w:cstheme="minorBidi" w:eastAsiaTheme="minorHAnsi"/>
+          <w:b w:val="false"/>
+          <w:bCs w:val="false"/>
+          <w:color w:val="auto"/>
+          <w:kern w:val="0"/>
+          <w:sz w:val="26"/>
+          <w:szCs w:val="22"/>
+          <w:lang w:val="en-US" w:eastAsia="en-US" w:bidi="ar-SA"/>
+        </w:rPr>
+        <w:t>ợp</w:t>
+      </w:r>
+      <w:r>
+        <w:rPr>
+          <w:rFonts w:eastAsia="Cambria" w:cs="" w:cstheme="minorBidi" w:eastAsiaTheme="minorHAnsi"/>
+          <w:b w:val="false"/>
+          <w:bCs w:val="false"/>
+          <w:color w:val="auto"/>
+          <w:kern w:val="0"/>
+          <w:sz w:val="26"/>
+          <w:szCs w:val="22"/>
+          <w:lang w:val="en-US" w:eastAsia="en-US" w:bidi="ar-SA"/>
+        </w:rPr>
+        <w:t xml:space="preserve"> phương thức thanh toán qua QR Code (Sepay) an toàn và tiện lợi.</w:t>
       </w:r>
     </w:p>
     <w:p>
@@ -4514,8 +4289,8 @@
         <w:pStyle w:val="Heading2"/>
         <w:rPr/>
       </w:pPr>
-      <w:bookmarkStart w:id="28" w:name="__RefHeading___Toc1220_853921268"/>
-      <w:bookmarkEnd w:id="28"/>
+      <w:bookmarkStart w:id="31" w:name="__RefHeading___Toc1220_853921268"/>
+      <w:bookmarkEnd w:id="31"/>
       <w:r>
         <w:rPr/>
         <w:t xml:space="preserve"> </w:t>
@@ -4725,8 +4500,8 @@
         <w:pStyle w:val="Heading2"/>
         <w:rPr/>
       </w:pPr>
-      <w:bookmarkStart w:id="29" w:name="__RefHeading___Toc1222_853921268"/>
-      <w:bookmarkEnd w:id="29"/>
+      <w:bookmarkStart w:id="32" w:name="__RefHeading___Toc1222_853921268"/>
+      <w:bookmarkEnd w:id="32"/>
       <w:r>
         <w:rPr>
           <w:rFonts w:eastAsia="Cambria" w:cs="" w:cstheme="minorBidi" w:eastAsiaTheme="minorHAnsi"/>
@@ -4782,8 +4557,8 @@
         </w:numPr>
         <w:rPr/>
       </w:pPr>
-      <w:bookmarkStart w:id="30" w:name="__RefHeading___Toc1224_853921268"/>
-      <w:bookmarkEnd w:id="30"/>
+      <w:bookmarkStart w:id="33" w:name="__RefHeading___Toc1224_853921268"/>
+      <w:bookmarkEnd w:id="33"/>
       <w:r>
         <w:rPr>
           <w:b/>
@@ -4808,7 +4583,7 @@
           <w:sz w:val="26"/>
           <w:szCs w:val="26"/>
         </w:rPr>
-        <w:t>: Đảm bảo thời gian tải trang nhanh khi hiển thị nhiều sản phẩm có hình ảnh chất lượng cao.</w:t>
+        <w:t>: Đảm bảo thời gian tải trang nhanh khi hiển thị nhiều sản phẩm có hình ảnh chất lượng cao.</w:t>
       </w:r>
     </w:p>
     <w:p>
@@ -4946,7 +4721,7 @@
           <w:sz w:val="26"/>
           <w:szCs w:val="26"/>
         </w:rPr>
-        <w:t>: Dễ dàng tích hợp thêm các tính năng mới như chatbot tư v</w:t>
+        <w:t xml:space="preserve">: Dễ dàng tích hợp thêm các tính năng mới </w:t>
       </w:r>
       <w:r>
         <w:rPr>
@@ -4962,16 +4737,61 @@
           <w:szCs w:val="26"/>
           <w:lang w:val="en-US" w:eastAsia="en-US" w:bidi="ar-SA"/>
         </w:rPr>
-        <w:t>ấn</w:t>
-      </w:r>
-      <w:r>
-        <w:rPr>
+        <w:t>v</w:t>
+      </w:r>
+      <w:r>
+        <w:rPr>
+          <w:rFonts w:eastAsia="Times New Roman" w:cs="Calibri"/>
           <w:b w:val="false"/>
           <w:i w:val="false"/>
           <w:caps w:val="false"/>
           <w:smallCaps w:val="false"/>
           <w:color w:val="000000"/>
           <w:spacing w:val="0"/>
+          <w:kern w:val="0"/>
+          <w:sz w:val="26"/>
+          <w:szCs w:val="26"/>
+          <w:lang w:val="en-US" w:eastAsia="en-US" w:bidi="ar-SA"/>
+        </w:rPr>
+        <w:t>ề sau</w:t>
+      </w:r>
+      <w:r>
+        <w:rPr>
+          <w:b w:val="false"/>
+          <w:i w:val="false"/>
+          <w:caps w:val="false"/>
+          <w:smallCaps w:val="false"/>
+          <w:color w:val="000000"/>
+          <w:spacing w:val="0"/>
+          <w:sz w:val="26"/>
+          <w:szCs w:val="26"/>
+        </w:rPr>
+        <w:t xml:space="preserve"> như chatbot tư v</w:t>
+      </w:r>
+      <w:r>
+        <w:rPr>
+          <w:rFonts w:eastAsia="Times New Roman" w:cs="Calibri"/>
+          <w:b w:val="false"/>
+          <w:i w:val="false"/>
+          <w:caps w:val="false"/>
+          <w:smallCaps w:val="false"/>
+          <w:color w:val="000000"/>
+          <w:spacing w:val="0"/>
+          <w:kern w:val="0"/>
+          <w:sz w:val="26"/>
+          <w:szCs w:val="26"/>
+          <w:lang w:val="en-US" w:eastAsia="en-US" w:bidi="ar-SA"/>
+        </w:rPr>
+        <w:t>ấn</w:t>
+      </w:r>
+      <w:r>
+        <w:rPr>
+          <w:b w:val="false"/>
+          <w:i w:val="false"/>
+          <w:caps w:val="false"/>
+          <w:smallCaps w:val="false"/>
+          <w:color w:val="000000"/>
+          <w:spacing w:val="0"/>
           <w:sz w:val="26"/>
           <w:szCs w:val="26"/>
         </w:rPr>
@@ -5048,9 +4868,9 @@
           <w:szCs w:val="26"/>
         </w:rPr>
       </w:pPr>
-      <w:bookmarkStart w:id="31" w:name="__RefHeading___Toc303_853921268"/>
-      <w:bookmarkStart w:id="32" w:name="_Toc184153028"/>
-      <w:bookmarkEnd w:id="31"/>
+      <w:bookmarkStart w:id="34" w:name="__RefHeading___Toc303_853921268"/>
+      <w:bookmarkStart w:id="35" w:name="_Toc184153028"/>
+      <w:bookmarkEnd w:id="34"/>
       <w:r>
         <w:rPr>
           <w:rFonts w:eastAsia="Times New Roman" w:cs="Times New Roman"/>
@@ -5062,15 +4882,15 @@
         </w:rPr>
         <w:t>ĐỐI TƯỢNG VÀ PHẠM VI NGHIÊN CỨU</w:t>
       </w:r>
-      <w:bookmarkEnd w:id="32"/>
+      <w:bookmarkEnd w:id="35"/>
     </w:p>
     <w:p>
       <w:pPr>
         <w:pStyle w:val="Heading2"/>
         <w:rPr/>
       </w:pPr>
-      <w:bookmarkStart w:id="33" w:name="__RefHeading___Toc1226_853921268"/>
-      <w:bookmarkEnd w:id="33"/>
+      <w:bookmarkStart w:id="36" w:name="__RefHeading___Toc1226_853921268"/>
+      <w:bookmarkEnd w:id="36"/>
       <w:r>
         <w:rPr>
           <w:rFonts w:eastAsia="Times New Roman" w:cs="Times New Roman"/>
@@ -5081,7 +4901,7 @@
         <w:tab/>
         <w:t xml:space="preserve">3.1 </w:t>
       </w:r>
-      <w:bookmarkStart w:id="34" w:name="_Toc184153029"/>
+      <w:bookmarkStart w:id="37" w:name="_Toc184153029"/>
       <w:r>
         <w:rPr>
           <w:rFonts w:eastAsia="Times New Roman" w:cs="Times New Roman"/>
@@ -5091,15 +4911,15 @@
         </w:rPr>
         <w:t>Đối tượng</w:t>
       </w:r>
-      <w:bookmarkEnd w:id="34"/>
+      <w:bookmarkEnd w:id="37"/>
     </w:p>
     <w:p>
       <w:pPr>
         <w:pStyle w:val="Heading3"/>
         <w:rPr/>
       </w:pPr>
-      <w:bookmarkStart w:id="35" w:name="__RefHeading___Toc1228_853921268"/>
-      <w:bookmarkEnd w:id="35"/>
+      <w:bookmarkStart w:id="38" w:name="__RefHeading___Toc1228_853921268"/>
+      <w:bookmarkEnd w:id="38"/>
       <w:r>
         <w:rPr>
           <w:rFonts w:eastAsia="Times New Roman" w:cs="Times New Roman"/>
@@ -5133,8 +4953,8 @@
         </w:numPr>
         <w:rPr/>
       </w:pPr>
-      <w:bookmarkStart w:id="36" w:name="__RefHeading___Toc1230_853921268"/>
-      <w:bookmarkEnd w:id="36"/>
+      <w:bookmarkStart w:id="39" w:name="__RefHeading___Toc1230_853921268"/>
+      <w:bookmarkEnd w:id="39"/>
       <w:r>
         <w:rPr>
           <w:rFonts w:eastAsia="Times New Roman" w:cs="Calibri"/>
@@ -5159,7 +4979,72 @@
           <w:szCs w:val="22"/>
           <w:lang w:val="en-US" w:eastAsia="en-US" w:bidi="ar-SA"/>
         </w:rPr>
-        <w:t>Ứng dụng web bán laptop và dồ dùng công nghệ với đầy đủ các chức năng từ hiện thị sản phẩm, quản lý giỏ hàng đến thanh toán trực tuyến.</w:t>
+        <w:t xml:space="preserve">Ứng dụng web bán laptop và </w:t>
+      </w:r>
+      <w:r>
+        <w:rPr>
+          <w:rFonts w:eastAsia="Times New Roman" w:cs="Calibri"/>
+          <w:b w:val="false"/>
+          <w:bCs w:val="false"/>
+          <w:color w:val="auto"/>
+          <w:kern w:val="0"/>
+          <w:sz w:val="26"/>
+          <w:szCs w:val="22"/>
+          <w:lang w:val="en-US" w:eastAsia="en-US" w:bidi="ar-SA"/>
+        </w:rPr>
+        <w:t>đồ</w:t>
+      </w:r>
+      <w:r>
+        <w:rPr>
+          <w:rFonts w:eastAsia="Times New Roman" w:cs="Calibri"/>
+          <w:b w:val="false"/>
+          <w:bCs w:val="false"/>
+          <w:color w:val="auto"/>
+          <w:kern w:val="0"/>
+          <w:sz w:val="26"/>
+          <w:szCs w:val="22"/>
+          <w:lang w:val="en-US" w:eastAsia="en-US" w:bidi="ar-SA"/>
+        </w:rPr>
+        <w:t xml:space="preserve"> dùng công nghệ với đầy đủ các chức năng từ </w:t>
+      </w:r>
+      <w:r>
+        <w:rPr>
+          <w:rFonts w:eastAsia="Times New Roman" w:cs="Calibri"/>
+          <w:b w:val="false"/>
+          <w:bCs w:val="false"/>
+          <w:color w:val="auto"/>
+          <w:kern w:val="0"/>
+          <w:sz w:val="26"/>
+          <w:szCs w:val="22"/>
+          <w:lang w:val="en-US" w:eastAsia="en-US" w:bidi="ar-SA"/>
+        </w:rPr>
+        <w:t>hi</w:t>
+      </w:r>
+      <w:r>
+        <w:rPr>
+          <w:rFonts w:eastAsia="Times New Roman" w:cs="Calibri"/>
+          <w:b w:val="false"/>
+          <w:bCs w:val="false"/>
+          <w:color w:val="auto"/>
+          <w:kern w:val="0"/>
+          <w:sz w:val="26"/>
+          <w:szCs w:val="22"/>
+          <w:lang w:val="en-US" w:eastAsia="en-US" w:bidi="ar-SA"/>
+        </w:rPr>
+        <w:t>ển</w:t>
+      </w:r>
+      <w:r>
+        <w:rPr>
+          <w:rFonts w:eastAsia="Times New Roman" w:cs="Calibri"/>
+          <w:b w:val="false"/>
+          <w:bCs w:val="false"/>
+          <w:color w:val="auto"/>
+          <w:kern w:val="0"/>
+          <w:sz w:val="26"/>
+          <w:szCs w:val="22"/>
+          <w:lang w:val="en-US" w:eastAsia="en-US" w:bidi="ar-SA"/>
+        </w:rPr>
+        <w:t xml:space="preserve"> thị sản phẩm, quản lý giỏ hàng đến thanh toán trực tuyến.</w:t>
       </w:r>
     </w:p>
     <w:p>
@@ -5167,8 +5052,8 @@
         <w:pStyle w:val="Heading3"/>
         <w:rPr/>
       </w:pPr>
-      <w:bookmarkStart w:id="37" w:name="__RefHeading___Toc1232_853921268"/>
-      <w:bookmarkEnd w:id="37"/>
+      <w:bookmarkStart w:id="40" w:name="__RefHeading___Toc1232_853921268"/>
+      <w:bookmarkEnd w:id="40"/>
       <w:r>
         <w:rPr/>
         <w:tab/>
@@ -5220,7 +5105,33 @@
           <w:szCs w:val="28"/>
           <w:lang w:val="en-US" w:eastAsia="en-US" w:bidi="ar-SA"/>
         </w:rPr>
-        <w:t>Mô hình Client-Server với Frontend(React + TailwindCSS), Backend(NestJS) và Database(Postgres + TypeORM).</w:t>
+        <w:t xml:space="preserve">Mô hình Client-Server với Frontend(React + TailwindCSS </w:t>
+      </w:r>
+      <w:r>
+        <w:rPr>
+          <w:rFonts w:eastAsia="Times New Roman" w:cs="Calibri"/>
+          <w:b w:val="false"/>
+          <w:bCs w:val="false"/>
+          <w:color w:val="auto"/>
+          <w:kern w:val="0"/>
+          <w:sz w:val="26"/>
+          <w:szCs w:val="28"/>
+          <w:lang w:val="en-US" w:eastAsia="en-US" w:bidi="ar-SA"/>
+        </w:rPr>
+        <w:t>+ShadcnUi</w:t>
+      </w:r>
+      <w:r>
+        <w:rPr>
+          <w:rFonts w:eastAsia="Times New Roman" w:cs="Calibri"/>
+          <w:b w:val="false"/>
+          <w:bCs w:val="false"/>
+          <w:color w:val="auto"/>
+          <w:kern w:val="0"/>
+          <w:sz w:val="26"/>
+          <w:szCs w:val="28"/>
+          <w:lang w:val="en-US" w:eastAsia="en-US" w:bidi="ar-SA"/>
+        </w:rPr>
+        <w:t>), Backend(NestJS) và Database(Postgres + TypeORM).</w:t>
       </w:r>
     </w:p>
     <w:p>
@@ -5388,8 +5299,8 @@
         <w:pStyle w:val="Heading3"/>
         <w:rPr/>
       </w:pPr>
-      <w:bookmarkStart w:id="38" w:name="__RefHeading___Toc1234_853921268"/>
-      <w:bookmarkEnd w:id="38"/>
+      <w:bookmarkStart w:id="41" w:name="__RefHeading___Toc1234_853921268"/>
+      <w:bookmarkEnd w:id="41"/>
       <w:r>
         <w:rPr/>
         <w:tab/>
@@ -5433,15 +5344,14 @@
       <w:r>
         <w:rPr>
           <w:rFonts w:eastAsia="Times New Roman" w:cs="Calibri"/>
-          <w:b w:val="false"/>
-          <w:bCs w:val="false"/>
+          <w:b/>
           <w:color w:val="auto"/>
           <w:kern w:val="0"/>
           <w:sz w:val="26"/>
           <w:szCs w:val="28"/>
           <w:lang w:val="en-US" w:eastAsia="en-US" w:bidi="ar-SA"/>
         </w:rPr>
-        <w:t xml:space="preserve">người mua laptop và </w:t>
+        <w:t>N</w:t>
       </w:r>
       <w:r>
         <w:rPr>
@@ -5454,7 +5364,7 @@
           <w:szCs w:val="28"/>
           <w:lang w:val="en-US" w:eastAsia="en-US" w:bidi="ar-SA"/>
         </w:rPr>
-        <w:t>đồ</w:t>
+        <w:t xml:space="preserve">gười mua </w:t>
       </w:r>
       <w:r>
         <w:rPr>
@@ -5467,7 +5377,20 @@
           <w:szCs w:val="28"/>
           <w:lang w:val="en-US" w:eastAsia="en-US" w:bidi="ar-SA"/>
         </w:rPr>
-        <w:t xml:space="preserve"> dùng công nghệ.</w:t>
+        <w:t>s</w:t>
+      </w:r>
+      <w:r>
+        <w:rPr>
+          <w:rFonts w:eastAsia="Times New Roman" w:cs="Calibri"/>
+          <w:b w:val="false"/>
+          <w:bCs w:val="false"/>
+          <w:color w:val="auto"/>
+          <w:kern w:val="0"/>
+          <w:sz w:val="26"/>
+          <w:szCs w:val="28"/>
+          <w:lang w:val="en-US" w:eastAsia="en-US" w:bidi="ar-SA"/>
+        </w:rPr>
+        <w:t>ản phẩm.</w:t>
       </w:r>
     </w:p>
     <w:p>
@@ -5539,6 +5462,19 @@
       <w:r>
         <w:rPr>
           <w:rFonts w:eastAsia="Times New Roman" w:cs="Calibri"/>
+          <w:b/>
+          <w:bCs/>
+          <w:color w:val="auto"/>
+          <w:kern w:val="0"/>
+          <w:sz w:val="26"/>
+          <w:szCs w:val="28"/>
+          <w:lang w:val="en-US" w:eastAsia="en-US" w:bidi="ar-SA"/>
+        </w:rPr>
+        <w:t>N</w:t>
+      </w:r>
+      <w:r>
+        <w:rPr>
+          <w:rFonts w:eastAsia="Times New Roman" w:cs="Calibri"/>
           <w:b w:val="false"/>
           <w:bCs w:val="false"/>
           <w:color w:val="auto"/>
@@ -5547,7 +5483,7 @@
           <w:szCs w:val="28"/>
           <w:lang w:val="en-US" w:eastAsia="en-US" w:bidi="ar-SA"/>
         </w:rPr>
-        <w:t>người chỉ ghé thăm review sản phẩm.</w:t>
+        <w:t>gười chỉ ghé thăm review sản phẩm.</w:t>
       </w:r>
     </w:p>
     <w:p>
@@ -5559,8 +5495,8 @@
           <w:szCs w:val="26"/>
         </w:rPr>
       </w:pPr>
-      <w:bookmarkStart w:id="39" w:name="__RefHeading___Toc1236_853921268"/>
-      <w:bookmarkEnd w:id="39"/>
+      <w:bookmarkStart w:id="42" w:name="__RefHeading___Toc1236_853921268"/>
+      <w:bookmarkEnd w:id="42"/>
       <w:r>
         <w:rPr>
           <w:rFonts w:eastAsia="Times New Roman" w:cs="Times New Roman"/>
@@ -5582,8 +5518,8 @@
           <w:szCs w:val="26"/>
         </w:rPr>
       </w:pPr>
-      <w:bookmarkStart w:id="40" w:name="__RefHeading___Toc609_2178250545"/>
-      <w:bookmarkEnd w:id="40"/>
+      <w:bookmarkStart w:id="43" w:name="__RefHeading___Toc609_2178250545"/>
+      <w:bookmarkEnd w:id="43"/>
       <w:r>
         <w:rPr>
           <w:rFonts w:eastAsia="Times New Roman" w:cs="Times New Roman"/>
@@ -5605,8 +5541,8 @@
           <w:szCs w:val="26"/>
         </w:rPr>
       </w:pPr>
-      <w:bookmarkStart w:id="41" w:name="__RefHeading___Toc611_2178250545"/>
-      <w:bookmarkEnd w:id="41"/>
+      <w:bookmarkStart w:id="44" w:name="__RefHeading___Toc611_2178250545"/>
+      <w:bookmarkEnd w:id="44"/>
       <w:r>
         <w:rPr>
           <w:rFonts w:eastAsia="Times New Roman" w:cs="Times New Roman"/>
@@ -5619,7 +5555,7 @@
         <w:tab/>
         <w:t xml:space="preserve">3.2 </w:t>
       </w:r>
-      <w:bookmarkStart w:id="42" w:name="_Toc184153030"/>
+      <w:bookmarkStart w:id="45" w:name="_Toc184153030"/>
       <w:r>
         <w:rPr>
           <w:sz w:val="26"/>
@@ -5627,7 +5563,7 @@
         </w:rPr>
         <w:t>Phạm vi nghiên cứ</w:t>
       </w:r>
-      <w:bookmarkEnd w:id="42"/>
+      <w:bookmarkEnd w:id="45"/>
       <w:r>
         <w:rPr>
           <w:sz w:val="26"/>
@@ -5641,8 +5577,8 @@
         <w:pStyle w:val="Heading3"/>
         <w:rPr/>
       </w:pPr>
-      <w:bookmarkStart w:id="43" w:name="__RefHeading___Toc613_2178250545"/>
-      <w:bookmarkEnd w:id="43"/>
+      <w:bookmarkStart w:id="46" w:name="__RefHeading___Toc613_2178250545"/>
+      <w:bookmarkEnd w:id="46"/>
       <w:r>
         <w:rPr/>
         <w:tab/>
@@ -5736,6 +5672,24 @@
         </w:rPr>
         <w:t xml:space="preserve">State Management </w:t>
       </w:r>
+      <w:r>
+        <w:rPr>
+          <w:sz w:val="26"/>
+          <w:szCs w:val="26"/>
+        </w:rPr>
+        <w:t>v</w:t>
+      </w:r>
+      <w:r>
+        <w:rPr>
+          <w:rFonts w:eastAsia="Times New Roman" w:cs="Calibri"/>
+          <w:color w:val="auto"/>
+          <w:kern w:val="0"/>
+          <w:sz w:val="26"/>
+          <w:szCs w:val="26"/>
+          <w:lang w:val="en-US" w:eastAsia="en-US" w:bidi="ar-SA"/>
+        </w:rPr>
+        <w:t>ới Zustand</w:t>
+      </w:r>
     </w:p>
     <w:p>
       <w:pPr>
@@ -5757,7 +5711,21 @@
           <w:sz w:val="26"/>
           <w:szCs w:val="26"/>
         </w:rPr>
-        <w:t>Responsive Design TaiwindCSS.</w:t>
+        <w:t xml:space="preserve">Responsive Design TaiwindCSS </w:t>
+      </w:r>
+      <w:r>
+        <w:rPr>
+          <w:sz w:val="26"/>
+          <w:szCs w:val="26"/>
+        </w:rPr>
+        <w:t>+ Compoent Libary ShadcnUI</w:t>
+      </w:r>
+      <w:r>
+        <w:rPr>
+          <w:sz w:val="26"/>
+          <w:szCs w:val="26"/>
+        </w:rPr>
+        <w:t>.</w:t>
       </w:r>
     </w:p>
     <w:p>
@@ -5992,8 +5960,8 @@
         <w:spacing w:lineRule="auto" w:line="300" w:before="240" w:after="120"/>
         <w:rPr/>
       </w:pPr>
-      <w:bookmarkStart w:id="44" w:name="__RefHeading___Toc615_2178250545"/>
-      <w:bookmarkEnd w:id="44"/>
+      <w:bookmarkStart w:id="47" w:name="__RefHeading___Toc615_2178250545"/>
+      <w:bookmarkEnd w:id="47"/>
       <w:r>
         <w:rPr>
           <w:sz w:val="26"/>
@@ -6010,8 +5978,8 @@
         <w:spacing w:lineRule="auto" w:line="300" w:before="240" w:after="120"/>
         <w:rPr/>
       </w:pPr>
-      <w:bookmarkStart w:id="45" w:name="__RefHeading___Toc617_2178250545"/>
-      <w:bookmarkEnd w:id="45"/>
+      <w:bookmarkStart w:id="48" w:name="__RefHeading___Toc617_2178250545"/>
+      <w:bookmarkEnd w:id="48"/>
       <w:r>
         <w:rPr>
           <w:b w:val="false"/>
@@ -6362,9 +6330,9 @@
           <w:szCs w:val="26"/>
         </w:rPr>
       </w:pPr>
-      <w:bookmarkStart w:id="46" w:name="__RefHeading___Toc309_853921268"/>
-      <w:bookmarkStart w:id="47" w:name="_Toc184153031"/>
-      <w:bookmarkEnd w:id="46"/>
+      <w:bookmarkStart w:id="49" w:name="__RefHeading___Toc309_853921268"/>
+      <w:bookmarkStart w:id="50" w:name="_Toc184153031"/>
+      <w:bookmarkEnd w:id="49"/>
       <w:r>
         <w:rPr>
           <w:rFonts w:eastAsia="Times New Roman" w:cs="Times New Roman"/>
@@ -6376,7 +6344,7 @@
         </w:rPr>
         <w:t>NỘI DUNG NGHIÊN CỨU</w:t>
       </w:r>
-      <w:bookmarkEnd w:id="47"/>
+      <w:bookmarkEnd w:id="50"/>
     </w:p>
     <w:p>
       <w:pPr>
@@ -6387,8 +6355,8 @@
           <w:szCs w:val="26"/>
         </w:rPr>
       </w:pPr>
-      <w:bookmarkStart w:id="48" w:name="__RefHeading___Toc787_3692111436"/>
-      <w:bookmarkEnd w:id="48"/>
+      <w:bookmarkStart w:id="51" w:name="__RefHeading___Toc787_3692111436"/>
+      <w:bookmarkEnd w:id="51"/>
       <w:r>
         <w:rPr/>
         <w:tab/>
@@ -6415,8 +6383,8 @@
           <w:szCs w:val="26"/>
         </w:rPr>
       </w:pPr>
-      <w:bookmarkStart w:id="49" w:name="__RefHeading___Toc789_3692111436"/>
-      <w:bookmarkEnd w:id="49"/>
+      <w:bookmarkStart w:id="52" w:name="__RefHeading___Toc789_3692111436"/>
+      <w:bookmarkEnd w:id="52"/>
       <w:r>
         <w:rPr/>
         <w:tab/>
@@ -6528,8 +6496,8 @@
           <w:szCs w:val="26"/>
         </w:rPr>
       </w:pPr>
-      <w:bookmarkStart w:id="50" w:name="__RefHeading___Toc791_3692111436"/>
-      <w:bookmarkEnd w:id="50"/>
+      <w:bookmarkStart w:id="53" w:name="__RefHeading___Toc791_3692111436"/>
+      <w:bookmarkEnd w:id="53"/>
       <w:r>
         <w:rPr/>
         <w:tab/>
@@ -6649,8 +6617,8 @@
         <w:pStyle w:val="Heading2"/>
         <w:rPr/>
       </w:pPr>
-      <w:bookmarkStart w:id="51" w:name="__RefHeading___Toc793_3692111436"/>
-      <w:bookmarkEnd w:id="51"/>
+      <w:bookmarkStart w:id="54" w:name="__RefHeading___Toc793_3692111436"/>
+      <w:bookmarkEnd w:id="54"/>
       <w:r>
         <w:rPr/>
         <w:tab/>
@@ -6674,8 +6642,8 @@
         <w:pStyle w:val="Heading3"/>
         <w:rPr/>
       </w:pPr>
-      <w:bookmarkStart w:id="52" w:name="__RefHeading___Toc795_3692111436"/>
-      <w:bookmarkEnd w:id="52"/>
+      <w:bookmarkStart w:id="55" w:name="__RefHeading___Toc795_3692111436"/>
+      <w:bookmarkEnd w:id="55"/>
       <w:r>
         <w:rPr/>
         <w:tab/>
@@ -6807,8 +6775,8 @@
         <w:pStyle w:val="Heading3"/>
         <w:rPr/>
       </w:pPr>
-      <w:bookmarkStart w:id="53" w:name="__RefHeading___Toc797_3692111436"/>
-      <w:bookmarkEnd w:id="53"/>
+      <w:bookmarkStart w:id="56" w:name="__RefHeading___Toc797_3692111436"/>
+      <w:bookmarkEnd w:id="56"/>
       <w:r>
         <w:rPr/>
         <w:tab/>
@@ -6921,8 +6889,8 @@
         <w:pStyle w:val="Heading3"/>
         <w:rPr/>
       </w:pPr>
-      <w:bookmarkStart w:id="54" w:name="__RefHeading___Toc799_3692111436"/>
-      <w:bookmarkEnd w:id="54"/>
+      <w:bookmarkStart w:id="57" w:name="__RefHeading___Toc799_3692111436"/>
+      <w:bookmarkEnd w:id="57"/>
       <w:r>
         <w:rPr/>
         <w:tab/>
@@ -7048,12 +7016,12 @@
         <w:pStyle w:val="Heading2"/>
         <w:rPr/>
       </w:pPr>
-      <w:bookmarkStart w:id="55" w:name="__RefHeading___Toc801_3692111436"/>
-      <w:bookmarkEnd w:id="55"/>
+      <w:bookmarkStart w:id="58" w:name="__RefHeading___Toc801_3692111436"/>
+      <w:bookmarkEnd w:id="58"/>
       <w:r>
         <w:rPr/>
         <w:tab/>
-        <w:t>4.3 Áp dụng patterns và best practices</w:t>
+        <w:t>4.3 Áp dụng patterns</w:t>
       </w:r>
     </w:p>
     <w:p>
@@ -7061,8 +7029,8 @@
         <w:pStyle w:val="Heading3"/>
         <w:rPr/>
       </w:pPr>
-      <w:bookmarkStart w:id="56" w:name="__RefHeading___Toc803_3692111436"/>
-      <w:bookmarkEnd w:id="56"/>
+      <w:bookmarkStart w:id="59" w:name="__RefHeading___Toc803_3692111436"/>
+      <w:bookmarkEnd w:id="59"/>
       <w:r>
         <w:rPr/>
         <w:tab/>
@@ -7180,8 +7148,8 @@
         <w:pStyle w:val="Heading3"/>
         <w:rPr/>
       </w:pPr>
-      <w:bookmarkStart w:id="57" w:name="__RefHeading___Toc805_3692111436"/>
-      <w:bookmarkEnd w:id="57"/>
+      <w:bookmarkStart w:id="60" w:name="__RefHeading___Toc805_3692111436"/>
+      <w:bookmarkEnd w:id="60"/>
       <w:r>
         <w:rPr/>
         <w:tab/>
@@ -7299,8 +7267,8 @@
         <w:pStyle w:val="Heading3"/>
         <w:rPr/>
       </w:pPr>
-      <w:bookmarkStart w:id="58" w:name="__RefHeading___Toc807_3692111436"/>
-      <w:bookmarkEnd w:id="58"/>
+      <w:bookmarkStart w:id="61" w:name="__RefHeading___Toc807_3692111436"/>
+      <w:bookmarkEnd w:id="61"/>
       <w:r>
         <w:rPr/>
         <w:tab/>
@@ -7418,8 +7386,8 @@
         <w:pStyle w:val="Heading2"/>
         <w:rPr/>
       </w:pPr>
-      <w:bookmarkStart w:id="59" w:name="__RefHeading___Toc809_3692111436"/>
-      <w:bookmarkEnd w:id="59"/>
+      <w:bookmarkStart w:id="62" w:name="__RefHeading___Toc809_3692111436"/>
+      <w:bookmarkEnd w:id="62"/>
       <w:r>
         <w:rPr/>
         <w:tab/>
@@ -7431,8 +7399,8 @@
         <w:pStyle w:val="Heading3"/>
         <w:rPr/>
       </w:pPr>
-      <w:bookmarkStart w:id="60" w:name="__RefHeading___Toc811_3692111436"/>
-      <w:bookmarkEnd w:id="60"/>
+      <w:bookmarkStart w:id="63" w:name="__RefHeading___Toc811_3692111436"/>
+      <w:bookmarkEnd w:id="63"/>
       <w:r>
         <w:rPr/>
         <w:tab/>
@@ -7529,8 +7497,8 @@
         <w:pStyle w:val="Heading3"/>
         <w:rPr/>
       </w:pPr>
-      <w:bookmarkStart w:id="61" w:name="__RefHeading___Toc813_3692111436"/>
-      <w:bookmarkEnd w:id="61"/>
+      <w:bookmarkStart w:id="64" w:name="__RefHeading___Toc813_3692111436"/>
+      <w:bookmarkEnd w:id="64"/>
       <w:r>
         <w:rPr/>
         <w:tab/>
@@ -7627,8 +7595,8 @@
         <w:pStyle w:val="Heading2"/>
         <w:rPr/>
       </w:pPr>
-      <w:bookmarkStart w:id="62" w:name="__RefHeading___Toc815_3692111436"/>
-      <w:bookmarkEnd w:id="62"/>
+      <w:bookmarkStart w:id="65" w:name="__RefHeading___Toc815_3692111436"/>
+      <w:bookmarkEnd w:id="65"/>
       <w:r>
         <w:rPr/>
         <w:tab/>
@@ -7640,8 +7608,8 @@
         <w:pStyle w:val="Heading3"/>
         <w:rPr/>
       </w:pPr>
-      <w:bookmarkStart w:id="63" w:name="__RefHeading___Toc817_3692111436"/>
-      <w:bookmarkEnd w:id="63"/>
+      <w:bookmarkStart w:id="66" w:name="__RefHeading___Toc817_3692111436"/>
+      <w:bookmarkEnd w:id="66"/>
       <w:r>
         <w:rPr/>
         <w:tab/>
@@ -7738,8 +7706,8 @@
         <w:pStyle w:val="Heading3"/>
         <w:rPr/>
       </w:pPr>
-      <w:bookmarkStart w:id="64" w:name="__RefHeading___Toc819_3692111436"/>
-      <w:bookmarkEnd w:id="64"/>
+      <w:bookmarkStart w:id="67" w:name="__RefHeading___Toc819_3692111436"/>
+      <w:bookmarkEnd w:id="67"/>
       <w:r>
         <w:rPr/>
         <w:tab/>
@@ -7864,9 +7832,9 @@
         <w:jc w:val="left"/>
         <w:rPr/>
       </w:pPr>
-      <w:bookmarkStart w:id="65" w:name="__RefHeading___Toc311_853921268"/>
-      <w:bookmarkStart w:id="66" w:name="_Toc184153032"/>
-      <w:bookmarkEnd w:id="65"/>
+      <w:bookmarkStart w:id="68" w:name="__RefHeading___Toc311_853921268"/>
+      <w:bookmarkStart w:id="69" w:name="_Toc184153032"/>
+      <w:bookmarkEnd w:id="68"/>
       <w:r>
         <w:rPr>
           <w:rFonts w:eastAsia="Times New Roman" w:cs="Times New Roman"/>
@@ -7878,7 +7846,7 @@
         </w:rPr>
         <w:t>BỐ CỤC NIÊN LUẬN</w:t>
       </w:r>
-      <w:bookmarkEnd w:id="66"/>
+      <w:bookmarkEnd w:id="69"/>
     </w:p>
     <w:p>
       <w:pPr>
@@ -7921,8 +7889,8 @@
         <w:jc w:val="left"/>
         <w:rPr/>
       </w:pPr>
-      <w:bookmarkStart w:id="67" w:name="__RefHeading___Toc821_3692111436"/>
-      <w:bookmarkEnd w:id="67"/>
+      <w:bookmarkStart w:id="70" w:name="__RefHeading___Toc821_3692111436"/>
+      <w:bookmarkEnd w:id="70"/>
       <w:r>
         <w:rPr/>
         <w:tab/>
@@ -7957,8 +7925,8 @@
         <w:jc w:val="left"/>
         <w:rPr/>
       </w:pPr>
-      <w:bookmarkStart w:id="68" w:name="__RefHeading___Toc823_3692111436"/>
-      <w:bookmarkEnd w:id="68"/>
+      <w:bookmarkStart w:id="71" w:name="__RefHeading___Toc823_3692111436"/>
+      <w:bookmarkEnd w:id="71"/>
       <w:r>
         <w:rPr/>
         <w:tab/>
@@ -7971,8 +7939,8 @@
         <w:jc w:val="left"/>
         <w:rPr/>
       </w:pPr>
-      <w:bookmarkStart w:id="69" w:name="__RefHeading___Toc825_3692111436"/>
-      <w:bookmarkEnd w:id="69"/>
+      <w:bookmarkStart w:id="72" w:name="__RefHeading___Toc825_3692111436"/>
+      <w:bookmarkEnd w:id="72"/>
       <w:r>
         <w:rPr/>
         <w:tab/>
@@ -7993,8 +7961,8 @@
         <w:jc w:val="left"/>
         <w:rPr/>
       </w:pPr>
-      <w:bookmarkStart w:id="70" w:name="__RefHeading___Toc827_3692111436"/>
-      <w:bookmarkEnd w:id="70"/>
+      <w:bookmarkStart w:id="73" w:name="__RefHeading___Toc827_3692111436"/>
+      <w:bookmarkEnd w:id="73"/>
       <w:r>
         <w:rPr/>
         <w:tab/>
@@ -8007,8 +7975,8 @@
         <w:jc w:val="left"/>
         <w:rPr/>
       </w:pPr>
-      <w:bookmarkStart w:id="71" w:name="__RefHeading___Toc829_3692111436"/>
-      <w:bookmarkEnd w:id="71"/>
+      <w:bookmarkStart w:id="74" w:name="__RefHeading___Toc829_3692111436"/>
+      <w:bookmarkEnd w:id="74"/>
       <w:r>
         <w:rPr/>
         <w:tab/>
@@ -8178,11 +8146,11 @@
           <w:szCs w:val="26"/>
         </w:rPr>
       </w:pPr>
-      <w:bookmarkStart w:id="72" w:name="__RefHeading___Toc313_853921268"/>
-      <w:bookmarkStart w:id="73" w:name="_Toc184153033"/>
-      <w:bookmarkStart w:id="74" w:name="_4d34og8"/>
-      <w:bookmarkEnd w:id="72"/>
-      <w:bookmarkEnd w:id="74"/>
+      <w:bookmarkStart w:id="75" w:name="__RefHeading___Toc313_853921268"/>
+      <w:bookmarkStart w:id="76" w:name="_4d34og8"/>
+      <w:bookmarkStart w:id="77" w:name="_Toc184153033"/>
+      <w:bookmarkEnd w:id="75"/>
+      <w:bookmarkEnd w:id="76"/>
       <w:r>
         <w:rPr>
           <w:rFonts w:eastAsia="Times New Roman" w:cs="Times New Roman"/>
@@ -8193,7 +8161,7 @@
         </w:rPr>
         <w:t>PHẦN NỘI DUNG</w:t>
       </w:r>
-      <w:bookmarkEnd w:id="73"/>
+      <w:bookmarkEnd w:id="77"/>
     </w:p>
     <w:p>
       <w:pPr>
@@ -8206,11 +8174,11 @@
           <w:szCs w:val="26"/>
         </w:rPr>
       </w:pPr>
-      <w:bookmarkStart w:id="75" w:name="__RefHeading___Toc315_853921268"/>
-      <w:bookmarkStart w:id="76" w:name="_Toc184153034"/>
-      <w:bookmarkStart w:id="77" w:name="_2s8eyo1"/>
-      <w:bookmarkEnd w:id="75"/>
-      <w:bookmarkEnd w:id="77"/>
+      <w:bookmarkStart w:id="78" w:name="__RefHeading___Toc315_853921268"/>
+      <w:bookmarkStart w:id="79" w:name="_Toc184153034"/>
+      <w:bookmarkStart w:id="80" w:name="_2s8eyo1"/>
+      <w:bookmarkEnd w:id="78"/>
+      <w:bookmarkEnd w:id="80"/>
       <w:r>
         <w:rPr>
           <w:rFonts w:eastAsia="Times New Roman" w:cs="Times New Roman"/>
@@ -8219,9 +8187,41 @@
           <w:sz w:val="26"/>
           <w:szCs w:val="26"/>
         </w:rPr>
-        <w:t>CHƯƠNG 2: MÔ TẢ BÀI TOÁN</w:t>
-      </w:r>
-      <w:bookmarkEnd w:id="76"/>
+        <w:t xml:space="preserve">CHƯƠNG 2: </w:t>
+      </w:r>
+      <w:bookmarkEnd w:id="79"/>
+      <w:r>
+        <w:rPr>
+          <w:rFonts w:eastAsia="Times New Roman" w:cs="Times New Roman"/>
+          <w:b/>
+          <w:color w:val="000000"/>
+          <w:sz w:val="26"/>
+          <w:szCs w:val="26"/>
+        </w:rPr>
+        <w:t xml:space="preserve"> </w:t>
+      </w:r>
+      <w:r>
+        <w:rPr>
+          <w:rFonts w:eastAsia="Times New Roman" w:cs="Times New Roman"/>
+          <w:b/>
+          <w:color w:val="000000"/>
+          <w:sz w:val="26"/>
+          <w:szCs w:val="26"/>
+        </w:rPr>
+        <w:t>PH</w:t>
+      </w:r>
+      <w:r>
+        <w:rPr>
+          <w:rFonts w:eastAsia="Times New Roman" w:cs="Times New Roman"/>
+          <w:b/>
+          <w:color w:val="000000"/>
+          <w:kern w:val="0"/>
+          <w:sz w:val="26"/>
+          <w:szCs w:val="26"/>
+          <w:lang w:val="en-US" w:eastAsia="en-US" w:bidi="ar-SA"/>
+        </w:rPr>
+        <w:t>ÂN TÍCH VÀ THIẾT KẾ HỆ THỐNG</w:t>
+      </w:r>
     </w:p>
     <w:p>
       <w:pPr>
@@ -8239,9 +8239,9 @@
           <w:szCs w:val="26"/>
         </w:rPr>
       </w:pPr>
-      <w:bookmarkStart w:id="78" w:name="__RefHeading___Toc317_853921268"/>
-      <w:bookmarkStart w:id="79" w:name="_Toc184153035"/>
-      <w:bookmarkEnd w:id="78"/>
+      <w:bookmarkStart w:id="81" w:name="__RefHeading___Toc317_853921268"/>
+      <w:bookmarkStart w:id="82" w:name="_Toc184153035"/>
+      <w:bookmarkEnd w:id="81"/>
       <w:r>
         <w:rPr>
           <w:rFonts w:cs="Times New Roman" w:ascii="Times New Roman" w:hAnsi="Times New Roman"/>
@@ -8252,7 +8252,7 @@
         </w:rPr>
         <w:t>MÔ TẢ CHI TIẾT BÀI TOÁN</w:t>
       </w:r>
-      <w:bookmarkEnd w:id="79"/>
+      <w:bookmarkEnd w:id="82"/>
     </w:p>
     <w:p>
       <w:pPr>
@@ -8339,9 +8339,9 @@
           <w:szCs w:val="26"/>
         </w:rPr>
       </w:pPr>
-      <w:bookmarkStart w:id="80" w:name="__RefHeading___Toc319_853921268"/>
-      <w:bookmarkStart w:id="81" w:name="_Toc184153039"/>
-      <w:bookmarkEnd w:id="80"/>
+      <w:bookmarkStart w:id="83" w:name="__RefHeading___Toc319_853921268"/>
+      <w:bookmarkStart w:id="84" w:name="_Toc184153039"/>
+      <w:bookmarkEnd w:id="83"/>
       <w:r>
         <w:rPr>
           <w:rFonts w:cs="Times New Roman" w:ascii="Times New Roman" w:hAnsi="Times New Roman"/>
@@ -8352,7 +8352,7 @@
         </w:rPr>
         <w:t>CÁC CHỨC NĂNG CỦA HỆ THỐNG</w:t>
       </w:r>
-      <w:bookmarkEnd w:id="81"/>
+      <w:bookmarkEnd w:id="84"/>
     </w:p>
     <w:p>
       <w:pPr>
@@ -8397,9 +8397,9 @@
           <w:lang w:val="vi-VN"/>
         </w:rPr>
       </w:r>
-      <w:bookmarkStart w:id="82" w:name="_Toc184153091"/>
-      <w:bookmarkStart w:id="83" w:name="_Toc184153091"/>
-      <w:bookmarkEnd w:id="83"/>
+      <w:bookmarkStart w:id="85" w:name="_Toc184153091"/>
+      <w:bookmarkStart w:id="86" w:name="_Toc184153091"/>
+      <w:bookmarkEnd w:id="86"/>
     </w:p>
     <w:p>
       <w:pPr>
@@ -8496,7 +8496,7 @@
       <w:rPr>
         <w:color w:val="000000"/>
       </w:rPr>
-      <w:t>18</w:t>
+      <w:t>16</w:t>
     </w:r>
     <w:r>
       <w:rPr>

</xml_diff>

<commit_message>
chore: cập nhật và cải tiến các dịch vụ và controller trong backend
- Thay đổi tên các phương thức trong AdminDashboardService và AdminUsersService để rõ ràng hơn.
- Tạo mới các service cho quản lý đơn hàng, bao gồm AdminOrdersService và UsersOrdersService, để tách biệt logic cho admin và người dùng.
- Cập nhật các controller để sử dụng các service mới, cải thiện khả năng bảo trì và mở rộng.
- Thêm các use case cho việc tạo đơn hàng, xác thực giỏ hàng và tính toán tổng tiền, giúp tổ chức mã nguồn tốt hơn.
- Cải tiến logic xử lý thanh toán và cập nhật trạng thái đơn hàng.
</commit_message>
<xml_diff>
--- a/Ngo-Gia-Hao_B2110964_BaoCao.docx
+++ b/Ngo-Gia-Hao_B2110964_BaoCao.docx
@@ -8862,10 +8862,10 @@
           <wp:anchor behindDoc="0" distT="0" distB="0" distL="0" distR="0" simplePos="0" locked="0" layoutInCell="0" allowOverlap="1" relativeHeight="7">
             <wp:simplePos x="0" y="0"/>
             <wp:positionH relativeFrom="column">
-              <wp:posOffset>478155</wp:posOffset>
+              <wp:posOffset>547370</wp:posOffset>
             </wp:positionH>
             <wp:positionV relativeFrom="paragraph">
-              <wp:posOffset>1540510</wp:posOffset>
+              <wp:posOffset>1003935</wp:posOffset>
             </wp:positionV>
             <wp:extent cx="5153025" cy="4495800"/>
             <wp:effectExtent l="0" t="0" r="0" b="0"/>
@@ -8933,17 +8933,9 @@
         <w:rPr/>
       </w:pPr>
       <w:r>
-        <w:rPr/>
-        <w:t>Hình 2 -Sơ đồ kiến trúc tổng quan</w:t>
-      </w:r>
-    </w:p>
-    <w:p>
-      <w:pPr>
-        <w:pStyle w:val="Hinh"/>
         <w:rPr>
           <w:rFonts w:eastAsia="Times New Roman" w:cs="Calibri"/>
           <w:b w:val="false"/>
-          <w:b w:val="false"/>
           <w:bCs w:val="false"/>
           <w:color w:val="000000"/>
           <w:kern w:val="0"/>
@@ -8951,72 +8943,6 @@
           <w:szCs w:val="32"/>
           <w:lang w:val="en-US" w:eastAsia="en-US" w:bidi="ar-SA"/>
         </w:rPr>
-      </w:pPr>
-      <w:r>
-        <w:rPr/>
-      </w:r>
-    </w:p>
-    <w:p>
-      <w:pPr>
-        <w:pStyle w:val="Hinh"/>
-        <w:rPr>
-          <w:rFonts w:ascii="Times New Roman" w:hAnsi="Times New Roman" w:eastAsia="Times New Roman" w:cs="Times New Roman"/>
-          <w:b/>
-          <w:b/>
-          <w:i/>
-          <w:i/>
-          <w:iCs/>
-          <w:color w:val="auto"/>
-          <w:kern w:val="0"/>
-          <w:sz w:val="26"/>
-          <w:szCs w:val="26"/>
-          <w:lang w:val="en-US" w:eastAsia="en-US" w:bidi="ar-SA"/>
-        </w:rPr>
-      </w:pPr>
-      <w:r>
-        <w:rPr/>
-      </w:r>
-    </w:p>
-    <w:p>
-      <w:pPr>
-        <w:pStyle w:val="Hinh"/>
-        <w:rPr/>
-      </w:pPr>
-      <w:r>
-        <w:rPr/>
-      </w:r>
-    </w:p>
-    <w:p>
-      <w:pPr>
-        <w:pStyle w:val="Hinh"/>
-        <w:rPr/>
-      </w:pPr>
-      <w:r>
-        <w:rPr/>
-      </w:r>
-    </w:p>
-    <w:p>
-      <w:pPr>
-        <w:pStyle w:val="Hinh"/>
-        <w:rPr/>
-      </w:pPr>
-      <w:r>
-        <w:rPr/>
-      </w:r>
-    </w:p>
-    <w:p>
-      <w:pPr>
-        <w:pStyle w:val="Hinh"/>
-        <w:rPr/>
-      </w:pPr>
-      <w:r>
-        <w:rPr/>
-        <w:t xml:space="preserve"> </w:t>
-      </w:r>
-      <w:r>
-        <w:rPr/>
-        <w:tab/>
-        <w:t xml:space="preserve">    </w:t>
         <w:br/>
         <w:br/>
         <w:br/>
@@ -9040,84 +8966,495 @@
         <w:br/>
         <w:br/>
         <w:br/>
+      </w:r>
+      <w:r>
+        <w:rPr/>
+        <w:t>Hình 2 -Sơ đồ kiến trúc tổng quan</w:t>
+      </w:r>
+    </w:p>
+    <w:p>
+      <w:pPr>
+        <w:pStyle w:val="Normal"/>
+        <w:rPr/>
+      </w:pPr>
+      <w:r>
+        <w:rPr/>
+      </w:r>
+    </w:p>
+    <w:p>
+      <w:pPr>
+        <w:pStyle w:val="Normal"/>
+        <w:rPr/>
+      </w:pPr>
+      <w:r>
+        <w:rPr/>
+      </w:r>
+    </w:p>
+    <w:p>
+      <w:pPr>
+        <w:pStyle w:val="Normal"/>
+        <w:rPr/>
+      </w:pPr>
+      <w:r>
+        <w:rPr/>
+      </w:r>
+    </w:p>
+    <w:p>
+      <w:pPr>
+        <w:pStyle w:val="Normal"/>
+        <w:rPr/>
+      </w:pPr>
+      <w:r>
+        <w:rPr/>
+      </w:r>
+    </w:p>
+    <w:p>
+      <w:pPr>
+        <w:pStyle w:val="Normal"/>
+        <w:rPr/>
+      </w:pPr>
+      <w:r>
+        <w:rPr>
+          <w:rFonts w:eastAsia="Times New Roman" w:cs="Calibri"/>
+          <w:b/>
+          <w:bCs/>
+          <w:color w:val="auto"/>
+          <w:kern w:val="0"/>
+          <w:sz w:val="26"/>
+          <w:szCs w:val="22"/>
+          <w:lang w:val="en-US" w:eastAsia="en-US" w:bidi="ar-SA"/>
+        </w:rPr>
+        <w:tab/>
+        <w:t xml:space="preserve">2.2. Kiến trúc Backend </w:t>
+      </w:r>
+      <w:r>
+        <w:rPr>
+          <w:rFonts w:eastAsia="Times New Roman" w:cs="Calibri"/>
+          <w:b/>
+          <w:bCs/>
+          <w:color w:val="auto"/>
+          <w:kern w:val="0"/>
+          <w:sz w:val="26"/>
+          <w:szCs w:val="22"/>
+          <w:lang w:val="en-US" w:eastAsia="en-US" w:bidi="ar-SA"/>
+        </w:rPr>
+        <w:t>(NestJS)</w:t>
+      </w:r>
+    </w:p>
+    <w:p>
+      <w:pPr>
+        <w:pStyle w:val="Normal"/>
+        <w:rPr/>
+      </w:pPr>
+      <w:r>
+        <w:rPr>
+          <w:rFonts w:eastAsia="Times New Roman" w:cs="Calibri"/>
+          <w:b/>
+          <w:bCs/>
+          <w:color w:val="auto"/>
+          <w:kern w:val="0"/>
+          <w:sz w:val="26"/>
+          <w:szCs w:val="22"/>
+          <w:lang w:val="en-US" w:eastAsia="en-US" w:bidi="ar-SA"/>
+        </w:rPr>
+        <w:tab/>
+        <w:tab/>
+      </w:r>
+      <w:r>
+        <w:rPr>
+          <w:rFonts w:eastAsia="Times New Roman" w:cs="Calibri"/>
+          <w:b w:val="false"/>
+          <w:bCs w:val="false"/>
+          <w:color w:val="auto"/>
+          <w:kern w:val="0"/>
+          <w:sz w:val="26"/>
+          <w:szCs w:val="22"/>
+          <w:lang w:val="en-US" w:eastAsia="en-US" w:bidi="ar-SA"/>
+        </w:rPr>
+        <w:t xml:space="preserve">Backend được tổ chức theo kiến trúc modular phân chia theo domain, tuân </w:t>
+        <w:tab/>
+        <w:t>thủ các nguyên tắc SOLID đẻ đảm bảo code dễ bảo trì mà mở rộng.</w:t>
+      </w:r>
+    </w:p>
+    <w:p>
+      <w:pPr>
+        <w:pStyle w:val="Hinh"/>
+        <w:rPr/>
+      </w:pPr>
+      <w:r>
+        <w:drawing>
+          <wp:anchor behindDoc="0" distT="0" distB="0" distL="0" distR="0" simplePos="0" locked="0" layoutInCell="0" allowOverlap="1" relativeHeight="8">
+            <wp:simplePos x="0" y="0"/>
+            <wp:positionH relativeFrom="column">
+              <wp:align>center</wp:align>
+            </wp:positionH>
+            <wp:positionV relativeFrom="paragraph">
+              <wp:posOffset>635</wp:posOffset>
+            </wp:positionV>
+            <wp:extent cx="5486400" cy="5153025"/>
+            <wp:effectExtent l="0" t="0" r="0" b="0"/>
+            <wp:wrapSquare wrapText="largest"/>
+            <wp:docPr id="7" name="Image3" descr=""/>
+            <wp:cNvGraphicFramePr>
+              <a:graphicFrameLocks xmlns:a="http://schemas.openxmlformats.org/drawingml/2006/main" noChangeAspect="1"/>
+            </wp:cNvGraphicFramePr>
+            <a:graphic xmlns:a="http://schemas.openxmlformats.org/drawingml/2006/main">
+              <a:graphicData uri="http://schemas.openxmlformats.org/drawingml/2006/picture">
+                <pic:pic xmlns:pic="http://schemas.openxmlformats.org/drawingml/2006/picture">
+                  <pic:nvPicPr>
+                    <pic:cNvPr id="7" name="Image3" descr=""/>
+                    <pic:cNvPicPr>
+                      <a:picLocks noChangeAspect="1" noChangeArrowheads="1"/>
+                    </pic:cNvPicPr>
+                  </pic:nvPicPr>
+                  <pic:blipFill>
+                    <a:blip r:embed="rId8"/>
+                    <a:stretch>
+                      <a:fillRect/>
+                    </a:stretch>
+                  </pic:blipFill>
+                  <pic:spPr bwMode="auto">
+                    <a:xfrm>
+                      <a:off x="0" y="0"/>
+                      <a:ext cx="5486400" cy="5153025"/>
+                    </a:xfrm>
+                    <a:prstGeom prst="rect">
+                      <a:avLst/>
+                    </a:prstGeom>
+                  </pic:spPr>
+                </pic:pic>
+              </a:graphicData>
+            </a:graphic>
+          </wp:anchor>
+        </w:drawing>
+      </w:r>
+      <w:r>
+        <w:rPr>
+          <w:rFonts w:eastAsia="Times New Roman" w:cs="Times New Roman"/>
+          <w:b/>
+          <w:bCs w:val="false"/>
+          <w:i/>
+          <w:iCs/>
+          <w:color w:val="auto"/>
+          <w:kern w:val="0"/>
+          <w:sz w:val="26"/>
+          <w:szCs w:val="26"/>
+          <w:lang w:val="en-US" w:eastAsia="en-US" w:bidi="ar-SA"/>
+        </w:rPr>
+        <w:t>Hình 3 - Sơ đồ kiến trúc của Backend</w:t>
+      </w:r>
+    </w:p>
+    <w:p>
+      <w:pPr>
+        <w:pStyle w:val="Hinh"/>
+        <w:rPr/>
+      </w:pPr>
+      <w:r>
+        <w:rPr/>
+      </w:r>
+    </w:p>
+    <w:p>
+      <w:pPr>
+        <w:pStyle w:val="Normal"/>
+        <w:rPr/>
+      </w:pPr>
+      <w:r>
+        <w:rPr/>
+        <w:tab/>
+      </w:r>
+      <w:r>
+        <w:rPr>
+          <w:rFonts w:eastAsia="Times New Roman" w:cs="Calibri"/>
+          <w:b/>
+          <w:bCs/>
+          <w:color w:val="auto"/>
+          <w:kern w:val="0"/>
+          <w:sz w:val="26"/>
+          <w:szCs w:val="22"/>
+          <w:lang w:val="en-US" w:eastAsia="en-US" w:bidi="ar-SA"/>
+        </w:rPr>
+        <w:t>Nguyên lý thiết kế được áp dung:</w:t>
+      </w:r>
+    </w:p>
+    <w:p>
+      <w:pPr>
+        <w:pStyle w:val="Normal"/>
+        <w:numPr>
+          <w:ilvl w:val="0"/>
+          <w:numId w:val="9"/>
+        </w:numPr>
+        <w:rPr>
+          <w:b w:val="false"/>
+          <w:b w:val="false"/>
+          <w:bCs w:val="false"/>
+        </w:rPr>
+      </w:pPr>
+      <w:r>
+        <w:rPr>
+          <w:rFonts w:eastAsia="Times New Roman" w:cs="Calibri"/>
+          <w:b w:val="false"/>
+          <w:bCs w:val="false"/>
+          <w:color w:val="auto"/>
+          <w:kern w:val="0"/>
+          <w:sz w:val="26"/>
+          <w:szCs w:val="22"/>
+          <w:lang w:val="en-US" w:eastAsia="en-US" w:bidi="ar-SA"/>
+        </w:rPr>
+        <w:t>S</w:t>
+      </w:r>
+      <w:r>
+        <w:rPr>
+          <w:rFonts w:eastAsia="Times New Roman" w:cs="Calibri"/>
+          <w:b/>
+          <w:bCs/>
+          <w:color w:val="auto"/>
+          <w:kern w:val="0"/>
+          <w:sz w:val="26"/>
+          <w:szCs w:val="22"/>
+          <w:lang w:val="en-US" w:eastAsia="en-US" w:bidi="ar-SA"/>
+        </w:rPr>
+        <w:t xml:space="preserve">ingle Responsibillity Principle </w:t>
+      </w:r>
+      <w:r>
+        <w:rPr>
+          <w:rFonts w:eastAsia="Times New Roman" w:cs="Calibri"/>
+          <w:b/>
+          <w:bCs/>
+          <w:color w:val="auto"/>
+          <w:kern w:val="0"/>
+          <w:sz w:val="26"/>
+          <w:szCs w:val="22"/>
+          <w:lang w:val="en-US" w:eastAsia="en-US" w:bidi="ar-SA"/>
+        </w:rPr>
+        <w:t>(SRP)</w:t>
+      </w:r>
+      <w:r>
+        <w:rPr>
+          <w:rFonts w:eastAsia="Times New Roman" w:cs="Calibri"/>
+          <w:b w:val="false"/>
+          <w:bCs w:val="false"/>
+          <w:color w:val="auto"/>
+          <w:kern w:val="0"/>
+          <w:sz w:val="26"/>
+          <w:szCs w:val="22"/>
+          <w:lang w:val="en-US" w:eastAsia="en-US" w:bidi="ar-SA"/>
+        </w:rPr>
+        <w:t>: Mỗi module chỉ chịu trách nhiệm cho một domain cụ thể (Auth, Products, Orders, Cart, Payments, Admin).</w:t>
+      </w:r>
+    </w:p>
+    <w:p>
+      <w:pPr>
+        <w:pStyle w:val="Normal"/>
+        <w:numPr>
+          <w:ilvl w:val="0"/>
+          <w:numId w:val="9"/>
+        </w:numPr>
+        <w:rPr/>
+      </w:pPr>
+      <w:r>
+        <w:rPr>
+          <w:rFonts w:eastAsia="Times New Roman" w:cs="Calibri"/>
+          <w:b/>
+          <w:bCs/>
+          <w:color w:val="auto"/>
+          <w:kern w:val="0"/>
+          <w:sz w:val="26"/>
+          <w:szCs w:val="22"/>
+          <w:lang w:val="en-US" w:eastAsia="en-US" w:bidi="ar-SA"/>
+        </w:rPr>
+        <w:t xml:space="preserve">Dependency Inversion Principle </w:t>
+      </w:r>
+      <w:r>
+        <w:rPr>
+          <w:rFonts w:eastAsia="Times New Roman" w:cs="Calibri"/>
+          <w:b/>
+          <w:bCs/>
+          <w:color w:val="auto"/>
+          <w:kern w:val="0"/>
+          <w:sz w:val="26"/>
+          <w:szCs w:val="22"/>
+          <w:lang w:val="en-US" w:eastAsia="en-US" w:bidi="ar-SA"/>
+        </w:rPr>
+        <w:t xml:space="preserve">(DIP): </w:t>
+      </w:r>
+      <w:r>
+        <w:rPr>
+          <w:rFonts w:eastAsia="Times New Roman" w:cs="Calibri"/>
+          <w:b w:val="false"/>
+          <w:bCs w:val="false"/>
+          <w:color w:val="auto"/>
+          <w:kern w:val="0"/>
+          <w:sz w:val="26"/>
+          <w:szCs w:val="22"/>
+          <w:lang w:val="en-US" w:eastAsia="en-US" w:bidi="ar-SA"/>
+        </w:rPr>
+        <w:t xml:space="preserve">Controller chỉ phụ thuộc vào </w:t>
+      </w:r>
+      <w:r>
+        <w:rPr>
+          <w:rFonts w:eastAsia="Times New Roman" w:cs="Calibri"/>
+          <w:b w:val="false"/>
+          <w:bCs w:val="false"/>
+          <w:i w:val="false"/>
+          <w:caps w:val="false"/>
+          <w:smallCaps w:val="false"/>
+          <w:color w:val="auto"/>
+          <w:spacing w:val="0"/>
+          <w:kern w:val="0"/>
+          <w:sz w:val="26"/>
+          <w:szCs w:val="22"/>
+          <w:lang w:val="en-US" w:eastAsia="en-US" w:bidi="ar-SA"/>
+        </w:rPr>
+        <w:t>abstractions (Services), không phụ thuộc vào implementations cụ thể.</w:t>
+      </w:r>
+    </w:p>
+    <w:p>
+      <w:pPr>
+        <w:pStyle w:val="Normal"/>
+        <w:numPr>
+          <w:ilvl w:val="0"/>
+          <w:numId w:val="9"/>
+        </w:numPr>
+        <w:rPr/>
+      </w:pPr>
+      <w:r>
+        <w:rPr>
+          <w:rFonts w:eastAsia="Times New Roman" w:cs="Calibri"/>
+          <w:b/>
+          <w:bCs/>
+          <w:color w:val="auto"/>
+          <w:kern w:val="0"/>
+          <w:sz w:val="26"/>
+          <w:szCs w:val="22"/>
+          <w:lang w:val="en-US" w:eastAsia="en-US" w:bidi="ar-SA"/>
+        </w:rPr>
+        <w:t xml:space="preserve">Open/Closed Principle </w:t>
+      </w:r>
+      <w:r>
+        <w:rPr>
+          <w:rFonts w:eastAsia="Times New Roman" w:cs="Calibri"/>
+          <w:b/>
+          <w:bCs/>
+          <w:color w:val="auto"/>
+          <w:kern w:val="0"/>
+          <w:sz w:val="26"/>
+          <w:szCs w:val="22"/>
+          <w:lang w:val="en-US" w:eastAsia="en-US" w:bidi="ar-SA"/>
+        </w:rPr>
+        <w:t xml:space="preserve">(OCP): </w:t>
+      </w:r>
+      <w:r>
+        <w:rPr>
+          <w:rFonts w:eastAsia="Times New Roman" w:cs="Calibri"/>
+          <w:b w:val="false"/>
+          <w:bCs w:val="false"/>
+          <w:i w:val="false"/>
+          <w:caps w:val="false"/>
+          <w:smallCaps w:val="false"/>
+          <w:color w:val="auto"/>
+          <w:spacing w:val="0"/>
+          <w:kern w:val="0"/>
+          <w:sz w:val="26"/>
+          <w:szCs w:val="22"/>
+          <w:lang w:val="en-US" w:eastAsia="en-US" w:bidi="ar-SA"/>
+        </w:rPr>
+        <w:t>Các module có thể mở rộng thêm chức năng mà không cần sửa đổi code hiện tại.</w:t>
+      </w:r>
+    </w:p>
+    <w:p>
+      <w:pPr>
+        <w:pStyle w:val="Normal"/>
+        <w:numPr>
+          <w:ilvl w:val="0"/>
+          <w:numId w:val="9"/>
+        </w:numPr>
+        <w:rPr/>
+      </w:pPr>
+      <w:r>
+        <w:rPr>
+          <w:rFonts w:eastAsia="Times New Roman" w:cs="Calibri"/>
+          <w:b/>
+          <w:bCs/>
+          <w:i w:val="false"/>
+          <w:caps w:val="false"/>
+          <w:smallCaps w:val="false"/>
+          <w:color w:val="auto"/>
+          <w:spacing w:val="0"/>
+          <w:kern w:val="0"/>
+          <w:sz w:val="26"/>
+          <w:szCs w:val="22"/>
+          <w:lang w:val="en-US" w:eastAsia="en-US" w:bidi="ar-SA"/>
+        </w:rPr>
+        <w:t xml:space="preserve">Separation of Concerns: </w:t>
+      </w:r>
+      <w:r>
+        <w:rPr>
+          <w:rFonts w:eastAsia="Times New Roman" w:cs="Calibri"/>
+          <w:b w:val="false"/>
+          <w:bCs w:val="false"/>
+          <w:i w:val="false"/>
+          <w:caps w:val="false"/>
+          <w:smallCaps w:val="false"/>
+          <w:color w:val="auto"/>
+          <w:spacing w:val="0"/>
+          <w:kern w:val="0"/>
+          <w:sz w:val="26"/>
+          <w:szCs w:val="22"/>
+          <w:lang w:val="en-US" w:eastAsia="en-US" w:bidi="ar-SA"/>
+        </w:rPr>
+        <w:t>Tách biệt rõ ràng giữa Controller (xử lý HTTP requests), Service (business logic), và Entity (data model).</w:t>
+      </w:r>
+    </w:p>
+    <w:p>
+      <w:pPr>
+        <w:pStyle w:val="Normal"/>
+        <w:numPr>
+          <w:ilvl w:val="0"/>
+          <w:numId w:val="0"/>
+        </w:numPr>
+        <w:ind w:left="1114" w:hanging="0"/>
+        <w:rPr/>
+      </w:pPr>
+      <w:r>
+        <w:rPr/>
         <w:br/>
-        <w:br/>
-        <w:br/>
-        <w:br/>
-        <w:br/>
-        <w:br/>
-        <w:br/>
-      </w:r>
-    </w:p>
-    <w:p>
-      <w:pPr>
-        <w:pStyle w:val="Hinh"/>
-        <w:rPr/>
-      </w:pPr>
-      <w:r>
-        <w:rPr/>
-      </w:r>
-    </w:p>
-    <w:p>
-      <w:pPr>
-        <w:pStyle w:val="Hinh"/>
-        <w:rPr/>
-      </w:pPr>
-      <w:r>
-        <w:rPr/>
-      </w:r>
-    </w:p>
-    <w:p>
-      <w:pPr>
-        <w:pStyle w:val="Hinh"/>
-        <w:rPr/>
-      </w:pPr>
-      <w:r>
-        <w:rPr/>
-      </w:r>
-    </w:p>
-    <w:p>
-      <w:pPr>
-        <w:pStyle w:val="Hinh"/>
-        <w:rPr/>
-      </w:pPr>
-      <w:r>
-        <w:rPr/>
-      </w:r>
-    </w:p>
-    <w:p>
-      <w:pPr>
-        <w:pStyle w:val="Hinh"/>
-        <w:rPr/>
-      </w:pPr>
-      <w:r>
-        <w:rPr/>
-      </w:r>
-    </w:p>
-    <w:p>
-      <w:pPr>
-        <w:pStyle w:val="Hinh"/>
-        <w:rPr/>
-      </w:pPr>
-      <w:r>
-        <w:rPr/>
-      </w:r>
-    </w:p>
-    <w:p>
-      <w:pPr>
-        <w:pStyle w:val="Hinh"/>
-        <w:rPr/>
-      </w:pPr>
-      <w:r>
-        <w:rPr/>
-      </w:r>
-    </w:p>
-    <w:p>
-      <w:pPr>
-        <w:pStyle w:val="Hinh"/>
-        <w:keepNext w:val="true"/>
-        <w:spacing w:before="0" w:after="200"/>
-        <w:jc w:val="center"/>
+      </w:r>
+    </w:p>
+    <w:p>
+      <w:pPr>
+        <w:pStyle w:val="Normal"/>
+        <w:rPr/>
+      </w:pPr>
+      <w:r>
+        <w:rPr/>
+      </w:r>
+    </w:p>
+    <w:p>
+      <w:pPr>
+        <w:pStyle w:val="Normal"/>
+        <w:rPr/>
+      </w:pPr>
+      <w:r>
+        <w:rPr/>
+      </w:r>
+    </w:p>
+    <w:p>
+      <w:pPr>
+        <w:pStyle w:val="Normal"/>
+        <w:rPr/>
+      </w:pPr>
+      <w:r>
+        <w:rPr/>
+      </w:r>
+    </w:p>
+    <w:p>
+      <w:pPr>
+        <w:pStyle w:val="Normal"/>
+        <w:widowControl/>
+        <w:suppressAutoHyphens w:val="true"/>
+        <w:bidi w:val="0"/>
+        <w:spacing w:lineRule="auto" w:line="259" w:before="0" w:after="160"/>
+        <w:jc w:val="left"/>
         <w:rPr/>
       </w:pPr>
       <w:r>
@@ -9174,7 +9511,7 @@
       <w:rPr>
         <w:color w:val="000000"/>
       </w:rPr>
-      <w:t>19</w:t>
+      <w:t>18</w:t>
     </w:r>
     <w:r>
       <w:rPr>
@@ -10449,6 +10786,143 @@
   <w:abstractNum w:abstractNumId="9">
     <w:lvl w:ilvl="0">
       <w:start w:val="1"/>
+      <w:numFmt w:val="decimal"/>
+      <w:lvlText w:val="%1."/>
+      <w:lvlJc w:val="left"/>
+      <w:pPr>
+        <w:tabs>
+          <w:tab w:val="num" w:pos="757"/>
+        </w:tabs>
+        <w:ind w:left="1114" w:hanging="397"/>
+      </w:pPr>
+      <w:rPr>
+        <w:rFonts w:ascii="Times New Roman" w:hAnsi="Times New Roman"/>
+      </w:rPr>
+    </w:lvl>
+    <w:lvl w:ilvl="1">
+      <w:start w:val="1"/>
+      <w:numFmt w:val="decimal"/>
+      <w:lvlText w:val="%2."/>
+      <w:lvlJc w:val="left"/>
+      <w:pPr>
+        <w:tabs>
+          <w:tab w:val="num" w:pos="1154"/>
+        </w:tabs>
+        <w:ind w:left="1511" w:hanging="397"/>
+      </w:pPr>
+      <w:rPr>
+        <w:rFonts w:ascii="Times New Roman" w:hAnsi="Times New Roman"/>
+      </w:rPr>
+    </w:lvl>
+    <w:lvl w:ilvl="2">
+      <w:start w:val="1"/>
+      <w:numFmt w:val="decimal"/>
+      <w:lvlText w:val="%3."/>
+      <w:lvlJc w:val="left"/>
+      <w:pPr>
+        <w:tabs>
+          <w:tab w:val="num" w:pos="1551"/>
+        </w:tabs>
+        <w:ind w:left="1908" w:hanging="397"/>
+      </w:pPr>
+      <w:rPr>
+        <w:rFonts w:ascii="Times New Roman" w:hAnsi="Times New Roman"/>
+      </w:rPr>
+    </w:lvl>
+    <w:lvl w:ilvl="3">
+      <w:start w:val="1"/>
+      <w:numFmt w:val="decimal"/>
+      <w:lvlText w:val="%4."/>
+      <w:lvlJc w:val="left"/>
+      <w:pPr>
+        <w:tabs>
+          <w:tab w:val="num" w:pos="1948"/>
+        </w:tabs>
+        <w:ind w:left="2305" w:hanging="397"/>
+      </w:pPr>
+      <w:rPr>
+        <w:rFonts w:ascii="Times New Roman" w:hAnsi="Times New Roman"/>
+      </w:rPr>
+    </w:lvl>
+    <w:lvl w:ilvl="4">
+      <w:start w:val="1"/>
+      <w:numFmt w:val="decimal"/>
+      <w:lvlText w:val="%5."/>
+      <w:lvlJc w:val="left"/>
+      <w:pPr>
+        <w:tabs>
+          <w:tab w:val="num" w:pos="2345"/>
+        </w:tabs>
+        <w:ind w:left="2702" w:hanging="397"/>
+      </w:pPr>
+      <w:rPr>
+        <w:rFonts w:ascii="Times New Roman" w:hAnsi="Times New Roman"/>
+      </w:rPr>
+    </w:lvl>
+    <w:lvl w:ilvl="5">
+      <w:start w:val="1"/>
+      <w:numFmt w:val="decimal"/>
+      <w:lvlText w:val="%6."/>
+      <w:lvlJc w:val="left"/>
+      <w:pPr>
+        <w:tabs>
+          <w:tab w:val="num" w:pos="2741"/>
+        </w:tabs>
+        <w:ind w:left="3098" w:hanging="397"/>
+      </w:pPr>
+      <w:rPr>
+        <w:rFonts w:ascii="Times New Roman" w:hAnsi="Times New Roman"/>
+      </w:rPr>
+    </w:lvl>
+    <w:lvl w:ilvl="6">
+      <w:start w:val="1"/>
+      <w:numFmt w:val="decimal"/>
+      <w:lvlText w:val="%7."/>
+      <w:lvlJc w:val="left"/>
+      <w:pPr>
+        <w:tabs>
+          <w:tab w:val="num" w:pos="3138"/>
+        </w:tabs>
+        <w:ind w:left="3495" w:hanging="397"/>
+      </w:pPr>
+      <w:rPr>
+        <w:rFonts w:ascii="Times New Roman" w:hAnsi="Times New Roman"/>
+      </w:rPr>
+    </w:lvl>
+    <w:lvl w:ilvl="7">
+      <w:start w:val="1"/>
+      <w:numFmt w:val="decimal"/>
+      <w:lvlText w:val="%8."/>
+      <w:lvlJc w:val="left"/>
+      <w:pPr>
+        <w:tabs>
+          <w:tab w:val="num" w:pos="3535"/>
+        </w:tabs>
+        <w:ind w:left="3892" w:hanging="397"/>
+      </w:pPr>
+      <w:rPr>
+        <w:rFonts w:ascii="Times New Roman" w:hAnsi="Times New Roman"/>
+      </w:rPr>
+    </w:lvl>
+    <w:lvl w:ilvl="8">
+      <w:start w:val="1"/>
+      <w:numFmt w:val="decimal"/>
+      <w:lvlText w:val="%9."/>
+      <w:lvlJc w:val="left"/>
+      <w:pPr>
+        <w:tabs>
+          <w:tab w:val="num" w:pos="3932"/>
+        </w:tabs>
+        <w:ind w:left="4289" w:hanging="397"/>
+      </w:pPr>
+      <w:rPr>
+        <w:rFonts w:ascii="Times New Roman" w:hAnsi="Times New Roman"/>
+      </w:rPr>
+    </w:lvl>
+  </w:abstractNum>
+  <w:abstractNum w:abstractNumId="10">
+    <w:lvl w:ilvl="0">
+      <w:start w:val="1"/>
       <w:numFmt w:val="none"/>
       <w:suff w:val="nothing"/>
       <w:lvlText w:val=""/>
@@ -10591,6 +11065,9 @@
   </w:num>
   <w:num w:numId="9">
     <w:abstractNumId w:val="9"/>
+  </w:num>
+  <w:num w:numId="10">
+    <w:abstractNumId w:val="10"/>
   </w:num>
 </w:numbering>
 </file>
@@ -11567,6 +12044,10 @@
     <w:name w:val="Bullet •"/>
     <w:qFormat/>
   </w:style>
+  <w:style w:type="numbering" w:styleId="Numbering123">
+    <w:name w:val="Numbering 123"/>
+    <w:qFormat/>
+  </w:style>
   <w:style w:type="table" w:default="1" w:styleId="TableNormal">
     <w:name w:val="Normal Table"/>
     <w:uiPriority w:val="99"/>

</xml_diff>

<commit_message>
chore: cập nhật và cải tiến các thành phần quản lý người dùng
- Thay thế AdminUsersController bằng ManagerUsersController để cải thiện khả năng quản lý người dùng.
- Thêm ManagerUsersService để xử lý logic liên quan đến người dùng.
- Cập nhật AdminModule để sử dụng các controller và service mới.
- Cải tiến các endpoint trong AuthController và UsersController để phù hợp với cấu trúc mới.
- Xóa các file test không còn cần thiết và cập nhật cấu trúc mã nguồn cho rõ ràng hơn.
</commit_message>
<xml_diff>
--- a/Ngo-Gia-Hao_B2110964_BaoCao.docx
+++ b/Ngo-Gia-Hao_B2110964_BaoCao.docx
@@ -13827,20 +13827,7 @@
           <w:szCs w:val="22"/>
           <w:lang w:val="en-US" w:eastAsia="en-US" w:bidi="ar-SA"/>
         </w:rPr>
-        <w:t xml:space="preserve">Chúng ta có thể chia nhỏ ứng dụng thành các khối chức năng độc lập </w:t>
-      </w:r>
-      <w:r>
-        <w:rPr>
-          <w:rFonts w:eastAsia="Times New Roman" w:cs="Calibri"/>
-          <w:b w:val="false"/>
-          <w:bCs w:val="false"/>
-          <w:color w:val="auto"/>
-          <w:kern w:val="0"/>
-          <w:sz w:val="26"/>
-          <w:szCs w:val="22"/>
-          <w:lang w:val="en-US" w:eastAsia="en-US" w:bidi="ar-SA"/>
-        </w:rPr>
-        <w:t>(như đã đề cập ở chương trước) giúp dễ quảnlý, bảo trì và tái sử dụng.</w:t>
+        <w:t>Chúng ta có thể chia nhỏ ứng dụng thành các khối chức năng độc lập (như đã đề cập ở chương trước) giúp dễ quảnlý, bảo trì và tái sử dụng.</w:t>
       </w:r>
     </w:p>
     <w:p>
@@ -13963,20 +13950,7 @@
           <w:szCs w:val="22"/>
           <w:lang w:val="en-US" w:eastAsia="en-US" w:bidi="ar-SA"/>
         </w:rPr>
-        <w:t xml:space="preserve">Ngoài hệ sinh thái từ NodeJS nói chung, NestJS tích hợp sẵn và hỗ trợ tốt các thư viện như TypeORM </w:t>
-      </w:r>
-      <w:r>
-        <w:rPr>
-          <w:rFonts w:eastAsia="Times New Roman" w:cs="Calibri"/>
-          <w:b w:val="false"/>
-          <w:bCs w:val="false"/>
-          <w:color w:val="auto"/>
-          <w:kern w:val="0"/>
-          <w:sz w:val="26"/>
-          <w:szCs w:val="22"/>
-          <w:lang w:val="en-US" w:eastAsia="en-US" w:bidi="ar-SA"/>
-        </w:rPr>
-        <w:t xml:space="preserve">(cho database), Passport (cho xác thực), Class-validator (cho validate in-output), Class-transformer(cho convert type in-output),... </w:t>
+        <w:t xml:space="preserve">Ngoài hệ sinh thái từ NodeJS nói chung, NestJS tích hợp sẵn và hỗ trợ tốt các thư viện như TypeORM (cho database), Passport (cho xác thực), Class-validator (cho validate in-output), Class-transformer(cho convert type in-output),... </w:t>
       </w:r>
     </w:p>
     <w:p>
@@ -14076,20 +14050,7 @@
           <w:szCs w:val="22"/>
           <w:lang w:val="en-US" w:eastAsia="en-US" w:bidi="ar-SA"/>
         </w:rPr>
-        <w:t xml:space="preserve">Ứng dụng áp dung nguyên tắc Domain-Driven Design </w:t>
-      </w:r>
-      <w:r>
-        <w:rPr>
-          <w:rFonts w:eastAsia="Times New Roman" w:cs="Calibri"/>
-          <w:b w:val="false"/>
-          <w:bCs w:val="false"/>
-          <w:color w:val="auto"/>
-          <w:kern w:val="0"/>
-          <w:sz w:val="26"/>
-          <w:szCs w:val="22"/>
-          <w:lang w:val="en-US" w:eastAsia="en-US" w:bidi="ar-SA"/>
-        </w:rPr>
-        <w:t xml:space="preserve">(DDD). Mỗi module </w:t>
+        <w:t xml:space="preserve">Ứng dụng áp dung nguyên tắc Domain-Driven Design (DDD). Mỗi module </w:t>
         <w:tab/>
         <w:t xml:space="preserve">là một domain riêng biệt với tên đại diện cho từng chức năng cụ thể. Ví dụ như </w:t>
         <w:tab/>
@@ -14097,20 +14058,7 @@
         <w:tab/>
         <w:t xml:space="preserve">controllers/, entities/, dtos/… Cấu trúc domain này áp dụng tương tự với các </w:t>
         <w:tab/>
-        <w:t>module khác. Các file bên trong sẽ được khai báo và quản lý bới file</w:t>
-      </w:r>
-      <w:r>
-        <w:rPr>
-          <w:rFonts w:eastAsia="Times New Roman" w:cs="Calibri"/>
-          <w:b w:val="false"/>
-          <w:bCs w:val="false"/>
-          <w:color w:val="auto"/>
-          <w:kern w:val="0"/>
-          <w:sz w:val="26"/>
-          <w:szCs w:val="22"/>
-          <w:lang w:val="en-US" w:eastAsia="en-US" w:bidi="ar-SA"/>
-        </w:rPr>
-        <w:t>[tên-</w:t>
+        <w:t>module khác. Các file bên trong sẽ được khai báo và quản lý bới file[tên-</w:t>
         <w:tab/>
         <w:t xml:space="preserve">file].module.ts, nếu không khai báo lên file [tên-file].module.ts, khi chạy ứng </w:t>
         <w:tab/>
@@ -14132,16 +14080,6 @@
         </w:rPr>
       </w:pPr>
       <w:r>
-        <w:rPr>
-          <w:rFonts w:eastAsia="Times New Roman" w:cs="Calibri"/>
-          <w:b w:val="false"/>
-          <w:bCs w:val="false"/>
-          <w:color w:val="auto"/>
-          <w:kern w:val="0"/>
-          <w:sz w:val="26"/>
-          <w:szCs w:val="22"/>
-          <w:lang w:val="en-US" w:eastAsia="en-US" w:bidi="ar-SA"/>
-        </w:rPr>
         <w:drawing>
           <wp:anchor behindDoc="0" distT="0" distB="0" distL="0" distR="0" simplePos="0" locked="0" layoutInCell="0" allowOverlap="1" relativeHeight="11">
             <wp:simplePos x="0" y="0"/>
@@ -14220,8 +14158,14 @@
       </w:pPr>
       <w:r>
         <w:rPr>
-          <w:b/>
-          <w:bCs/>
+          <w:rFonts w:eastAsia="Times New Roman" w:cs="Calibri"/>
+          <w:b w:val="false"/>
+          <w:bCs w:val="false"/>
+          <w:color w:val="auto"/>
+          <w:kern w:val="0"/>
+          <w:sz w:val="26"/>
+          <w:szCs w:val="22"/>
+          <w:lang w:val="en-US" w:eastAsia="en-US" w:bidi="ar-SA"/>
         </w:rPr>
       </w:r>
     </w:p>
@@ -14243,8 +14187,14 @@
       </w:pPr>
       <w:r>
         <w:rPr>
-          <w:b/>
-          <w:bCs/>
+          <w:rFonts w:eastAsia="Times New Roman" w:cs="Calibri"/>
+          <w:b w:val="false"/>
+          <w:bCs w:val="false"/>
+          <w:color w:val="auto"/>
+          <w:kern w:val="0"/>
+          <w:sz w:val="26"/>
+          <w:szCs w:val="22"/>
+          <w:lang w:val="en-US" w:eastAsia="en-US" w:bidi="ar-SA"/>
         </w:rPr>
       </w:r>
     </w:p>
@@ -14266,8 +14216,14 @@
       </w:pPr>
       <w:r>
         <w:rPr>
-          <w:b/>
-          <w:bCs/>
+          <w:rFonts w:eastAsia="Times New Roman" w:cs="Calibri"/>
+          <w:b w:val="false"/>
+          <w:bCs w:val="false"/>
+          <w:color w:val="auto"/>
+          <w:kern w:val="0"/>
+          <w:sz w:val="26"/>
+          <w:szCs w:val="22"/>
+          <w:lang w:val="en-US" w:eastAsia="en-US" w:bidi="ar-SA"/>
         </w:rPr>
       </w:r>
     </w:p>
@@ -14289,8 +14245,14 @@
       </w:pPr>
       <w:r>
         <w:rPr>
-          <w:b/>
-          <w:bCs/>
+          <w:rFonts w:eastAsia="Times New Roman" w:cs="Calibri"/>
+          <w:b w:val="false"/>
+          <w:bCs w:val="false"/>
+          <w:color w:val="auto"/>
+          <w:kern w:val="0"/>
+          <w:sz w:val="26"/>
+          <w:szCs w:val="22"/>
+          <w:lang w:val="en-US" w:eastAsia="en-US" w:bidi="ar-SA"/>
         </w:rPr>
       </w:r>
     </w:p>
@@ -14312,8 +14274,14 @@
       </w:pPr>
       <w:r>
         <w:rPr>
-          <w:b/>
-          <w:bCs/>
+          <w:rFonts w:eastAsia="Times New Roman" w:cs="Calibri"/>
+          <w:b w:val="false"/>
+          <w:bCs w:val="false"/>
+          <w:color w:val="auto"/>
+          <w:kern w:val="0"/>
+          <w:sz w:val="26"/>
+          <w:szCs w:val="22"/>
+          <w:lang w:val="en-US" w:eastAsia="en-US" w:bidi="ar-SA"/>
         </w:rPr>
       </w:r>
     </w:p>
@@ -14335,8 +14303,14 @@
       </w:pPr>
       <w:r>
         <w:rPr>
-          <w:b/>
-          <w:bCs/>
+          <w:rFonts w:eastAsia="Times New Roman" w:cs="Calibri"/>
+          <w:b w:val="false"/>
+          <w:bCs w:val="false"/>
+          <w:color w:val="auto"/>
+          <w:kern w:val="0"/>
+          <w:sz w:val="26"/>
+          <w:szCs w:val="22"/>
+          <w:lang w:val="en-US" w:eastAsia="en-US" w:bidi="ar-SA"/>
         </w:rPr>
       </w:r>
     </w:p>
@@ -14358,8 +14332,14 @@
       </w:pPr>
       <w:r>
         <w:rPr>
-          <w:b/>
-          <w:bCs/>
+          <w:rFonts w:eastAsia="Times New Roman" w:cs="Calibri"/>
+          <w:b w:val="false"/>
+          <w:bCs w:val="false"/>
+          <w:color w:val="auto"/>
+          <w:kern w:val="0"/>
+          <w:sz w:val="26"/>
+          <w:szCs w:val="22"/>
+          <w:lang w:val="en-US" w:eastAsia="en-US" w:bidi="ar-SA"/>
         </w:rPr>
       </w:r>
     </w:p>
@@ -14381,8 +14361,14 @@
       </w:pPr>
       <w:r>
         <w:rPr>
-          <w:b/>
-          <w:bCs/>
+          <w:rFonts w:eastAsia="Times New Roman" w:cs="Calibri"/>
+          <w:b w:val="false"/>
+          <w:bCs w:val="false"/>
+          <w:color w:val="auto"/>
+          <w:kern w:val="0"/>
+          <w:sz w:val="26"/>
+          <w:szCs w:val="22"/>
+          <w:lang w:val="en-US" w:eastAsia="en-US" w:bidi="ar-SA"/>
         </w:rPr>
       </w:r>
     </w:p>
@@ -14404,8 +14390,14 @@
       </w:pPr>
       <w:r>
         <w:rPr>
-          <w:b/>
-          <w:bCs/>
+          <w:rFonts w:eastAsia="Times New Roman" w:cs="Calibri"/>
+          <w:b w:val="false"/>
+          <w:bCs w:val="false"/>
+          <w:color w:val="auto"/>
+          <w:kern w:val="0"/>
+          <w:sz w:val="26"/>
+          <w:szCs w:val="22"/>
+          <w:lang w:val="en-US" w:eastAsia="en-US" w:bidi="ar-SA"/>
         </w:rPr>
       </w:r>
     </w:p>
@@ -14427,8 +14419,14 @@
       </w:pPr>
       <w:r>
         <w:rPr>
-          <w:b/>
-          <w:bCs/>
+          <w:rFonts w:eastAsia="Times New Roman" w:cs="Calibri"/>
+          <w:b w:val="false"/>
+          <w:bCs w:val="false"/>
+          <w:color w:val="auto"/>
+          <w:kern w:val="0"/>
+          <w:sz w:val="26"/>
+          <w:szCs w:val="22"/>
+          <w:lang w:val="en-US" w:eastAsia="en-US" w:bidi="ar-SA"/>
         </w:rPr>
       </w:r>
     </w:p>
@@ -14450,8 +14448,14 @@
       </w:pPr>
       <w:r>
         <w:rPr>
-          <w:b/>
-          <w:bCs/>
+          <w:rFonts w:eastAsia="Times New Roman" w:cs="Calibri"/>
+          <w:b w:val="false"/>
+          <w:bCs w:val="false"/>
+          <w:color w:val="auto"/>
+          <w:kern w:val="0"/>
+          <w:sz w:val="26"/>
+          <w:szCs w:val="22"/>
+          <w:lang w:val="en-US" w:eastAsia="en-US" w:bidi="ar-SA"/>
         </w:rPr>
       </w:r>
     </w:p>
@@ -14695,20 +14699,7 @@
         <w:tab/>
         <w:t>bày sơ</w:t>
         <w:tab/>
-        <w:t xml:space="preserve">đồ mối quan hệ giữa chúng </w:t>
-      </w:r>
-      <w:r>
-        <w:rPr>
-          <w:rFonts w:eastAsia="Times New Roman" w:cs="Calibri"/>
-          <w:b w:val="false"/>
-          <w:bCs w:val="false"/>
-          <w:color w:val="auto"/>
-          <w:kern w:val="0"/>
-          <w:sz w:val="26"/>
-          <w:szCs w:val="22"/>
-          <w:lang w:val="en-US" w:eastAsia="en-US" w:bidi="ar-SA"/>
-        </w:rPr>
-        <w:t xml:space="preserve">(module này truy cập đến các service của </w:t>
+        <w:t xml:space="preserve">đồ mối quan hệ giữa chúng (module này truy cập đến các service của </w:t>
         <w:tab/>
         <w:t xml:space="preserve">module kia). Các file .module.ts sẽ được quản lý bới file app.module.ts (file </w:t>
         <w:tab/>
@@ -14719,23 +14710,44 @@
     </w:p>
     <w:p>
       <w:pPr>
-        <w:pStyle w:val="Hinh"/>
-        <w:rPr/>
-      </w:pPr>
-      <w:r>
+        <w:pStyle w:val="Normal"/>
+        <w:jc w:val="both"/>
+        <w:rPr>
+          <w:rFonts w:ascii="Times New Roman" w:hAnsi="Times New Roman" w:eastAsia="Times New Roman" w:cs="Calibri"/>
+          <w:b w:val="false"/>
+          <w:b w:val="false"/>
+          <w:bCs w:val="false"/>
+          <w:color w:val="auto"/>
+          <w:kern w:val="0"/>
+          <w:sz w:val="26"/>
+          <w:szCs w:val="22"/>
+          <w:lang w:val="en-US" w:eastAsia="en-US" w:bidi="ar-SA"/>
+        </w:rPr>
+      </w:pPr>
+      <w:r>
+        <w:rPr>
+          <w:rFonts w:eastAsia="Times New Roman" w:cs="Calibri"/>
+          <w:b w:val="false"/>
+          <w:bCs w:val="false"/>
+          <w:color w:val="auto"/>
+          <w:kern w:val="0"/>
+          <w:sz w:val="26"/>
+          <w:szCs w:val="22"/>
+          <w:lang w:val="en-US" w:eastAsia="en-US" w:bidi="ar-SA"/>
+        </w:rPr>
         <w:drawing>
-          <wp:anchor behindDoc="0" distT="0" distB="0" distL="0" distR="0" simplePos="0" locked="0" layoutInCell="0" allowOverlap="1" relativeHeight="12">
+          <wp:anchor behindDoc="0" distT="0" distB="0" distL="0" distR="0" simplePos="0" locked="0" layoutInCell="0" allowOverlap="1" relativeHeight="13">
             <wp:simplePos x="0" y="0"/>
             <wp:positionH relativeFrom="column">
-              <wp:posOffset>1123950</wp:posOffset>
+              <wp:posOffset>1047750</wp:posOffset>
             </wp:positionH>
             <wp:positionV relativeFrom="paragraph">
-              <wp:posOffset>635</wp:posOffset>
+              <wp:posOffset>132715</wp:posOffset>
             </wp:positionV>
             <wp:extent cx="3724275" cy="3343275"/>
             <wp:effectExtent l="0" t="0" r="0" b="0"/>
             <wp:wrapSquare wrapText="largest"/>
-            <wp:docPr id="11" name="Image7" descr=""/>
+            <wp:docPr id="11" name="Image9" descr=""/>
             <wp:cNvGraphicFramePr>
               <a:graphicFrameLocks xmlns:a="http://schemas.openxmlformats.org/drawingml/2006/main" noChangeAspect="1"/>
             </wp:cNvGraphicFramePr>
@@ -14743,7 +14755,7 @@
               <a:graphicData uri="http://schemas.openxmlformats.org/drawingml/2006/picture">
                 <pic:pic xmlns:pic="http://schemas.openxmlformats.org/drawingml/2006/picture">
                   <pic:nvPicPr>
-                    <pic:cNvPr id="11" name="Image7" descr=""/>
+                    <pic:cNvPr id="11" name="Image9" descr=""/>
                     <pic:cNvPicPr>
                       <a:picLocks noChangeAspect="1" noChangeArrowheads="1"/>
                     </pic:cNvPicPr>
@@ -14769,35 +14781,347 @@
           </wp:anchor>
         </w:drawing>
       </w:r>
-      <w:r>
-        <w:rPr>
-          <w:b/>
-          <w:bCs/>
-        </w:rPr>
-        <w:br/>
-        <w:br/>
-        <w:br/>
-        <w:br/>
-        <w:br/>
-        <w:br/>
-        <w:br/>
-        <w:br/>
-        <w:br/>
-        <w:br/>
-        <w:br/>
-        <w:br/>
-        <w:br/>
-        <w:br/>
-        <w:br/>
-        <w:br/>
-        <w:br/>
-        <w:tab/>
-        <w:tab/>
-      </w:r>
+    </w:p>
+    <w:p>
+      <w:pPr>
+        <w:pStyle w:val="Normal"/>
+        <w:jc w:val="both"/>
+        <w:rPr>
+          <w:rFonts w:ascii="Times New Roman" w:hAnsi="Times New Roman" w:eastAsia="Times New Roman" w:cs="Calibri"/>
+          <w:b w:val="false"/>
+          <w:b w:val="false"/>
+          <w:bCs w:val="false"/>
+          <w:color w:val="auto"/>
+          <w:kern w:val="0"/>
+          <w:sz w:val="26"/>
+          <w:szCs w:val="22"/>
+          <w:lang w:val="en-US" w:eastAsia="en-US" w:bidi="ar-SA"/>
+        </w:rPr>
+      </w:pPr>
+      <w:r>
+        <w:rPr>
+          <w:rFonts w:eastAsia="Times New Roman" w:cs="Calibri"/>
+          <w:b w:val="false"/>
+          <w:bCs w:val="false"/>
+          <w:color w:val="auto"/>
+          <w:kern w:val="0"/>
+          <w:sz w:val="26"/>
+          <w:szCs w:val="22"/>
+          <w:lang w:val="en-US" w:eastAsia="en-US" w:bidi="ar-SA"/>
+        </w:rPr>
+      </w:r>
+    </w:p>
+    <w:p>
+      <w:pPr>
+        <w:pStyle w:val="Normal"/>
+        <w:jc w:val="both"/>
+        <w:rPr>
+          <w:rFonts w:ascii="Times New Roman" w:hAnsi="Times New Roman" w:eastAsia="Times New Roman" w:cs="Calibri"/>
+          <w:b w:val="false"/>
+          <w:b w:val="false"/>
+          <w:bCs w:val="false"/>
+          <w:color w:val="auto"/>
+          <w:kern w:val="0"/>
+          <w:sz w:val="26"/>
+          <w:szCs w:val="22"/>
+          <w:lang w:val="en-US" w:eastAsia="en-US" w:bidi="ar-SA"/>
+        </w:rPr>
+      </w:pPr>
+      <w:r>
+        <w:rPr>
+          <w:rFonts w:eastAsia="Times New Roman" w:cs="Calibri"/>
+          <w:b w:val="false"/>
+          <w:bCs w:val="false"/>
+          <w:color w:val="auto"/>
+          <w:kern w:val="0"/>
+          <w:sz w:val="26"/>
+          <w:szCs w:val="22"/>
+          <w:lang w:val="en-US" w:eastAsia="en-US" w:bidi="ar-SA"/>
+        </w:rPr>
+      </w:r>
+    </w:p>
+    <w:p>
+      <w:pPr>
+        <w:pStyle w:val="Normal"/>
+        <w:jc w:val="both"/>
+        <w:rPr>
+          <w:rFonts w:ascii="Times New Roman" w:hAnsi="Times New Roman" w:eastAsia="Times New Roman" w:cs="Calibri"/>
+          <w:b w:val="false"/>
+          <w:b w:val="false"/>
+          <w:bCs w:val="false"/>
+          <w:color w:val="auto"/>
+          <w:kern w:val="0"/>
+          <w:sz w:val="26"/>
+          <w:szCs w:val="22"/>
+          <w:lang w:val="en-US" w:eastAsia="en-US" w:bidi="ar-SA"/>
+        </w:rPr>
+      </w:pPr>
+      <w:r>
+        <w:rPr>
+          <w:rFonts w:eastAsia="Times New Roman" w:cs="Calibri"/>
+          <w:b w:val="false"/>
+          <w:bCs w:val="false"/>
+          <w:color w:val="auto"/>
+          <w:kern w:val="0"/>
+          <w:sz w:val="26"/>
+          <w:szCs w:val="22"/>
+          <w:lang w:val="en-US" w:eastAsia="en-US" w:bidi="ar-SA"/>
+        </w:rPr>
+      </w:r>
+    </w:p>
+    <w:p>
+      <w:pPr>
+        <w:pStyle w:val="Normal"/>
+        <w:jc w:val="both"/>
+        <w:rPr>
+          <w:rFonts w:ascii="Times New Roman" w:hAnsi="Times New Roman" w:eastAsia="Times New Roman" w:cs="Calibri"/>
+          <w:b w:val="false"/>
+          <w:b w:val="false"/>
+          <w:bCs w:val="false"/>
+          <w:color w:val="auto"/>
+          <w:kern w:val="0"/>
+          <w:sz w:val="26"/>
+          <w:szCs w:val="22"/>
+          <w:lang w:val="en-US" w:eastAsia="en-US" w:bidi="ar-SA"/>
+        </w:rPr>
+      </w:pPr>
+      <w:r>
+        <w:rPr>
+          <w:rFonts w:eastAsia="Times New Roman" w:cs="Calibri"/>
+          <w:b w:val="false"/>
+          <w:bCs w:val="false"/>
+          <w:color w:val="auto"/>
+          <w:kern w:val="0"/>
+          <w:sz w:val="26"/>
+          <w:szCs w:val="22"/>
+          <w:lang w:val="en-US" w:eastAsia="en-US" w:bidi="ar-SA"/>
+        </w:rPr>
+      </w:r>
+    </w:p>
+    <w:p>
+      <w:pPr>
+        <w:pStyle w:val="Normal"/>
+        <w:jc w:val="both"/>
+        <w:rPr>
+          <w:rFonts w:ascii="Times New Roman" w:hAnsi="Times New Roman" w:eastAsia="Times New Roman" w:cs="Calibri"/>
+          <w:b w:val="false"/>
+          <w:b w:val="false"/>
+          <w:bCs w:val="false"/>
+          <w:color w:val="auto"/>
+          <w:kern w:val="0"/>
+          <w:sz w:val="26"/>
+          <w:szCs w:val="22"/>
+          <w:lang w:val="en-US" w:eastAsia="en-US" w:bidi="ar-SA"/>
+        </w:rPr>
+      </w:pPr>
+      <w:r>
+        <w:rPr>
+          <w:rFonts w:eastAsia="Times New Roman" w:cs="Calibri"/>
+          <w:b w:val="false"/>
+          <w:bCs w:val="false"/>
+          <w:color w:val="auto"/>
+          <w:kern w:val="0"/>
+          <w:sz w:val="26"/>
+          <w:szCs w:val="22"/>
+          <w:lang w:val="en-US" w:eastAsia="en-US" w:bidi="ar-SA"/>
+        </w:rPr>
+      </w:r>
+    </w:p>
+    <w:p>
+      <w:pPr>
+        <w:pStyle w:val="Normal"/>
+        <w:jc w:val="both"/>
+        <w:rPr>
+          <w:rFonts w:ascii="Times New Roman" w:hAnsi="Times New Roman" w:eastAsia="Times New Roman" w:cs="Calibri"/>
+          <w:b w:val="false"/>
+          <w:b w:val="false"/>
+          <w:bCs w:val="false"/>
+          <w:color w:val="auto"/>
+          <w:kern w:val="0"/>
+          <w:sz w:val="26"/>
+          <w:szCs w:val="22"/>
+          <w:lang w:val="en-US" w:eastAsia="en-US" w:bidi="ar-SA"/>
+        </w:rPr>
+      </w:pPr>
+      <w:r>
+        <w:rPr>
+          <w:rFonts w:eastAsia="Times New Roman" w:cs="Calibri"/>
+          <w:b w:val="false"/>
+          <w:bCs w:val="false"/>
+          <w:color w:val="auto"/>
+          <w:kern w:val="0"/>
+          <w:sz w:val="26"/>
+          <w:szCs w:val="22"/>
+          <w:lang w:val="en-US" w:eastAsia="en-US" w:bidi="ar-SA"/>
+        </w:rPr>
+      </w:r>
+    </w:p>
+    <w:p>
+      <w:pPr>
+        <w:pStyle w:val="Normal"/>
+        <w:jc w:val="both"/>
+        <w:rPr>
+          <w:rFonts w:ascii="Times New Roman" w:hAnsi="Times New Roman" w:eastAsia="Times New Roman" w:cs="Calibri"/>
+          <w:b w:val="false"/>
+          <w:b w:val="false"/>
+          <w:bCs w:val="false"/>
+          <w:color w:val="auto"/>
+          <w:kern w:val="0"/>
+          <w:sz w:val="26"/>
+          <w:szCs w:val="22"/>
+          <w:lang w:val="en-US" w:eastAsia="en-US" w:bidi="ar-SA"/>
+        </w:rPr>
+      </w:pPr>
+      <w:r>
+        <w:rPr>
+          <w:rFonts w:eastAsia="Times New Roman" w:cs="Calibri"/>
+          <w:b w:val="false"/>
+          <w:bCs w:val="false"/>
+          <w:color w:val="auto"/>
+          <w:kern w:val="0"/>
+          <w:sz w:val="26"/>
+          <w:szCs w:val="22"/>
+          <w:lang w:val="en-US" w:eastAsia="en-US" w:bidi="ar-SA"/>
+        </w:rPr>
+      </w:r>
+    </w:p>
+    <w:p>
+      <w:pPr>
+        <w:pStyle w:val="Normal"/>
+        <w:jc w:val="both"/>
+        <w:rPr>
+          <w:rFonts w:ascii="Times New Roman" w:hAnsi="Times New Roman" w:eastAsia="Times New Roman" w:cs="Calibri"/>
+          <w:b w:val="false"/>
+          <w:b w:val="false"/>
+          <w:bCs w:val="false"/>
+          <w:color w:val="auto"/>
+          <w:kern w:val="0"/>
+          <w:sz w:val="26"/>
+          <w:szCs w:val="22"/>
+          <w:lang w:val="en-US" w:eastAsia="en-US" w:bidi="ar-SA"/>
+        </w:rPr>
+      </w:pPr>
+      <w:r>
+        <w:rPr>
+          <w:rFonts w:eastAsia="Times New Roman" w:cs="Calibri"/>
+          <w:b w:val="false"/>
+          <w:bCs w:val="false"/>
+          <w:color w:val="auto"/>
+          <w:kern w:val="0"/>
+          <w:sz w:val="26"/>
+          <w:szCs w:val="22"/>
+          <w:lang w:val="en-US" w:eastAsia="en-US" w:bidi="ar-SA"/>
+        </w:rPr>
+      </w:r>
+    </w:p>
+    <w:p>
+      <w:pPr>
+        <w:pStyle w:val="Normal"/>
+        <w:jc w:val="both"/>
+        <w:rPr>
+          <w:rFonts w:ascii="Times New Roman" w:hAnsi="Times New Roman" w:eastAsia="Times New Roman" w:cs="Calibri"/>
+          <w:b w:val="false"/>
+          <w:b w:val="false"/>
+          <w:bCs w:val="false"/>
+          <w:color w:val="auto"/>
+          <w:kern w:val="0"/>
+          <w:sz w:val="26"/>
+          <w:szCs w:val="22"/>
+          <w:lang w:val="en-US" w:eastAsia="en-US" w:bidi="ar-SA"/>
+        </w:rPr>
+      </w:pPr>
+      <w:r>
+        <w:rPr>
+          <w:rFonts w:eastAsia="Times New Roman" w:cs="Calibri"/>
+          <w:b w:val="false"/>
+          <w:bCs w:val="false"/>
+          <w:color w:val="auto"/>
+          <w:kern w:val="0"/>
+          <w:sz w:val="26"/>
+          <w:szCs w:val="22"/>
+          <w:lang w:val="en-US" w:eastAsia="en-US" w:bidi="ar-SA"/>
+        </w:rPr>
+      </w:r>
+    </w:p>
+    <w:p>
+      <w:pPr>
+        <w:pStyle w:val="Normal"/>
+        <w:jc w:val="both"/>
+        <w:rPr>
+          <w:rFonts w:ascii="Times New Roman" w:hAnsi="Times New Roman" w:eastAsia="Times New Roman" w:cs="Calibri"/>
+          <w:b w:val="false"/>
+          <w:b w:val="false"/>
+          <w:bCs w:val="false"/>
+          <w:color w:val="auto"/>
+          <w:kern w:val="0"/>
+          <w:sz w:val="26"/>
+          <w:szCs w:val="22"/>
+          <w:lang w:val="en-US" w:eastAsia="en-US" w:bidi="ar-SA"/>
+        </w:rPr>
+      </w:pPr>
+      <w:r>
+        <w:rPr>
+          <w:rFonts w:eastAsia="Times New Roman" w:cs="Calibri"/>
+          <w:b w:val="false"/>
+          <w:bCs w:val="false"/>
+          <w:color w:val="auto"/>
+          <w:kern w:val="0"/>
+          <w:sz w:val="26"/>
+          <w:szCs w:val="22"/>
+          <w:lang w:val="en-US" w:eastAsia="en-US" w:bidi="ar-SA"/>
+        </w:rPr>
+      </w:r>
+    </w:p>
+    <w:p>
+      <w:pPr>
+        <w:pStyle w:val="Normal"/>
+        <w:jc w:val="both"/>
+        <w:rPr>
+          <w:rFonts w:ascii="Times New Roman" w:hAnsi="Times New Roman" w:eastAsia="Times New Roman" w:cs="Calibri"/>
+          <w:b w:val="false"/>
+          <w:b w:val="false"/>
+          <w:bCs w:val="false"/>
+          <w:color w:val="auto"/>
+          <w:kern w:val="0"/>
+          <w:sz w:val="26"/>
+          <w:szCs w:val="22"/>
+          <w:lang w:val="en-US" w:eastAsia="en-US" w:bidi="ar-SA"/>
+        </w:rPr>
+      </w:pPr>
+      <w:r>
+        <w:rPr>
+          <w:rFonts w:eastAsia="Times New Roman" w:cs="Calibri"/>
+          <w:b w:val="false"/>
+          <w:bCs w:val="false"/>
+          <w:color w:val="auto"/>
+          <w:kern w:val="0"/>
+          <w:sz w:val="26"/>
+          <w:szCs w:val="22"/>
+          <w:lang w:val="en-US" w:eastAsia="en-US" w:bidi="ar-SA"/>
+        </w:rPr>
+      </w:r>
+    </w:p>
+    <w:p>
+      <w:pPr>
+        <w:pStyle w:val="Hinh"/>
+        <w:jc w:val="both"/>
+        <w:rPr>
+          <w:rFonts w:ascii="Times New Roman" w:hAnsi="Times New Roman" w:eastAsia="Times New Roman" w:cs="Calibri"/>
+          <w:b w:val="false"/>
+          <w:b w:val="false"/>
+          <w:bCs w:val="false"/>
+          <w:color w:val="auto"/>
+          <w:kern w:val="0"/>
+          <w:sz w:val="26"/>
+          <w:szCs w:val="22"/>
+          <w:lang w:val="en-US" w:eastAsia="en-US" w:bidi="ar-SA"/>
+        </w:rPr>
+      </w:pPr>
       <w:r>
         <w:rPr>
           <w:rFonts w:eastAsia="Times New Roman" w:cs="Times New Roman"/>
           <w:b/>
+          <w:bCs w:val="false"/>
           <w:i/>
           <w:iCs/>
           <w:color w:val="auto"/>
@@ -14806,7 +15130,67 @@
           <w:szCs w:val="26"/>
           <w:lang w:val="en-US" w:eastAsia="en-US" w:bidi="ar-SA"/>
         </w:rPr>
-        <w:t>Hình 7- Minh họa khai báo các modules cho app modulemodule</w:t>
+        <w:t>Hình 7- Minh họa khai báo các modules cho app module</w:t>
+      </w:r>
+    </w:p>
+    <w:p>
+      <w:pPr>
+        <w:pStyle w:val="Hinh"/>
+        <w:jc w:val="both"/>
+        <w:rPr>
+          <w:rFonts w:ascii="Times New Roman" w:hAnsi="Times New Roman" w:eastAsia="Times New Roman" w:cs="Calibri"/>
+          <w:b w:val="false"/>
+          <w:b w:val="false"/>
+          <w:bCs w:val="false"/>
+          <w:color w:val="auto"/>
+          <w:kern w:val="0"/>
+          <w:sz w:val="26"/>
+          <w:szCs w:val="22"/>
+          <w:lang w:val="en-US" w:eastAsia="en-US" w:bidi="ar-SA"/>
+        </w:rPr>
+      </w:pPr>
+      <w:r>
+        <w:rPr>
+          <w:rFonts w:eastAsia="Times New Roman" w:cs="Calibri"/>
+          <w:b w:val="false"/>
+          <w:bCs w:val="false"/>
+          <w:color w:val="auto"/>
+          <w:kern w:val="0"/>
+          <w:sz w:val="26"/>
+          <w:szCs w:val="22"/>
+          <w:lang w:val="en-US" w:eastAsia="en-US" w:bidi="ar-SA"/>
+        </w:rPr>
+      </w:r>
+    </w:p>
+    <w:p>
+      <w:pPr>
+        <w:pStyle w:val="Hinh"/>
+        <w:rPr>
+          <w:rFonts w:eastAsia="Times New Roman" w:cs="Times New Roman"/>
+          <w:b/>
+          <w:b/>
+          <w:i/>
+          <w:i/>
+          <w:iCs/>
+          <w:color w:val="auto"/>
+          <w:kern w:val="0"/>
+          <w:sz w:val="26"/>
+          <w:szCs w:val="26"/>
+          <w:lang w:val="en-US" w:eastAsia="en-US" w:bidi="ar-SA"/>
+        </w:rPr>
+      </w:pPr>
+      <w:r>
+        <w:rPr>
+          <w:rFonts w:eastAsia="Times New Roman" w:cs="Times New Roman"/>
+          <w:b/>
+          <w:i/>
+          <w:iCs/>
+          <w:color w:val="auto"/>
+          <w:kern w:val="0"/>
+          <w:sz w:val="26"/>
+          <w:szCs w:val="26"/>
+          <w:lang w:val="en-US" w:eastAsia="en-US" w:bidi="ar-SA"/>
+        </w:rPr>
       </w:r>
     </w:p>
     <w:p>
@@ -14816,7 +15200,7 @@
       </w:pPr>
       <w:r>
         <w:drawing>
-          <wp:anchor behindDoc="0" distT="0" distB="0" distL="0" distR="0" simplePos="0" locked="0" layoutInCell="0" allowOverlap="1" relativeHeight="13">
+          <wp:anchor behindDoc="0" distT="0" distB="0" distL="0" distR="0" simplePos="0" locked="0" layoutInCell="0" allowOverlap="1" relativeHeight="12">
             <wp:simplePos x="0" y="0"/>
             <wp:positionH relativeFrom="column">
               <wp:align>center</wp:align>
@@ -14873,17 +15257,13 @@
           <w:szCs w:val="26"/>
           <w:lang w:val="en-US" w:eastAsia="en-US" w:bidi="ar-SA"/>
         </w:rPr>
-        <w:t>Hình 8 - Biểu dồ mối  quan hệ giữa các module</w:t>
-      </w:r>
-    </w:p>
-    <w:p>
-      <w:pPr>
-        <w:pStyle w:val="Normal"/>
-        <w:rPr>
-          <w:b/>
-          <w:b/>
-          <w:bCs/>
-        </w:rPr>
+        <w:t>Hình 8 - Biểu đồ mối quan hệ giữa các module</w:t>
+      </w:r>
+    </w:p>
+    <w:p>
+      <w:pPr>
+        <w:pStyle w:val="Normal"/>
+        <w:rPr/>
       </w:pPr>
       <w:r>
         <w:rPr>
@@ -14959,24 +15339,2369 @@
           <w:szCs w:val="22"/>
           <w:lang w:val="en-US" w:eastAsia="en-US" w:bidi="ar-SA"/>
         </w:rPr>
-        <w:t xml:space="preserve">: 2 module import lẫn nhau, dùng các service của nhau.  </w:t>
-      </w:r>
-      <w:r>
-        <w:rPr>
-          <w:rFonts w:eastAsia="Times New Roman" w:cs="Calibri"/>
-          <w:b w:val="false"/>
-          <w:bCs w:val="false"/>
-          <w:i w:val="false"/>
-          <w:caps w:val="false"/>
-          <w:smallCaps w:val="false"/>
-          <w:color w:val="auto"/>
-          <w:spacing w:val="0"/>
-          <w:kern w:val="0"/>
-          <w:sz w:val="26"/>
-          <w:szCs w:val="22"/>
-          <w:lang w:val="en-US" w:eastAsia="en-US" w:bidi="ar-SA"/>
-        </w:rPr>
-        <w:t xml:space="preserve"> </w:t>
+        <w:t>: 2 module import lẫn nhau, dùng các service của nhau.</w:t>
+      </w:r>
+    </w:p>
+    <w:p>
+      <w:pPr>
+        <w:pStyle w:val="Normal"/>
+        <w:rPr>
+          <w:b/>
+          <w:b/>
+          <w:bCs/>
+        </w:rPr>
+      </w:pPr>
+      <w:r>
+        <w:rPr>
+          <w:b/>
+          <w:bCs/>
+        </w:rPr>
+      </w:r>
+    </w:p>
+    <w:p>
+      <w:pPr>
+        <w:pStyle w:val="Heading2"/>
+        <w:rPr>
+          <w:b/>
+          <w:b/>
+          <w:bCs/>
+        </w:rPr>
+      </w:pPr>
+      <w:r>
+        <w:rPr>
+          <w:rFonts w:eastAsia="Times New Roman" w:cs="Calibri"/>
+          <w:b/>
+          <w:color w:val="auto"/>
+          <w:kern w:val="0"/>
+          <w:sz w:val="26"/>
+          <w:szCs w:val="36"/>
+          <w:lang w:val="en-US" w:eastAsia="en-US" w:bidi="ar-SA"/>
+        </w:rPr>
+        <w:t>2. THIẾT KẾ API REST</w:t>
+      </w:r>
+    </w:p>
+    <w:p>
+      <w:pPr>
+        <w:pStyle w:val="Normal"/>
+        <w:spacing w:before="0" w:after="0"/>
+        <w:rPr>
+          <w:b/>
+          <w:b/>
+          <w:bCs/>
+        </w:rPr>
+      </w:pPr>
+      <w:r>
+        <w:rPr>
+          <w:rFonts w:eastAsia="Times New Roman" w:cs="Calibri"/>
+          <w:b/>
+          <w:bCs/>
+          <w:color w:val="auto"/>
+          <w:kern w:val="0"/>
+          <w:sz w:val="26"/>
+          <w:szCs w:val="36"/>
+          <w:lang w:val="en-US" w:eastAsia="en-US" w:bidi="ar-SA"/>
+        </w:rPr>
+        <w:tab/>
+        <w:t>2.1. Nguyên tắc thiết kế của REST API</w:t>
+      </w:r>
+    </w:p>
+    <w:p>
+      <w:pPr>
+        <w:pStyle w:val="Normal"/>
+        <w:spacing w:before="0" w:after="0"/>
+        <w:rPr>
+          <w:b/>
+          <w:b/>
+          <w:bCs/>
+        </w:rPr>
+      </w:pPr>
+      <w:r>
+        <w:rPr>
+          <w:rFonts w:eastAsia="Times New Roman" w:cs="Calibri"/>
+          <w:b/>
+          <w:bCs/>
+          <w:color w:val="auto"/>
+          <w:kern w:val="0"/>
+          <w:sz w:val="26"/>
+          <w:szCs w:val="36"/>
+          <w:lang w:val="en-US" w:eastAsia="en-US" w:bidi="ar-SA"/>
+        </w:rPr>
+        <w:tab/>
+        <w:tab/>
+      </w:r>
+      <w:r>
+        <w:rPr>
+          <w:rFonts w:eastAsia="Times New Roman" w:cs="Calibri"/>
+          <w:b w:val="false"/>
+          <w:bCs w:val="false"/>
+          <w:color w:val="auto"/>
+          <w:kern w:val="0"/>
+          <w:sz w:val="26"/>
+          <w:szCs w:val="36"/>
+          <w:lang w:val="en-US" w:eastAsia="en-US" w:bidi="ar-SA"/>
+        </w:rPr>
+        <w:t xml:space="preserve">Hệ thống backend của đồ án sẽ tuân thủ các nguyên tắc của phong cách </w:t>
+        <w:tab/>
+        <w:t>REST, đảm bảo các api dễ đọc và dễ sử dụng. Dưới đây là các nguyên tắc:</w:t>
+      </w:r>
+    </w:p>
+    <w:p>
+      <w:pPr>
+        <w:pStyle w:val="Normal"/>
+        <w:spacing w:before="0" w:after="0"/>
+        <w:rPr>
+          <w:b/>
+          <w:b/>
+          <w:bCs/>
+        </w:rPr>
+      </w:pPr>
+      <w:r>
+        <w:rPr>
+          <w:b/>
+          <w:bCs/>
+        </w:rPr>
+      </w:r>
+    </w:p>
+    <w:p>
+      <w:pPr>
+        <w:pStyle w:val="Normal"/>
+        <w:numPr>
+          <w:ilvl w:val="0"/>
+          <w:numId w:val="21"/>
+        </w:numPr>
+        <w:spacing w:before="0" w:after="0"/>
+        <w:rPr>
+          <w:b/>
+          <w:b/>
+          <w:bCs/>
+        </w:rPr>
+      </w:pPr>
+      <w:r>
+        <w:rPr>
+          <w:rFonts w:eastAsia="Times New Roman" w:cs="Calibri"/>
+          <w:b/>
+          <w:bCs/>
+          <w:color w:val="auto"/>
+          <w:kern w:val="0"/>
+          <w:sz w:val="26"/>
+          <w:szCs w:val="22"/>
+          <w:lang w:val="en-US" w:eastAsia="en-US" w:bidi="ar-SA"/>
+        </w:rPr>
+        <w:t xml:space="preserve">Stateless Design: </w:t>
+      </w:r>
+      <w:r>
+        <w:rPr>
+          <w:rFonts w:eastAsia="Times New Roman" w:cs="Calibri"/>
+          <w:b w:val="false"/>
+          <w:bCs w:val="false"/>
+          <w:color w:val="auto"/>
+          <w:kern w:val="0"/>
+          <w:sz w:val="26"/>
+          <w:szCs w:val="22"/>
+          <w:lang w:val="en-US" w:eastAsia="en-US" w:bidi="ar-SA"/>
+        </w:rPr>
+        <w:t xml:space="preserve"> Mỗi request gửi lên server phải mang đầy đủ thông tin cần thiết, server không lưu trữ trạng thái của session. Tính năng xác thực phải được thực hiện bằng token, đồ án này sẽ dùng JWT tokens.</w:t>
+      </w:r>
+    </w:p>
+    <w:p>
+      <w:pPr>
+        <w:pStyle w:val="Normal"/>
+        <w:numPr>
+          <w:ilvl w:val="0"/>
+          <w:numId w:val="21"/>
+        </w:numPr>
+        <w:spacing w:before="0" w:after="0"/>
+        <w:rPr>
+          <w:b/>
+          <w:b/>
+          <w:bCs/>
+        </w:rPr>
+      </w:pPr>
+      <w:r>
+        <w:rPr>
+          <w:rFonts w:eastAsia="Times New Roman" w:cs="Calibri"/>
+          <w:b/>
+          <w:bCs/>
+          <w:color w:val="auto"/>
+          <w:kern w:val="0"/>
+          <w:sz w:val="26"/>
+          <w:szCs w:val="22"/>
+          <w:lang w:val="en-US" w:eastAsia="en-US" w:bidi="ar-SA"/>
+        </w:rPr>
+        <w:t xml:space="preserve">Uniform Interface: </w:t>
+      </w:r>
+      <w:r>
+        <w:rPr>
+          <w:rFonts w:eastAsia="Times New Roman" w:cs="Calibri"/>
+          <w:b w:val="false"/>
+          <w:bCs w:val="false"/>
+          <w:color w:val="auto"/>
+          <w:kern w:val="0"/>
+          <w:sz w:val="26"/>
+          <w:szCs w:val="22"/>
+          <w:lang w:val="en-US" w:eastAsia="en-US" w:bidi="ar-SA"/>
+        </w:rPr>
+        <w:t>RestAPI quy định sử dụng các phương thức HTTP theo chuẩn dưới đây:</w:t>
+      </w:r>
+    </w:p>
+    <w:p>
+      <w:pPr>
+        <w:pStyle w:val="Normal"/>
+        <w:numPr>
+          <w:ilvl w:val="1"/>
+          <w:numId w:val="21"/>
+        </w:numPr>
+        <w:spacing w:before="0" w:after="0"/>
+        <w:rPr>
+          <w:b/>
+          <w:b/>
+          <w:bCs/>
+        </w:rPr>
+      </w:pPr>
+      <w:r>
+        <w:rPr>
+          <w:rFonts w:eastAsia="Times New Roman" w:cs="Calibri"/>
+          <w:b/>
+          <w:bCs/>
+          <w:color w:val="auto"/>
+          <w:kern w:val="0"/>
+          <w:sz w:val="26"/>
+          <w:szCs w:val="22"/>
+          <w:lang w:val="en-US" w:eastAsia="en-US" w:bidi="ar-SA"/>
+        </w:rPr>
+        <w:t xml:space="preserve">GET: </w:t>
+      </w:r>
+      <w:r>
+        <w:rPr>
+          <w:rFonts w:eastAsia="Times New Roman" w:cs="Calibri"/>
+          <w:b w:val="false"/>
+          <w:bCs w:val="false"/>
+          <w:color w:val="auto"/>
+          <w:kern w:val="0"/>
+          <w:sz w:val="26"/>
+          <w:szCs w:val="22"/>
+          <w:lang w:val="en-US" w:eastAsia="en-US" w:bidi="ar-SA"/>
+        </w:rPr>
+        <w:t>Phương thức dùng cho resquet lấy data.</w:t>
+      </w:r>
+    </w:p>
+    <w:p>
+      <w:pPr>
+        <w:pStyle w:val="Normal"/>
+        <w:numPr>
+          <w:ilvl w:val="1"/>
+          <w:numId w:val="21"/>
+        </w:numPr>
+        <w:spacing w:before="0" w:after="0"/>
+        <w:rPr>
+          <w:b/>
+          <w:b/>
+          <w:bCs/>
+        </w:rPr>
+      </w:pPr>
+      <w:r>
+        <w:rPr>
+          <w:rFonts w:eastAsia="Times New Roman" w:cs="Calibri"/>
+          <w:b/>
+          <w:bCs/>
+          <w:color w:val="auto"/>
+          <w:kern w:val="0"/>
+          <w:sz w:val="26"/>
+          <w:szCs w:val="22"/>
+          <w:lang w:val="en-US" w:eastAsia="en-US" w:bidi="ar-SA"/>
+        </w:rPr>
+        <w:t xml:space="preserve">POST: </w:t>
+      </w:r>
+      <w:r>
+        <w:rPr>
+          <w:rFonts w:eastAsia="Times New Roman" w:cs="Calibri"/>
+          <w:b w:val="false"/>
+          <w:bCs w:val="false"/>
+          <w:color w:val="auto"/>
+          <w:kern w:val="0"/>
+          <w:sz w:val="26"/>
+          <w:szCs w:val="22"/>
+          <w:lang w:val="en-US" w:eastAsia="en-US" w:bidi="ar-SA"/>
+        </w:rPr>
+        <w:t>Dùng cho resquest tạo mới resource.</w:t>
+      </w:r>
+    </w:p>
+    <w:p>
+      <w:pPr>
+        <w:pStyle w:val="Normal"/>
+        <w:numPr>
+          <w:ilvl w:val="1"/>
+          <w:numId w:val="21"/>
+        </w:numPr>
+        <w:spacing w:before="0" w:after="0"/>
+        <w:rPr>
+          <w:b/>
+          <w:b/>
+          <w:bCs/>
+        </w:rPr>
+      </w:pPr>
+      <w:r>
+        <w:rPr>
+          <w:rFonts w:eastAsia="Times New Roman" w:cs="Calibri"/>
+          <w:b/>
+          <w:bCs/>
+          <w:color w:val="auto"/>
+          <w:kern w:val="0"/>
+          <w:sz w:val="26"/>
+          <w:szCs w:val="22"/>
+          <w:lang w:val="en-US" w:eastAsia="en-US" w:bidi="ar-SA"/>
+        </w:rPr>
+        <w:t>PUT:</w:t>
+      </w:r>
+      <w:r>
+        <w:rPr>
+          <w:rFonts w:eastAsia="Times New Roman" w:cs="Calibri"/>
+          <w:b w:val="false"/>
+          <w:bCs w:val="false"/>
+          <w:color w:val="auto"/>
+          <w:kern w:val="0"/>
+          <w:sz w:val="26"/>
+          <w:szCs w:val="22"/>
+          <w:lang w:val="en-US" w:eastAsia="en-US" w:bidi="ar-SA"/>
+        </w:rPr>
+        <w:t xml:space="preserve">  Dùng cho request muốn cập nhật toàn bộ resource.</w:t>
+      </w:r>
+    </w:p>
+    <w:p>
+      <w:pPr>
+        <w:pStyle w:val="Normal"/>
+        <w:numPr>
+          <w:ilvl w:val="1"/>
+          <w:numId w:val="21"/>
+        </w:numPr>
+        <w:spacing w:before="0" w:after="0"/>
+        <w:rPr>
+          <w:b/>
+          <w:b/>
+          <w:bCs/>
+        </w:rPr>
+      </w:pPr>
+      <w:r>
+        <w:rPr>
+          <w:rFonts w:eastAsia="Times New Roman" w:cs="Calibri"/>
+          <w:b/>
+          <w:bCs/>
+          <w:color w:val="auto"/>
+          <w:kern w:val="0"/>
+          <w:sz w:val="26"/>
+          <w:szCs w:val="22"/>
+          <w:lang w:val="en-US" w:eastAsia="en-US" w:bidi="ar-SA"/>
+        </w:rPr>
+        <w:t xml:space="preserve">PATCH: </w:t>
+      </w:r>
+      <w:r>
+        <w:rPr>
+          <w:rFonts w:eastAsia="Times New Roman" w:cs="Calibri"/>
+          <w:b w:val="false"/>
+          <w:bCs w:val="false"/>
+          <w:color w:val="auto"/>
+          <w:kern w:val="0"/>
+          <w:sz w:val="26"/>
+          <w:szCs w:val="22"/>
+          <w:lang w:val="en-US" w:eastAsia="en-US" w:bidi="ar-SA"/>
+        </w:rPr>
+        <w:t>Dùng cho request muốn cập nhật một phần resource.</w:t>
+      </w:r>
+    </w:p>
+    <w:p>
+      <w:pPr>
+        <w:pStyle w:val="Normal"/>
+        <w:numPr>
+          <w:ilvl w:val="1"/>
+          <w:numId w:val="21"/>
+        </w:numPr>
+        <w:spacing w:before="0" w:after="0"/>
+        <w:rPr>
+          <w:b/>
+          <w:b/>
+          <w:bCs/>
+        </w:rPr>
+      </w:pPr>
+      <w:r>
+        <w:rPr>
+          <w:rFonts w:eastAsia="Times New Roman" w:cs="Calibri"/>
+          <w:b/>
+          <w:bCs/>
+          <w:color w:val="auto"/>
+          <w:kern w:val="0"/>
+          <w:sz w:val="26"/>
+          <w:szCs w:val="22"/>
+          <w:lang w:val="en-US" w:eastAsia="en-US" w:bidi="ar-SA"/>
+        </w:rPr>
+        <w:t xml:space="preserve">DELETE: </w:t>
+      </w:r>
+      <w:r>
+        <w:rPr>
+          <w:rFonts w:eastAsia="Times New Roman" w:cs="Calibri"/>
+          <w:b w:val="false"/>
+          <w:bCs w:val="false"/>
+          <w:color w:val="auto"/>
+          <w:kern w:val="0"/>
+          <w:sz w:val="26"/>
+          <w:szCs w:val="22"/>
+          <w:lang w:val="en-US" w:eastAsia="en-US" w:bidi="ar-SA"/>
+        </w:rPr>
+        <w:t>Dùng cho request muốn xóa resource.</w:t>
+      </w:r>
+    </w:p>
+    <w:p>
+      <w:pPr>
+        <w:pStyle w:val="Normal"/>
+        <w:numPr>
+          <w:ilvl w:val="0"/>
+          <w:numId w:val="21"/>
+        </w:numPr>
+        <w:spacing w:before="0" w:after="0"/>
+        <w:rPr>
+          <w:b/>
+          <w:b/>
+          <w:bCs/>
+        </w:rPr>
+      </w:pPr>
+      <w:r>
+        <w:rPr>
+          <w:rFonts w:eastAsia="Times New Roman" w:cs="Calibri"/>
+          <w:b/>
+          <w:bCs/>
+          <w:color w:val="auto"/>
+          <w:kern w:val="0"/>
+          <w:sz w:val="26"/>
+          <w:szCs w:val="22"/>
+          <w:lang w:val="en-US" w:eastAsia="en-US" w:bidi="ar-SA"/>
+        </w:rPr>
+        <w:t xml:space="preserve">Resource-Based URLs: </w:t>
+      </w:r>
+      <w:r>
+        <w:rPr>
+          <w:rFonts w:eastAsia="Times New Roman" w:cs="Calibri"/>
+          <w:b w:val="false"/>
+          <w:bCs w:val="false"/>
+          <w:color w:val="auto"/>
+          <w:kern w:val="0"/>
+          <w:sz w:val="26"/>
+          <w:szCs w:val="22"/>
+          <w:lang w:val="en-US" w:eastAsia="en-US" w:bidi="ar-SA"/>
+        </w:rPr>
+        <w:t>Tất cả các endpoint đều thiết kế với cách đặt tên rõ ràng:</w:t>
+      </w:r>
+    </w:p>
+    <w:p>
+      <w:pPr>
+        <w:pStyle w:val="Normal"/>
+        <w:numPr>
+          <w:ilvl w:val="1"/>
+          <w:numId w:val="21"/>
+        </w:numPr>
+        <w:spacing w:before="0" w:after="0"/>
+        <w:rPr>
+          <w:b/>
+          <w:b/>
+          <w:bCs/>
+        </w:rPr>
+      </w:pPr>
+      <w:r>
+        <w:rPr>
+          <w:rFonts w:eastAsia="Times New Roman" w:cs="Calibri"/>
+          <w:b w:val="false"/>
+          <w:bCs w:val="false"/>
+          <w:color w:val="auto"/>
+          <w:kern w:val="0"/>
+          <w:sz w:val="26"/>
+          <w:szCs w:val="22"/>
+          <w:lang w:val="en-US" w:eastAsia="en-US" w:bidi="ar-SA"/>
+        </w:rPr>
+        <w:t>/api/{resource}.</w:t>
+      </w:r>
+    </w:p>
+    <w:p>
+      <w:pPr>
+        <w:pStyle w:val="Normal"/>
+        <w:numPr>
+          <w:ilvl w:val="1"/>
+          <w:numId w:val="21"/>
+        </w:numPr>
+        <w:spacing w:before="0" w:after="0"/>
+        <w:rPr>
+          <w:b/>
+          <w:b/>
+          <w:bCs/>
+        </w:rPr>
+      </w:pPr>
+      <w:r>
+        <w:rPr>
+          <w:rFonts w:eastAsia="Times New Roman" w:cs="Calibri"/>
+          <w:b w:val="false"/>
+          <w:bCs w:val="false"/>
+          <w:color w:val="auto"/>
+          <w:kern w:val="0"/>
+          <w:sz w:val="26"/>
+          <w:szCs w:val="22"/>
+          <w:lang w:val="en-US" w:eastAsia="en-US" w:bidi="ar-SA"/>
+        </w:rPr>
+        <w:t>/api/{resource}/{id}.</w:t>
+      </w:r>
+    </w:p>
+    <w:p>
+      <w:pPr>
+        <w:pStyle w:val="Normal"/>
+        <w:numPr>
+          <w:ilvl w:val="1"/>
+          <w:numId w:val="21"/>
+        </w:numPr>
+        <w:spacing w:before="0" w:after="0"/>
+        <w:rPr>
+          <w:b/>
+          <w:b/>
+          <w:bCs/>
+        </w:rPr>
+      </w:pPr>
+      <w:r>
+        <w:rPr>
+          <w:rFonts w:eastAsia="Times New Roman" w:cs="Calibri"/>
+          <w:b w:val="false"/>
+          <w:bCs w:val="false"/>
+          <w:color w:val="auto"/>
+          <w:kern w:val="0"/>
+          <w:sz w:val="26"/>
+          <w:szCs w:val="22"/>
+          <w:lang w:val="en-US" w:eastAsia="en-US" w:bidi="ar-SA"/>
+        </w:rPr>
+        <w:t>/api/{resource}/{id}/{sub-resource}.</w:t>
+      </w:r>
+    </w:p>
+    <w:p>
+      <w:pPr>
+        <w:pStyle w:val="Normal"/>
+        <w:rPr>
+          <w:b/>
+          <w:b/>
+          <w:bCs/>
+        </w:rPr>
+      </w:pPr>
+      <w:r>
+        <w:rPr>
+          <w:rFonts w:eastAsia="Times New Roman" w:cs="Calibri"/>
+          <w:b/>
+          <w:bCs/>
+          <w:color w:val="auto"/>
+          <w:kern w:val="0"/>
+          <w:sz w:val="26"/>
+          <w:szCs w:val="36"/>
+          <w:lang w:val="en-US" w:eastAsia="en-US" w:bidi="ar-SA"/>
+        </w:rPr>
+        <w:tab/>
+        <w:t>2.2. Cấu trúc API Endpoints của Backend</w:t>
+      </w:r>
+    </w:p>
+    <w:p>
+      <w:pPr>
+        <w:pStyle w:val="Normal"/>
+        <w:numPr>
+          <w:ilvl w:val="0"/>
+          <w:numId w:val="22"/>
+        </w:numPr>
+        <w:rPr>
+          <w:b/>
+          <w:b/>
+          <w:bCs/>
+        </w:rPr>
+      </w:pPr>
+      <w:r>
+        <w:rPr>
+          <w:rFonts w:eastAsia="Times New Roman" w:cs="Calibri"/>
+          <w:b/>
+          <w:bCs/>
+          <w:color w:val="auto"/>
+          <w:kern w:val="0"/>
+          <w:sz w:val="26"/>
+          <w:szCs w:val="36"/>
+          <w:lang w:val="en-US" w:eastAsia="en-US" w:bidi="ar-SA"/>
+        </w:rPr>
+        <w:t xml:space="preserve">Auth Module ( /api/auth ): </w:t>
+      </w:r>
+      <w:r>
+        <w:rPr>
+          <w:rFonts w:eastAsia="Times New Roman" w:cs="Calibri"/>
+          <w:b w:val="false"/>
+          <w:bCs w:val="false"/>
+          <w:color w:val="auto"/>
+          <w:kern w:val="0"/>
+          <w:sz w:val="26"/>
+          <w:szCs w:val="36"/>
+          <w:lang w:val="en-US" w:eastAsia="en-US" w:bidi="ar-SA"/>
+        </w:rPr>
+        <w:t>Các endpoint của module này sẽ quản lý vòng đời của một session người dùng:</w:t>
+      </w:r>
+    </w:p>
+    <w:p>
+      <w:pPr>
+        <w:pStyle w:val="Normal"/>
+        <w:numPr>
+          <w:ilvl w:val="1"/>
+          <w:numId w:val="22"/>
+        </w:numPr>
+        <w:rPr>
+          <w:b/>
+          <w:b/>
+          <w:bCs/>
+        </w:rPr>
+      </w:pPr>
+      <w:r>
+        <w:rPr>
+          <w:rFonts w:eastAsia="Times New Roman" w:cs="Calibri"/>
+          <w:b w:val="false"/>
+          <w:bCs w:val="false"/>
+          <w:color w:val="auto"/>
+          <w:kern w:val="0"/>
+          <w:sz w:val="26"/>
+          <w:szCs w:val="36"/>
+          <w:lang w:val="en-US" w:eastAsia="en-US" w:bidi="ar-SA"/>
+        </w:rPr>
+        <w:t>POST   /api/auth/register               :  Đăng ký tài khoản mới.</w:t>
+      </w:r>
+    </w:p>
+    <w:p>
+      <w:pPr>
+        <w:pStyle w:val="Normal"/>
+        <w:numPr>
+          <w:ilvl w:val="1"/>
+          <w:numId w:val="22"/>
+        </w:numPr>
+        <w:rPr>
+          <w:b/>
+          <w:b/>
+          <w:bCs/>
+        </w:rPr>
+      </w:pPr>
+      <w:r>
+        <w:rPr>
+          <w:rFonts w:eastAsia="Times New Roman" w:cs="Calibri"/>
+          <w:b w:val="false"/>
+          <w:bCs w:val="false"/>
+          <w:color w:val="auto"/>
+          <w:kern w:val="0"/>
+          <w:sz w:val="26"/>
+          <w:szCs w:val="36"/>
+          <w:lang w:val="en-US" w:eastAsia="en-US" w:bidi="ar-SA"/>
+        </w:rPr>
+        <w:t>POST   /api/auth/login                   :  Đăng nhập và nhận tokens.</w:t>
+      </w:r>
+    </w:p>
+    <w:p>
+      <w:pPr>
+        <w:pStyle w:val="Normal"/>
+        <w:numPr>
+          <w:ilvl w:val="1"/>
+          <w:numId w:val="22"/>
+        </w:numPr>
+        <w:rPr>
+          <w:b/>
+          <w:b/>
+          <w:bCs/>
+        </w:rPr>
+      </w:pPr>
+      <w:r>
+        <w:rPr>
+          <w:rFonts w:eastAsia="Times New Roman" w:cs="Calibri"/>
+          <w:b w:val="false"/>
+          <w:bCs w:val="false"/>
+          <w:color w:val="auto"/>
+          <w:kern w:val="0"/>
+          <w:sz w:val="26"/>
+          <w:szCs w:val="36"/>
+          <w:lang w:val="en-US" w:eastAsia="en-US" w:bidi="ar-SA"/>
+        </w:rPr>
+        <w:t>POST   /api/auth/logout           :  Đăng xuất (Đưa tokens vào blacklist).</w:t>
+      </w:r>
+    </w:p>
+    <w:p>
+      <w:pPr>
+        <w:pStyle w:val="Normal"/>
+        <w:numPr>
+          <w:ilvl w:val="1"/>
+          <w:numId w:val="22"/>
+        </w:numPr>
+        <w:rPr>
+          <w:b/>
+          <w:b/>
+          <w:bCs/>
+        </w:rPr>
+      </w:pPr>
+      <w:r>
+        <w:rPr>
+          <w:rFonts w:eastAsia="Times New Roman" w:cs="Calibri"/>
+          <w:b w:val="false"/>
+          <w:bCs w:val="false"/>
+          <w:color w:val="auto"/>
+          <w:kern w:val="0"/>
+          <w:sz w:val="26"/>
+          <w:szCs w:val="36"/>
+          <w:lang w:val="en-US" w:eastAsia="en-US" w:bidi="ar-SA"/>
+        </w:rPr>
+        <w:t>GET    /api/auth/me               : Lấy thông tin profile hiện tại (Giải mã token từ payload truyền lên).</w:t>
+      </w:r>
+    </w:p>
+    <w:p>
+      <w:pPr>
+        <w:pStyle w:val="Normal"/>
+        <w:numPr>
+          <w:ilvl w:val="1"/>
+          <w:numId w:val="22"/>
+        </w:numPr>
+        <w:rPr>
+          <w:b/>
+          <w:b/>
+          <w:bCs/>
+        </w:rPr>
+      </w:pPr>
+      <w:r>
+        <w:rPr>
+          <w:rFonts w:eastAsia="Times New Roman" w:cs="Calibri"/>
+          <w:b w:val="false"/>
+          <w:bCs w:val="false"/>
+          <w:color w:val="auto"/>
+          <w:kern w:val="0"/>
+          <w:sz w:val="26"/>
+          <w:szCs w:val="36"/>
+          <w:lang w:val="en-US" w:eastAsia="en-US" w:bidi="ar-SA"/>
+        </w:rPr>
+        <w:t>POST   /api/auth/refresh-token   : Làm mới access token.</w:t>
+      </w:r>
+    </w:p>
+    <w:p>
+      <w:pPr>
+        <w:pStyle w:val="Normal"/>
+        <w:rPr>
+          <w:b/>
+          <w:b/>
+          <w:bCs/>
+        </w:rPr>
+      </w:pPr>
+      <w:r>
+        <w:rPr>
+          <w:rFonts w:eastAsia="Times New Roman" w:cs="Calibri"/>
+          <w:b w:val="false"/>
+          <w:bCs w:val="false"/>
+          <w:color w:val="auto"/>
+          <w:kern w:val="0"/>
+          <w:sz w:val="26"/>
+          <w:szCs w:val="36"/>
+          <w:lang w:val="en-US" w:eastAsia="en-US" w:bidi="ar-SA"/>
+        </w:rPr>
+        <w:tab/>
+        <w:tab/>
+        <w:t>Access Token có thời hạn 15 phút, Refresh Token là 7 ngày.</w:t>
+      </w:r>
+    </w:p>
+    <w:p>
+      <w:pPr>
+        <w:pStyle w:val="Normal"/>
+        <w:rPr>
+          <w:b/>
+          <w:b/>
+          <w:bCs/>
+        </w:rPr>
+      </w:pPr>
+      <w:r>
+        <w:rPr>
+          <w:rFonts w:eastAsia="Times New Roman" w:cs="Calibri"/>
+          <w:b w:val="false"/>
+          <w:bCs w:val="false"/>
+          <w:color w:val="auto"/>
+          <w:kern w:val="0"/>
+          <w:sz w:val="26"/>
+          <w:szCs w:val="36"/>
+          <w:lang w:val="en-US" w:eastAsia="en-US" w:bidi="ar-SA"/>
+        </w:rPr>
+        <w:tab/>
+        <w:tab/>
+        <w:t>Kiễu dữ liệu truyền vào sẽ được validation với thư viện class-validator.</w:t>
+      </w:r>
+    </w:p>
+    <w:p>
+      <w:pPr>
+        <w:pStyle w:val="Normal"/>
+        <w:rPr>
+          <w:b/>
+          <w:b/>
+          <w:bCs/>
+        </w:rPr>
+      </w:pPr>
+      <w:r>
+        <w:rPr>
+          <w:rFonts w:eastAsia="Times New Roman" w:cs="Calibri"/>
+          <w:b w:val="false"/>
+          <w:bCs w:val="false"/>
+          <w:color w:val="auto"/>
+          <w:kern w:val="0"/>
+          <w:sz w:val="26"/>
+          <w:szCs w:val="36"/>
+          <w:lang w:val="en-US" w:eastAsia="en-US" w:bidi="ar-SA"/>
+        </w:rPr>
+        <w:tab/>
+        <w:tab/>
+        <w:t>Response trả về sẽ không bao gồm các thông tin nhạy cảm như password.</w:t>
+      </w:r>
+    </w:p>
+    <w:p>
+      <w:pPr>
+        <w:pStyle w:val="Normal"/>
+        <w:numPr>
+          <w:ilvl w:val="0"/>
+          <w:numId w:val="23"/>
+        </w:numPr>
+        <w:rPr>
+          <w:b/>
+          <w:b/>
+          <w:bCs/>
+        </w:rPr>
+      </w:pPr>
+      <w:r>
+        <w:rPr>
+          <w:rFonts w:eastAsia="Times New Roman" w:cs="Calibri"/>
+          <w:b/>
+          <w:bCs/>
+          <w:color w:val="auto"/>
+          <w:kern w:val="0"/>
+          <w:sz w:val="26"/>
+          <w:szCs w:val="22"/>
+          <w:lang w:val="en-US" w:eastAsia="en-US" w:bidi="ar-SA"/>
+        </w:rPr>
+        <w:t xml:space="preserve">Products Module: </w:t>
+      </w:r>
+      <w:r>
+        <w:rPr>
+          <w:rFonts w:eastAsia="Times New Roman" w:cs="Calibri"/>
+          <w:b w:val="false"/>
+          <w:bCs w:val="false"/>
+          <w:color w:val="auto"/>
+          <w:kern w:val="0"/>
+          <w:sz w:val="26"/>
+          <w:szCs w:val="22"/>
+          <w:lang w:val="en-US" w:eastAsia="en-US" w:bidi="ar-SA"/>
+        </w:rPr>
+        <w:t>Enpoints của module này sẽ chịu trách nhiệm quản lý sản phẩm và danh mục sản phẩm:</w:t>
+      </w:r>
+    </w:p>
+    <w:p>
+      <w:pPr>
+        <w:pStyle w:val="Normal"/>
+        <w:numPr>
+          <w:ilvl w:val="1"/>
+          <w:numId w:val="23"/>
+        </w:numPr>
+        <w:rPr>
+          <w:b/>
+          <w:b/>
+          <w:bCs/>
+        </w:rPr>
+      </w:pPr>
+      <w:r>
+        <w:rPr>
+          <w:rFonts w:eastAsia="Times New Roman" w:cs="Calibri"/>
+          <w:b/>
+          <w:bCs/>
+          <w:color w:val="auto"/>
+          <w:kern w:val="0"/>
+          <w:sz w:val="26"/>
+          <w:szCs w:val="22"/>
+          <w:lang w:val="en-US" w:eastAsia="en-US" w:bidi="ar-SA"/>
+        </w:rPr>
+        <w:t>Các endpoint không cần xác thực bao gồm (Public Endpoints):</w:t>
+      </w:r>
+    </w:p>
+    <w:p>
+      <w:pPr>
+        <w:pStyle w:val="Normal"/>
+        <w:numPr>
+          <w:ilvl w:val="2"/>
+          <w:numId w:val="23"/>
+        </w:numPr>
+        <w:rPr>
+          <w:b w:val="false"/>
+          <w:b w:val="false"/>
+          <w:bCs w:val="false"/>
+        </w:rPr>
+      </w:pPr>
+      <w:r>
+        <w:rPr>
+          <w:rFonts w:eastAsia="Times New Roman" w:cs="Calibri"/>
+          <w:b w:val="false"/>
+          <w:bCs w:val="false"/>
+          <w:color w:val="auto"/>
+          <w:kern w:val="0"/>
+          <w:sz w:val="26"/>
+          <w:szCs w:val="22"/>
+          <w:lang w:val="en-US" w:eastAsia="en-US" w:bidi="ar-SA"/>
+        </w:rPr>
+        <w:t>GET  api/products         : Lấy danh sách sản phẩm (có phân trang).</w:t>
+      </w:r>
+    </w:p>
+    <w:p>
+      <w:pPr>
+        <w:pStyle w:val="Normal"/>
+        <w:numPr>
+          <w:ilvl w:val="2"/>
+          <w:numId w:val="23"/>
+        </w:numPr>
+        <w:rPr>
+          <w:b w:val="false"/>
+          <w:b w:val="false"/>
+          <w:bCs w:val="false"/>
+        </w:rPr>
+      </w:pPr>
+      <w:r>
+        <w:rPr>
+          <w:rFonts w:eastAsia="Times New Roman" w:cs="Calibri"/>
+          <w:b w:val="false"/>
+          <w:bCs w:val="false"/>
+          <w:color w:val="auto"/>
+          <w:kern w:val="0"/>
+          <w:sz w:val="26"/>
+          <w:szCs w:val="22"/>
+          <w:lang w:val="en-US" w:eastAsia="en-US" w:bidi="ar-SA"/>
+        </w:rPr>
+        <w:t>GET  api/products/{id} : Lấy thông tin chi tiết của một sản phẩm.</w:t>
+      </w:r>
+    </w:p>
+    <w:p>
+      <w:pPr>
+        <w:pStyle w:val="Normal"/>
+        <w:numPr>
+          <w:ilvl w:val="2"/>
+          <w:numId w:val="23"/>
+        </w:numPr>
+        <w:rPr>
+          <w:b w:val="false"/>
+          <w:b w:val="false"/>
+          <w:bCs w:val="false"/>
+        </w:rPr>
+      </w:pPr>
+      <w:r>
+        <w:rPr>
+          <w:rFonts w:eastAsia="Times New Roman" w:cs="Calibri"/>
+          <w:b w:val="false"/>
+          <w:bCs w:val="false"/>
+          <w:color w:val="auto"/>
+          <w:kern w:val="0"/>
+          <w:sz w:val="26"/>
+          <w:szCs w:val="22"/>
+          <w:lang w:val="en-US" w:eastAsia="en-US" w:bidi="ar-SA"/>
+        </w:rPr>
+        <w:t>GET</w:t>
+        <w:tab/>
+        <w:t>/api/categories : Lấy danh sách danh mục.</w:t>
+      </w:r>
+    </w:p>
+    <w:p>
+      <w:pPr>
+        <w:pStyle w:val="Normal"/>
+        <w:numPr>
+          <w:ilvl w:val="2"/>
+          <w:numId w:val="23"/>
+        </w:numPr>
+        <w:rPr>
+          <w:b w:val="false"/>
+          <w:b w:val="false"/>
+          <w:bCs w:val="false"/>
+        </w:rPr>
+      </w:pPr>
+      <w:r>
+        <w:rPr>
+          <w:rFonts w:eastAsia="Times New Roman" w:cs="Calibri"/>
+          <w:b w:val="false"/>
+          <w:bCs w:val="false"/>
+          <w:color w:val="auto"/>
+          <w:kern w:val="0"/>
+          <w:sz w:val="26"/>
+          <w:szCs w:val="22"/>
+          <w:lang w:val="en-US" w:eastAsia="en-US" w:bidi="ar-SA"/>
+        </w:rPr>
+        <w:t xml:space="preserve">GET </w:t>
+        <w:tab/>
+        <w:t>/api/categories/{id} :  Lấy thông tin của một danh mục.</w:t>
+      </w:r>
+    </w:p>
+    <w:p>
+      <w:pPr>
+        <w:pStyle w:val="Normal"/>
+        <w:numPr>
+          <w:ilvl w:val="1"/>
+          <w:numId w:val="23"/>
+        </w:numPr>
+        <w:rPr>
+          <w:b/>
+          <w:b/>
+          <w:bCs/>
+        </w:rPr>
+      </w:pPr>
+      <w:r>
+        <w:rPr>
+          <w:rFonts w:eastAsia="Times New Roman" w:cs="Calibri"/>
+          <w:b/>
+          <w:bCs/>
+          <w:color w:val="auto"/>
+          <w:kern w:val="0"/>
+          <w:sz w:val="26"/>
+          <w:szCs w:val="22"/>
+          <w:lang w:val="en-US" w:eastAsia="en-US" w:bidi="ar-SA"/>
+        </w:rPr>
+        <w:t>Các endpoint cần xác thực (cần quyền admin) bao gồm:</w:t>
+      </w:r>
+    </w:p>
+    <w:p>
+      <w:pPr>
+        <w:pStyle w:val="Normal"/>
+        <w:numPr>
+          <w:ilvl w:val="2"/>
+          <w:numId w:val="23"/>
+        </w:numPr>
+        <w:rPr>
+          <w:b w:val="false"/>
+          <w:b w:val="false"/>
+          <w:bCs w:val="false"/>
+        </w:rPr>
+      </w:pPr>
+      <w:r>
+        <w:rPr>
+          <w:rFonts w:eastAsia="Times New Roman" w:cs="Calibri"/>
+          <w:b w:val="false"/>
+          <w:bCs w:val="false"/>
+          <w:color w:val="auto"/>
+          <w:kern w:val="0"/>
+          <w:sz w:val="26"/>
+          <w:szCs w:val="22"/>
+          <w:lang w:val="en-US" w:eastAsia="en-US" w:bidi="ar-SA"/>
+        </w:rPr>
+        <w:t>POST</w:t>
+        <w:tab/>
+        <w:t xml:space="preserve">  /api/admin/products               : Tạo sản phẩm mới.</w:t>
+      </w:r>
+    </w:p>
+    <w:p>
+      <w:pPr>
+        <w:pStyle w:val="Normal"/>
+        <w:numPr>
+          <w:ilvl w:val="2"/>
+          <w:numId w:val="23"/>
+        </w:numPr>
+        <w:rPr>
+          <w:b w:val="false"/>
+          <w:b w:val="false"/>
+          <w:bCs w:val="false"/>
+        </w:rPr>
+      </w:pPr>
+      <w:r>
+        <w:rPr>
+          <w:rFonts w:eastAsia="Times New Roman" w:cs="Calibri"/>
+          <w:b w:val="false"/>
+          <w:bCs w:val="false"/>
+          <w:color w:val="auto"/>
+          <w:kern w:val="0"/>
+          <w:sz w:val="26"/>
+          <w:szCs w:val="22"/>
+          <w:lang w:val="en-US" w:eastAsia="en-US" w:bidi="ar-SA"/>
+        </w:rPr>
+        <w:t>PUT      /api/admin/products/{id}       : Cập nhật thông tin sản phẩm.</w:t>
+      </w:r>
+    </w:p>
+    <w:p>
+      <w:pPr>
+        <w:pStyle w:val="Normal"/>
+        <w:numPr>
+          <w:ilvl w:val="2"/>
+          <w:numId w:val="23"/>
+        </w:numPr>
+        <w:rPr>
+          <w:b w:val="false"/>
+          <w:b w:val="false"/>
+          <w:bCs w:val="false"/>
+        </w:rPr>
+      </w:pPr>
+      <w:r>
+        <w:rPr>
+          <w:rFonts w:eastAsia="Times New Roman" w:cs="Calibri"/>
+          <w:b w:val="false"/>
+          <w:bCs w:val="false"/>
+          <w:color w:val="auto"/>
+          <w:kern w:val="0"/>
+          <w:sz w:val="26"/>
+          <w:szCs w:val="22"/>
+          <w:lang w:val="en-US" w:eastAsia="en-US" w:bidi="ar-SA"/>
+        </w:rPr>
+        <w:t>DELETE    /api/admin/products/{id} : Xóa sản phẩm.</w:t>
+      </w:r>
+    </w:p>
+    <w:p>
+      <w:pPr>
+        <w:pStyle w:val="Normal"/>
+        <w:numPr>
+          <w:ilvl w:val="2"/>
+          <w:numId w:val="23"/>
+        </w:numPr>
+        <w:rPr>
+          <w:b w:val="false"/>
+          <w:b w:val="false"/>
+          <w:bCs w:val="false"/>
+        </w:rPr>
+      </w:pPr>
+      <w:r>
+        <w:rPr>
+          <w:rFonts w:eastAsia="Times New Roman" w:cs="Calibri"/>
+          <w:b w:val="false"/>
+          <w:bCs w:val="false"/>
+          <w:color w:val="auto"/>
+          <w:kern w:val="0"/>
+          <w:sz w:val="26"/>
+          <w:szCs w:val="22"/>
+          <w:lang w:val="en-US" w:eastAsia="en-US" w:bidi="ar-SA"/>
+        </w:rPr>
+        <w:t>POST   /api/admin/categories             : Tạo category mới.</w:t>
+      </w:r>
+    </w:p>
+    <w:p>
+      <w:pPr>
+        <w:pStyle w:val="Normal"/>
+        <w:numPr>
+          <w:ilvl w:val="2"/>
+          <w:numId w:val="23"/>
+        </w:numPr>
+        <w:rPr>
+          <w:b w:val="false"/>
+          <w:b w:val="false"/>
+          <w:bCs w:val="false"/>
+        </w:rPr>
+      </w:pPr>
+      <w:r>
+        <w:rPr>
+          <w:rFonts w:eastAsia="Times New Roman" w:cs="Calibri"/>
+          <w:b w:val="false"/>
+          <w:bCs w:val="false"/>
+          <w:color w:val="auto"/>
+          <w:kern w:val="0"/>
+          <w:sz w:val="26"/>
+          <w:szCs w:val="22"/>
+          <w:lang w:val="en-US" w:eastAsia="en-US" w:bidi="ar-SA"/>
+        </w:rPr>
+        <w:t>PUT    /api/admin/categories/{id}       : Cập nhật category.</w:t>
+      </w:r>
+    </w:p>
+    <w:p>
+      <w:pPr>
+        <w:pStyle w:val="Normal"/>
+        <w:numPr>
+          <w:ilvl w:val="2"/>
+          <w:numId w:val="23"/>
+        </w:numPr>
+        <w:rPr>
+          <w:b w:val="false"/>
+          <w:b w:val="false"/>
+          <w:bCs w:val="false"/>
+        </w:rPr>
+      </w:pPr>
+      <w:r>
+        <w:rPr>
+          <w:rFonts w:eastAsia="Times New Roman" w:cs="Calibri"/>
+          <w:b w:val="false"/>
+          <w:bCs w:val="false"/>
+          <w:color w:val="auto"/>
+          <w:kern w:val="0"/>
+          <w:sz w:val="26"/>
+          <w:szCs w:val="22"/>
+          <w:lang w:val="en-US" w:eastAsia="en-US" w:bidi="ar-SA"/>
+        </w:rPr>
+        <w:t>DELETE   /api/admin/categories/{id} : Xóa category.</w:t>
+      </w:r>
+    </w:p>
+    <w:p>
+      <w:pPr>
+        <w:pStyle w:val="Normal"/>
+        <w:numPr>
+          <w:ilvl w:val="0"/>
+          <w:numId w:val="23"/>
+        </w:numPr>
+        <w:rPr>
+          <w:b/>
+          <w:b/>
+          <w:bCs/>
+        </w:rPr>
+      </w:pPr>
+      <w:r>
+        <w:rPr>
+          <w:rFonts w:eastAsia="Times New Roman" w:cs="Calibri"/>
+          <w:b/>
+          <w:bCs/>
+          <w:color w:val="auto"/>
+          <w:kern w:val="0"/>
+          <w:sz w:val="26"/>
+          <w:szCs w:val="22"/>
+          <w:lang w:val="en-US" w:eastAsia="en-US" w:bidi="ar-SA"/>
+        </w:rPr>
+        <w:t xml:space="preserve">Cart Module ( /api/cart ): </w:t>
+      </w:r>
+      <w:r>
+        <w:rPr>
+          <w:rFonts w:eastAsia="Times New Roman" w:cs="Calibri"/>
+          <w:b w:val="false"/>
+          <w:bCs w:val="false"/>
+          <w:color w:val="auto"/>
+          <w:kern w:val="0"/>
+          <w:sz w:val="26"/>
+          <w:szCs w:val="22"/>
+          <w:lang w:val="en-US" w:eastAsia="en-US" w:bidi="ar-SA"/>
+        </w:rPr>
+        <w:t>Endpoints quản lý giỏ hàng, cần tối thiểu là quyền người dùng bình thường (đã login).</w:t>
+      </w:r>
+    </w:p>
+    <w:p>
+      <w:pPr>
+        <w:pStyle w:val="Normal"/>
+        <w:numPr>
+          <w:ilvl w:val="1"/>
+          <w:numId w:val="23"/>
+        </w:numPr>
+        <w:rPr>
+          <w:b/>
+          <w:b/>
+          <w:bCs/>
+        </w:rPr>
+      </w:pPr>
+      <w:r>
+        <w:rPr>
+          <w:rFonts w:eastAsia="Times New Roman" w:cs="Calibri"/>
+          <w:b w:val="false"/>
+          <w:bCs w:val="false"/>
+          <w:color w:val="auto"/>
+          <w:kern w:val="0"/>
+          <w:sz w:val="26"/>
+          <w:szCs w:val="22"/>
+          <w:lang w:val="en-US" w:eastAsia="en-US" w:bidi="ar-SA"/>
+        </w:rPr>
+        <w:t>GET    /api/cart                                     : Lấy giỏ hàng hiện tại.</w:t>
+      </w:r>
+    </w:p>
+    <w:p>
+      <w:pPr>
+        <w:pStyle w:val="Normal"/>
+        <w:numPr>
+          <w:ilvl w:val="1"/>
+          <w:numId w:val="23"/>
+        </w:numPr>
+        <w:rPr>
+          <w:b/>
+          <w:b/>
+          <w:bCs/>
+        </w:rPr>
+      </w:pPr>
+      <w:r>
+        <w:rPr>
+          <w:rFonts w:eastAsia="Times New Roman" w:cs="Calibri"/>
+          <w:b w:val="false"/>
+          <w:bCs w:val="false"/>
+          <w:color w:val="auto"/>
+          <w:kern w:val="0"/>
+          <w:sz w:val="26"/>
+          <w:szCs w:val="22"/>
+          <w:lang w:val="en-US" w:eastAsia="en-US" w:bidi="ar-SA"/>
+        </w:rPr>
+        <w:t>POST   /api/cart/items                           : Thêm sản phẩm vào giỏ hàng</w:t>
+      </w:r>
+    </w:p>
+    <w:p>
+      <w:pPr>
+        <w:pStyle w:val="Normal"/>
+        <w:numPr>
+          <w:ilvl w:val="1"/>
+          <w:numId w:val="23"/>
+        </w:numPr>
+        <w:rPr>
+          <w:b/>
+          <w:b/>
+          <w:bCs/>
+        </w:rPr>
+      </w:pPr>
+      <w:r>
+        <w:rPr>
+          <w:rFonts w:eastAsia="Times New Roman" w:cs="Calibri"/>
+          <w:b w:val="false"/>
+          <w:bCs w:val="false"/>
+          <w:color w:val="auto"/>
+          <w:kern w:val="0"/>
+          <w:sz w:val="26"/>
+          <w:szCs w:val="22"/>
+          <w:lang w:val="en-US" w:eastAsia="en-US" w:bidi="ar-SA"/>
+        </w:rPr>
+        <w:t>PUT    /api/cart/items/{productId}       : Cập nhật số lượng sản phẩm.</w:t>
+      </w:r>
+    </w:p>
+    <w:p>
+      <w:pPr>
+        <w:pStyle w:val="Normal"/>
+        <w:numPr>
+          <w:ilvl w:val="1"/>
+          <w:numId w:val="23"/>
+        </w:numPr>
+        <w:rPr>
+          <w:b/>
+          <w:b/>
+          <w:bCs/>
+        </w:rPr>
+      </w:pPr>
+      <w:r>
+        <w:rPr>
+          <w:rFonts w:eastAsia="Times New Roman" w:cs="Calibri"/>
+          <w:b w:val="false"/>
+          <w:bCs w:val="false"/>
+          <w:color w:val="auto"/>
+          <w:kern w:val="0"/>
+          <w:sz w:val="26"/>
+          <w:szCs w:val="22"/>
+          <w:lang w:val="en-US" w:eastAsia="en-US" w:bidi="ar-SA"/>
+        </w:rPr>
+        <w:t>DELETE /api/cart/items/{productId}  : Xóa sản phẩm khỏi giỏ.</w:t>
+      </w:r>
+    </w:p>
+    <w:p>
+      <w:pPr>
+        <w:pStyle w:val="Normal"/>
+        <w:numPr>
+          <w:ilvl w:val="1"/>
+          <w:numId w:val="23"/>
+        </w:numPr>
+        <w:rPr>
+          <w:b/>
+          <w:b/>
+          <w:bCs/>
+        </w:rPr>
+      </w:pPr>
+      <w:r>
+        <w:rPr>
+          <w:rFonts w:eastAsia="Times New Roman" w:cs="Calibri"/>
+          <w:b w:val="false"/>
+          <w:bCs w:val="false"/>
+          <w:color w:val="auto"/>
+          <w:kern w:val="0"/>
+          <w:sz w:val="26"/>
+          <w:szCs w:val="22"/>
+          <w:lang w:val="en-US" w:eastAsia="en-US" w:bidi="ar-SA"/>
+        </w:rPr>
+        <w:t>DELETE /api/cart  : Xóa toàn bộ giỏ hàng.</w:t>
+      </w:r>
+    </w:p>
+    <w:p>
+      <w:pPr>
+        <w:pStyle w:val="Normal"/>
+        <w:rPr>
+          <w:b/>
+          <w:b/>
+          <w:bCs/>
+        </w:rPr>
+      </w:pPr>
+      <w:r>
+        <w:rPr>
+          <w:rFonts w:eastAsia="Times New Roman" w:cs="Calibri"/>
+          <w:b w:val="false"/>
+          <w:bCs w:val="false"/>
+          <w:color w:val="auto"/>
+          <w:kern w:val="0"/>
+          <w:sz w:val="26"/>
+          <w:szCs w:val="22"/>
+          <w:lang w:val="en-US" w:eastAsia="en-US" w:bidi="ar-SA"/>
+        </w:rPr>
+        <w:tab/>
+        <w:tab/>
+        <w:t>Mỗi người dùng chỉ sẽ có duy nhất một giỏ hàng.</w:t>
+      </w:r>
+    </w:p>
+    <w:p>
+      <w:pPr>
+        <w:pStyle w:val="Normal"/>
+        <w:numPr>
+          <w:ilvl w:val="0"/>
+          <w:numId w:val="24"/>
+        </w:numPr>
+        <w:rPr>
+          <w:b/>
+          <w:b/>
+          <w:bCs/>
+        </w:rPr>
+      </w:pPr>
+      <w:r>
+        <w:rPr>
+          <w:rFonts w:eastAsia="Times New Roman" w:cs="Calibri"/>
+          <w:b/>
+          <w:bCs/>
+          <w:color w:val="auto"/>
+          <w:kern w:val="0"/>
+          <w:sz w:val="26"/>
+          <w:szCs w:val="22"/>
+          <w:lang w:val="en-US" w:eastAsia="en-US" w:bidi="ar-SA"/>
+        </w:rPr>
+        <w:t xml:space="preserve">Orders Module: </w:t>
+      </w:r>
+      <w:r>
+        <w:rPr>
+          <w:rFonts w:eastAsia="Times New Roman" w:cs="Calibri"/>
+          <w:b w:val="false"/>
+          <w:bCs w:val="false"/>
+          <w:color w:val="auto"/>
+          <w:kern w:val="0"/>
+          <w:sz w:val="26"/>
+          <w:szCs w:val="22"/>
+          <w:lang w:val="en-US" w:eastAsia="en-US" w:bidi="ar-SA"/>
+        </w:rPr>
+        <w:t>Endpoints  này chịu trách nhiệm quản lý các đơn hàng.</w:t>
+      </w:r>
+    </w:p>
+    <w:p>
+      <w:pPr>
+        <w:pStyle w:val="Normal"/>
+        <w:numPr>
+          <w:ilvl w:val="1"/>
+          <w:numId w:val="24"/>
+        </w:numPr>
+        <w:rPr>
+          <w:b/>
+          <w:b/>
+          <w:bCs/>
+        </w:rPr>
+      </w:pPr>
+      <w:r>
+        <w:rPr>
+          <w:rFonts w:eastAsia="Times New Roman" w:cs="Calibri"/>
+          <w:b/>
+          <w:bCs/>
+          <w:color w:val="auto"/>
+          <w:kern w:val="0"/>
+          <w:sz w:val="26"/>
+          <w:szCs w:val="22"/>
+          <w:lang w:val="en-US" w:eastAsia="en-US" w:bidi="ar-SA"/>
+        </w:rPr>
+        <w:t>APIs cho người dùng (đã login):</w:t>
+      </w:r>
+    </w:p>
+    <w:p>
+      <w:pPr>
+        <w:pStyle w:val="Normal"/>
+        <w:numPr>
+          <w:ilvl w:val="2"/>
+          <w:numId w:val="24"/>
+        </w:numPr>
+        <w:rPr>
+          <w:b/>
+          <w:b/>
+          <w:bCs/>
+        </w:rPr>
+      </w:pPr>
+      <w:r>
+        <w:rPr>
+          <w:rFonts w:eastAsia="Times New Roman" w:cs="Calibri"/>
+          <w:b w:val="false"/>
+          <w:bCs w:val="false"/>
+          <w:color w:val="auto"/>
+          <w:kern w:val="0"/>
+          <w:sz w:val="26"/>
+          <w:szCs w:val="22"/>
+          <w:lang w:val="en-US" w:eastAsia="en-US" w:bidi="ar-SA"/>
+        </w:rPr>
+        <w:t>POST   /api/orders                          :  Tạo đơn hàng từ cart.</w:t>
+      </w:r>
+    </w:p>
+    <w:p>
+      <w:pPr>
+        <w:pStyle w:val="Normal"/>
+        <w:numPr>
+          <w:ilvl w:val="2"/>
+          <w:numId w:val="24"/>
+        </w:numPr>
+        <w:rPr>
+          <w:b/>
+          <w:b/>
+          <w:bCs/>
+        </w:rPr>
+      </w:pPr>
+      <w:r>
+        <w:rPr>
+          <w:rFonts w:eastAsia="Times New Roman" w:cs="Calibri"/>
+          <w:b w:val="false"/>
+          <w:bCs w:val="false"/>
+          <w:color w:val="auto"/>
+          <w:kern w:val="0"/>
+          <w:sz w:val="26"/>
+          <w:szCs w:val="22"/>
+          <w:lang w:val="en-US" w:eastAsia="en-US" w:bidi="ar-SA"/>
+        </w:rPr>
+        <w:t>GET    /api/orders                           : Lấy danh sách đơn hàng của người dùng.</w:t>
+      </w:r>
+    </w:p>
+    <w:p>
+      <w:pPr>
+        <w:pStyle w:val="Normal"/>
+        <w:numPr>
+          <w:ilvl w:val="2"/>
+          <w:numId w:val="24"/>
+        </w:numPr>
+        <w:rPr>
+          <w:b/>
+          <w:b/>
+          <w:bCs/>
+        </w:rPr>
+      </w:pPr>
+      <w:r>
+        <w:rPr>
+          <w:rFonts w:eastAsia="Times New Roman" w:cs="Calibri"/>
+          <w:b w:val="false"/>
+          <w:bCs w:val="false"/>
+          <w:color w:val="auto"/>
+          <w:kern w:val="0"/>
+          <w:sz w:val="26"/>
+          <w:szCs w:val="22"/>
+          <w:lang w:val="en-US" w:eastAsia="en-US" w:bidi="ar-SA"/>
+        </w:rPr>
+        <w:t>GET    /api/orders/{orderId}          : Lấy thông tin chi tiết đơn hàng.</w:t>
+      </w:r>
+    </w:p>
+    <w:p>
+      <w:pPr>
+        <w:pStyle w:val="Normal"/>
+        <w:numPr>
+          <w:ilvl w:val="2"/>
+          <w:numId w:val="24"/>
+        </w:numPr>
+        <w:rPr>
+          <w:b/>
+          <w:b/>
+          <w:bCs/>
+        </w:rPr>
+      </w:pPr>
+      <w:r>
+        <w:rPr>
+          <w:rFonts w:eastAsia="Times New Roman" w:cs="Calibri"/>
+          <w:b w:val="false"/>
+          <w:bCs w:val="false"/>
+          <w:color w:val="auto"/>
+          <w:kern w:val="0"/>
+          <w:sz w:val="26"/>
+          <w:szCs w:val="22"/>
+          <w:lang w:val="en-US" w:eastAsia="en-US" w:bidi="ar-SA"/>
+        </w:rPr>
+        <w:t>GET    /api/orders/{orderId}/check-payment-status   :  Kiểm tra trạng thái thanh toán.</w:t>
+      </w:r>
+    </w:p>
+    <w:p>
+      <w:pPr>
+        <w:pStyle w:val="Normal"/>
+        <w:numPr>
+          <w:ilvl w:val="2"/>
+          <w:numId w:val="24"/>
+        </w:numPr>
+        <w:rPr>
+          <w:b/>
+          <w:b/>
+          <w:bCs/>
+        </w:rPr>
+      </w:pPr>
+      <w:r>
+        <w:rPr>
+          <w:rFonts w:eastAsia="Times New Roman" w:cs="Calibri"/>
+          <w:b w:val="false"/>
+          <w:bCs w:val="false"/>
+          <w:color w:val="auto"/>
+          <w:kern w:val="0"/>
+          <w:sz w:val="26"/>
+          <w:szCs w:val="22"/>
+          <w:lang w:val="en-US" w:eastAsia="en-US" w:bidi="ar-SA"/>
+        </w:rPr>
+        <w:t>DELETE /api/orders/{orderId}/cancel          :  Hủy đơn hàng.</w:t>
+      </w:r>
+    </w:p>
+    <w:p>
+      <w:pPr>
+        <w:pStyle w:val="Normal"/>
+        <w:numPr>
+          <w:ilvl w:val="1"/>
+          <w:numId w:val="24"/>
+        </w:numPr>
+        <w:rPr>
+          <w:b/>
+          <w:b/>
+          <w:bCs/>
+        </w:rPr>
+      </w:pPr>
+      <w:r>
+        <w:rPr>
+          <w:rFonts w:eastAsia="Times New Roman" w:cs="Calibri"/>
+          <w:b/>
+          <w:bCs/>
+          <w:color w:val="auto"/>
+          <w:kern w:val="0"/>
+          <w:sz w:val="26"/>
+          <w:szCs w:val="22"/>
+          <w:lang w:val="en-US" w:eastAsia="en-US" w:bidi="ar-SA"/>
+        </w:rPr>
+        <w:t>APIs cho admin:</w:t>
+      </w:r>
+    </w:p>
+    <w:p>
+      <w:pPr>
+        <w:pStyle w:val="Normal"/>
+        <w:numPr>
+          <w:ilvl w:val="2"/>
+          <w:numId w:val="24"/>
+        </w:numPr>
+        <w:rPr>
+          <w:b w:val="false"/>
+          <w:b w:val="false"/>
+          <w:bCs w:val="false"/>
+        </w:rPr>
+      </w:pPr>
+      <w:r>
+        <w:rPr>
+          <w:rFonts w:eastAsia="Times New Roman" w:cs="Calibri"/>
+          <w:b w:val="false"/>
+          <w:bCs w:val="false"/>
+          <w:color w:val="auto"/>
+          <w:kern w:val="0"/>
+          <w:sz w:val="26"/>
+          <w:szCs w:val="22"/>
+          <w:lang w:val="en-US" w:eastAsia="en-US" w:bidi="ar-SA"/>
+        </w:rPr>
+        <w:t>GET    /api/admin/orders               :  Lấy tất cả đơn hàng (có filter).</w:t>
+      </w:r>
+    </w:p>
+    <w:p>
+      <w:pPr>
+        <w:pStyle w:val="Normal"/>
+        <w:numPr>
+          <w:ilvl w:val="2"/>
+          <w:numId w:val="24"/>
+        </w:numPr>
+        <w:rPr>
+          <w:b w:val="false"/>
+          <w:b w:val="false"/>
+          <w:bCs w:val="false"/>
+        </w:rPr>
+      </w:pPr>
+      <w:r>
+        <w:rPr>
+          <w:rFonts w:eastAsia="Times New Roman" w:cs="Calibri"/>
+          <w:b w:val="false"/>
+          <w:bCs w:val="false"/>
+          <w:color w:val="auto"/>
+          <w:kern w:val="0"/>
+          <w:sz w:val="26"/>
+          <w:szCs w:val="22"/>
+          <w:lang w:val="en-US" w:eastAsia="en-US" w:bidi="ar-SA"/>
+        </w:rPr>
+        <w:t>GET    /api/admin/orders/{orderId}  : Lấy thông tin chi tiết đơn hàng.</w:t>
+      </w:r>
+    </w:p>
+    <w:p>
+      <w:pPr>
+        <w:pStyle w:val="Normal"/>
+        <w:numPr>
+          <w:ilvl w:val="2"/>
+          <w:numId w:val="24"/>
+        </w:numPr>
+        <w:rPr>
+          <w:b w:val="false"/>
+          <w:b w:val="false"/>
+          <w:bCs w:val="false"/>
+        </w:rPr>
+      </w:pPr>
+      <w:r>
+        <w:rPr>
+          <w:rFonts w:eastAsia="Times New Roman" w:cs="Calibri"/>
+          <w:b w:val="false"/>
+          <w:bCs w:val="false"/>
+          <w:color w:val="auto"/>
+          <w:kern w:val="0"/>
+          <w:sz w:val="26"/>
+          <w:szCs w:val="22"/>
+          <w:lang w:val="en-US" w:eastAsia="en-US" w:bidi="ar-SA"/>
+        </w:rPr>
+        <w:t>PATCH  /api/admin/orders/{orderId}/status :  Cập nhật trạng thái đơn hàng.</w:t>
+      </w:r>
+    </w:p>
+    <w:p>
+      <w:pPr>
+        <w:pStyle w:val="Normal"/>
+        <w:numPr>
+          <w:ilvl w:val="0"/>
+          <w:numId w:val="24"/>
+        </w:numPr>
+        <w:rPr>
+          <w:b/>
+          <w:b/>
+          <w:bCs/>
+        </w:rPr>
+      </w:pPr>
+      <w:r>
+        <w:rPr>
+          <w:rFonts w:eastAsia="Times New Roman" w:cs="Calibri"/>
+          <w:b/>
+          <w:bCs/>
+          <w:color w:val="auto"/>
+          <w:kern w:val="0"/>
+          <w:sz w:val="26"/>
+          <w:szCs w:val="22"/>
+          <w:lang w:val="en-US" w:eastAsia="en-US" w:bidi="ar-SA"/>
+        </w:rPr>
+        <w:t xml:space="preserve">Payments Module ( /api/payment ): </w:t>
+      </w:r>
+      <w:r>
+        <w:rPr>
+          <w:rFonts w:eastAsia="Times New Roman" w:cs="Calibri"/>
+          <w:b w:val="false"/>
+          <w:bCs w:val="false"/>
+          <w:color w:val="auto"/>
+          <w:kern w:val="0"/>
+          <w:sz w:val="26"/>
+          <w:szCs w:val="22"/>
+          <w:lang w:val="en-US" w:eastAsia="en-US" w:bidi="ar-SA"/>
+        </w:rPr>
+        <w:t>Endpoints này dùng để quản lý api thanh toán (dùng Sepay).</w:t>
+      </w:r>
+    </w:p>
+    <w:p>
+      <w:pPr>
+        <w:pStyle w:val="Normal"/>
+        <w:numPr>
+          <w:ilvl w:val="1"/>
+          <w:numId w:val="24"/>
+        </w:numPr>
+        <w:rPr>
+          <w:b w:val="false"/>
+          <w:b w:val="false"/>
+          <w:bCs w:val="false"/>
+        </w:rPr>
+      </w:pPr>
+      <w:r>
+        <w:rPr>
+          <w:rFonts w:eastAsia="Times New Roman" w:cs="Calibri"/>
+          <w:b w:val="false"/>
+          <w:bCs w:val="false"/>
+          <w:color w:val="auto"/>
+          <w:kern w:val="0"/>
+          <w:sz w:val="26"/>
+          <w:szCs w:val="22"/>
+          <w:lang w:val="en-US" w:eastAsia="en-US" w:bidi="ar-SA"/>
+        </w:rPr>
+        <w:t>POST   /api/payment/create                 : Tạo QR code cho thanh toán.</w:t>
+      </w:r>
+    </w:p>
+    <w:p>
+      <w:pPr>
+        <w:pStyle w:val="Normal"/>
+        <w:numPr>
+          <w:ilvl w:val="1"/>
+          <w:numId w:val="24"/>
+        </w:numPr>
+        <w:rPr>
+          <w:b w:val="false"/>
+          <w:b w:val="false"/>
+          <w:bCs w:val="false"/>
+        </w:rPr>
+      </w:pPr>
+      <w:r>
+        <w:rPr>
+          <w:rFonts w:eastAsia="Times New Roman" w:cs="Calibri"/>
+          <w:b w:val="false"/>
+          <w:bCs w:val="false"/>
+          <w:color w:val="auto"/>
+          <w:kern w:val="0"/>
+          <w:sz w:val="26"/>
+          <w:szCs w:val="22"/>
+          <w:lang w:val="en-US" w:eastAsia="en-US" w:bidi="ar-SA"/>
+        </w:rPr>
+        <w:t>POST   /api/payment/webhook/sepay       :  Nhận webhook từ SePay.</w:t>
+      </w:r>
+    </w:p>
+    <w:p>
+      <w:pPr>
+        <w:pStyle w:val="Normal"/>
+        <w:numPr>
+          <w:ilvl w:val="1"/>
+          <w:numId w:val="24"/>
+        </w:numPr>
+        <w:rPr>
+          <w:b w:val="false"/>
+          <w:b w:val="false"/>
+          <w:bCs w:val="false"/>
+        </w:rPr>
+      </w:pPr>
+      <w:r>
+        <w:rPr>
+          <w:rFonts w:eastAsia="Times New Roman" w:cs="Calibri"/>
+          <w:b w:val="false"/>
+          <w:bCs w:val="false"/>
+          <w:color w:val="auto"/>
+          <w:kern w:val="0"/>
+          <w:sz w:val="26"/>
+          <w:szCs w:val="22"/>
+          <w:lang w:val="en-US" w:eastAsia="en-US" w:bidi="ar-SA"/>
+        </w:rPr>
+        <w:t>GET     /api/payment/methods                  : Lấy danh sách phương thức thanh toán.</w:t>
+      </w:r>
+    </w:p>
+    <w:p>
+      <w:pPr>
+        <w:pStyle w:val="Normal"/>
+        <w:numPr>
+          <w:ilvl w:val="1"/>
+          <w:numId w:val="24"/>
+        </w:numPr>
+        <w:rPr>
+          <w:b w:val="false"/>
+          <w:b w:val="false"/>
+          <w:bCs w:val="false"/>
+        </w:rPr>
+      </w:pPr>
+      <w:r>
+        <w:rPr>
+          <w:rFonts w:eastAsia="Times New Roman" w:cs="Calibri"/>
+          <w:b w:val="false"/>
+          <w:bCs w:val="false"/>
+          <w:color w:val="auto"/>
+          <w:kern w:val="0"/>
+          <w:sz w:val="26"/>
+          <w:szCs w:val="22"/>
+          <w:lang w:val="en-US" w:eastAsia="en-US" w:bidi="ar-SA"/>
+        </w:rPr>
+        <w:t>POST   /api/payment/switch/{orderId}     :  Chuyển đổi phương thức thanh toán.</w:t>
+      </w:r>
+    </w:p>
+    <w:p>
+      <w:pPr>
+        <w:pStyle w:val="Normal"/>
+        <w:numPr>
+          <w:ilvl w:val="0"/>
+          <w:numId w:val="24"/>
+        </w:numPr>
+        <w:rPr>
+          <w:b/>
+          <w:b/>
+          <w:bCs/>
+        </w:rPr>
+      </w:pPr>
+      <w:r>
+        <w:rPr>
+          <w:rFonts w:eastAsia="Times New Roman" w:cs="Calibri"/>
+          <w:b/>
+          <w:bCs/>
+          <w:color w:val="auto"/>
+          <w:kern w:val="0"/>
+          <w:sz w:val="26"/>
+          <w:szCs w:val="22"/>
+          <w:lang w:val="en-US" w:eastAsia="en-US" w:bidi="ar-SA"/>
+        </w:rPr>
+        <w:t xml:space="preserve">Reviews Module ( /api/reviews ): </w:t>
+      </w:r>
+    </w:p>
+    <w:p>
+      <w:pPr>
+        <w:pStyle w:val="Normal"/>
+        <w:numPr>
+          <w:ilvl w:val="1"/>
+          <w:numId w:val="24"/>
+        </w:numPr>
+        <w:rPr>
+          <w:b w:val="false"/>
+          <w:b w:val="false"/>
+          <w:bCs w:val="false"/>
+        </w:rPr>
+      </w:pPr>
+      <w:r>
+        <w:rPr>
+          <w:rFonts w:eastAsia="Times New Roman" w:cs="Calibri"/>
+          <w:b w:val="false"/>
+          <w:bCs w:val="false"/>
+          <w:color w:val="auto"/>
+          <w:kern w:val="0"/>
+          <w:sz w:val="26"/>
+          <w:szCs w:val="22"/>
+          <w:lang w:val="en-US" w:eastAsia="en-US" w:bidi="ar-SA"/>
+        </w:rPr>
+        <w:t>POST /api/reviews/{productId} : Tạo đánh giá cho một sản phẩm.</w:t>
+      </w:r>
+    </w:p>
+    <w:p>
+      <w:pPr>
+        <w:pStyle w:val="Normal"/>
+        <w:numPr>
+          <w:ilvl w:val="1"/>
+          <w:numId w:val="24"/>
+        </w:numPr>
+        <w:rPr>
+          <w:b w:val="false"/>
+          <w:b w:val="false"/>
+          <w:bCs w:val="false"/>
+        </w:rPr>
+      </w:pPr>
+      <w:r>
+        <w:rPr>
+          <w:rFonts w:eastAsia="Times New Roman" w:cs="Calibri"/>
+          <w:b w:val="false"/>
+          <w:bCs w:val="false"/>
+          <w:color w:val="auto"/>
+          <w:kern w:val="0"/>
+          <w:sz w:val="26"/>
+          <w:szCs w:val="22"/>
+          <w:lang w:val="en-US" w:eastAsia="en-US" w:bidi="ar-SA"/>
+        </w:rPr>
+        <w:t>PUT    /api/reviews/{reviewId} : Sửa lại đánh giá của một sản phẩm.</w:t>
+      </w:r>
+    </w:p>
+    <w:p>
+      <w:pPr>
+        <w:pStyle w:val="Normal"/>
+        <w:numPr>
+          <w:ilvl w:val="1"/>
+          <w:numId w:val="24"/>
+        </w:numPr>
+        <w:rPr>
+          <w:b w:val="false"/>
+          <w:b w:val="false"/>
+          <w:bCs w:val="false"/>
+        </w:rPr>
+      </w:pPr>
+      <w:r>
+        <w:rPr>
+          <w:rFonts w:eastAsia="Times New Roman" w:cs="Calibri"/>
+          <w:b w:val="false"/>
+          <w:bCs w:val="false"/>
+          <w:color w:val="auto"/>
+          <w:kern w:val="0"/>
+          <w:sz w:val="26"/>
+          <w:szCs w:val="22"/>
+          <w:lang w:val="en-US" w:eastAsia="en-US" w:bidi="ar-SA"/>
+        </w:rPr>
+        <w:t>DELETE  /api/reviews/{productId} : Xóa đánh giá một người dùng tại một sản phẩm.</w:t>
+      </w:r>
+    </w:p>
+    <w:p>
+      <w:pPr>
+        <w:pStyle w:val="Normal"/>
+        <w:numPr>
+          <w:ilvl w:val="1"/>
+          <w:numId w:val="24"/>
+        </w:numPr>
+        <w:rPr>
+          <w:b w:val="false"/>
+          <w:b w:val="false"/>
+          <w:bCs w:val="false"/>
+        </w:rPr>
+      </w:pPr>
+      <w:r>
+        <w:rPr>
+          <w:rFonts w:eastAsia="Times New Roman" w:cs="Calibri"/>
+          <w:b w:val="false"/>
+          <w:bCs w:val="false"/>
+          <w:color w:val="auto"/>
+          <w:kern w:val="0"/>
+          <w:sz w:val="26"/>
+          <w:szCs w:val="22"/>
+          <w:lang w:val="en-US" w:eastAsia="en-US" w:bidi="ar-SA"/>
+        </w:rPr>
+        <w:t>GET  /api/reviews/{productId} : Lấy danh sách đánh giá của một sản phẩm.</w:t>
+      </w:r>
+    </w:p>
+    <w:p>
+      <w:pPr>
+        <w:pStyle w:val="Normal"/>
+        <w:numPr>
+          <w:ilvl w:val="1"/>
+          <w:numId w:val="24"/>
+        </w:numPr>
+        <w:rPr>
+          <w:b w:val="false"/>
+          <w:b w:val="false"/>
+          <w:bCs w:val="false"/>
+        </w:rPr>
+      </w:pPr>
+      <w:r>
+        <w:rPr>
+          <w:rFonts w:eastAsia="Times New Roman" w:cs="Calibri"/>
+          <w:b w:val="false"/>
+          <w:bCs w:val="false"/>
+          <w:color w:val="auto"/>
+          <w:kern w:val="0"/>
+          <w:sz w:val="26"/>
+          <w:szCs w:val="22"/>
+          <w:lang w:val="en-US" w:eastAsia="en-US" w:bidi="ar-SA"/>
+        </w:rPr>
+        <w:t>GET  /api/reviews/{productId}/user-review : Lấy đánh già của người dùng (dã login) tại một sản phẩm (dùng để kiểm tra xem user đó có review hay chưa).</w:t>
+      </w:r>
+    </w:p>
+    <w:p>
+      <w:pPr>
+        <w:pStyle w:val="Normal"/>
+        <w:numPr>
+          <w:ilvl w:val="0"/>
+          <w:numId w:val="24"/>
+        </w:numPr>
+        <w:rPr>
+          <w:b/>
+          <w:b/>
+          <w:bCs/>
+        </w:rPr>
+      </w:pPr>
+      <w:r>
+        <w:rPr>
+          <w:rFonts w:eastAsia="Times New Roman" w:cs="Calibri"/>
+          <w:b/>
+          <w:bCs/>
+          <w:color w:val="auto"/>
+          <w:kern w:val="0"/>
+          <w:sz w:val="26"/>
+          <w:szCs w:val="22"/>
+          <w:lang w:val="en-US" w:eastAsia="en-US" w:bidi="ar-SA"/>
+        </w:rPr>
+        <w:t xml:space="preserve">Admin Module : </w:t>
+      </w:r>
+      <w:r>
+        <w:rPr>
+          <w:rFonts w:eastAsia="Times New Roman" w:cs="Calibri"/>
+          <w:b w:val="false"/>
+          <w:bCs w:val="false"/>
+          <w:color w:val="auto"/>
+          <w:kern w:val="0"/>
+          <w:sz w:val="26"/>
+          <w:szCs w:val="22"/>
+          <w:lang w:val="en-US" w:eastAsia="en-US" w:bidi="ar-SA"/>
+        </w:rPr>
+        <w:t>Endpoints cho quản trị viên xem thống kê các chỉ số kinh doanh.</w:t>
+      </w:r>
+    </w:p>
+    <w:p>
+      <w:pPr>
+        <w:pStyle w:val="Normal"/>
+        <w:numPr>
+          <w:ilvl w:val="1"/>
+          <w:numId w:val="24"/>
+        </w:numPr>
+        <w:rPr>
+          <w:b/>
+          <w:b/>
+          <w:bCs/>
+        </w:rPr>
+      </w:pPr>
+      <w:r>
+        <w:rPr>
+          <w:rFonts w:eastAsia="Times New Roman" w:cs="Calibri"/>
+          <w:b/>
+          <w:bCs/>
+          <w:color w:val="auto"/>
+          <w:kern w:val="0"/>
+          <w:sz w:val="26"/>
+          <w:szCs w:val="22"/>
+          <w:lang w:val="en-US" w:eastAsia="en-US" w:bidi="ar-SA"/>
+        </w:rPr>
+        <w:t xml:space="preserve">Endpoints hiển thị thông tin quản lý tổng quan </w:t>
+      </w:r>
+      <w:r>
+        <w:rPr>
+          <w:rFonts w:eastAsia="Times New Roman" w:cs="Calibri"/>
+          <w:b/>
+          <w:bCs/>
+          <w:color w:val="auto"/>
+          <w:kern w:val="0"/>
+          <w:sz w:val="26"/>
+          <w:szCs w:val="22"/>
+          <w:lang w:val="en-US" w:eastAsia="en-US" w:bidi="ar-SA"/>
+        </w:rPr>
+        <w:t>( api/admin/dashboard )</w:t>
+      </w:r>
+      <w:r>
+        <w:rPr>
+          <w:rFonts w:eastAsia="Times New Roman" w:cs="Calibri"/>
+          <w:b/>
+          <w:bCs/>
+          <w:color w:val="auto"/>
+          <w:kern w:val="0"/>
+          <w:sz w:val="26"/>
+          <w:szCs w:val="22"/>
+          <w:lang w:val="en-US" w:eastAsia="en-US" w:bidi="ar-SA"/>
+        </w:rPr>
+        <w:t>:</w:t>
+      </w:r>
+    </w:p>
+    <w:p>
+      <w:pPr>
+        <w:pStyle w:val="Normal"/>
+        <w:numPr>
+          <w:ilvl w:val="2"/>
+          <w:numId w:val="24"/>
+        </w:numPr>
+        <w:rPr>
+          <w:rFonts w:ascii="Times New Roman" w:hAnsi="Times New Roman" w:eastAsia="Times New Roman" w:cs="Calibri"/>
+          <w:b w:val="false"/>
+          <w:b w:val="false"/>
+          <w:bCs w:val="false"/>
+          <w:color w:val="auto"/>
+          <w:kern w:val="0"/>
+          <w:sz w:val="26"/>
+          <w:szCs w:val="22"/>
+          <w:lang w:val="en-US" w:eastAsia="en-US" w:bidi="ar-SA"/>
+        </w:rPr>
+      </w:pPr>
+      <w:r>
+        <w:rPr>
+          <w:rFonts w:eastAsia="Times New Roman" w:cs="Calibri"/>
+          <w:b w:val="false"/>
+          <w:bCs w:val="false"/>
+          <w:color w:val="auto"/>
+          <w:kern w:val="0"/>
+          <w:sz w:val="26"/>
+          <w:szCs w:val="22"/>
+          <w:lang w:val="en-US" w:eastAsia="en-US" w:bidi="ar-SA"/>
+        </w:rPr>
+        <w:t>GET /api/admin/summary  : Lấy tổng quan dashboard với các chỉ số thống kê cơ bản.</w:t>
+      </w:r>
+    </w:p>
+    <w:p>
+      <w:pPr>
+        <w:pStyle w:val="Normal"/>
+        <w:numPr>
+          <w:ilvl w:val="2"/>
+          <w:numId w:val="24"/>
+        </w:numPr>
+        <w:rPr>
+          <w:rFonts w:ascii="Times New Roman" w:hAnsi="Times New Roman" w:eastAsia="Times New Roman" w:cs="Calibri"/>
+          <w:b w:val="false"/>
+          <w:b w:val="false"/>
+          <w:bCs w:val="false"/>
+          <w:color w:val="auto"/>
+          <w:kern w:val="0"/>
+          <w:sz w:val="26"/>
+          <w:szCs w:val="22"/>
+          <w:lang w:val="en-US" w:eastAsia="en-US" w:bidi="ar-SA"/>
+        </w:rPr>
+      </w:pPr>
+      <w:r>
+        <w:rPr>
+          <w:rFonts w:eastAsia="Times New Roman" w:cs="Calibri"/>
+          <w:b w:val="false"/>
+          <w:bCs w:val="false"/>
+          <w:color w:val="auto"/>
+          <w:kern w:val="0"/>
+          <w:sz w:val="26"/>
+          <w:szCs w:val="22"/>
+          <w:lang w:val="en-US" w:eastAsia="en-US" w:bidi="ar-SA"/>
+        </w:rPr>
+        <w:t>GET  /api/admin/detailed-stats : Lấy thống kê chi tiết một vài chi số như sô lương đơn hàng phân theo trạng thái, doanh thu 6 tháng gần nhất.</w:t>
+      </w:r>
+    </w:p>
+    <w:p>
+      <w:pPr>
+        <w:pStyle w:val="Normal"/>
+        <w:numPr>
+          <w:ilvl w:val="1"/>
+          <w:numId w:val="24"/>
+        </w:numPr>
+        <w:rPr>
+          <w:rFonts w:ascii="Times New Roman" w:hAnsi="Times New Roman" w:eastAsia="Times New Roman" w:cs="Calibri"/>
+          <w:b/>
+          <w:b/>
+          <w:bCs/>
+          <w:color w:val="auto"/>
+          <w:kern w:val="0"/>
+          <w:sz w:val="26"/>
+          <w:szCs w:val="22"/>
+          <w:lang w:val="en-US" w:eastAsia="en-US" w:bidi="ar-SA"/>
+        </w:rPr>
+      </w:pPr>
+      <w:r>
+        <w:rPr>
+          <w:rFonts w:eastAsia="Times New Roman" w:cs="Calibri"/>
+          <w:b/>
+          <w:bCs/>
+          <w:color w:val="auto"/>
+          <w:kern w:val="0"/>
+          <w:sz w:val="26"/>
+          <w:szCs w:val="22"/>
+          <w:lang w:val="en-US" w:eastAsia="en-US" w:bidi="ar-SA"/>
+        </w:rPr>
+        <w:t xml:space="preserve">Endpoints quản lý tài khoảng của người dùng </w:t>
+      </w:r>
+      <w:r>
+        <w:rPr>
+          <w:rFonts w:eastAsia="Times New Roman" w:cs="Calibri"/>
+          <w:b/>
+          <w:bCs/>
+          <w:color w:val="auto"/>
+          <w:kern w:val="0"/>
+          <w:sz w:val="26"/>
+          <w:szCs w:val="22"/>
+          <w:lang w:val="en-US" w:eastAsia="en-US" w:bidi="ar-SA"/>
+        </w:rPr>
+        <w:t>( api/admin/manager-users )</w:t>
+      </w:r>
+      <w:r>
+        <w:rPr>
+          <w:rFonts w:eastAsia="Times New Roman" w:cs="Calibri"/>
+          <w:b/>
+          <w:bCs/>
+          <w:color w:val="auto"/>
+          <w:kern w:val="0"/>
+          <w:sz w:val="26"/>
+          <w:szCs w:val="22"/>
+          <w:lang w:val="en-US" w:eastAsia="en-US" w:bidi="ar-SA"/>
+        </w:rPr>
+        <w:t>:</w:t>
+      </w:r>
+    </w:p>
+    <w:p>
+      <w:pPr>
+        <w:pStyle w:val="Normal"/>
+        <w:numPr>
+          <w:ilvl w:val="2"/>
+          <w:numId w:val="24"/>
+        </w:numPr>
+        <w:rPr>
+          <w:rFonts w:ascii="Times New Roman" w:hAnsi="Times New Roman" w:eastAsia="Times New Roman" w:cs="Calibri"/>
+          <w:b w:val="false"/>
+          <w:b w:val="false"/>
+          <w:bCs w:val="false"/>
+          <w:color w:val="auto"/>
+          <w:kern w:val="0"/>
+          <w:sz w:val="26"/>
+          <w:szCs w:val="22"/>
+          <w:lang w:val="en-US" w:eastAsia="en-US" w:bidi="ar-SA"/>
+        </w:rPr>
+      </w:pPr>
+      <w:r>
+        <w:rPr>
+          <w:rFonts w:eastAsia="Times New Roman" w:cs="Calibri"/>
+          <w:b w:val="false"/>
+          <w:bCs w:val="false"/>
+          <w:color w:val="auto"/>
+          <w:kern w:val="0"/>
+          <w:sz w:val="26"/>
+          <w:szCs w:val="22"/>
+          <w:lang w:val="en-US" w:eastAsia="en-US" w:bidi="ar-SA"/>
+        </w:rPr>
+        <w:t>GET  /api/admin/manager-users : Lấy tất cả danh sách tài khoảng người dùng.</w:t>
+      </w:r>
+    </w:p>
+    <w:p>
+      <w:pPr>
+        <w:pStyle w:val="Normal"/>
+        <w:numPr>
+          <w:ilvl w:val="2"/>
+          <w:numId w:val="24"/>
+        </w:numPr>
+        <w:rPr>
+          <w:rFonts w:ascii="Times New Roman" w:hAnsi="Times New Roman" w:eastAsia="Times New Roman" w:cs="Calibri"/>
+          <w:b w:val="false"/>
+          <w:b w:val="false"/>
+          <w:bCs w:val="false"/>
+          <w:color w:val="auto"/>
+          <w:kern w:val="0"/>
+          <w:sz w:val="26"/>
+          <w:szCs w:val="22"/>
+          <w:lang w:val="en-US" w:eastAsia="en-US" w:bidi="ar-SA"/>
+        </w:rPr>
+      </w:pPr>
+      <w:r>
+        <w:rPr>
+          <w:rFonts w:eastAsia="Times New Roman" w:cs="Calibri"/>
+          <w:b w:val="false"/>
+          <w:bCs w:val="false"/>
+          <w:color w:val="auto"/>
+          <w:kern w:val="0"/>
+          <w:sz w:val="26"/>
+          <w:szCs w:val="22"/>
+          <w:lang w:val="en-US" w:eastAsia="en-US" w:bidi="ar-SA"/>
+        </w:rPr>
+        <w:t>GET /api/admin/manager-users/</w:t>
+      </w:r>
+      <w:r>
+        <w:rPr>
+          <w:rFonts w:eastAsia="Times New Roman" w:cs="Calibri"/>
+          <w:b w:val="false"/>
+          <w:bCs w:val="false"/>
+          <w:color w:val="auto"/>
+          <w:kern w:val="0"/>
+          <w:sz w:val="26"/>
+          <w:szCs w:val="22"/>
+          <w:lang w:val="en-US" w:eastAsia="en-US" w:bidi="ar-SA"/>
+        </w:rPr>
+        <w:t>{userId} : Lấy thông tin của một người dùng.</w:t>
+      </w:r>
+    </w:p>
+    <w:p>
+      <w:pPr>
+        <w:pStyle w:val="Normal"/>
+        <w:numPr>
+          <w:ilvl w:val="2"/>
+          <w:numId w:val="24"/>
+        </w:numPr>
+        <w:rPr>
+          <w:rFonts w:ascii="Times New Roman" w:hAnsi="Times New Roman" w:eastAsia="Times New Roman" w:cs="Calibri"/>
+          <w:b w:val="false"/>
+          <w:b w:val="false"/>
+          <w:bCs w:val="false"/>
+          <w:color w:val="auto"/>
+          <w:kern w:val="0"/>
+          <w:sz w:val="26"/>
+          <w:szCs w:val="22"/>
+          <w:lang w:val="en-US" w:eastAsia="en-US" w:bidi="ar-SA"/>
+        </w:rPr>
+      </w:pPr>
+      <w:r>
+        <w:rPr>
+          <w:rFonts w:eastAsia="Times New Roman" w:cs="Calibri"/>
+          <w:b w:val="false"/>
+          <w:bCs w:val="false"/>
+          <w:color w:val="auto"/>
+          <w:kern w:val="0"/>
+          <w:sz w:val="26"/>
+          <w:szCs w:val="22"/>
+          <w:lang w:val="en-US" w:eastAsia="en-US" w:bidi="ar-SA"/>
+        </w:rPr>
+        <w:t>PUT /api/admin/manager-users/</w:t>
+      </w:r>
+      <w:r>
+        <w:rPr>
+          <w:rFonts w:eastAsia="Times New Roman" w:cs="Calibri"/>
+          <w:b w:val="false"/>
+          <w:bCs w:val="false"/>
+          <w:color w:val="auto"/>
+          <w:kern w:val="0"/>
+          <w:sz w:val="26"/>
+          <w:szCs w:val="22"/>
+          <w:lang w:val="en-US" w:eastAsia="en-US" w:bidi="ar-SA"/>
+        </w:rPr>
+        <w:t>{userId} :  Cập nhật quyền và khóa/mở tài khoảng của một người dùng.</w:t>
+      </w:r>
+    </w:p>
+    <w:p>
+      <w:pPr>
+        <w:pStyle w:val="Normal"/>
+        <w:rPr>
+          <w:rFonts w:ascii="Times New Roman" w:hAnsi="Times New Roman" w:eastAsia="Times New Roman" w:cs="Calibri"/>
+          <w:color w:val="auto"/>
+          <w:kern w:val="0"/>
+          <w:sz w:val="26"/>
+          <w:szCs w:val="22"/>
+          <w:lang w:val="en-US" w:eastAsia="en-US" w:bidi="ar-SA"/>
+        </w:rPr>
+      </w:pPr>
+      <w:r>
+        <w:rPr>
+          <w:rFonts w:eastAsia="Times New Roman" w:cs="Calibri"/>
+          <w:color w:val="auto"/>
+          <w:kern w:val="0"/>
+          <w:sz w:val="26"/>
+          <w:szCs w:val="22"/>
+          <w:lang w:val="en-US" w:eastAsia="en-US" w:bidi="ar-SA"/>
+        </w:rPr>
       </w:r>
     </w:p>
     <w:p>
@@ -14996,10 +17721,7 @@
         </w:rPr>
       </w:pPr>
       <w:r>
-        <w:rPr>
-          <w:b/>
-          <w:bCs/>
-        </w:rPr>
+        <w:rPr/>
       </w:r>
     </w:p>
     <w:sectPr>
@@ -15052,7 +17774,7 @@
       <w:rPr>
         <w:color w:val="000000"/>
       </w:rPr>
-      <w:t>29</w:t>
+      <w:t>34</w:t>
     </w:r>
     <w:r>
       <w:rPr>
@@ -18133,6 +20855,626 @@
   <w:abstractNum w:abstractNumId="21">
     <w:lvl w:ilvl="0">
       <w:start w:val="1"/>
+      <w:numFmt w:val="bullet"/>
+      <w:lvlText w:val=""/>
+      <w:lvlJc w:val="left"/>
+      <w:pPr>
+        <w:tabs>
+          <w:tab w:val="num" w:pos="1440"/>
+        </w:tabs>
+        <w:ind w:left="1440" w:hanging="360"/>
+      </w:pPr>
+      <w:rPr>
+        <w:rFonts w:ascii="Symbol" w:hAnsi="Symbol" w:cs="Symbol" w:hint="default"/>
+        <w:b/>
+        <w:bCs/>
+      </w:rPr>
+    </w:lvl>
+    <w:lvl w:ilvl="1">
+      <w:start w:val="1"/>
+      <w:numFmt w:val="bullet"/>
+      <w:lvlText w:val="◦"/>
+      <w:lvlJc w:val="left"/>
+      <w:pPr>
+        <w:tabs>
+          <w:tab w:val="num" w:pos="1800"/>
+        </w:tabs>
+        <w:ind w:left="1800" w:hanging="360"/>
+      </w:pPr>
+      <w:rPr>
+        <w:rFonts w:ascii="OpenSymbol" w:hAnsi="OpenSymbol" w:cs="OpenSymbol" w:hint="default"/>
+        <w:b/>
+        <w:bCs/>
+      </w:rPr>
+    </w:lvl>
+    <w:lvl w:ilvl="2">
+      <w:start w:val="1"/>
+      <w:numFmt w:val="bullet"/>
+      <w:lvlText w:val="▪"/>
+      <w:lvlJc w:val="left"/>
+      <w:pPr>
+        <w:tabs>
+          <w:tab w:val="num" w:pos="2160"/>
+        </w:tabs>
+        <w:ind w:left="2160" w:hanging="360"/>
+      </w:pPr>
+      <w:rPr>
+        <w:rFonts w:ascii="OpenSymbol" w:hAnsi="OpenSymbol" w:cs="OpenSymbol" w:hint="default"/>
+        <w:b/>
+        <w:bCs/>
+      </w:rPr>
+    </w:lvl>
+    <w:lvl w:ilvl="3">
+      <w:start w:val="1"/>
+      <w:numFmt w:val="bullet"/>
+      <w:lvlText w:val=""/>
+      <w:lvlJc w:val="left"/>
+      <w:pPr>
+        <w:tabs>
+          <w:tab w:val="num" w:pos="2520"/>
+        </w:tabs>
+        <w:ind w:left="2520" w:hanging="360"/>
+      </w:pPr>
+      <w:rPr>
+        <w:rFonts w:ascii="Symbol" w:hAnsi="Symbol" w:cs="Symbol" w:hint="default"/>
+        <w:b/>
+        <w:bCs/>
+      </w:rPr>
+    </w:lvl>
+    <w:lvl w:ilvl="4">
+      <w:start w:val="1"/>
+      <w:numFmt w:val="bullet"/>
+      <w:lvlText w:val="◦"/>
+      <w:lvlJc w:val="left"/>
+      <w:pPr>
+        <w:tabs>
+          <w:tab w:val="num" w:pos="2880"/>
+        </w:tabs>
+        <w:ind w:left="2880" w:hanging="360"/>
+      </w:pPr>
+      <w:rPr>
+        <w:rFonts w:ascii="OpenSymbol" w:hAnsi="OpenSymbol" w:cs="OpenSymbol" w:hint="default"/>
+        <w:b/>
+        <w:bCs/>
+      </w:rPr>
+    </w:lvl>
+    <w:lvl w:ilvl="5">
+      <w:start w:val="1"/>
+      <w:numFmt w:val="bullet"/>
+      <w:lvlText w:val="▪"/>
+      <w:lvlJc w:val="left"/>
+      <w:pPr>
+        <w:tabs>
+          <w:tab w:val="num" w:pos="3240"/>
+        </w:tabs>
+        <w:ind w:left="3240" w:hanging="360"/>
+      </w:pPr>
+      <w:rPr>
+        <w:rFonts w:ascii="OpenSymbol" w:hAnsi="OpenSymbol" w:cs="OpenSymbol" w:hint="default"/>
+        <w:b/>
+        <w:bCs/>
+      </w:rPr>
+    </w:lvl>
+    <w:lvl w:ilvl="6">
+      <w:start w:val="1"/>
+      <w:numFmt w:val="bullet"/>
+      <w:lvlText w:val=""/>
+      <w:lvlJc w:val="left"/>
+      <w:pPr>
+        <w:tabs>
+          <w:tab w:val="num" w:pos="3600"/>
+        </w:tabs>
+        <w:ind w:left="3600" w:hanging="360"/>
+      </w:pPr>
+      <w:rPr>
+        <w:rFonts w:ascii="Symbol" w:hAnsi="Symbol" w:cs="Symbol" w:hint="default"/>
+        <w:b/>
+        <w:bCs/>
+      </w:rPr>
+    </w:lvl>
+    <w:lvl w:ilvl="7">
+      <w:start w:val="1"/>
+      <w:numFmt w:val="bullet"/>
+      <w:lvlText w:val="◦"/>
+      <w:lvlJc w:val="left"/>
+      <w:pPr>
+        <w:tabs>
+          <w:tab w:val="num" w:pos="3960"/>
+        </w:tabs>
+        <w:ind w:left="3960" w:hanging="360"/>
+      </w:pPr>
+      <w:rPr>
+        <w:rFonts w:ascii="OpenSymbol" w:hAnsi="OpenSymbol" w:cs="OpenSymbol" w:hint="default"/>
+        <w:b/>
+        <w:bCs/>
+      </w:rPr>
+    </w:lvl>
+    <w:lvl w:ilvl="8">
+      <w:start w:val="1"/>
+      <w:numFmt w:val="bullet"/>
+      <w:lvlText w:val="▪"/>
+      <w:lvlJc w:val="left"/>
+      <w:pPr>
+        <w:tabs>
+          <w:tab w:val="num" w:pos="4320"/>
+        </w:tabs>
+        <w:ind w:left="4320" w:hanging="360"/>
+      </w:pPr>
+      <w:rPr>
+        <w:rFonts w:ascii="OpenSymbol" w:hAnsi="OpenSymbol" w:cs="OpenSymbol" w:hint="default"/>
+        <w:b/>
+        <w:bCs/>
+      </w:rPr>
+    </w:lvl>
+  </w:abstractNum>
+  <w:abstractNum w:abstractNumId="22">
+    <w:lvl w:ilvl="0">
+      <w:start w:val="1"/>
+      <w:numFmt w:val="bullet"/>
+      <w:lvlText w:val=""/>
+      <w:lvlJc w:val="left"/>
+      <w:pPr>
+        <w:tabs>
+          <w:tab w:val="num" w:pos="1440"/>
+        </w:tabs>
+        <w:ind w:left="1440" w:hanging="360"/>
+      </w:pPr>
+      <w:rPr>
+        <w:rFonts w:ascii="Symbol" w:hAnsi="Symbol" w:cs="Symbol" w:hint="default"/>
+        <w:b/>
+        <w:bCs/>
+      </w:rPr>
+    </w:lvl>
+    <w:lvl w:ilvl="1">
+      <w:start w:val="1"/>
+      <w:numFmt w:val="bullet"/>
+      <w:lvlText w:val="◦"/>
+      <w:lvlJc w:val="left"/>
+      <w:pPr>
+        <w:tabs>
+          <w:tab w:val="num" w:pos="1800"/>
+        </w:tabs>
+        <w:ind w:left="1800" w:hanging="360"/>
+      </w:pPr>
+      <w:rPr>
+        <w:rFonts w:ascii="OpenSymbol" w:hAnsi="OpenSymbol" w:cs="OpenSymbol" w:hint="default"/>
+        <w:b/>
+        <w:bCs/>
+      </w:rPr>
+    </w:lvl>
+    <w:lvl w:ilvl="2">
+      <w:start w:val="1"/>
+      <w:numFmt w:val="bullet"/>
+      <w:lvlText w:val="▪"/>
+      <w:lvlJc w:val="left"/>
+      <w:pPr>
+        <w:tabs>
+          <w:tab w:val="num" w:pos="2160"/>
+        </w:tabs>
+        <w:ind w:left="2160" w:hanging="360"/>
+      </w:pPr>
+      <w:rPr>
+        <w:rFonts w:ascii="OpenSymbol" w:hAnsi="OpenSymbol" w:cs="OpenSymbol" w:hint="default"/>
+        <w:b/>
+        <w:bCs/>
+      </w:rPr>
+    </w:lvl>
+    <w:lvl w:ilvl="3">
+      <w:start w:val="1"/>
+      <w:numFmt w:val="bullet"/>
+      <w:lvlText w:val=""/>
+      <w:lvlJc w:val="left"/>
+      <w:pPr>
+        <w:tabs>
+          <w:tab w:val="num" w:pos="2520"/>
+        </w:tabs>
+        <w:ind w:left="2520" w:hanging="360"/>
+      </w:pPr>
+      <w:rPr>
+        <w:rFonts w:ascii="Symbol" w:hAnsi="Symbol" w:cs="Symbol" w:hint="default"/>
+        <w:b/>
+        <w:bCs/>
+      </w:rPr>
+    </w:lvl>
+    <w:lvl w:ilvl="4">
+      <w:start w:val="1"/>
+      <w:numFmt w:val="bullet"/>
+      <w:lvlText w:val="◦"/>
+      <w:lvlJc w:val="left"/>
+      <w:pPr>
+        <w:tabs>
+          <w:tab w:val="num" w:pos="2880"/>
+        </w:tabs>
+        <w:ind w:left="2880" w:hanging="360"/>
+      </w:pPr>
+      <w:rPr>
+        <w:rFonts w:ascii="OpenSymbol" w:hAnsi="OpenSymbol" w:cs="OpenSymbol" w:hint="default"/>
+        <w:b/>
+        <w:bCs/>
+      </w:rPr>
+    </w:lvl>
+    <w:lvl w:ilvl="5">
+      <w:start w:val="1"/>
+      <w:numFmt w:val="bullet"/>
+      <w:lvlText w:val="▪"/>
+      <w:lvlJc w:val="left"/>
+      <w:pPr>
+        <w:tabs>
+          <w:tab w:val="num" w:pos="3240"/>
+        </w:tabs>
+        <w:ind w:left="3240" w:hanging="360"/>
+      </w:pPr>
+      <w:rPr>
+        <w:rFonts w:ascii="OpenSymbol" w:hAnsi="OpenSymbol" w:cs="OpenSymbol" w:hint="default"/>
+        <w:b/>
+        <w:bCs/>
+      </w:rPr>
+    </w:lvl>
+    <w:lvl w:ilvl="6">
+      <w:start w:val="1"/>
+      <w:numFmt w:val="bullet"/>
+      <w:lvlText w:val=""/>
+      <w:lvlJc w:val="left"/>
+      <w:pPr>
+        <w:tabs>
+          <w:tab w:val="num" w:pos="3600"/>
+        </w:tabs>
+        <w:ind w:left="3600" w:hanging="360"/>
+      </w:pPr>
+      <w:rPr>
+        <w:rFonts w:ascii="Symbol" w:hAnsi="Symbol" w:cs="Symbol" w:hint="default"/>
+        <w:b/>
+        <w:bCs/>
+      </w:rPr>
+    </w:lvl>
+    <w:lvl w:ilvl="7">
+      <w:start w:val="1"/>
+      <w:numFmt w:val="bullet"/>
+      <w:lvlText w:val="◦"/>
+      <w:lvlJc w:val="left"/>
+      <w:pPr>
+        <w:tabs>
+          <w:tab w:val="num" w:pos="3960"/>
+        </w:tabs>
+        <w:ind w:left="3960" w:hanging="360"/>
+      </w:pPr>
+      <w:rPr>
+        <w:rFonts w:ascii="OpenSymbol" w:hAnsi="OpenSymbol" w:cs="OpenSymbol" w:hint="default"/>
+        <w:b/>
+        <w:bCs/>
+      </w:rPr>
+    </w:lvl>
+    <w:lvl w:ilvl="8">
+      <w:start w:val="1"/>
+      <w:numFmt w:val="bullet"/>
+      <w:lvlText w:val="▪"/>
+      <w:lvlJc w:val="left"/>
+      <w:pPr>
+        <w:tabs>
+          <w:tab w:val="num" w:pos="4320"/>
+        </w:tabs>
+        <w:ind w:left="4320" w:hanging="360"/>
+      </w:pPr>
+      <w:rPr>
+        <w:rFonts w:ascii="OpenSymbol" w:hAnsi="OpenSymbol" w:cs="OpenSymbol" w:hint="default"/>
+        <w:b/>
+        <w:bCs/>
+      </w:rPr>
+    </w:lvl>
+  </w:abstractNum>
+  <w:abstractNum w:abstractNumId="23">
+    <w:lvl w:ilvl="0">
+      <w:start w:val="1"/>
+      <w:numFmt w:val="bullet"/>
+      <w:lvlText w:val=""/>
+      <w:lvlJc w:val="left"/>
+      <w:pPr>
+        <w:tabs>
+          <w:tab w:val="num" w:pos="1440"/>
+        </w:tabs>
+        <w:ind w:left="1440" w:hanging="360"/>
+      </w:pPr>
+      <w:rPr>
+        <w:rFonts w:ascii="Symbol" w:hAnsi="Symbol" w:cs="Symbol" w:hint="default"/>
+        <w:b/>
+        <w:bCs/>
+      </w:rPr>
+    </w:lvl>
+    <w:lvl w:ilvl="1">
+      <w:start w:val="1"/>
+      <w:numFmt w:val="bullet"/>
+      <w:lvlText w:val="◦"/>
+      <w:lvlJc w:val="left"/>
+      <w:pPr>
+        <w:tabs>
+          <w:tab w:val="num" w:pos="1800"/>
+        </w:tabs>
+        <w:ind w:left="1800" w:hanging="360"/>
+      </w:pPr>
+      <w:rPr>
+        <w:rFonts w:ascii="OpenSymbol" w:hAnsi="OpenSymbol" w:cs="OpenSymbol" w:hint="default"/>
+        <w:b/>
+        <w:bCs/>
+      </w:rPr>
+    </w:lvl>
+    <w:lvl w:ilvl="2">
+      <w:start w:val="1"/>
+      <w:numFmt w:val="bullet"/>
+      <w:lvlText w:val="▪"/>
+      <w:lvlJc w:val="left"/>
+      <w:pPr>
+        <w:tabs>
+          <w:tab w:val="num" w:pos="2160"/>
+        </w:tabs>
+        <w:ind w:left="2160" w:hanging="360"/>
+      </w:pPr>
+      <w:rPr>
+        <w:rFonts w:ascii="OpenSymbol" w:hAnsi="OpenSymbol" w:cs="OpenSymbol" w:hint="default"/>
+        <w:b/>
+        <w:bCs/>
+      </w:rPr>
+    </w:lvl>
+    <w:lvl w:ilvl="3">
+      <w:start w:val="1"/>
+      <w:numFmt w:val="bullet"/>
+      <w:lvlText w:val=""/>
+      <w:lvlJc w:val="left"/>
+      <w:pPr>
+        <w:tabs>
+          <w:tab w:val="num" w:pos="2520"/>
+        </w:tabs>
+        <w:ind w:left="2520" w:hanging="360"/>
+      </w:pPr>
+      <w:rPr>
+        <w:rFonts w:ascii="Symbol" w:hAnsi="Symbol" w:cs="Symbol" w:hint="default"/>
+        <w:b/>
+        <w:bCs/>
+      </w:rPr>
+    </w:lvl>
+    <w:lvl w:ilvl="4">
+      <w:start w:val="1"/>
+      <w:numFmt w:val="bullet"/>
+      <w:lvlText w:val="◦"/>
+      <w:lvlJc w:val="left"/>
+      <w:pPr>
+        <w:tabs>
+          <w:tab w:val="num" w:pos="2880"/>
+        </w:tabs>
+        <w:ind w:left="2880" w:hanging="360"/>
+      </w:pPr>
+      <w:rPr>
+        <w:rFonts w:ascii="OpenSymbol" w:hAnsi="OpenSymbol" w:cs="OpenSymbol" w:hint="default"/>
+        <w:b/>
+        <w:bCs/>
+      </w:rPr>
+    </w:lvl>
+    <w:lvl w:ilvl="5">
+      <w:start w:val="1"/>
+      <w:numFmt w:val="bullet"/>
+      <w:lvlText w:val="▪"/>
+      <w:lvlJc w:val="left"/>
+      <w:pPr>
+        <w:tabs>
+          <w:tab w:val="num" w:pos="3240"/>
+        </w:tabs>
+        <w:ind w:left="3240" w:hanging="360"/>
+      </w:pPr>
+      <w:rPr>
+        <w:rFonts w:ascii="OpenSymbol" w:hAnsi="OpenSymbol" w:cs="OpenSymbol" w:hint="default"/>
+        <w:b/>
+        <w:bCs/>
+      </w:rPr>
+    </w:lvl>
+    <w:lvl w:ilvl="6">
+      <w:start w:val="1"/>
+      <w:numFmt w:val="bullet"/>
+      <w:lvlText w:val=""/>
+      <w:lvlJc w:val="left"/>
+      <w:pPr>
+        <w:tabs>
+          <w:tab w:val="num" w:pos="3600"/>
+        </w:tabs>
+        <w:ind w:left="3600" w:hanging="360"/>
+      </w:pPr>
+      <w:rPr>
+        <w:rFonts w:ascii="Symbol" w:hAnsi="Symbol" w:cs="Symbol" w:hint="default"/>
+        <w:b/>
+        <w:bCs/>
+      </w:rPr>
+    </w:lvl>
+    <w:lvl w:ilvl="7">
+      <w:start w:val="1"/>
+      <w:numFmt w:val="bullet"/>
+      <w:lvlText w:val="◦"/>
+      <w:lvlJc w:val="left"/>
+      <w:pPr>
+        <w:tabs>
+          <w:tab w:val="num" w:pos="3960"/>
+        </w:tabs>
+        <w:ind w:left="3960" w:hanging="360"/>
+      </w:pPr>
+      <w:rPr>
+        <w:rFonts w:ascii="OpenSymbol" w:hAnsi="OpenSymbol" w:cs="OpenSymbol" w:hint="default"/>
+        <w:b/>
+        <w:bCs/>
+      </w:rPr>
+    </w:lvl>
+    <w:lvl w:ilvl="8">
+      <w:start w:val="1"/>
+      <w:numFmt w:val="bullet"/>
+      <w:lvlText w:val="▪"/>
+      <w:lvlJc w:val="left"/>
+      <w:pPr>
+        <w:tabs>
+          <w:tab w:val="num" w:pos="4320"/>
+        </w:tabs>
+        <w:ind w:left="4320" w:hanging="360"/>
+      </w:pPr>
+      <w:rPr>
+        <w:rFonts w:ascii="OpenSymbol" w:hAnsi="OpenSymbol" w:cs="OpenSymbol" w:hint="default"/>
+        <w:b/>
+        <w:bCs/>
+      </w:rPr>
+    </w:lvl>
+  </w:abstractNum>
+  <w:abstractNum w:abstractNumId="24">
+    <w:lvl w:ilvl="0">
+      <w:start w:val="1"/>
+      <w:numFmt w:val="bullet"/>
+      <w:lvlText w:val=""/>
+      <w:lvlJc w:val="left"/>
+      <w:pPr>
+        <w:tabs>
+          <w:tab w:val="num" w:pos="1440"/>
+        </w:tabs>
+        <w:ind w:left="1440" w:hanging="360"/>
+      </w:pPr>
+      <w:rPr>
+        <w:rFonts w:ascii="Symbol" w:hAnsi="Symbol" w:cs="Symbol" w:hint="default"/>
+        <w:b/>
+        <w:bCs/>
+      </w:rPr>
+    </w:lvl>
+    <w:lvl w:ilvl="1">
+      <w:start w:val="1"/>
+      <w:numFmt w:val="bullet"/>
+      <w:lvlText w:val="◦"/>
+      <w:lvlJc w:val="left"/>
+      <w:pPr>
+        <w:tabs>
+          <w:tab w:val="num" w:pos="1800"/>
+        </w:tabs>
+        <w:ind w:left="1800" w:hanging="360"/>
+      </w:pPr>
+      <w:rPr>
+        <w:rFonts w:ascii="OpenSymbol" w:hAnsi="OpenSymbol" w:cs="OpenSymbol" w:hint="default"/>
+        <w:b/>
+        <w:bCs/>
+      </w:rPr>
+    </w:lvl>
+    <w:lvl w:ilvl="2">
+      <w:start w:val="1"/>
+      <w:numFmt w:val="bullet"/>
+      <w:lvlText w:val="▪"/>
+      <w:lvlJc w:val="left"/>
+      <w:pPr>
+        <w:tabs>
+          <w:tab w:val="num" w:pos="2160"/>
+        </w:tabs>
+        <w:ind w:left="2160" w:hanging="360"/>
+      </w:pPr>
+      <w:rPr>
+        <w:rFonts w:ascii="OpenSymbol" w:hAnsi="OpenSymbol" w:cs="OpenSymbol" w:hint="default"/>
+        <w:b/>
+        <w:bCs/>
+      </w:rPr>
+    </w:lvl>
+    <w:lvl w:ilvl="3">
+      <w:start w:val="1"/>
+      <w:numFmt w:val="bullet"/>
+      <w:lvlText w:val=""/>
+      <w:lvlJc w:val="left"/>
+      <w:pPr>
+        <w:tabs>
+          <w:tab w:val="num" w:pos="2520"/>
+        </w:tabs>
+        <w:ind w:left="2520" w:hanging="360"/>
+      </w:pPr>
+      <w:rPr>
+        <w:rFonts w:ascii="Symbol" w:hAnsi="Symbol" w:cs="Symbol" w:hint="default"/>
+        <w:b/>
+        <w:bCs/>
+      </w:rPr>
+    </w:lvl>
+    <w:lvl w:ilvl="4">
+      <w:start w:val="1"/>
+      <w:numFmt w:val="bullet"/>
+      <w:lvlText w:val="◦"/>
+      <w:lvlJc w:val="left"/>
+      <w:pPr>
+        <w:tabs>
+          <w:tab w:val="num" w:pos="2880"/>
+        </w:tabs>
+        <w:ind w:left="2880" w:hanging="360"/>
+      </w:pPr>
+      <w:rPr>
+        <w:rFonts w:ascii="OpenSymbol" w:hAnsi="OpenSymbol" w:cs="OpenSymbol" w:hint="default"/>
+        <w:b/>
+        <w:bCs/>
+      </w:rPr>
+    </w:lvl>
+    <w:lvl w:ilvl="5">
+      <w:start w:val="1"/>
+      <w:numFmt w:val="bullet"/>
+      <w:lvlText w:val="▪"/>
+      <w:lvlJc w:val="left"/>
+      <w:pPr>
+        <w:tabs>
+          <w:tab w:val="num" w:pos="3240"/>
+        </w:tabs>
+        <w:ind w:left="3240" w:hanging="360"/>
+      </w:pPr>
+      <w:rPr>
+        <w:rFonts w:ascii="OpenSymbol" w:hAnsi="OpenSymbol" w:cs="OpenSymbol" w:hint="default"/>
+        <w:b/>
+        <w:bCs/>
+      </w:rPr>
+    </w:lvl>
+    <w:lvl w:ilvl="6">
+      <w:start w:val="1"/>
+      <w:numFmt w:val="bullet"/>
+      <w:lvlText w:val=""/>
+      <w:lvlJc w:val="left"/>
+      <w:pPr>
+        <w:tabs>
+          <w:tab w:val="num" w:pos="3600"/>
+        </w:tabs>
+        <w:ind w:left="3600" w:hanging="360"/>
+      </w:pPr>
+      <w:rPr>
+        <w:rFonts w:ascii="Symbol" w:hAnsi="Symbol" w:cs="Symbol" w:hint="default"/>
+        <w:b/>
+        <w:bCs/>
+      </w:rPr>
+    </w:lvl>
+    <w:lvl w:ilvl="7">
+      <w:start w:val="1"/>
+      <w:numFmt w:val="bullet"/>
+      <w:lvlText w:val="◦"/>
+      <w:lvlJc w:val="left"/>
+      <w:pPr>
+        <w:tabs>
+          <w:tab w:val="num" w:pos="3960"/>
+        </w:tabs>
+        <w:ind w:left="3960" w:hanging="360"/>
+      </w:pPr>
+      <w:rPr>
+        <w:rFonts w:ascii="OpenSymbol" w:hAnsi="OpenSymbol" w:cs="OpenSymbol" w:hint="default"/>
+        <w:b/>
+        <w:bCs/>
+      </w:rPr>
+    </w:lvl>
+    <w:lvl w:ilvl="8">
+      <w:start w:val="1"/>
+      <w:numFmt w:val="bullet"/>
+      <w:lvlText w:val="▪"/>
+      <w:lvlJc w:val="left"/>
+      <w:pPr>
+        <w:tabs>
+          <w:tab w:val="num" w:pos="4320"/>
+        </w:tabs>
+        <w:ind w:left="4320" w:hanging="360"/>
+      </w:pPr>
+      <w:rPr>
+        <w:rFonts w:ascii="OpenSymbol" w:hAnsi="OpenSymbol" w:cs="OpenSymbol" w:hint="default"/>
+        <w:b/>
+        <w:bCs/>
+      </w:rPr>
+    </w:lvl>
+  </w:abstractNum>
+  <w:abstractNum w:abstractNumId="25">
+    <w:lvl w:ilvl="0">
+      <w:start w:val="1"/>
       <w:numFmt w:val="none"/>
       <w:suff w:val="nothing"/>
       <w:lvlText w:val=""/>
@@ -18311,6 +21653,18 @@
   </w:num>
   <w:num w:numId="21">
     <w:abstractNumId w:val="21"/>
+  </w:num>
+  <w:num w:numId="22">
+    <w:abstractNumId w:val="22"/>
+  </w:num>
+  <w:num w:numId="23">
+    <w:abstractNumId w:val="23"/>
+  </w:num>
+  <w:num w:numId="24">
+    <w:abstractNumId w:val="24"/>
+  </w:num>
+  <w:num w:numId="25">
+    <w:abstractNumId w:val="25"/>
   </w:num>
 </w:numbering>
 </file>

</xml_diff>

<commit_message>
Fix: Internal logout event loop
</commit_message>
<xml_diff>
--- a/Ngo-Gia-Hao_B2110964_BaoCao.docx
+++ b/Ngo-Gia-Hao_B2110964_BaoCao.docx
@@ -2316,11 +2316,11 @@
         </w:rPr>
       </w:r>
       <w:bookmarkStart w:id="11" w:name="__RefHeading___Toc295_853921268"/>
-      <w:bookmarkStart w:id="12" w:name="_2et92p0"/>
-      <w:bookmarkStart w:id="13" w:name="_Toc184153024"/>
+      <w:bookmarkStart w:id="12" w:name="_Toc184153024"/>
+      <w:bookmarkStart w:id="13" w:name="_2et92p0"/>
       <w:bookmarkStart w:id="14" w:name="__RefHeading___Toc295_853921268"/>
-      <w:bookmarkStart w:id="15" w:name="_2et92p0"/>
-      <w:bookmarkStart w:id="16" w:name="_Toc184153024"/>
+      <w:bookmarkStart w:id="15" w:name="_Toc184153024"/>
+      <w:bookmarkStart w:id="16" w:name="_2et92p0"/>
       <w:bookmarkEnd w:id="14"/>
       <w:bookmarkEnd w:id="15"/>
       <w:bookmarkEnd w:id="16"/>
@@ -2337,8 +2337,8 @@
           <w:rFonts w:ascii="Times New Roman" w:hAnsi="Times New Roman"/>
         </w:rPr>
       </w:pPr>
-      <w:bookmarkStart w:id="17" w:name="_3dy6vkm"/>
-      <w:bookmarkStart w:id="18" w:name="_tyjcwt"/>
+      <w:bookmarkStart w:id="17" w:name="_tyjcwt"/>
+      <w:bookmarkStart w:id="18" w:name="_3dy6vkm"/>
       <w:bookmarkEnd w:id="17"/>
       <w:bookmarkEnd w:id="18"/>
       <w:r>
@@ -17402,33 +17402,7 @@
           <w:szCs w:val="22"/>
           <w:lang w:val="en-US" w:eastAsia="en-US" w:bidi="ar-SA"/>
         </w:rPr>
-        <w:t xml:space="preserve">Endpoints hiển thị thông tin quản lý tổng quan </w:t>
-      </w:r>
-      <w:r>
-        <w:rPr>
-          <w:rFonts w:eastAsia="Times New Roman" w:cs="Calibri"/>
-          <w:b/>
-          <w:bCs/>
-          <w:color w:val="auto"/>
-          <w:kern w:val="0"/>
-          <w:sz w:val="26"/>
-          <w:szCs w:val="22"/>
-          <w:lang w:val="en-US" w:eastAsia="en-US" w:bidi="ar-SA"/>
-        </w:rPr>
-        <w:t>( api/admin/dashboard )</w:t>
-      </w:r>
-      <w:r>
-        <w:rPr>
-          <w:rFonts w:eastAsia="Times New Roman" w:cs="Calibri"/>
-          <w:b/>
-          <w:bCs/>
-          <w:color w:val="auto"/>
-          <w:kern w:val="0"/>
-          <w:sz w:val="26"/>
-          <w:szCs w:val="22"/>
-          <w:lang w:val="en-US" w:eastAsia="en-US" w:bidi="ar-SA"/>
-        </w:rPr>
-        <w:t>:</w:t>
+        <w:t>Endpoints hiển thị thông tin quản lý tổng quan ( api/admin/dashboard ):</w:t>
       </w:r>
     </w:p>
     <w:p>
@@ -17527,33 +17501,7 @@
           <w:szCs w:val="22"/>
           <w:lang w:val="en-US" w:eastAsia="en-US" w:bidi="ar-SA"/>
         </w:rPr>
-        <w:t xml:space="preserve">Endpoints quản lý tài khoảng của người dùng </w:t>
-      </w:r>
-      <w:r>
-        <w:rPr>
-          <w:rFonts w:eastAsia="Times New Roman" w:cs="Calibri"/>
-          <w:b/>
-          <w:bCs/>
-          <w:color w:val="auto"/>
-          <w:kern w:val="0"/>
-          <w:sz w:val="26"/>
-          <w:szCs w:val="22"/>
-          <w:lang w:val="en-US" w:eastAsia="en-US" w:bidi="ar-SA"/>
-        </w:rPr>
-        <w:t>( api/admin/manager-users )</w:t>
-      </w:r>
-      <w:r>
-        <w:rPr>
-          <w:rFonts w:eastAsia="Times New Roman" w:cs="Calibri"/>
-          <w:b/>
-          <w:bCs/>
-          <w:color w:val="auto"/>
-          <w:kern w:val="0"/>
-          <w:sz w:val="26"/>
-          <w:szCs w:val="22"/>
-          <w:lang w:val="en-US" w:eastAsia="en-US" w:bidi="ar-SA"/>
-        </w:rPr>
-        <w:t>:</w:t>
+        <w:t>Endpoints quản lý tài khoảng của người dùng ( api/admin/manager-users ):</w:t>
       </w:r>
     </w:p>
     <w:p>
@@ -17619,20 +17567,7 @@
           <w:szCs w:val="22"/>
           <w:lang w:val="en-US" w:eastAsia="en-US" w:bidi="ar-SA"/>
         </w:rPr>
-        <w:t>GET /api/admin/manager-users/</w:t>
-      </w:r>
-      <w:r>
-        <w:rPr>
-          <w:rFonts w:eastAsia="Times New Roman" w:cs="Calibri"/>
-          <w:b w:val="false"/>
-          <w:bCs w:val="false"/>
-          <w:color w:val="auto"/>
-          <w:kern w:val="0"/>
-          <w:sz w:val="26"/>
-          <w:szCs w:val="22"/>
-          <w:lang w:val="en-US" w:eastAsia="en-US" w:bidi="ar-SA"/>
-        </w:rPr>
-        <w:t>{userId} : Lấy thông tin của một người dùng.</w:t>
+        <w:t>GET /api/admin/manager-users/{userId} : Lấy thông tin của một người dùng.</w:t>
       </w:r>
     </w:p>
     <w:p>
@@ -17665,20 +17600,7 @@
           <w:szCs w:val="22"/>
           <w:lang w:val="en-US" w:eastAsia="en-US" w:bidi="ar-SA"/>
         </w:rPr>
-        <w:t>PUT /api/admin/manager-users/</w:t>
-      </w:r>
-      <w:r>
-        <w:rPr>
-          <w:rFonts w:eastAsia="Times New Roman" w:cs="Calibri"/>
-          <w:b w:val="false"/>
-          <w:bCs w:val="false"/>
-          <w:color w:val="auto"/>
-          <w:kern w:val="0"/>
-          <w:sz w:val="26"/>
-          <w:szCs w:val="22"/>
-          <w:lang w:val="en-US" w:eastAsia="en-US" w:bidi="ar-SA"/>
-        </w:rPr>
-        <w:t>{userId} :  Cập nhật quyền và khóa/mở tài khoảng của một người dùng.</w:t>
+        <w:t>PUT /api/admin/manager-users/{userId} :  Cập nhật quyền và khóa/mở tài khoảng của một người dùng.</w:t>
       </w:r>
     </w:p>
     <w:p>
@@ -17696,12 +17618,150 @@
       <w:r>
         <w:rPr>
           <w:rFonts w:eastAsia="Times New Roman" w:cs="Calibri"/>
-          <w:color w:val="auto"/>
-          <w:kern w:val="0"/>
-          <w:sz w:val="26"/>
-          <w:szCs w:val="22"/>
-          <w:lang w:val="en-US" w:eastAsia="en-US" w:bidi="ar-SA"/>
-        </w:rPr>
+          <w:b/>
+          <w:bCs/>
+          <w:color w:val="auto"/>
+          <w:kern w:val="0"/>
+          <w:sz w:val="26"/>
+          <w:szCs w:val="22"/>
+          <w:lang w:val="en-US" w:eastAsia="en-US" w:bidi="ar-SA"/>
+        </w:rPr>
+        <w:tab/>
+        <w:t>2.3. Xác thực và phân quyền.</w:t>
+      </w:r>
+    </w:p>
+    <w:p>
+      <w:pPr>
+        <w:pStyle w:val="Normal"/>
+        <w:jc w:val="both"/>
+        <w:rPr>
+          <w:rFonts w:ascii="Times New Roman" w:hAnsi="Times New Roman" w:eastAsia="Times New Roman" w:cs="Calibri"/>
+          <w:color w:val="auto"/>
+          <w:kern w:val="0"/>
+          <w:sz w:val="26"/>
+          <w:szCs w:val="22"/>
+          <w:lang w:val="en-US" w:eastAsia="en-US" w:bidi="ar-SA"/>
+        </w:rPr>
+      </w:pPr>
+      <w:r>
+        <w:rPr>
+          <w:rFonts w:eastAsia="Times New Roman" w:cs="Calibri"/>
+          <w:b/>
+          <w:bCs/>
+          <w:color w:val="auto"/>
+          <w:kern w:val="0"/>
+          <w:sz w:val="26"/>
+          <w:szCs w:val="22"/>
+          <w:lang w:val="en-US" w:eastAsia="en-US" w:bidi="ar-SA"/>
+        </w:rPr>
+        <w:tab/>
+        <w:tab/>
+      </w:r>
+      <w:r>
+        <w:rPr>
+          <w:rFonts w:eastAsia="Times New Roman" w:cs="Calibri"/>
+          <w:b w:val="false"/>
+          <w:bCs w:val="false"/>
+          <w:color w:val="auto"/>
+          <w:kern w:val="0"/>
+          <w:sz w:val="26"/>
+          <w:szCs w:val="22"/>
+          <w:lang w:val="en-US" w:eastAsia="en-US" w:bidi="ar-SA"/>
+        </w:rPr>
+        <w:t xml:space="preserve">Tính năng xác thực và phân quyền người dùng sẽ dùng Guard và thư viện </w:t>
+        <w:tab/>
+        <w:t xml:space="preserve">jwt cho việc kiểm tra access token từ request gửi lên. Phải cần tạo một custom </w:t>
+        <w:tab/>
+        <w:t xml:space="preserve">decorator cho việc truyền tham số cấu hình này. Tên của custom decorator này sẽ </w:t>
+        <w:tab/>
+        <w:t>là “Auth”.</w:t>
+      </w:r>
+    </w:p>
+    <w:p>
+      <w:pPr>
+        <w:pStyle w:val="Hinh"/>
+        <w:rPr>
+          <w:rFonts w:ascii="Times New Roman" w:hAnsi="Times New Roman" w:eastAsia="Times New Roman" w:cs="Calibri"/>
+          <w:color w:val="auto"/>
+          <w:kern w:val="0"/>
+          <w:sz w:val="26"/>
+          <w:szCs w:val="22"/>
+          <w:lang w:val="en-US" w:eastAsia="en-US" w:bidi="ar-SA"/>
+        </w:rPr>
+      </w:pPr>
+      <w:r>
+        <w:rPr/>
+        <w:drawing>
+          <wp:anchor behindDoc="0" distT="0" distB="0" distL="0" distR="0" simplePos="0" locked="0" layoutInCell="0" allowOverlap="1" relativeHeight="14">
+            <wp:simplePos x="0" y="0"/>
+            <wp:positionH relativeFrom="column">
+              <wp:posOffset>1511935</wp:posOffset>
+            </wp:positionH>
+            <wp:positionV relativeFrom="paragraph">
+              <wp:posOffset>635</wp:posOffset>
+            </wp:positionV>
+            <wp:extent cx="3044825" cy="1463040"/>
+            <wp:effectExtent l="0" t="0" r="0" b="0"/>
+            <wp:wrapSquare wrapText="largest"/>
+            <wp:docPr id="13" name="Image7" descr=""/>
+            <wp:cNvGraphicFramePr>
+              <a:graphicFrameLocks xmlns:a="http://schemas.openxmlformats.org/drawingml/2006/main" noChangeAspect="1"/>
+            </wp:cNvGraphicFramePr>
+            <a:graphic xmlns:a="http://schemas.openxmlformats.org/drawingml/2006/main">
+              <a:graphicData uri="http://schemas.openxmlformats.org/drawingml/2006/picture">
+                <pic:pic xmlns:pic="http://schemas.openxmlformats.org/drawingml/2006/picture">
+                  <pic:nvPicPr>
+                    <pic:cNvPr id="13" name="Image7" descr=""/>
+                    <pic:cNvPicPr>
+                      <a:picLocks noChangeAspect="1" noChangeArrowheads="1"/>
+                    </pic:cNvPicPr>
+                  </pic:nvPicPr>
+                  <pic:blipFill>
+                    <a:blip r:embed="rId14"/>
+                    <a:stretch>
+                      <a:fillRect/>
+                    </a:stretch>
+                  </pic:blipFill>
+                  <pic:spPr bwMode="auto">
+                    <a:xfrm>
+                      <a:off x="0" y="0"/>
+                      <a:ext cx="3044825" cy="1463040"/>
+                    </a:xfrm>
+                    <a:prstGeom prst="rect">
+                      <a:avLst/>
+                    </a:prstGeom>
+                  </pic:spPr>
+                </pic:pic>
+              </a:graphicData>
+            </a:graphic>
+          </wp:anchor>
+        </w:drawing>
+      </w:r>
+    </w:p>
+    <w:p>
+      <w:pPr>
+        <w:pStyle w:val="Normal"/>
+        <w:rPr>
+          <w:rFonts w:ascii="Times New Roman" w:hAnsi="Times New Roman" w:eastAsia="Times New Roman" w:cs="Calibri"/>
+          <w:color w:val="auto"/>
+          <w:kern w:val="0"/>
+          <w:sz w:val="26"/>
+          <w:szCs w:val="22"/>
+          <w:lang w:val="en-US" w:eastAsia="en-US" w:bidi="ar-SA"/>
+        </w:rPr>
+      </w:pPr>
+      <w:r>
+        <w:rPr>
+          <w:rFonts w:eastAsia="Times New Roman" w:cs="Calibri"/>
+          <w:b/>
+          <w:bCs/>
+          <w:color w:val="auto"/>
+          <w:kern w:val="0"/>
+          <w:sz w:val="26"/>
+          <w:szCs w:val="22"/>
+          <w:lang w:val="en-US" w:eastAsia="en-US" w:bidi="ar-SA"/>
+        </w:rPr>
+        <w:tab/>
       </w:r>
     </w:p>
     <w:p>
@@ -17722,6 +17782,993 @@
       </w:pPr>
       <w:r>
         <w:rPr/>
+      </w:r>
+    </w:p>
+    <w:p>
+      <w:pPr>
+        <w:pStyle w:val="Normal"/>
+        <w:spacing w:before="0" w:after="160"/>
+        <w:rPr>
+          <w:rFonts w:ascii="Times New Roman" w:hAnsi="Times New Roman" w:eastAsia="Times New Roman" w:cs="Calibri"/>
+          <w:b w:val="false"/>
+          <w:b w:val="false"/>
+          <w:bCs w:val="false"/>
+          <w:color w:val="auto"/>
+          <w:kern w:val="0"/>
+          <w:sz w:val="26"/>
+          <w:szCs w:val="22"/>
+          <w:lang w:val="en-US" w:eastAsia="en-US" w:bidi="ar-SA"/>
+        </w:rPr>
+      </w:pPr>
+      <w:r>
+        <w:rPr/>
+      </w:r>
+    </w:p>
+    <w:p>
+      <w:pPr>
+        <w:pStyle w:val="Normal"/>
+        <w:spacing w:before="0" w:after="160"/>
+        <w:rPr>
+          <w:rFonts w:ascii="Times New Roman" w:hAnsi="Times New Roman" w:eastAsia="Times New Roman" w:cs="Calibri"/>
+          <w:b w:val="false"/>
+          <w:b w:val="false"/>
+          <w:bCs w:val="false"/>
+          <w:color w:val="auto"/>
+          <w:kern w:val="0"/>
+          <w:sz w:val="26"/>
+          <w:szCs w:val="22"/>
+          <w:lang w:val="en-US" w:eastAsia="en-US" w:bidi="ar-SA"/>
+        </w:rPr>
+      </w:pPr>
+      <w:r>
+        <w:rPr/>
+      </w:r>
+    </w:p>
+    <w:p>
+      <w:pPr>
+        <w:pStyle w:val="Hinh"/>
+        <w:rPr>
+          <w:rFonts w:ascii="Times New Roman" w:hAnsi="Times New Roman" w:eastAsia="Times New Roman" w:cs="Calibri"/>
+          <w:b w:val="false"/>
+          <w:b w:val="false"/>
+          <w:bCs w:val="false"/>
+          <w:color w:val="auto"/>
+          <w:kern w:val="0"/>
+          <w:sz w:val="26"/>
+          <w:szCs w:val="22"/>
+          <w:lang w:val="en-US" w:eastAsia="en-US" w:bidi="ar-SA"/>
+        </w:rPr>
+      </w:pPr>
+      <w:r>
+        <w:rPr>
+          <w:rFonts w:eastAsia="Times New Roman" w:cs="Times New Roman"/>
+          <w:b/>
+          <w:i/>
+          <w:iCs/>
+          <w:color w:val="auto"/>
+          <w:kern w:val="0"/>
+          <w:sz w:val="26"/>
+          <w:szCs w:val="26"/>
+          <w:lang w:val="en-US" w:eastAsia="en-US" w:bidi="ar-SA"/>
+        </w:rPr>
+        <w:t>Hình 9 -  Guard dùng cho xác thực</w:t>
+      </w:r>
+    </w:p>
+    <w:p>
+      <w:pPr>
+        <w:pStyle w:val="Normal"/>
+        <w:numPr>
+          <w:ilvl w:val="0"/>
+          <w:numId w:val="25"/>
+        </w:numPr>
+        <w:rPr/>
+      </w:pPr>
+      <w:r>
+        <w:rPr>
+          <w:rFonts w:eastAsia="Times New Roman" w:cs="Calibri"/>
+          <w:color w:val="auto"/>
+          <w:kern w:val="0"/>
+          <w:sz w:val="26"/>
+          <w:szCs w:val="22"/>
+          <w:lang w:val="en-US" w:eastAsia="en-US" w:bidi="ar-SA"/>
+        </w:rPr>
+        <w:t>Kiểm tra access token truyền lên có hợp lệ hay không.</w:t>
+      </w:r>
+    </w:p>
+    <w:p>
+      <w:pPr>
+        <w:pStyle w:val="Normal"/>
+        <w:numPr>
+          <w:ilvl w:val="0"/>
+          <w:numId w:val="25"/>
+        </w:numPr>
+        <w:rPr/>
+      </w:pPr>
+      <w:r>
+        <w:rPr>
+          <w:rFonts w:eastAsia="Times New Roman" w:cs="Calibri"/>
+          <w:color w:val="auto"/>
+          <w:kern w:val="0"/>
+          <w:sz w:val="26"/>
+          <w:szCs w:val="22"/>
+          <w:lang w:val="en-US" w:eastAsia="en-US" w:bidi="ar-SA"/>
+        </w:rPr>
+        <w:t xml:space="preserve">Giải mã token để lấy thông tin người dùng </w:t>
+      </w:r>
+      <w:r>
+        <w:rPr>
+          <w:rFonts w:eastAsia="Times New Roman" w:cs="Calibri"/>
+          <w:color w:val="auto"/>
+          <w:kern w:val="0"/>
+          <w:sz w:val="26"/>
+          <w:szCs w:val="22"/>
+          <w:lang w:val="en-US" w:eastAsia="en-US" w:bidi="ar-SA"/>
+        </w:rPr>
+        <w:t>(nếu token không hợp lệ sẽ trả về lỗi ngay bước này)</w:t>
+      </w:r>
+      <w:r>
+        <w:rPr>
+          <w:rFonts w:eastAsia="Times New Roman" w:cs="Calibri"/>
+          <w:color w:val="auto"/>
+          <w:kern w:val="0"/>
+          <w:sz w:val="26"/>
+          <w:szCs w:val="22"/>
+          <w:lang w:val="en-US" w:eastAsia="en-US" w:bidi="ar-SA"/>
+        </w:rPr>
+        <w:t>.</w:t>
+      </w:r>
+    </w:p>
+    <w:p>
+      <w:pPr>
+        <w:pStyle w:val="Normal"/>
+        <w:numPr>
+          <w:ilvl w:val="0"/>
+          <w:numId w:val="25"/>
+        </w:numPr>
+        <w:rPr/>
+      </w:pPr>
+      <w:r>
+        <w:rPr>
+          <w:rFonts w:eastAsia="Times New Roman" w:cs="Calibri"/>
+          <w:color w:val="auto"/>
+          <w:kern w:val="0"/>
+          <w:sz w:val="26"/>
+          <w:szCs w:val="22"/>
+          <w:lang w:val="en-US" w:eastAsia="en-US" w:bidi="ar-SA"/>
+        </w:rPr>
+        <w:t xml:space="preserve">Inject thông tin người dùng vào biến request </w:t>
+      </w:r>
+      <w:r>
+        <w:rPr>
+          <w:rFonts w:eastAsia="Times New Roman" w:cs="Calibri"/>
+          <w:color w:val="auto"/>
+          <w:kern w:val="0"/>
+          <w:sz w:val="26"/>
+          <w:szCs w:val="22"/>
+          <w:lang w:val="en-US" w:eastAsia="en-US" w:bidi="ar-SA"/>
+        </w:rPr>
+        <w:t>(có thể dùng cho các guard khác để kiểm tra quyền hạn của người dùng)</w:t>
+      </w:r>
+      <w:r>
+        <w:rPr>
+          <w:rFonts w:eastAsia="Times New Roman" w:cs="Calibri"/>
+          <w:color w:val="auto"/>
+          <w:kern w:val="0"/>
+          <w:sz w:val="26"/>
+          <w:szCs w:val="22"/>
+          <w:lang w:val="en-US" w:eastAsia="en-US" w:bidi="ar-SA"/>
+        </w:rPr>
+        <w:t>.</w:t>
+      </w:r>
+    </w:p>
+    <w:p>
+      <w:pPr>
+        <w:pStyle w:val="Normal"/>
+        <w:rPr/>
+      </w:pPr>
+      <w:r>
+        <w:rPr>
+          <w:rFonts w:eastAsia="Times New Roman" w:cs="Calibri"/>
+          <w:color w:val="auto"/>
+          <w:kern w:val="0"/>
+          <w:sz w:val="26"/>
+          <w:szCs w:val="22"/>
+          <w:lang w:val="en-US" w:eastAsia="en-US" w:bidi="ar-SA"/>
+        </w:rPr>
+        <w:tab/>
+      </w:r>
+    </w:p>
+    <w:p>
+      <w:pPr>
+        <w:pStyle w:val="Normal"/>
+        <w:rPr>
+          <w:rFonts w:ascii="Times New Roman" w:hAnsi="Times New Roman" w:eastAsia="Times New Roman" w:cs="Calibri"/>
+          <w:color w:val="auto"/>
+          <w:kern w:val="0"/>
+          <w:sz w:val="26"/>
+          <w:szCs w:val="22"/>
+          <w:lang w:val="en-US" w:eastAsia="en-US" w:bidi="ar-SA"/>
+        </w:rPr>
+      </w:pPr>
+      <w:r>
+        <w:rPr/>
+      </w:r>
+    </w:p>
+    <w:p>
+      <w:pPr>
+        <w:pStyle w:val="Hinh"/>
+        <w:rPr/>
+      </w:pPr>
+      <w:r>
+        <w:rPr/>
+      </w:r>
+    </w:p>
+    <w:p>
+      <w:pPr>
+        <w:pStyle w:val="Normal"/>
+        <w:rPr>
+          <w:rFonts w:ascii="Times New Roman" w:hAnsi="Times New Roman" w:eastAsia="Times New Roman" w:cs="Calibri"/>
+          <w:color w:val="auto"/>
+          <w:kern w:val="0"/>
+          <w:sz w:val="26"/>
+          <w:szCs w:val="22"/>
+          <w:lang w:val="en-US" w:eastAsia="en-US" w:bidi="ar-SA"/>
+        </w:rPr>
+      </w:pPr>
+      <w:r>
+        <w:rPr/>
+      </w:r>
+    </w:p>
+    <w:p>
+      <w:pPr>
+        <w:pStyle w:val="Normal"/>
+        <w:rPr>
+          <w:rFonts w:ascii="Times New Roman" w:hAnsi="Times New Roman" w:eastAsia="Times New Roman" w:cs="Calibri"/>
+          <w:color w:val="auto"/>
+          <w:kern w:val="0"/>
+          <w:sz w:val="26"/>
+          <w:szCs w:val="22"/>
+          <w:lang w:val="en-US" w:eastAsia="en-US" w:bidi="ar-SA"/>
+        </w:rPr>
+      </w:pPr>
+      <w:r>
+        <w:rPr/>
+      </w:r>
+    </w:p>
+    <w:p>
+      <w:pPr>
+        <w:pStyle w:val="Hinh"/>
+        <w:rPr/>
+      </w:pPr>
+      <w:r>
+        <w:drawing>
+          <wp:anchor behindDoc="0" distT="0" distB="0" distL="0" distR="0" simplePos="0" locked="0" layoutInCell="0" allowOverlap="1" relativeHeight="15">
+            <wp:simplePos x="0" y="0"/>
+            <wp:positionH relativeFrom="column">
+              <wp:align>center</wp:align>
+            </wp:positionH>
+            <wp:positionV relativeFrom="paragraph">
+              <wp:posOffset>635</wp:posOffset>
+            </wp:positionV>
+            <wp:extent cx="5971540" cy="2985770"/>
+            <wp:effectExtent l="0" t="0" r="0" b="0"/>
+            <wp:wrapSquare wrapText="largest"/>
+            <wp:docPr id="14" name="Image10" descr=""/>
+            <wp:cNvGraphicFramePr>
+              <a:graphicFrameLocks xmlns:a="http://schemas.openxmlformats.org/drawingml/2006/main" noChangeAspect="1"/>
+            </wp:cNvGraphicFramePr>
+            <a:graphic xmlns:a="http://schemas.openxmlformats.org/drawingml/2006/main">
+              <a:graphicData uri="http://schemas.openxmlformats.org/drawingml/2006/picture">
+                <pic:pic xmlns:pic="http://schemas.openxmlformats.org/drawingml/2006/picture">
+                  <pic:nvPicPr>
+                    <pic:cNvPr id="14" name="Image10" descr=""/>
+                    <pic:cNvPicPr>
+                      <a:picLocks noChangeAspect="1" noChangeArrowheads="1"/>
+                    </pic:cNvPicPr>
+                  </pic:nvPicPr>
+                  <pic:blipFill>
+                    <a:blip r:embed="rId15"/>
+                    <a:stretch>
+                      <a:fillRect/>
+                    </a:stretch>
+                  </pic:blipFill>
+                  <pic:spPr bwMode="auto">
+                    <a:xfrm>
+                      <a:off x="0" y="0"/>
+                      <a:ext cx="5971540" cy="2985770"/>
+                    </a:xfrm>
+                    <a:prstGeom prst="rect">
+                      <a:avLst/>
+                    </a:prstGeom>
+                  </pic:spPr>
+                </pic:pic>
+              </a:graphicData>
+            </a:graphic>
+          </wp:anchor>
+        </w:drawing>
+      </w:r>
+      <w:r>
+        <w:rPr>
+          <w:rFonts w:eastAsia="Times New Roman" w:cs="Times New Roman"/>
+          <w:b/>
+          <w:i/>
+          <w:iCs/>
+          <w:color w:val="auto"/>
+          <w:kern w:val="0"/>
+          <w:sz w:val="26"/>
+          <w:szCs w:val="26"/>
+          <w:lang w:val="en-US" w:eastAsia="en-US" w:bidi="ar-SA"/>
+        </w:rPr>
+        <w:t>Hình 10 -  Guard dùng cho phân quyền</w:t>
+      </w:r>
+    </w:p>
+    <w:p>
+      <w:pPr>
+        <w:pStyle w:val="Normal"/>
+        <w:numPr>
+          <w:ilvl w:val="0"/>
+          <w:numId w:val="26"/>
+        </w:numPr>
+        <w:rPr/>
+      </w:pPr>
+      <w:r>
+        <w:rPr>
+          <w:rFonts w:eastAsia="Times New Roman" w:cs="Calibri"/>
+          <w:color w:val="auto"/>
+          <w:kern w:val="0"/>
+          <w:sz w:val="26"/>
+          <w:szCs w:val="22"/>
+          <w:lang w:val="en-US" w:eastAsia="en-US" w:bidi="ar-SA"/>
+        </w:rPr>
+        <w:t xml:space="preserve">Sau khi kiểm tra xem token có hợp lệ chưa thì gọi đến </w:t>
+      </w:r>
+      <w:r>
+        <w:rPr>
+          <w:rFonts w:eastAsia="Times New Roman" w:cs="Calibri"/>
+          <w:color w:val="auto"/>
+          <w:kern w:val="0"/>
+          <w:sz w:val="26"/>
+          <w:szCs w:val="22"/>
+          <w:lang w:val="en-US" w:eastAsia="en-US" w:bidi="ar-SA"/>
+        </w:rPr>
+        <w:t>Role Guard.</w:t>
+      </w:r>
+    </w:p>
+    <w:p>
+      <w:pPr>
+        <w:pStyle w:val="Normal"/>
+        <w:numPr>
+          <w:ilvl w:val="0"/>
+          <w:numId w:val="26"/>
+        </w:numPr>
+        <w:rPr/>
+      </w:pPr>
+      <w:r>
+        <w:rPr>
+          <w:rFonts w:eastAsia="Times New Roman" w:cs="Calibri"/>
+          <w:color w:val="auto"/>
+          <w:kern w:val="0"/>
+          <w:sz w:val="26"/>
+          <w:szCs w:val="22"/>
+          <w:lang w:val="en-US" w:eastAsia="en-US" w:bidi="ar-SA"/>
+        </w:rPr>
+        <w:t xml:space="preserve">Trích thông tin người dùng từ biến request đã được inject trước đó và thông tin quyền cần phải check từ Metadata được thêm vào thông qua </w:t>
+      </w:r>
+      <w:r>
+        <w:rPr>
+          <w:rFonts w:eastAsia="Times New Roman" w:cs="Calibri"/>
+          <w:color w:val="auto"/>
+          <w:kern w:val="0"/>
+          <w:sz w:val="26"/>
+          <w:szCs w:val="22"/>
+          <w:lang w:val="en-US" w:eastAsia="en-US" w:bidi="ar-SA"/>
+        </w:rPr>
+        <w:t>@</w:t>
+      </w:r>
+      <w:r>
+        <w:rPr>
+          <w:rFonts w:eastAsia="Times New Roman" w:cs="Calibri"/>
+          <w:color w:val="auto"/>
+          <w:kern w:val="0"/>
+          <w:sz w:val="26"/>
+          <w:szCs w:val="22"/>
+          <w:lang w:val="en-US" w:eastAsia="en-US" w:bidi="ar-SA"/>
+        </w:rPr>
+        <w:t>Auth decorator</w:t>
+      </w:r>
+    </w:p>
+    <w:p>
+      <w:pPr>
+        <w:pStyle w:val="Normal"/>
+        <w:numPr>
+          <w:ilvl w:val="0"/>
+          <w:numId w:val="26"/>
+        </w:numPr>
+        <w:rPr/>
+      </w:pPr>
+      <w:r>
+        <w:rPr>
+          <w:rFonts w:eastAsia="Times New Roman" w:cs="Calibri"/>
+          <w:color w:val="auto"/>
+          <w:kern w:val="0"/>
+          <w:sz w:val="26"/>
+          <w:szCs w:val="22"/>
+          <w:lang w:val="en-US" w:eastAsia="en-US" w:bidi="ar-SA"/>
+        </w:rPr>
+        <w:t>Nếu so sánh bằng nhau thì cho qua.</w:t>
+      </w:r>
+    </w:p>
+    <w:p>
+      <w:pPr>
+        <w:pStyle w:val="Hinh"/>
+        <w:rPr/>
+      </w:pPr>
+      <w:r>
+        <w:drawing>
+          <wp:anchor behindDoc="0" distT="0" distB="0" distL="0" distR="0" simplePos="0" locked="0" layoutInCell="0" allowOverlap="1" relativeHeight="16">
+            <wp:simplePos x="0" y="0"/>
+            <wp:positionH relativeFrom="column">
+              <wp:align>center</wp:align>
+            </wp:positionH>
+            <wp:positionV relativeFrom="paragraph">
+              <wp:posOffset>635</wp:posOffset>
+            </wp:positionV>
+            <wp:extent cx="5971540" cy="1850390"/>
+            <wp:effectExtent l="0" t="0" r="0" b="0"/>
+            <wp:wrapSquare wrapText="largest"/>
+            <wp:docPr id="15" name="Image11" descr=""/>
+            <wp:cNvGraphicFramePr>
+              <a:graphicFrameLocks xmlns:a="http://schemas.openxmlformats.org/drawingml/2006/main" noChangeAspect="1"/>
+            </wp:cNvGraphicFramePr>
+            <a:graphic xmlns:a="http://schemas.openxmlformats.org/drawingml/2006/main">
+              <a:graphicData uri="http://schemas.openxmlformats.org/drawingml/2006/picture">
+                <pic:pic xmlns:pic="http://schemas.openxmlformats.org/drawingml/2006/picture">
+                  <pic:nvPicPr>
+                    <pic:cNvPr id="15" name="Image11" descr=""/>
+                    <pic:cNvPicPr>
+                      <a:picLocks noChangeAspect="1" noChangeArrowheads="1"/>
+                    </pic:cNvPicPr>
+                  </pic:nvPicPr>
+                  <pic:blipFill>
+                    <a:blip r:embed="rId16"/>
+                    <a:stretch>
+                      <a:fillRect/>
+                    </a:stretch>
+                  </pic:blipFill>
+                  <pic:spPr bwMode="auto">
+                    <a:xfrm>
+                      <a:off x="0" y="0"/>
+                      <a:ext cx="5971540" cy="1850390"/>
+                    </a:xfrm>
+                    <a:prstGeom prst="rect">
+                      <a:avLst/>
+                    </a:prstGeom>
+                  </pic:spPr>
+                </pic:pic>
+              </a:graphicData>
+            </a:graphic>
+          </wp:anchor>
+        </w:drawing>
+      </w:r>
+      <w:r>
+        <w:rPr/>
+        <w:tab/>
+      </w:r>
+      <w:r>
+        <w:rPr>
+          <w:rFonts w:eastAsia="Times New Roman" w:cs="Times New Roman"/>
+          <w:b/>
+          <w:i/>
+          <w:iCs/>
+          <w:color w:val="auto"/>
+          <w:kern w:val="0"/>
+          <w:sz w:val="26"/>
+          <w:szCs w:val="26"/>
+          <w:lang w:val="en-US" w:eastAsia="en-US" w:bidi="ar-SA"/>
+        </w:rPr>
+        <w:t>Hình 11 - Decorator lấy thông tin người dùng từ request</w:t>
+      </w:r>
+      <w:r>
+        <w:rPr/>
+        <w:tab/>
+      </w:r>
+    </w:p>
+    <w:p>
+      <w:pPr>
+        <w:pStyle w:val="Normal"/>
+        <w:rPr/>
+      </w:pPr>
+      <w:r>
+        <w:rPr>
+          <w:rFonts w:eastAsia="Times New Roman" w:cs="Calibri"/>
+          <w:color w:val="auto"/>
+          <w:kern w:val="0"/>
+          <w:sz w:val="26"/>
+          <w:szCs w:val="22"/>
+          <w:lang w:val="en-US" w:eastAsia="en-US" w:bidi="ar-SA"/>
+        </w:rPr>
+        <w:tab/>
+        <w:t>Decorator này sẽ trực lấy thông tin từ người dùng từ việc giải mã token rồi inject vào biến request ở các bước trên.</w:t>
+      </w:r>
+    </w:p>
+    <w:p>
+      <w:pPr>
+        <w:pStyle w:val="Normal"/>
+        <w:rPr/>
+      </w:pPr>
+      <w:r>
+        <w:rPr>
+          <w:rFonts w:eastAsia="Times New Roman" w:cs="Calibri"/>
+          <w:b/>
+          <w:bCs/>
+          <w:color w:val="auto"/>
+          <w:kern w:val="0"/>
+          <w:sz w:val="26"/>
+          <w:szCs w:val="22"/>
+          <w:lang w:val="en-US" w:eastAsia="en-US" w:bidi="ar-SA"/>
+        </w:rPr>
+        <w:tab/>
+        <w:t>2.4. Thiết kế quy tắc Request/Response.</w:t>
+      </w:r>
+    </w:p>
+    <w:p>
+      <w:pPr>
+        <w:pStyle w:val="Normal"/>
+        <w:rPr/>
+      </w:pPr>
+      <w:r>
+        <w:rPr>
+          <w:rFonts w:eastAsia="Times New Roman" w:cs="Calibri"/>
+          <w:b/>
+          <w:bCs/>
+          <w:color w:val="auto"/>
+          <w:kern w:val="0"/>
+          <w:sz w:val="26"/>
+          <w:szCs w:val="22"/>
+          <w:lang w:val="en-US" w:eastAsia="en-US" w:bidi="ar-SA"/>
+        </w:rPr>
+        <w:tab/>
+        <w:tab/>
+        <w:t>2.4.1. Validation Dtos</w:t>
+      </w:r>
+    </w:p>
+    <w:p>
+      <w:pPr>
+        <w:pStyle w:val="Normal"/>
+        <w:rPr/>
+      </w:pPr>
+      <w:r>
+        <w:rPr>
+          <w:rFonts w:eastAsia="Times New Roman" w:cs="Calibri"/>
+          <w:b/>
+          <w:bCs/>
+          <w:color w:val="auto"/>
+          <w:kern w:val="0"/>
+          <w:sz w:val="26"/>
+          <w:szCs w:val="22"/>
+          <w:lang w:val="en-US" w:eastAsia="en-US" w:bidi="ar-SA"/>
+        </w:rPr>
+        <w:tab/>
+        <w:tab/>
+      </w:r>
+      <w:r>
+        <w:rPr>
+          <w:rFonts w:eastAsia="Times New Roman" w:cs="Calibri"/>
+          <w:b w:val="false"/>
+          <w:bCs w:val="false"/>
+          <w:color w:val="auto"/>
+          <w:kern w:val="0"/>
+          <w:sz w:val="26"/>
+          <w:szCs w:val="22"/>
+          <w:lang w:val="en-US" w:eastAsia="en-US" w:bidi="ar-SA"/>
+        </w:rPr>
+        <w:t xml:space="preserve">Tất cả các trường dữ liệu bên trong Dtos đều phải thực hiên xác thực dữ liệu </w:t>
+        <w:tab/>
+        <w:t>nhằm đảm bảo dữ liệu ttruyền vào là đúng.</w:t>
+      </w:r>
+    </w:p>
+    <w:p>
+      <w:pPr>
+        <w:pStyle w:val="Hinh"/>
+        <w:rPr/>
+      </w:pPr>
+      <w:r>
+        <w:drawing>
+          <wp:anchor behindDoc="0" distT="0" distB="0" distL="0" distR="0" simplePos="0" locked="0" layoutInCell="0" allowOverlap="1" relativeHeight="17">
+            <wp:simplePos x="0" y="0"/>
+            <wp:positionH relativeFrom="column">
+              <wp:posOffset>60960</wp:posOffset>
+            </wp:positionH>
+            <wp:positionV relativeFrom="paragraph">
+              <wp:posOffset>62230</wp:posOffset>
+            </wp:positionV>
+            <wp:extent cx="5971540" cy="2901950"/>
+            <wp:effectExtent l="0" t="0" r="0" b="0"/>
+            <wp:wrapSquare wrapText="largest"/>
+            <wp:docPr id="16" name="Image12" descr=""/>
+            <wp:cNvGraphicFramePr>
+              <a:graphicFrameLocks xmlns:a="http://schemas.openxmlformats.org/drawingml/2006/main" noChangeAspect="1"/>
+            </wp:cNvGraphicFramePr>
+            <a:graphic xmlns:a="http://schemas.openxmlformats.org/drawingml/2006/main">
+              <a:graphicData uri="http://schemas.openxmlformats.org/drawingml/2006/picture">
+                <pic:pic xmlns:pic="http://schemas.openxmlformats.org/drawingml/2006/picture">
+                  <pic:nvPicPr>
+                    <pic:cNvPr id="16" name="Image12" descr=""/>
+                    <pic:cNvPicPr>
+                      <a:picLocks noChangeAspect="1" noChangeArrowheads="1"/>
+                    </pic:cNvPicPr>
+                  </pic:nvPicPr>
+                  <pic:blipFill>
+                    <a:blip r:embed="rId17"/>
+                    <a:stretch>
+                      <a:fillRect/>
+                    </a:stretch>
+                  </pic:blipFill>
+                  <pic:spPr bwMode="auto">
+                    <a:xfrm>
+                      <a:off x="0" y="0"/>
+                      <a:ext cx="5971540" cy="2901950"/>
+                    </a:xfrm>
+                    <a:prstGeom prst="rect">
+                      <a:avLst/>
+                    </a:prstGeom>
+                  </pic:spPr>
+                </pic:pic>
+              </a:graphicData>
+            </a:graphic>
+          </wp:anchor>
+        </w:drawing>
+      </w:r>
+      <w:r>
+        <w:rPr>
+          <w:rFonts w:eastAsia="Times New Roman" w:cs="Times New Roman"/>
+          <w:b/>
+          <w:i/>
+          <w:iCs/>
+          <w:color w:val="auto"/>
+          <w:kern w:val="0"/>
+          <w:sz w:val="26"/>
+          <w:szCs w:val="26"/>
+          <w:lang w:val="en-US" w:eastAsia="en-US" w:bidi="ar-SA"/>
+        </w:rPr>
+        <w:t>Hình 12 - Ví dụ với order Dto</w:t>
+      </w:r>
+      <w:r>
+        <w:rPr/>
+        <w:tab/>
+      </w:r>
+    </w:p>
+    <w:p>
+      <w:pPr>
+        <w:pStyle w:val="Normal"/>
+        <w:rPr/>
+      </w:pPr>
+      <w:r>
+        <w:rPr>
+          <w:rFonts w:eastAsia="Times New Roman" w:cs="Calibri"/>
+          <w:b/>
+          <w:bCs/>
+          <w:color w:val="auto"/>
+          <w:kern w:val="0"/>
+          <w:sz w:val="26"/>
+          <w:szCs w:val="22"/>
+          <w:lang w:val="en-US" w:eastAsia="en-US" w:bidi="ar-SA"/>
+        </w:rPr>
+        <w:tab/>
+        <w:tab/>
+        <w:t>2.4.2. Thiết kế chuẩn phân trang.</w:t>
+      </w:r>
+    </w:p>
+    <w:p>
+      <w:pPr>
+        <w:pStyle w:val="Normal"/>
+        <w:rPr/>
+      </w:pPr>
+      <w:r>
+        <w:rPr>
+          <w:rFonts w:eastAsia="Times New Roman" w:cs="Calibri"/>
+          <w:b/>
+          <w:bCs/>
+          <w:color w:val="auto"/>
+          <w:kern w:val="0"/>
+          <w:sz w:val="26"/>
+          <w:szCs w:val="22"/>
+          <w:lang w:val="en-US" w:eastAsia="en-US" w:bidi="ar-SA"/>
+        </w:rPr>
+        <w:tab/>
+        <w:tab/>
+      </w:r>
+      <w:r>
+        <w:rPr>
+          <w:rFonts w:eastAsia="Times New Roman" w:cs="Calibri"/>
+          <w:b w:val="false"/>
+          <w:bCs w:val="false"/>
+          <w:color w:val="auto"/>
+          <w:kern w:val="0"/>
+          <w:sz w:val="26"/>
+          <w:szCs w:val="22"/>
+          <w:lang w:val="en-US" w:eastAsia="en-US" w:bidi="ar-SA"/>
+        </w:rPr>
+        <w:t xml:space="preserve">Các endpoints có dữ liệu là trả về danh sách các phần tử đèu phải </w:t>
+        <w:tab/>
+        <w:tab/>
+        <w:tab/>
+        <w:t>thực hiện phân trang nhất quán.</w:t>
+      </w:r>
+    </w:p>
+    <w:p>
+      <w:pPr>
+        <w:pStyle w:val="Normal"/>
+        <w:rPr>
+          <w:rFonts w:ascii="Times New Roman" w:hAnsi="Times New Roman" w:eastAsia="Times New Roman" w:cs="Calibri"/>
+          <w:b w:val="false"/>
+          <w:b w:val="false"/>
+          <w:bCs w:val="false"/>
+          <w:color w:val="auto"/>
+          <w:kern w:val="0"/>
+          <w:sz w:val="26"/>
+          <w:szCs w:val="22"/>
+          <w:lang w:val="en-US" w:eastAsia="en-US" w:bidi="ar-SA"/>
+        </w:rPr>
+      </w:pPr>
+      <w:r>
+        <w:rPr/>
+        <w:drawing>
+          <wp:anchor behindDoc="0" distT="0" distB="0" distL="0" distR="0" simplePos="0" locked="0" layoutInCell="0" allowOverlap="1" relativeHeight="18">
+            <wp:simplePos x="0" y="0"/>
+            <wp:positionH relativeFrom="column">
+              <wp:posOffset>1031875</wp:posOffset>
+            </wp:positionH>
+            <wp:positionV relativeFrom="paragraph">
+              <wp:posOffset>52070</wp:posOffset>
+            </wp:positionV>
+            <wp:extent cx="3810635" cy="3168015"/>
+            <wp:effectExtent l="0" t="0" r="0" b="0"/>
+            <wp:wrapSquare wrapText="largest"/>
+            <wp:docPr id="17" name="Image13" descr=""/>
+            <wp:cNvGraphicFramePr>
+              <a:graphicFrameLocks xmlns:a="http://schemas.openxmlformats.org/drawingml/2006/main" noChangeAspect="1"/>
+            </wp:cNvGraphicFramePr>
+            <a:graphic xmlns:a="http://schemas.openxmlformats.org/drawingml/2006/main">
+              <a:graphicData uri="http://schemas.openxmlformats.org/drawingml/2006/picture">
+                <pic:pic xmlns:pic="http://schemas.openxmlformats.org/drawingml/2006/picture">
+                  <pic:nvPicPr>
+                    <pic:cNvPr id="17" name="Image13" descr=""/>
+                    <pic:cNvPicPr>
+                      <a:picLocks noChangeAspect="1" noChangeArrowheads="1"/>
+                    </pic:cNvPicPr>
+                  </pic:nvPicPr>
+                  <pic:blipFill>
+                    <a:blip r:embed="rId18"/>
+                    <a:stretch>
+                      <a:fillRect/>
+                    </a:stretch>
+                  </pic:blipFill>
+                  <pic:spPr bwMode="auto">
+                    <a:xfrm>
+                      <a:off x="0" y="0"/>
+                      <a:ext cx="3810635" cy="3168015"/>
+                    </a:xfrm>
+                    <a:prstGeom prst="rect">
+                      <a:avLst/>
+                    </a:prstGeom>
+                  </pic:spPr>
+                </pic:pic>
+              </a:graphicData>
+            </a:graphic>
+          </wp:anchor>
+        </w:drawing>
+      </w:r>
+    </w:p>
+    <w:p>
+      <w:pPr>
+        <w:pStyle w:val="Normal"/>
+        <w:rPr/>
+      </w:pPr>
+      <w:r>
+        <w:rPr>
+          <w:rFonts w:eastAsia="Times New Roman" w:cs="Calibri"/>
+          <w:b w:val="false"/>
+          <w:bCs w:val="false"/>
+          <w:color w:val="auto"/>
+          <w:kern w:val="0"/>
+          <w:sz w:val="26"/>
+          <w:szCs w:val="22"/>
+          <w:lang w:val="en-US" w:eastAsia="en-US" w:bidi="ar-SA"/>
+        </w:rPr>
+        <w:br/>
+        <w:br/>
+        <w:br/>
+        <w:br/>
+        <w:br/>
+        <w:br/>
+        <w:br/>
+        <w:br/>
+        <w:br/>
+        <w:br/>
+        <w:br/>
+        <w:br/>
+        <w:br/>
+      </w:r>
+    </w:p>
+    <w:p>
+      <w:pPr>
+        <w:pStyle w:val="Hinh"/>
+        <w:rPr/>
+      </w:pPr>
+      <w:r>
+        <w:rPr>
+          <w:rFonts w:eastAsia="Times New Roman" w:cs="Times New Roman"/>
+          <w:b/>
+          <w:i/>
+          <w:iCs/>
+          <w:color w:val="auto"/>
+          <w:kern w:val="0"/>
+          <w:sz w:val="26"/>
+          <w:szCs w:val="26"/>
+          <w:lang w:val="en-US" w:eastAsia="en-US" w:bidi="ar-SA"/>
+        </w:rPr>
+        <w:t>Hình 13 - Interface sẽ được dùng cho chuẩn phân trang</w:t>
+      </w:r>
+    </w:p>
+    <w:p>
+      <w:pPr>
+        <w:pStyle w:val="Hinh"/>
+        <w:rPr>
+          <w:rFonts w:ascii="Times New Roman" w:hAnsi="Times New Roman" w:eastAsia="Times New Roman" w:cs="Times New Roman"/>
+          <w:b/>
+          <w:b/>
+          <w:i/>
+          <w:i/>
+          <w:iCs/>
+          <w:color w:val="auto"/>
+          <w:kern w:val="0"/>
+          <w:sz w:val="26"/>
+          <w:szCs w:val="26"/>
+          <w:lang w:val="en-US" w:eastAsia="en-US" w:bidi="ar-SA"/>
+        </w:rPr>
+      </w:pPr>
+      <w:r>
+        <w:rPr/>
+      </w:r>
+    </w:p>
+    <w:p>
+      <w:pPr>
+        <w:pStyle w:val="Hinh"/>
+        <w:rPr/>
+      </w:pPr>
+      <w:r>
+        <w:drawing>
+          <wp:anchor behindDoc="0" distT="0" distB="0" distL="0" distR="0" simplePos="0" locked="0" layoutInCell="0" allowOverlap="1" relativeHeight="19">
+            <wp:simplePos x="0" y="0"/>
+            <wp:positionH relativeFrom="column">
+              <wp:align>center</wp:align>
+            </wp:positionH>
+            <wp:positionV relativeFrom="paragraph">
+              <wp:posOffset>635</wp:posOffset>
+            </wp:positionV>
+            <wp:extent cx="5971540" cy="3697605"/>
+            <wp:effectExtent l="0" t="0" r="0" b="0"/>
+            <wp:wrapSquare wrapText="largest"/>
+            <wp:docPr id="18" name="Image14" descr=""/>
+            <wp:cNvGraphicFramePr>
+              <a:graphicFrameLocks xmlns:a="http://schemas.openxmlformats.org/drawingml/2006/main" noChangeAspect="1"/>
+            </wp:cNvGraphicFramePr>
+            <a:graphic xmlns:a="http://schemas.openxmlformats.org/drawingml/2006/main">
+              <a:graphicData uri="http://schemas.openxmlformats.org/drawingml/2006/picture">
+                <pic:pic xmlns:pic="http://schemas.openxmlformats.org/drawingml/2006/picture">
+                  <pic:nvPicPr>
+                    <pic:cNvPr id="18" name="Image14" descr=""/>
+                    <pic:cNvPicPr>
+                      <a:picLocks noChangeAspect="1" noChangeArrowheads="1"/>
+                    </pic:cNvPicPr>
+                  </pic:nvPicPr>
+                  <pic:blipFill>
+                    <a:blip r:embed="rId19"/>
+                    <a:stretch>
+                      <a:fillRect/>
+                    </a:stretch>
+                  </pic:blipFill>
+                  <pic:spPr bwMode="auto">
+                    <a:xfrm>
+                      <a:off x="0" y="0"/>
+                      <a:ext cx="5971540" cy="3697605"/>
+                    </a:xfrm>
+                    <a:prstGeom prst="rect">
+                      <a:avLst/>
+                    </a:prstGeom>
+                  </pic:spPr>
+                </pic:pic>
+              </a:graphicData>
+            </a:graphic>
+          </wp:anchor>
+        </w:drawing>
+      </w:r>
+      <w:r>
+        <w:rPr>
+          <w:rFonts w:eastAsia="Times New Roman" w:cs="Times New Roman"/>
+          <w:b/>
+          <w:i/>
+          <w:iCs/>
+          <w:color w:val="auto"/>
+          <w:kern w:val="0"/>
+          <w:sz w:val="26"/>
+          <w:szCs w:val="26"/>
+          <w:lang w:val="en-US" w:eastAsia="en-US" w:bidi="ar-SA"/>
+        </w:rPr>
+        <w:t>Hình 14 - Webhook cho thanh toán</w:t>
+      </w:r>
+    </w:p>
+    <w:p>
+      <w:pPr>
+        <w:pStyle w:val="Normal"/>
+        <w:widowControl/>
+        <w:suppressAutoHyphens w:val="true"/>
+        <w:bidi w:val="0"/>
+        <w:spacing w:lineRule="auto" w:line="259" w:before="0" w:after="160"/>
+        <w:jc w:val="left"/>
+        <w:rPr/>
+      </w:pPr>
+      <w:r>
+        <w:rPr>
+          <w:rFonts w:eastAsia="Times New Roman" w:cs="Calibri"/>
+          <w:color w:val="auto"/>
+          <w:kern w:val="0"/>
+          <w:sz w:val="26"/>
+          <w:szCs w:val="22"/>
+          <w:lang w:val="en-US" w:eastAsia="en-US" w:bidi="ar-SA"/>
+        </w:rPr>
+        <w:tab/>
+        <w:t xml:space="preserve">Thiết kế api này </w:t>
+      </w:r>
+      <w:r>
+        <w:rPr/>
+        <w:t xml:space="preserve">đảm bảo mỗi </w:t>
+      </w:r>
+      <w:r>
+        <w:rPr>
+          <w:rFonts w:eastAsia="Times New Roman" w:cs="Calibri"/>
+          <w:color w:val="auto"/>
+          <w:kern w:val="0"/>
+          <w:sz w:val="26"/>
+          <w:szCs w:val="22"/>
+          <w:lang w:val="en-US" w:eastAsia="en-US" w:bidi="ar-SA"/>
+        </w:rPr>
+        <w:t xml:space="preserve">endpoint </w:t>
+      </w:r>
+      <w:r>
+        <w:rPr/>
+        <w:t xml:space="preserve">chỉ thực hiện một nhiệm vụ cụ thể và rõ ràng. Kiến trúc này cũng dễ dàng mở rộng để bổ sung </w:t>
+      </w:r>
+      <w:r>
+        <w:rPr>
+          <w:rFonts w:eastAsia="Times New Roman" w:cs="Calibri"/>
+          <w:color w:val="auto"/>
+          <w:kern w:val="0"/>
+          <w:sz w:val="26"/>
+          <w:szCs w:val="22"/>
+          <w:lang w:val="en-US" w:eastAsia="en-US" w:bidi="ar-SA"/>
+        </w:rPr>
+        <w:t>thêm</w:t>
+      </w:r>
+      <w:r>
+        <w:rPr/>
+        <w:t xml:space="preserve"> các tính năng mới trong tương lai mà không ảnh hưởng đến</w:t>
+      </w:r>
+      <w:r>
+        <w:rPr>
+          <w:rFonts w:eastAsia="Times New Roman" w:cs="Calibri"/>
+          <w:color w:val="auto"/>
+          <w:kern w:val="0"/>
+          <w:sz w:val="26"/>
+          <w:szCs w:val="22"/>
+          <w:lang w:val="en-US" w:eastAsia="en-US" w:bidi="ar-SA"/>
+        </w:rPr>
+        <w:t xml:space="preserve"> các</w:t>
+      </w:r>
+      <w:r>
+        <w:rPr/>
+        <w:t xml:space="preserve"> chức năng hiện có.</w:t>
       </w:r>
     </w:p>
     <w:sectPr>
@@ -17774,7 +18821,7 @@
       <w:rPr>
         <w:color w:val="000000"/>
       </w:rPr>
-      <w:t>34</w:t>
+      <w:t>35</w:t>
     </w:r>
     <w:r>
       <w:rPr>
@@ -21475,6 +22522,316 @@
   <w:abstractNum w:abstractNumId="25">
     <w:lvl w:ilvl="0">
       <w:start w:val="1"/>
+      <w:numFmt w:val="bullet"/>
+      <w:lvlText w:val=""/>
+      <w:lvlJc w:val="left"/>
+      <w:pPr>
+        <w:tabs>
+          <w:tab w:val="num" w:pos="1440"/>
+        </w:tabs>
+        <w:ind w:left="1440" w:hanging="360"/>
+      </w:pPr>
+      <w:rPr>
+        <w:rFonts w:ascii="Symbol" w:hAnsi="Symbol" w:cs="Symbol" w:hint="default"/>
+        <w:b/>
+        <w:bCs/>
+      </w:rPr>
+    </w:lvl>
+    <w:lvl w:ilvl="1">
+      <w:start w:val="1"/>
+      <w:numFmt w:val="bullet"/>
+      <w:lvlText w:val="◦"/>
+      <w:lvlJc w:val="left"/>
+      <w:pPr>
+        <w:tabs>
+          <w:tab w:val="num" w:pos="1800"/>
+        </w:tabs>
+        <w:ind w:left="1800" w:hanging="360"/>
+      </w:pPr>
+      <w:rPr>
+        <w:rFonts w:ascii="OpenSymbol" w:hAnsi="OpenSymbol" w:cs="OpenSymbol" w:hint="default"/>
+        <w:b/>
+        <w:bCs/>
+      </w:rPr>
+    </w:lvl>
+    <w:lvl w:ilvl="2">
+      <w:start w:val="1"/>
+      <w:numFmt w:val="bullet"/>
+      <w:lvlText w:val="▪"/>
+      <w:lvlJc w:val="left"/>
+      <w:pPr>
+        <w:tabs>
+          <w:tab w:val="num" w:pos="2160"/>
+        </w:tabs>
+        <w:ind w:left="2160" w:hanging="360"/>
+      </w:pPr>
+      <w:rPr>
+        <w:rFonts w:ascii="OpenSymbol" w:hAnsi="OpenSymbol" w:cs="OpenSymbol" w:hint="default"/>
+        <w:b/>
+        <w:bCs/>
+      </w:rPr>
+    </w:lvl>
+    <w:lvl w:ilvl="3">
+      <w:start w:val="1"/>
+      <w:numFmt w:val="bullet"/>
+      <w:lvlText w:val=""/>
+      <w:lvlJc w:val="left"/>
+      <w:pPr>
+        <w:tabs>
+          <w:tab w:val="num" w:pos="2520"/>
+        </w:tabs>
+        <w:ind w:left="2520" w:hanging="360"/>
+      </w:pPr>
+      <w:rPr>
+        <w:rFonts w:ascii="Symbol" w:hAnsi="Symbol" w:cs="Symbol" w:hint="default"/>
+        <w:b/>
+        <w:bCs/>
+      </w:rPr>
+    </w:lvl>
+    <w:lvl w:ilvl="4">
+      <w:start w:val="1"/>
+      <w:numFmt w:val="bullet"/>
+      <w:lvlText w:val="◦"/>
+      <w:lvlJc w:val="left"/>
+      <w:pPr>
+        <w:tabs>
+          <w:tab w:val="num" w:pos="2880"/>
+        </w:tabs>
+        <w:ind w:left="2880" w:hanging="360"/>
+      </w:pPr>
+      <w:rPr>
+        <w:rFonts w:ascii="OpenSymbol" w:hAnsi="OpenSymbol" w:cs="OpenSymbol" w:hint="default"/>
+        <w:b/>
+        <w:bCs/>
+      </w:rPr>
+    </w:lvl>
+    <w:lvl w:ilvl="5">
+      <w:start w:val="1"/>
+      <w:numFmt w:val="bullet"/>
+      <w:lvlText w:val="▪"/>
+      <w:lvlJc w:val="left"/>
+      <w:pPr>
+        <w:tabs>
+          <w:tab w:val="num" w:pos="3240"/>
+        </w:tabs>
+        <w:ind w:left="3240" w:hanging="360"/>
+      </w:pPr>
+      <w:rPr>
+        <w:rFonts w:ascii="OpenSymbol" w:hAnsi="OpenSymbol" w:cs="OpenSymbol" w:hint="default"/>
+        <w:b/>
+        <w:bCs/>
+      </w:rPr>
+    </w:lvl>
+    <w:lvl w:ilvl="6">
+      <w:start w:val="1"/>
+      <w:numFmt w:val="bullet"/>
+      <w:lvlText w:val=""/>
+      <w:lvlJc w:val="left"/>
+      <w:pPr>
+        <w:tabs>
+          <w:tab w:val="num" w:pos="3600"/>
+        </w:tabs>
+        <w:ind w:left="3600" w:hanging="360"/>
+      </w:pPr>
+      <w:rPr>
+        <w:rFonts w:ascii="Symbol" w:hAnsi="Symbol" w:cs="Symbol" w:hint="default"/>
+        <w:b/>
+        <w:bCs/>
+      </w:rPr>
+    </w:lvl>
+    <w:lvl w:ilvl="7">
+      <w:start w:val="1"/>
+      <w:numFmt w:val="bullet"/>
+      <w:lvlText w:val="◦"/>
+      <w:lvlJc w:val="left"/>
+      <w:pPr>
+        <w:tabs>
+          <w:tab w:val="num" w:pos="3960"/>
+        </w:tabs>
+        <w:ind w:left="3960" w:hanging="360"/>
+      </w:pPr>
+      <w:rPr>
+        <w:rFonts w:ascii="OpenSymbol" w:hAnsi="OpenSymbol" w:cs="OpenSymbol" w:hint="default"/>
+        <w:b/>
+        <w:bCs/>
+      </w:rPr>
+    </w:lvl>
+    <w:lvl w:ilvl="8">
+      <w:start w:val="1"/>
+      <w:numFmt w:val="bullet"/>
+      <w:lvlText w:val="▪"/>
+      <w:lvlJc w:val="left"/>
+      <w:pPr>
+        <w:tabs>
+          <w:tab w:val="num" w:pos="4320"/>
+        </w:tabs>
+        <w:ind w:left="4320" w:hanging="360"/>
+      </w:pPr>
+      <w:rPr>
+        <w:rFonts w:ascii="OpenSymbol" w:hAnsi="OpenSymbol" w:cs="OpenSymbol" w:hint="default"/>
+        <w:b/>
+        <w:bCs/>
+      </w:rPr>
+    </w:lvl>
+  </w:abstractNum>
+  <w:abstractNum w:abstractNumId="26">
+    <w:lvl w:ilvl="0">
+      <w:start w:val="1"/>
+      <w:numFmt w:val="bullet"/>
+      <w:lvlText w:val=""/>
+      <w:lvlJc w:val="left"/>
+      <w:pPr>
+        <w:tabs>
+          <w:tab w:val="num" w:pos="1440"/>
+        </w:tabs>
+        <w:ind w:left="1440" w:hanging="360"/>
+      </w:pPr>
+      <w:rPr>
+        <w:rFonts w:ascii="Symbol" w:hAnsi="Symbol" w:cs="Symbol" w:hint="default"/>
+        <w:b/>
+        <w:bCs/>
+      </w:rPr>
+    </w:lvl>
+    <w:lvl w:ilvl="1">
+      <w:start w:val="1"/>
+      <w:numFmt w:val="bullet"/>
+      <w:lvlText w:val="◦"/>
+      <w:lvlJc w:val="left"/>
+      <w:pPr>
+        <w:tabs>
+          <w:tab w:val="num" w:pos="1800"/>
+        </w:tabs>
+        <w:ind w:left="1800" w:hanging="360"/>
+      </w:pPr>
+      <w:rPr>
+        <w:rFonts w:ascii="OpenSymbol" w:hAnsi="OpenSymbol" w:cs="OpenSymbol" w:hint="default"/>
+        <w:b/>
+        <w:bCs/>
+      </w:rPr>
+    </w:lvl>
+    <w:lvl w:ilvl="2">
+      <w:start w:val="1"/>
+      <w:numFmt w:val="bullet"/>
+      <w:lvlText w:val="▪"/>
+      <w:lvlJc w:val="left"/>
+      <w:pPr>
+        <w:tabs>
+          <w:tab w:val="num" w:pos="2160"/>
+        </w:tabs>
+        <w:ind w:left="2160" w:hanging="360"/>
+      </w:pPr>
+      <w:rPr>
+        <w:rFonts w:ascii="OpenSymbol" w:hAnsi="OpenSymbol" w:cs="OpenSymbol" w:hint="default"/>
+        <w:b/>
+        <w:bCs/>
+      </w:rPr>
+    </w:lvl>
+    <w:lvl w:ilvl="3">
+      <w:start w:val="1"/>
+      <w:numFmt w:val="bullet"/>
+      <w:lvlText w:val=""/>
+      <w:lvlJc w:val="left"/>
+      <w:pPr>
+        <w:tabs>
+          <w:tab w:val="num" w:pos="2520"/>
+        </w:tabs>
+        <w:ind w:left="2520" w:hanging="360"/>
+      </w:pPr>
+      <w:rPr>
+        <w:rFonts w:ascii="Symbol" w:hAnsi="Symbol" w:cs="Symbol" w:hint="default"/>
+        <w:b/>
+        <w:bCs/>
+      </w:rPr>
+    </w:lvl>
+    <w:lvl w:ilvl="4">
+      <w:start w:val="1"/>
+      <w:numFmt w:val="bullet"/>
+      <w:lvlText w:val="◦"/>
+      <w:lvlJc w:val="left"/>
+      <w:pPr>
+        <w:tabs>
+          <w:tab w:val="num" w:pos="2880"/>
+        </w:tabs>
+        <w:ind w:left="2880" w:hanging="360"/>
+      </w:pPr>
+      <w:rPr>
+        <w:rFonts w:ascii="OpenSymbol" w:hAnsi="OpenSymbol" w:cs="OpenSymbol" w:hint="default"/>
+        <w:b/>
+        <w:bCs/>
+      </w:rPr>
+    </w:lvl>
+    <w:lvl w:ilvl="5">
+      <w:start w:val="1"/>
+      <w:numFmt w:val="bullet"/>
+      <w:lvlText w:val="▪"/>
+      <w:lvlJc w:val="left"/>
+      <w:pPr>
+        <w:tabs>
+          <w:tab w:val="num" w:pos="3240"/>
+        </w:tabs>
+        <w:ind w:left="3240" w:hanging="360"/>
+      </w:pPr>
+      <w:rPr>
+        <w:rFonts w:ascii="OpenSymbol" w:hAnsi="OpenSymbol" w:cs="OpenSymbol" w:hint="default"/>
+        <w:b/>
+        <w:bCs/>
+      </w:rPr>
+    </w:lvl>
+    <w:lvl w:ilvl="6">
+      <w:start w:val="1"/>
+      <w:numFmt w:val="bullet"/>
+      <w:lvlText w:val=""/>
+      <w:lvlJc w:val="left"/>
+      <w:pPr>
+        <w:tabs>
+          <w:tab w:val="num" w:pos="3600"/>
+        </w:tabs>
+        <w:ind w:left="3600" w:hanging="360"/>
+      </w:pPr>
+      <w:rPr>
+        <w:rFonts w:ascii="Symbol" w:hAnsi="Symbol" w:cs="Symbol" w:hint="default"/>
+        <w:b/>
+        <w:bCs/>
+      </w:rPr>
+    </w:lvl>
+    <w:lvl w:ilvl="7">
+      <w:start w:val="1"/>
+      <w:numFmt w:val="bullet"/>
+      <w:lvlText w:val="◦"/>
+      <w:lvlJc w:val="left"/>
+      <w:pPr>
+        <w:tabs>
+          <w:tab w:val="num" w:pos="3960"/>
+        </w:tabs>
+        <w:ind w:left="3960" w:hanging="360"/>
+      </w:pPr>
+      <w:rPr>
+        <w:rFonts w:ascii="OpenSymbol" w:hAnsi="OpenSymbol" w:cs="OpenSymbol" w:hint="default"/>
+        <w:b/>
+        <w:bCs/>
+      </w:rPr>
+    </w:lvl>
+    <w:lvl w:ilvl="8">
+      <w:start w:val="1"/>
+      <w:numFmt w:val="bullet"/>
+      <w:lvlText w:val="▪"/>
+      <w:lvlJc w:val="left"/>
+      <w:pPr>
+        <w:tabs>
+          <w:tab w:val="num" w:pos="4320"/>
+        </w:tabs>
+        <w:ind w:left="4320" w:hanging="360"/>
+      </w:pPr>
+      <w:rPr>
+        <w:rFonts w:ascii="OpenSymbol" w:hAnsi="OpenSymbol" w:cs="OpenSymbol" w:hint="default"/>
+        <w:b/>
+        <w:bCs/>
+      </w:rPr>
+    </w:lvl>
+  </w:abstractNum>
+  <w:abstractNum w:abstractNumId="27">
+    <w:lvl w:ilvl="0">
+      <w:start w:val="1"/>
       <w:numFmt w:val="none"/>
       <w:suff w:val="nothing"/>
       <w:lvlText w:val=""/>
@@ -21665,6 +23022,12 @@
   </w:num>
   <w:num w:numId="25">
     <w:abstractNumId w:val="25"/>
+  </w:num>
+  <w:num w:numId="26">
+    <w:abstractNumId w:val="26"/>
+  </w:num>
+  <w:num w:numId="27">
+    <w:abstractNumId w:val="27"/>
   </w:num>
 </w:numbering>
 </file>

</xml_diff>

<commit_message>
refactor: cập nhật và cải tiến các thành phần xác thực và người dùng
- Cập nhật AuthModule và các controller liên quan để cải thiện khả năng bảo trì và mở rộng.
- Thêm mô tả chi tiết cho các phương thức trong AuthController và UsersController.
- Xóa các use case không còn cần thiết như CreateUserUseCase, ValidateUserUseCase, và RefreshTokenUseCase.
- Tối ưu hóa logic trong AuthService để xử lý đăng ký và đăng nhập người dùng hiệu quả hơn.
- Cải tiến các provider như BcryptProvider và GenerateTokensProvider với các mô tả chi tiết cho từng phương thức.
- Cập nhật các guard và decorator để cải thiện tính bảo mật cho ứng dụng.
</commit_message>
<xml_diff>
--- a/Ngo-Gia-Hao_B2110964_BaoCao.docx
+++ b/Ngo-Gia-Hao_B2110964_BaoCao.docx
@@ -3196,11 +3196,11 @@
         </w:rPr>
       </w:r>
       <w:bookmarkStart w:id="11" w:name="__RefHeading___Toc295_853921268"/>
-      <w:bookmarkStart w:id="12" w:name="_2et92p0"/>
-      <w:bookmarkStart w:id="13" w:name="_Toc184153024"/>
+      <w:bookmarkStart w:id="12" w:name="_Toc184153024"/>
+      <w:bookmarkStart w:id="13" w:name="_2et92p0"/>
       <w:bookmarkStart w:id="14" w:name="__RefHeading___Toc295_853921268"/>
-      <w:bookmarkStart w:id="15" w:name="_2et92p0"/>
-      <w:bookmarkStart w:id="16" w:name="_Toc184153024"/>
+      <w:bookmarkStart w:id="15" w:name="_Toc184153024"/>
+      <w:bookmarkStart w:id="16" w:name="_2et92p0"/>
       <w:bookmarkEnd w:id="14"/>
       <w:bookmarkEnd w:id="15"/>
       <w:bookmarkEnd w:id="16"/>
@@ -3218,8 +3218,8 @@
           <w:szCs w:val="26"/>
         </w:rPr>
       </w:pPr>
-      <w:bookmarkStart w:id="17" w:name="_tyjcwt"/>
-      <w:bookmarkStart w:id="18" w:name="_3dy6vkm"/>
+      <w:bookmarkStart w:id="17" w:name="_3dy6vkm"/>
+      <w:bookmarkStart w:id="18" w:name="_tyjcwt"/>
       <w:bookmarkEnd w:id="17"/>
       <w:bookmarkEnd w:id="18"/>
       <w:r>
@@ -7555,7 +7555,33 @@
           <w:szCs w:val="26"/>
           <w:lang w:val="en-US" w:eastAsia="en-US" w:bidi="ar-SA"/>
         </w:rPr>
-        <w:t>Chương này sẽ trình bày về monorepo setup, tích hợp các dịch vụ bên thứ 3.</w:t>
+        <w:t xml:space="preserve">Chương này sẽ trình bày về </w:t>
+      </w:r>
+      <w:r>
+        <w:rPr>
+          <w:rFonts w:eastAsia="Times New Roman" w:cs="" w:cstheme="minorBidi"/>
+          <w:b w:val="false"/>
+          <w:bCs w:val="false"/>
+          <w:color w:val="auto"/>
+          <w:kern w:val="0"/>
+          <w:sz w:val="26"/>
+          <w:szCs w:val="26"/>
+          <w:lang w:val="en-US" w:eastAsia="en-US" w:bidi="ar-SA"/>
+        </w:rPr>
+        <w:t>t</w:t>
+      </w:r>
+      <w:r>
+        <w:rPr>
+          <w:rFonts w:eastAsia="Times New Roman" w:cs="" w:cstheme="minorBidi"/>
+          <w:b w:val="false"/>
+          <w:bCs w:val="false"/>
+          <w:color w:val="auto"/>
+          <w:kern w:val="0"/>
+          <w:sz w:val="26"/>
+          <w:szCs w:val="26"/>
+          <w:lang w:val="en-US" w:eastAsia="en-US" w:bidi="ar-SA"/>
+        </w:rPr>
+        <w:t>ích hợp các dịch vụ bên thứ 3.</w:t>
       </w:r>
     </w:p>
     <w:p>
@@ -9655,37 +9681,7 @@
           <w:szCs w:val="26"/>
           <w:lang w:val="en-US" w:eastAsia="en-US" w:bidi="ar-SA"/>
         </w:rPr>
-        <w:t xml:space="preserve">Hình 1 - Sơ đồ usecase </w:t>
-      </w:r>
-      <w:r>
-        <w:rPr>
-          <w:rFonts w:eastAsia="Times New Roman" w:cs="Times New Roman"/>
-          <w:b/>
-          <w:bCs/>
-          <w:i/>
-          <w:iCs/>
-          <w:color w:val="auto"/>
-          <w:kern w:val="0"/>
-          <w:sz w:val="26"/>
-          <w:szCs w:val="26"/>
-          <w:lang w:val="en-US" w:eastAsia="en-US" w:bidi="ar-SA"/>
-        </w:rPr>
-        <w:t>tổng</w:t>
-      </w:r>
-      <w:r>
-        <w:rPr>
-          <w:rFonts w:eastAsia="Times New Roman" w:cs="Times New Roman"/>
-          <w:b/>
-          <w:bCs/>
-          <w:i/>
-          <w:iCs/>
-          <w:color w:val="auto"/>
-          <w:kern w:val="0"/>
-          <w:sz w:val="26"/>
-          <w:szCs w:val="26"/>
-          <w:lang w:val="en-US" w:eastAsia="en-US" w:bidi="ar-SA"/>
-        </w:rPr>
-        <w:t xml:space="preserve"> quan </w:t>
+        <w:t xml:space="preserve">Hình 1 - Sơ đồ usecase tổng quan </w:t>
       </w:r>
     </w:p>
     <w:p>
@@ -10380,33 +10376,7 @@
           <w:szCs w:val="26"/>
           <w:lang w:val="en-US" w:eastAsia="en-US" w:bidi="ar-SA"/>
         </w:rPr>
-        <w:t>Frontend được tổ chức theo kiến trúc compo</w:t>
-      </w:r>
-      <w:r>
-        <w:rPr>
-          <w:rFonts w:eastAsia="Times New Roman" w:cs="Calibri"/>
-          <w:b w:val="false"/>
-          <w:bCs w:val="false"/>
-          <w:color w:val="auto"/>
-          <w:kern w:val="0"/>
-          <w:sz w:val="26"/>
-          <w:szCs w:val="26"/>
-          <w:lang w:val="en-US" w:eastAsia="en-US" w:bidi="ar-SA"/>
-        </w:rPr>
-        <w:t>n</w:t>
-      </w:r>
-      <w:r>
-        <w:rPr>
-          <w:rFonts w:eastAsia="Times New Roman" w:cs="Calibri"/>
-          <w:b w:val="false"/>
-          <w:bCs w:val="false"/>
-          <w:color w:val="auto"/>
-          <w:kern w:val="0"/>
-          <w:sz w:val="26"/>
-          <w:szCs w:val="26"/>
-          <w:lang w:val="en-US" w:eastAsia="en-US" w:bidi="ar-SA"/>
-        </w:rPr>
-        <w:t xml:space="preserve">ent-based và quản lý state tập trung </w:t>
+        <w:t xml:space="preserve">Frontend được tổ chức theo kiến trúc component-based và quản lý state tập trung </w:t>
         <w:tab/>
         <w:t>sử dụng Zustand.</w:t>
       </w:r>
@@ -11040,59 +11010,7 @@
           <w:szCs w:val="26"/>
           <w:lang w:val="en-US" w:eastAsia="en-US" w:bidi="ar-SA"/>
         </w:rPr>
-        <w:t xml:space="preserve">Các UI components được xây dựng với ShadcnUI có thể tái sử dụng lại ở nhiều nơi, có thể dùng Tailwind </w:t>
-      </w:r>
-      <w:r>
-        <w:rPr>
-          <w:rFonts w:eastAsia="Times New Roman" w:cs="Calibri"/>
-          <w:b w:val="false"/>
-          <w:bCs w:val="false"/>
-          <w:color w:val="auto"/>
-          <w:kern w:val="0"/>
-          <w:sz w:val="26"/>
-          <w:szCs w:val="26"/>
-          <w:lang w:val="en-US" w:eastAsia="en-US" w:bidi="ar-SA"/>
-        </w:rPr>
-        <w:t>để</w:t>
-      </w:r>
-      <w:r>
-        <w:rPr>
-          <w:rFonts w:eastAsia="Times New Roman" w:cs="Calibri"/>
-          <w:b w:val="false"/>
-          <w:bCs w:val="false"/>
-          <w:color w:val="auto"/>
-          <w:kern w:val="0"/>
-          <w:sz w:val="26"/>
-          <w:szCs w:val="26"/>
-          <w:lang w:val="en-US" w:eastAsia="en-US" w:bidi="ar-SA"/>
-        </w:rPr>
-        <w:t xml:space="preserve"> customize lại khi cần </w:t>
-      </w:r>
-      <w:r>
-        <w:rPr>
-          <w:rFonts w:eastAsia="Times New Roman" w:cs="Calibri"/>
-          <w:b w:val="false"/>
-          <w:bCs w:val="false"/>
-          <w:color w:val="auto"/>
-          <w:kern w:val="0"/>
-          <w:sz w:val="26"/>
-          <w:szCs w:val="26"/>
-          <w:lang w:val="en-US" w:eastAsia="en-US" w:bidi="ar-SA"/>
-        </w:rPr>
-        <w:t>giúp</w:t>
-      </w:r>
-      <w:r>
-        <w:rPr>
-          <w:rFonts w:eastAsia="Times New Roman" w:cs="Calibri"/>
-          <w:b w:val="false"/>
-          <w:bCs w:val="false"/>
-          <w:color w:val="auto"/>
-          <w:kern w:val="0"/>
-          <w:sz w:val="26"/>
-          <w:szCs w:val="26"/>
-          <w:lang w:val="en-US" w:eastAsia="en-US" w:bidi="ar-SA"/>
-        </w:rPr>
-        <w:t xml:space="preserve"> tăng tính linh hoạt khi sử dụng.</w:t>
+        <w:t>Các UI components được xây dựng với ShadcnUI có thể tái sử dụng lại ở nhiều nơi, có thể dùng Tailwind để customize lại khi cần giúp tăng tính linh hoạt khi sử dụng.</w:t>
       </w:r>
     </w:p>
     <w:p>
@@ -11197,33 +11115,7 @@
           <w:szCs w:val="26"/>
           <w:lang w:val="en-US" w:eastAsia="en-US" w:bidi="ar-SA"/>
         </w:rPr>
-        <w:t xml:space="preserve">Các thực thể sẽ đại diện cho một table, khi có dữ liệu được sinh ra tại thực thể tương ứng </w:t>
-      </w:r>
-      <w:r>
-        <w:rPr>
-          <w:rFonts w:eastAsia="Times New Roman" w:cs="Calibri"/>
-          <w:b w:val="false"/>
-          <w:bCs w:val="false"/>
-          <w:color w:val="auto"/>
-          <w:kern w:val="0"/>
-          <w:sz w:val="26"/>
-          <w:szCs w:val="26"/>
-          <w:lang w:val="en-US" w:eastAsia="en-US" w:bidi="ar-SA"/>
-        </w:rPr>
-        <w:t>no sẽ tạo thành một table tương ứng và được lưu trong database</w:t>
-      </w:r>
-      <w:r>
-        <w:rPr>
-          <w:rFonts w:eastAsia="Times New Roman" w:cs="Calibri"/>
-          <w:b w:val="false"/>
-          <w:bCs w:val="false"/>
-          <w:color w:val="auto"/>
-          <w:kern w:val="0"/>
-          <w:sz w:val="26"/>
-          <w:szCs w:val="26"/>
-          <w:lang w:val="en-US" w:eastAsia="en-US" w:bidi="ar-SA"/>
-        </w:rPr>
-        <w:t>. NestJS mặc định hỗ trợ TypeORM để tạo và tương tác với các thực thể.</w:t>
+        <w:t>Các thực thể sẽ đại diện cho một table, khi có dữ liệu được sinh ra tại thực thể tương ứng no sẽ tạo thành một table tương ứng và được lưu trong database. NestJS mặc định hỗ trợ TypeORM để tạo và tương tác với các thực thể.</w:t>
       </w:r>
     </w:p>
     <w:p>
@@ -11419,33 +11311,7 @@
           <w:szCs w:val="26"/>
           <w:lang w:val="en-US" w:eastAsia="en-US" w:bidi="ar-SA"/>
         </w:rPr>
-        <w:t xml:space="preserve">: Lưu </w:t>
-      </w:r>
-      <w:r>
-        <w:rPr>
-          <w:rFonts w:eastAsia="Times New Roman" w:cs="Calibri"/>
-          <w:b w:val="false"/>
-          <w:bCs w:val="false"/>
-          <w:color w:val="auto"/>
-          <w:kern w:val="0"/>
-          <w:sz w:val="26"/>
-          <w:szCs w:val="26"/>
-          <w:lang w:val="en-US" w:eastAsia="en-US" w:bidi="ar-SA"/>
-        </w:rPr>
-        <w:t>trữ</w:t>
-      </w:r>
-      <w:r>
-        <w:rPr>
-          <w:rFonts w:eastAsia="Times New Roman" w:cs="Calibri"/>
-          <w:b w:val="false"/>
-          <w:bCs w:val="false"/>
-          <w:color w:val="auto"/>
-          <w:kern w:val="0"/>
-          <w:sz w:val="26"/>
-          <w:szCs w:val="26"/>
-          <w:lang w:val="en-US" w:eastAsia="en-US" w:bidi="ar-SA"/>
-        </w:rPr>
-        <w:t xml:space="preserve"> giỏ hàng của một người dùng, chứa các sản phẩm mà họ muốn thanh toán.</w:t>
+        <w:t>: Lưu trữ giỏ hàng của một người dùng, chứa các sản phẩm mà họ muốn thanh toán.</w:t>
       </w:r>
     </w:p>
     <w:p>
@@ -11876,33 +11742,7 @@
           <w:szCs w:val="26"/>
           <w:lang w:val="en-US" w:eastAsia="en-US" w:bidi="ar-SA"/>
         </w:rPr>
-        <w:t xml:space="preserve">Mỗi danh mục có </w:t>
-      </w:r>
-      <w:r>
-        <w:rPr>
-          <w:rFonts w:eastAsia="Times New Roman" w:cs="Calibri"/>
-          <w:b w:val="false"/>
-          <w:bCs w:val="false"/>
-          <w:color w:val="auto"/>
-          <w:kern w:val="0"/>
-          <w:sz w:val="26"/>
-          <w:szCs w:val="26"/>
-          <w:lang w:val="en-US" w:eastAsia="en-US" w:bidi="ar-SA"/>
-        </w:rPr>
-        <w:t>thể</w:t>
-      </w:r>
-      <w:r>
-        <w:rPr>
-          <w:rFonts w:eastAsia="Times New Roman" w:cs="Calibri"/>
-          <w:b w:val="false"/>
-          <w:bCs w:val="false"/>
-          <w:color w:val="auto"/>
-          <w:kern w:val="0"/>
-          <w:sz w:val="26"/>
-          <w:szCs w:val="26"/>
-          <w:lang w:val="en-US" w:eastAsia="en-US" w:bidi="ar-SA"/>
-        </w:rPr>
-        <w:t xml:space="preserve"> có nhiều sản phẩm thuộc về.</w:t>
+        <w:t>Mỗi danh mục có thể có nhiều sản phẩm thuộc về.</w:t>
       </w:r>
     </w:p>
     <w:p>
@@ -11944,72 +11784,7 @@
           <w:szCs w:val="26"/>
           <w:lang w:val="en-US" w:eastAsia="en-US" w:bidi="ar-SA"/>
         </w:rPr>
-        <w:t>C</w:t>
-      </w:r>
-      <w:r>
-        <w:rPr>
-          <w:rFonts w:eastAsia="Times New Roman" w:cs="Calibri"/>
-          <w:b w:val="false"/>
-          <w:bCs w:val="false"/>
-          <w:color w:val="auto"/>
-          <w:kern w:val="0"/>
-          <w:sz w:val="26"/>
-          <w:szCs w:val="26"/>
-          <w:lang w:val="en-US" w:eastAsia="en-US" w:bidi="ar-SA"/>
-        </w:rPr>
-        <w:t>ó thể có nhiều</w:t>
-      </w:r>
-      <w:r>
-        <w:rPr>
-          <w:rFonts w:eastAsia="Times New Roman" w:cs="Calibri"/>
-          <w:b w:val="false"/>
-          <w:bCs w:val="false"/>
-          <w:color w:val="auto"/>
-          <w:kern w:val="0"/>
-          <w:sz w:val="26"/>
-          <w:szCs w:val="26"/>
-          <w:lang w:val="en-US" w:eastAsia="en-US" w:bidi="ar-SA"/>
-        </w:rPr>
-        <w:t xml:space="preserve"> hơn một sản phẩm</w:t>
-      </w:r>
-      <w:r>
-        <w:rPr>
-          <w:rFonts w:eastAsia="Times New Roman" w:cs="Calibri"/>
-          <w:b w:val="false"/>
-          <w:bCs w:val="false"/>
-          <w:color w:val="auto"/>
-          <w:kern w:val="0"/>
-          <w:sz w:val="26"/>
-          <w:szCs w:val="26"/>
-          <w:lang w:val="en-US" w:eastAsia="en-US" w:bidi="ar-SA"/>
-        </w:rPr>
-        <w:t xml:space="preserve"> trong </w:t>
-      </w:r>
-      <w:r>
-        <w:rPr>
-          <w:rFonts w:eastAsia="Times New Roman" w:cs="Calibri"/>
-          <w:b w:val="false"/>
-          <w:bCs w:val="false"/>
-          <w:color w:val="auto"/>
-          <w:kern w:val="0"/>
-          <w:sz w:val="26"/>
-          <w:szCs w:val="26"/>
-          <w:lang w:val="en-US" w:eastAsia="en-US" w:bidi="ar-SA"/>
-        </w:rPr>
-        <w:t>giỏ</w:t>
-      </w:r>
-      <w:r>
-        <w:rPr>
-          <w:rFonts w:eastAsia="Times New Roman" w:cs="Calibri"/>
-          <w:b w:val="false"/>
-          <w:bCs w:val="false"/>
-          <w:color w:val="auto"/>
-          <w:kern w:val="0"/>
-          <w:sz w:val="26"/>
-          <w:szCs w:val="26"/>
-          <w:lang w:val="en-US" w:eastAsia="en-US" w:bidi="ar-SA"/>
-        </w:rPr>
-        <w:t xml:space="preserve"> hàng.</w:t>
+        <w:t>Có thể có nhiều hơn một sản phẩm trong giỏ hàng.</w:t>
       </w:r>
     </w:p>
     <w:p>
@@ -12051,59 +11826,7 @@
           <w:szCs w:val="26"/>
           <w:lang w:val="en-US" w:eastAsia="en-US" w:bidi="ar-SA"/>
         </w:rPr>
-        <w:t xml:space="preserve"> </w:t>
-      </w:r>
-      <w:r>
-        <w:rPr>
-          <w:rFonts w:eastAsia="Times New Roman" w:cs="Calibri"/>
-          <w:b w:val="false"/>
-          <w:bCs w:val="false"/>
-          <w:color w:val="auto"/>
-          <w:kern w:val="0"/>
-          <w:sz w:val="26"/>
-          <w:szCs w:val="26"/>
-          <w:lang w:val="en-US" w:eastAsia="en-US" w:bidi="ar-SA"/>
-        </w:rPr>
-        <w:t>Số lượng s</w:t>
-      </w:r>
-      <w:r>
-        <w:rPr>
-          <w:rFonts w:eastAsia="Times New Roman" w:cs="Calibri"/>
-          <w:b w:val="false"/>
-          <w:bCs w:val="false"/>
-          <w:color w:val="auto"/>
-          <w:kern w:val="0"/>
-          <w:sz w:val="26"/>
-          <w:szCs w:val="26"/>
-          <w:lang w:val="en-US" w:eastAsia="en-US" w:bidi="ar-SA"/>
-        </w:rPr>
-        <w:t xml:space="preserve">ản phẩm có thể có nhiều trong </w:t>
-      </w:r>
-      <w:r>
-        <w:rPr>
-          <w:rFonts w:eastAsia="Times New Roman" w:cs="Calibri"/>
-          <w:b w:val="false"/>
-          <w:bCs w:val="false"/>
-          <w:color w:val="auto"/>
-          <w:kern w:val="0"/>
-          <w:sz w:val="26"/>
-          <w:szCs w:val="26"/>
-          <w:lang w:val="en-US" w:eastAsia="en-US" w:bidi="ar-SA"/>
-        </w:rPr>
-        <w:t xml:space="preserve">một </w:t>
-      </w:r>
-      <w:r>
-        <w:rPr>
-          <w:rFonts w:eastAsia="Times New Roman" w:cs="Calibri"/>
-          <w:b w:val="false"/>
-          <w:bCs w:val="false"/>
-          <w:color w:val="auto"/>
-          <w:kern w:val="0"/>
-          <w:sz w:val="26"/>
-          <w:szCs w:val="26"/>
-          <w:lang w:val="en-US" w:eastAsia="en-US" w:bidi="ar-SA"/>
-        </w:rPr>
-        <w:t>đơn hàng.</w:t>
+        <w:t xml:space="preserve"> Số lượng sản phẩm có thể có nhiều trong một đơn hàng.</w:t>
       </w:r>
     </w:p>
     <w:p>
@@ -12223,111 +11946,7 @@
           <w:szCs w:val="26"/>
           <w:lang w:val="en-US" w:eastAsia="en-US" w:bidi="ar-SA"/>
         </w:rPr>
-        <w:t xml:space="preserve">Trong review, mỗi người dùng </w:t>
-      </w:r>
-      <w:r>
-        <w:rPr>
-          <w:rFonts w:eastAsia="Times New Roman" w:cs="Calibri"/>
-          <w:b w:val="false"/>
-          <w:bCs w:val="false"/>
-          <w:color w:val="auto"/>
-          <w:kern w:val="0"/>
-          <w:sz w:val="26"/>
-          <w:szCs w:val="26"/>
-          <w:lang w:val="en-US" w:eastAsia="en-US" w:bidi="ar-SA"/>
-        </w:rPr>
-        <w:t>chỉ</w:t>
-      </w:r>
-      <w:r>
-        <w:rPr>
-          <w:rFonts w:eastAsia="Times New Roman" w:cs="Calibri"/>
-          <w:b w:val="false"/>
-          <w:bCs w:val="false"/>
-          <w:color w:val="auto"/>
-          <w:kern w:val="0"/>
-          <w:sz w:val="26"/>
-          <w:szCs w:val="26"/>
-          <w:lang w:val="en-US" w:eastAsia="en-US" w:bidi="ar-SA"/>
-        </w:rPr>
-        <w:t xml:space="preserve"> review được </w:t>
-      </w:r>
-      <w:r>
-        <w:rPr>
-          <w:rFonts w:eastAsia="Times New Roman" w:cs="Calibri"/>
-          <w:b w:val="false"/>
-          <w:bCs w:val="false"/>
-          <w:color w:val="auto"/>
-          <w:kern w:val="0"/>
-          <w:sz w:val="26"/>
-          <w:szCs w:val="26"/>
-          <w:lang w:val="en-US" w:eastAsia="en-US" w:bidi="ar-SA"/>
-        </w:rPr>
-        <w:t>mỗi</w:t>
-      </w:r>
-      <w:r>
-        <w:rPr>
-          <w:rFonts w:eastAsia="Times New Roman" w:cs="Calibri"/>
-          <w:b w:val="false"/>
-          <w:bCs w:val="false"/>
-          <w:color w:val="auto"/>
-          <w:kern w:val="0"/>
-          <w:sz w:val="26"/>
-          <w:szCs w:val="26"/>
-          <w:lang w:val="en-US" w:eastAsia="en-US" w:bidi="ar-SA"/>
-        </w:rPr>
-        <w:t xml:space="preserve"> sản phẩm </w:t>
-      </w:r>
-      <w:r>
-        <w:rPr>
-          <w:rFonts w:eastAsia="Times New Roman" w:cs="Calibri"/>
-          <w:b w:val="false"/>
-          <w:bCs w:val="false"/>
-          <w:color w:val="auto"/>
-          <w:kern w:val="0"/>
-          <w:sz w:val="26"/>
-          <w:szCs w:val="26"/>
-          <w:lang w:val="en-US" w:eastAsia="en-US" w:bidi="ar-SA"/>
-        </w:rPr>
-        <w:t>một lần</w:t>
-      </w:r>
-      <w:r>
-        <w:rPr>
-          <w:rFonts w:eastAsia="Times New Roman" w:cs="Calibri"/>
-          <w:b w:val="false"/>
-          <w:bCs w:val="false"/>
-          <w:color w:val="auto"/>
-          <w:kern w:val="0"/>
-          <w:sz w:val="26"/>
-          <w:szCs w:val="26"/>
-          <w:lang w:val="en-US" w:eastAsia="en-US" w:bidi="ar-SA"/>
-        </w:rPr>
-        <w:t xml:space="preserve"> (sau khi</w:t>
-      </w:r>
-      <w:r>
-        <w:rPr>
-          <w:rFonts w:eastAsia="Times New Roman" w:cs="Calibri"/>
-          <w:b w:val="false"/>
-          <w:bCs w:val="false"/>
-          <w:color w:val="auto"/>
-          <w:kern w:val="0"/>
-          <w:sz w:val="26"/>
-          <w:szCs w:val="26"/>
-          <w:lang w:val="en-US" w:eastAsia="en-US" w:bidi="ar-SA"/>
-        </w:rPr>
-        <w:t xml:space="preserve"> đã</w:t>
-      </w:r>
-      <w:r>
-        <w:rPr>
-          <w:rFonts w:eastAsia="Times New Roman" w:cs="Calibri"/>
-          <w:b w:val="false"/>
-          <w:bCs w:val="false"/>
-          <w:color w:val="auto"/>
-          <w:kern w:val="0"/>
-          <w:sz w:val="26"/>
-          <w:szCs w:val="26"/>
-          <w:lang w:val="en-US" w:eastAsia="en-US" w:bidi="ar-SA"/>
-        </w:rPr>
-        <w:t xml:space="preserve"> mua sản phẩm).</w:t>
+        <w:t>Trong review, mỗi người dùng chỉ review được mỗi sản phẩm một lần (sau khi đã mua sản phẩm).</w:t>
       </w:r>
     </w:p>
     <w:p>
@@ -15438,29 +15057,7 @@
           <w:lang w:val="en-US" w:eastAsia="en-US" w:bidi="ar-SA"/>
         </w:rPr>
         <w:tab/>
-        <w:t xml:space="preserve">Thiết kế database này giúp đảm bảo tính toàn vẹn dữ liệu, hiệu suất truy vấn tốt, </w:t>
-      </w:r>
-      <w:r>
-        <w:rPr>
-          <w:rFonts w:eastAsia="Times New Roman" w:cs="Calibri"/>
-          <w:color w:val="auto"/>
-          <w:kern w:val="0"/>
-          <w:sz w:val="26"/>
-          <w:szCs w:val="26"/>
-          <w:lang w:val="en-US" w:eastAsia="en-US" w:bidi="ar-SA"/>
-        </w:rPr>
-        <w:t>giao dịch an toàn và</w:t>
-      </w:r>
-      <w:r>
-        <w:rPr>
-          <w:rFonts w:eastAsia="Times New Roman" w:cs="Calibri"/>
-          <w:color w:val="auto"/>
-          <w:kern w:val="0"/>
-          <w:sz w:val="26"/>
-          <w:szCs w:val="26"/>
-          <w:lang w:val="en-US" w:eastAsia="en-US" w:bidi="ar-SA"/>
-        </w:rPr>
-        <w:t xml:space="preserve"> đảm bảo khả năng mở rộng trong tương lai.</w:t>
+        <w:t>Thiết kế database này giúp đảm bảo tính toàn vẹn dữ liệu, hiệu suất truy vấn tốt, giao dịch an toàn và đảm bảo khả năng mở rộng trong tương lai.</w:t>
       </w:r>
     </w:p>
     <w:p>
@@ -15577,111 +15174,7 @@
           <w:lang w:val="en-US" w:eastAsia="en-US" w:bidi="ar-SA"/>
         </w:rPr>
         <w:tab/>
-        <w:t xml:space="preserve">Backend của ứng dụng được </w:t>
-      </w:r>
-      <w:r>
-        <w:rPr>
-          <w:rFonts w:eastAsia="Times New Roman" w:cs="Calibri"/>
-          <w:b w:val="false"/>
-          <w:bCs w:val="false"/>
-          <w:color w:val="auto"/>
-          <w:kern w:val="0"/>
-          <w:sz w:val="26"/>
-          <w:szCs w:val="26"/>
-          <w:lang w:val="en-US" w:eastAsia="en-US" w:bidi="ar-SA"/>
-        </w:rPr>
-        <w:t xml:space="preserve">xây dựng là </w:t>
-      </w:r>
-      <w:r>
-        <w:rPr>
-          <w:rFonts w:eastAsia="Times New Roman" w:cs="Calibri"/>
-          <w:b w:val="false"/>
-          <w:bCs w:val="false"/>
-          <w:color w:val="auto"/>
-          <w:kern w:val="0"/>
-          <w:sz w:val="26"/>
-          <w:szCs w:val="26"/>
-          <w:lang w:val="en-US" w:eastAsia="en-US" w:bidi="ar-SA"/>
-        </w:rPr>
-        <w:t xml:space="preserve">NestJS, một framework mạnh mẽ trong hệ sinh thái NodeJS. NestJS nhẹ, linh hoạt, có cấu trúc rõ ràng của một framework chuyên nghiệp. Phù hợp để triển khai cho các </w:t>
-      </w:r>
-      <w:r>
-        <w:rPr>
-          <w:rFonts w:eastAsia="Times New Roman" w:cs="Calibri"/>
-          <w:b w:val="false"/>
-          <w:bCs w:val="false"/>
-          <w:color w:val="auto"/>
-          <w:kern w:val="0"/>
-          <w:sz w:val="26"/>
-          <w:szCs w:val="26"/>
-          <w:lang w:val="en-US" w:eastAsia="en-US" w:bidi="ar-SA"/>
-        </w:rPr>
-        <w:t>S</w:t>
-      </w:r>
-      <w:r>
-        <w:rPr>
-          <w:rFonts w:eastAsia="Times New Roman" w:cs="Calibri"/>
-          <w:b w:val="false"/>
-          <w:bCs w:val="false"/>
-          <w:color w:val="auto"/>
-          <w:kern w:val="0"/>
-          <w:sz w:val="26"/>
-          <w:szCs w:val="26"/>
-          <w:lang w:val="en-US" w:eastAsia="en-US" w:bidi="ar-SA"/>
-        </w:rPr>
-        <w:t xml:space="preserve">tartup muốn có một ứng dụng với đầy đủ tính năng nghiệp vụ chuyên nghiệp cho các ứng dụng </w:t>
-      </w:r>
-      <w:r>
-        <w:rPr>
-          <w:rFonts w:eastAsia="Times New Roman" w:cs="Calibri"/>
-          <w:b w:val="false"/>
-          <w:bCs w:val="false"/>
-          <w:color w:val="auto"/>
-          <w:kern w:val="0"/>
-          <w:sz w:val="26"/>
-          <w:szCs w:val="26"/>
-          <w:lang w:val="en-US" w:eastAsia="en-US" w:bidi="ar-SA"/>
-        </w:rPr>
-        <w:t>có quy mô</w:t>
-      </w:r>
-      <w:r>
-        <w:rPr>
-          <w:rFonts w:eastAsia="Times New Roman" w:cs="Calibri"/>
-          <w:b w:val="false"/>
-          <w:bCs w:val="false"/>
-          <w:color w:val="auto"/>
-          <w:kern w:val="0"/>
-          <w:sz w:val="26"/>
-          <w:szCs w:val="26"/>
-          <w:lang w:val="en-US" w:eastAsia="en-US" w:bidi="ar-SA"/>
-        </w:rPr>
-        <w:t xml:space="preserve"> từ nhỏ, vừa đến lớn</w:t>
-      </w:r>
-      <w:r>
-        <w:rPr>
-          <w:rFonts w:eastAsia="Times New Roman" w:cs="Calibri"/>
-          <w:b w:val="false"/>
-          <w:bCs w:val="false"/>
-          <w:color w:val="auto"/>
-          <w:kern w:val="0"/>
-          <w:sz w:val="26"/>
-          <w:szCs w:val="26"/>
-          <w:lang w:val="en-US" w:eastAsia="en-US" w:bidi="ar-SA"/>
-        </w:rPr>
-        <w:t>,</w:t>
-      </w:r>
-      <w:r>
-        <w:rPr>
-          <w:rFonts w:eastAsia="Times New Roman" w:cs="Calibri"/>
-          <w:b w:val="false"/>
-          <w:bCs w:val="false"/>
-          <w:color w:val="auto"/>
-          <w:kern w:val="0"/>
-          <w:sz w:val="26"/>
-          <w:szCs w:val="26"/>
-          <w:lang w:val="en-US" w:eastAsia="en-US" w:bidi="ar-SA"/>
-        </w:rPr>
-        <w:t xml:space="preserve"> vì scale khá tốt, chi phí vận hành thấp </w:t>
+        <w:t xml:space="preserve">Backend của ứng dụng được xây dựng là NestJS, một framework mạnh mẽ trong hệ sinh thái NodeJS. NestJS nhẹ, linh hoạt, có cấu trúc rõ ràng của một framework chuyên nghiệp. Phù hợp để triển khai cho các Startup muốn có một ứng dụng với đầy đủ tính năng nghiệp vụ chuyên nghiệp cho các ứng dụng có quy mô từ nhỏ, vừa đến lớn, vì scale khá tốt, chi phí vận hành thấp </w:t>
       </w:r>
       <w:r>
         <w:rPr>
@@ -15707,33 +15200,7 @@
           <w:szCs w:val="26"/>
           <w:lang w:val="en-US" w:eastAsia="en-US" w:bidi="ar-SA"/>
         </w:rPr>
-        <w:t>. Việc chọn NestJ</w:t>
-      </w:r>
-      <w:r>
-        <w:rPr>
-          <w:rFonts w:eastAsia="Times New Roman" w:cs="Calibri"/>
-          <w:b w:val="false"/>
-          <w:bCs w:val="false"/>
-          <w:color w:val="auto"/>
-          <w:kern w:val="0"/>
-          <w:sz w:val="26"/>
-          <w:szCs w:val="26"/>
-          <w:lang w:val="en-US" w:eastAsia="en-US" w:bidi="ar-SA"/>
-        </w:rPr>
-        <w:t>S</w:t>
-      </w:r>
-      <w:r>
-        <w:rPr>
-          <w:rFonts w:eastAsia="Times New Roman" w:cs="Calibri"/>
-          <w:b w:val="false"/>
-          <w:bCs w:val="false"/>
-          <w:color w:val="auto"/>
-          <w:kern w:val="0"/>
-          <w:sz w:val="26"/>
-          <w:szCs w:val="26"/>
-          <w:lang w:val="en-US" w:eastAsia="en-US" w:bidi="ar-SA"/>
-        </w:rPr>
-        <w:t xml:space="preserve"> mang lại nhiều lợi ích:</w:t>
+        <w:t>. Việc chọn NestJS mang lại nhiều lợi ích:</w:t>
       </w:r>
     </w:p>
     <w:p>
@@ -15773,33 +15240,7 @@
           <w:szCs w:val="26"/>
           <w:lang w:val="en-US" w:eastAsia="en-US" w:bidi="ar-SA"/>
         </w:rPr>
-        <w:t>Chúng ta có thể chia nhỏ ứng dụng thành các khối chức năng độc lập (như đã đề cập ở chương trước) giúp dễ quản</w:t>
-      </w:r>
-      <w:r>
-        <w:rPr>
-          <w:rFonts w:eastAsia="Times New Roman" w:cs="Calibri"/>
-          <w:b w:val="false"/>
-          <w:bCs w:val="false"/>
-          <w:color w:val="auto"/>
-          <w:kern w:val="0"/>
-          <w:sz w:val="26"/>
-          <w:szCs w:val="26"/>
-          <w:lang w:val="en-US" w:eastAsia="en-US" w:bidi="ar-SA"/>
-        </w:rPr>
-        <w:t xml:space="preserve"> </w:t>
-      </w:r>
-      <w:r>
-        <w:rPr>
-          <w:rFonts w:eastAsia="Times New Roman" w:cs="Calibri"/>
-          <w:b w:val="false"/>
-          <w:bCs w:val="false"/>
-          <w:color w:val="auto"/>
-          <w:kern w:val="0"/>
-          <w:sz w:val="26"/>
-          <w:szCs w:val="26"/>
-          <w:lang w:val="en-US" w:eastAsia="en-US" w:bidi="ar-SA"/>
-        </w:rPr>
-        <w:t>lý, bảo trì và tái sử dụng.</w:t>
+        <w:t>Chúng ta có thể chia nhỏ ứng dụng thành các khối chức năng độc lập (như đã đề cập ở chương trước) giúp dễ quản lý, bảo trì và tái sử dụng.</w:t>
       </w:r>
     </w:p>
     <w:p>
@@ -15826,46 +15267,46 @@
           <w:szCs w:val="26"/>
           <w:lang w:val="en-US" w:eastAsia="en-US" w:bidi="ar-SA"/>
         </w:rPr>
-        <w:t xml:space="preserve">Hỗ trơ TypeScript: </w:t>
-      </w:r>
-      <w:r>
-        <w:rPr>
-          <w:rFonts w:eastAsia="Times New Roman" w:cs="Calibri"/>
-          <w:b w:val="false"/>
-          <w:bCs w:val="false"/>
-          <w:color w:val="auto"/>
-          <w:kern w:val="0"/>
-          <w:sz w:val="26"/>
-          <w:szCs w:val="26"/>
-          <w:lang w:val="en-US" w:eastAsia="en-US" w:bidi="ar-SA"/>
-        </w:rPr>
-        <w:t>NestJS mặc định hỗ trợ TypeScript, giúp phát hiện lỗi sớm, dễ debug, tiế</w:t>
-      </w:r>
-      <w:r>
-        <w:rPr>
-          <w:rFonts w:eastAsia="Times New Roman" w:cs="Calibri"/>
-          <w:b w:val="false"/>
-          <w:bCs w:val="false"/>
-          <w:color w:val="auto"/>
-          <w:kern w:val="0"/>
-          <w:sz w:val="26"/>
-          <w:szCs w:val="26"/>
-          <w:lang w:val="en-US" w:eastAsia="en-US" w:bidi="ar-SA"/>
-        </w:rPr>
-        <w:t>t</w:t>
-      </w:r>
-      <w:r>
-        <w:rPr>
-          <w:rFonts w:eastAsia="Times New Roman" w:cs="Calibri"/>
-          <w:b w:val="false"/>
-          <w:bCs w:val="false"/>
-          <w:color w:val="auto"/>
-          <w:kern w:val="0"/>
-          <w:sz w:val="26"/>
-          <w:szCs w:val="26"/>
-          <w:lang w:val="en-US" w:eastAsia="en-US" w:bidi="ar-SA"/>
-        </w:rPr>
-        <w:t xml:space="preserve"> kiệm thời gian phát triển về lâu dài so với JavaScript.</w:t>
+        <w:t xml:space="preserve">Hỗ </w:t>
+      </w:r>
+      <w:r>
+        <w:rPr>
+          <w:rFonts w:eastAsia="Times New Roman" w:cs="Calibri"/>
+          <w:b/>
+          <w:bCs/>
+          <w:color w:val="auto"/>
+          <w:kern w:val="0"/>
+          <w:sz w:val="26"/>
+          <w:szCs w:val="26"/>
+          <w:lang w:val="en-US" w:eastAsia="en-US" w:bidi="ar-SA"/>
+        </w:rPr>
+        <w:t>trợ</w:t>
+      </w:r>
+      <w:r>
+        <w:rPr>
+          <w:rFonts w:eastAsia="Times New Roman" w:cs="Calibri"/>
+          <w:b/>
+          <w:bCs/>
+          <w:color w:val="auto"/>
+          <w:kern w:val="0"/>
+          <w:sz w:val="26"/>
+          <w:szCs w:val="26"/>
+          <w:lang w:val="en-US" w:eastAsia="en-US" w:bidi="ar-SA"/>
+        </w:rPr>
+        <w:t xml:space="preserve"> TypeScript: </w:t>
+      </w:r>
+      <w:r>
+        <w:rPr>
+          <w:rFonts w:eastAsia="Times New Roman" w:cs="Calibri"/>
+          <w:b w:val="false"/>
+          <w:bCs w:val="false"/>
+          <w:color w:val="auto"/>
+          <w:kern w:val="0"/>
+          <w:sz w:val="26"/>
+          <w:szCs w:val="26"/>
+          <w:lang w:val="en-US" w:eastAsia="en-US" w:bidi="ar-SA"/>
+        </w:rPr>
+        <w:t>NestJS mặc định hỗ trợ TypeScript, giúp phát hiện lỗi sớm, dễ debug, tiết kiệm thời gian phát triển về lâu dài so với JavaScript.</w:t>
       </w:r>
     </w:p>
     <w:p>
@@ -15905,85 +15346,7 @@
           <w:szCs w:val="26"/>
           <w:lang w:val="en-US" w:eastAsia="en-US" w:bidi="ar-SA"/>
         </w:rPr>
-        <w:t xml:space="preserve">Đây là một trong những điểm mạnh cốt lõi của NestJS, cơ chế DI giúp giảm sự phụ thuộc lẫn nhau giữa các class, dễ dàng thay thế, bảo trì ứng dụng. Tối ưu hiệu suất vì chỉ cần tạo một đối tượng (instance) duy nhất rồi sử dụng lại ở nhiều nơi (inject nó vào các class khác) mà không </w:t>
-      </w:r>
-      <w:r>
-        <w:rPr>
-          <w:rFonts w:eastAsia="Times New Roman" w:cs="Calibri"/>
-          <w:b w:val="false"/>
-          <w:bCs w:val="false"/>
-          <w:color w:val="auto"/>
-          <w:kern w:val="0"/>
-          <w:sz w:val="26"/>
-          <w:szCs w:val="26"/>
-          <w:lang w:val="en-US" w:eastAsia="en-US" w:bidi="ar-SA"/>
-        </w:rPr>
-        <w:t>cần</w:t>
-      </w:r>
-      <w:r>
-        <w:rPr>
-          <w:rFonts w:eastAsia="Times New Roman" w:cs="Calibri"/>
-          <w:b w:val="false"/>
-          <w:bCs w:val="false"/>
-          <w:color w:val="auto"/>
-          <w:kern w:val="0"/>
-          <w:sz w:val="26"/>
-          <w:szCs w:val="26"/>
-          <w:lang w:val="en-US" w:eastAsia="en-US" w:bidi="ar-SA"/>
-        </w:rPr>
-        <w:t xml:space="preserve"> phải tạo một instance cụ thể</w:t>
-      </w:r>
-      <w:r>
-        <w:rPr>
-          <w:rFonts w:eastAsia="Times New Roman" w:cs="Calibri"/>
-          <w:b w:val="false"/>
-          <w:bCs w:val="false"/>
-          <w:color w:val="auto"/>
-          <w:kern w:val="0"/>
-          <w:sz w:val="26"/>
-          <w:szCs w:val="26"/>
-          <w:lang w:val="en-US" w:eastAsia="en-US" w:bidi="ar-SA"/>
-        </w:rPr>
-        <w:t xml:space="preserve"> rồi tự quản lý nó</w:t>
-      </w:r>
-      <w:r>
-        <w:rPr>
-          <w:rFonts w:eastAsia="Times New Roman" w:cs="Calibri"/>
-          <w:b w:val="false"/>
-          <w:bCs w:val="false"/>
-          <w:color w:val="auto"/>
-          <w:kern w:val="0"/>
-          <w:sz w:val="26"/>
-          <w:szCs w:val="26"/>
-          <w:lang w:val="en-US" w:eastAsia="en-US" w:bidi="ar-SA"/>
-        </w:rPr>
-        <w:t xml:space="preserve"> bên trong các </w:t>
-      </w:r>
-      <w:r>
-        <w:rPr>
-          <w:rFonts w:eastAsia="Times New Roman" w:cs="Calibri"/>
-          <w:b w:val="false"/>
-          <w:bCs w:val="false"/>
-          <w:color w:val="auto"/>
-          <w:kern w:val="0"/>
-          <w:sz w:val="26"/>
-          <w:szCs w:val="26"/>
-          <w:lang w:val="en-US" w:eastAsia="en-US" w:bidi="ar-SA"/>
-        </w:rPr>
-        <w:t>c</w:t>
-      </w:r>
-      <w:r>
-        <w:rPr>
-          <w:rFonts w:eastAsia="Times New Roman" w:cs="Calibri"/>
-          <w:b w:val="false"/>
-          <w:bCs w:val="false"/>
-          <w:color w:val="auto"/>
-          <w:kern w:val="0"/>
-          <w:sz w:val="26"/>
-          <w:szCs w:val="26"/>
-          <w:lang w:val="en-US" w:eastAsia="en-US" w:bidi="ar-SA"/>
-        </w:rPr>
-        <w:t>lass khác.</w:t>
+        <w:t>Đây là một trong những điểm mạnh cốt lõi của NestJS, cơ chế DI giúp giảm sự phụ thuộc lẫn nhau giữa các class, dễ dàng thay thế, bảo trì ứng dụng. Tối ưu hiệu suất vì chỉ cần tạo một đối tượng (instance) duy nhất rồi sử dụng lại ở nhiều nơi (inject nó vào các class khác) mà không cần phải tạo một instance cụ thể rồi tự quản lý nó bên trong các class khác.</w:t>
       </w:r>
     </w:p>
     <w:p>
@@ -16023,33 +15386,7 @@
           <w:szCs w:val="26"/>
           <w:lang w:val="en-US" w:eastAsia="en-US" w:bidi="ar-SA"/>
         </w:rPr>
-        <w:t xml:space="preserve">Ngoài hệ sinh thái từ NodeJS nói chung, NestJS tích hợp sẵn và hỗ trợ tốt các thư viện như TypeORM (cho database), Passport, </w:t>
-      </w:r>
-      <w:r>
-        <w:rPr>
-          <w:rFonts w:eastAsia="Times New Roman" w:cs="Calibri"/>
-          <w:b w:val="false"/>
-          <w:bCs w:val="false"/>
-          <w:color w:val="auto"/>
-          <w:kern w:val="0"/>
-          <w:sz w:val="26"/>
-          <w:szCs w:val="26"/>
-          <w:lang w:val="en-US" w:eastAsia="en-US" w:bidi="ar-SA"/>
-        </w:rPr>
-        <w:t>JWT</w:t>
-      </w:r>
-      <w:r>
-        <w:rPr>
-          <w:rFonts w:eastAsia="Times New Roman" w:cs="Calibri"/>
-          <w:b w:val="false"/>
-          <w:bCs w:val="false"/>
-          <w:color w:val="auto"/>
-          <w:kern w:val="0"/>
-          <w:sz w:val="26"/>
-          <w:szCs w:val="26"/>
-          <w:lang w:val="en-US" w:eastAsia="en-US" w:bidi="ar-SA"/>
-        </w:rPr>
-        <w:t xml:space="preserve"> (cho xác thực), Class-validator (cho validate in-output), Class-transformer(cho convert type in-output),... </w:t>
+        <w:t xml:space="preserve">Ngoài hệ sinh thái từ NodeJS nói chung, NestJS tích hợp sẵn và hỗ trợ tốt các thư viện như TypeORM (cho database), Passport, JWT (cho xác thực), Class-validator (cho validate in-output), Class-transformer(cho convert type in-output),... </w:t>
       </w:r>
     </w:p>
     <w:p>
@@ -16135,117 +15472,35 @@
           <w:szCs w:val="26"/>
           <w:lang w:val="en-US" w:eastAsia="en-US" w:bidi="ar-SA"/>
         </w:rPr>
-        <w:t xml:space="preserve">Ứng dụng áp dụng nguyên tắc Domain-Driven Design (DDD). Mỗi module </w:t>
+        <w:t>Ứng dụng áp dụng nguyên tắc Domain-Driven Design (DDD). Mỗi module</w:t>
         <w:tab/>
-        <w:t xml:space="preserve">là một domain riêng biệt với tên đại diện cho từng chức năng cụ thể. Ví dụ như module tên domain là “products”, bên trong nó sẽ có các thư mục như services/, </w:t>
-        <w:tab/>
-        <w:t xml:space="preserve">controllers/, entities/, dtos/… Cấu trúc domain này áp dụng tương tự với các </w:t>
-        <w:tab/>
-        <w:t>module khác. Các file bên trong sẽ được khai báo và quản lý bới file[</w:t>
-      </w:r>
-      <w:r>
-        <w:rPr>
-          <w:rFonts w:eastAsia="Times New Roman" w:cs="Calibri"/>
-          <w:b w:val="false"/>
-          <w:bCs w:val="false"/>
-          <w:color w:val="auto"/>
-          <w:kern w:val="0"/>
-          <w:sz w:val="26"/>
-          <w:szCs w:val="26"/>
-          <w:lang w:val="en-US" w:eastAsia="en-US" w:bidi="ar-SA"/>
-        </w:rPr>
-        <w:t>tên domain</w:t>
-      </w:r>
-      <w:r>
-        <w:rPr>
-          <w:rFonts w:eastAsia="Times New Roman" w:cs="Calibri"/>
-          <w:b w:val="false"/>
-          <w:bCs w:val="false"/>
-          <w:color w:val="auto"/>
-          <w:kern w:val="0"/>
-          <w:sz w:val="26"/>
-          <w:szCs w:val="26"/>
-          <w:lang w:val="en-US" w:eastAsia="en-US" w:bidi="ar-SA"/>
-        </w:rPr>
-        <w:t>].module.ts, nếu không khai báo lên file [</w:t>
-      </w:r>
-      <w:r>
-        <w:rPr>
-          <w:rFonts w:eastAsia="Times New Roman" w:cs="Calibri"/>
-          <w:b w:val="false"/>
-          <w:bCs w:val="false"/>
-          <w:color w:val="auto"/>
-          <w:kern w:val="0"/>
-          <w:sz w:val="26"/>
-          <w:szCs w:val="26"/>
-          <w:lang w:val="en-US" w:eastAsia="en-US" w:bidi="ar-SA"/>
-        </w:rPr>
-        <w:t>tên domain</w:t>
-      </w:r>
-      <w:r>
-        <w:rPr>
-          <w:rFonts w:eastAsia="Times New Roman" w:cs="Calibri"/>
-          <w:b w:val="false"/>
-          <w:bCs w:val="false"/>
-          <w:color w:val="auto"/>
-          <w:kern w:val="0"/>
-          <w:sz w:val="26"/>
-          <w:szCs w:val="26"/>
-          <w:lang w:val="en-US" w:eastAsia="en-US" w:bidi="ar-SA"/>
-        </w:rPr>
-        <w:t xml:space="preserve">].module.ts, khi chạy ứng dụng, NestJS sẽ báo lỗi. Vai trò của file này như là một anh giám đốc quản lý, nhân viên là các file </w:t>
-      </w:r>
-      <w:r>
-        <w:rPr>
-          <w:rFonts w:eastAsia="Times New Roman" w:cs="Calibri"/>
-          <w:b w:val="false"/>
-          <w:bCs w:val="false"/>
-          <w:color w:val="auto"/>
-          <w:kern w:val="0"/>
-          <w:sz w:val="26"/>
-          <w:szCs w:val="26"/>
-          <w:lang w:val="en-US" w:eastAsia="en-US" w:bidi="ar-SA"/>
-        </w:rPr>
-        <w:t>khác</w:t>
-      </w:r>
-      <w:r>
-        <w:rPr>
-          <w:rFonts w:eastAsia="Times New Roman" w:cs="Calibri"/>
-          <w:b w:val="false"/>
-          <w:bCs w:val="false"/>
-          <w:color w:val="auto"/>
-          <w:kern w:val="0"/>
-          <w:sz w:val="26"/>
-          <w:szCs w:val="26"/>
-          <w:lang w:val="en-US" w:eastAsia="en-US" w:bidi="ar-SA"/>
-        </w:rPr>
-        <w:t xml:space="preserve"> </w:t>
-      </w:r>
-      <w:r>
-        <w:rPr>
-          <w:rFonts w:eastAsia="Times New Roman" w:cs="Calibri"/>
-          <w:b w:val="false"/>
-          <w:bCs w:val="false"/>
-          <w:color w:val="auto"/>
-          <w:kern w:val="0"/>
-          <w:sz w:val="26"/>
-          <w:szCs w:val="26"/>
-          <w:lang w:val="en-US" w:eastAsia="en-US" w:bidi="ar-SA"/>
-        </w:rPr>
-        <w:t>dưới cấp</w:t>
-      </w:r>
-      <w:r>
-        <w:rPr>
-          <w:rFonts w:eastAsia="Times New Roman" w:cs="Calibri"/>
-          <w:b w:val="false"/>
-          <w:bCs w:val="false"/>
-          <w:color w:val="auto"/>
-          <w:kern w:val="0"/>
-          <w:sz w:val="26"/>
-          <w:szCs w:val="26"/>
-          <w:lang w:val="en-US" w:eastAsia="en-US" w:bidi="ar-SA"/>
-        </w:rPr>
-        <w:t xml:space="preserve">. </w:t>
+        <w:t>là một domain riêng biệt, đại diện cho từng chức năng cụ thể. Ví dụ như module tên domain là “products”, bên trong nó sẽ có các thư mục như services/, controllers/, entities/, dtos/… Cấu trúc domain này áp dụng tương tự với các module khác. Các file bên trong sẽ được khai báo và quản lý bới file [tên domain].module.ts, nếu không khai báo lên file [tên domain].module.ts, khi chạy ứng dụng, NestJS sẽ báo lỗi. Vai trò của file .</w:t>
+      </w:r>
+      <w:r>
+        <w:rPr>
+          <w:rFonts w:eastAsia="Times New Roman" w:cs="Calibri"/>
+          <w:b w:val="false"/>
+          <w:bCs w:val="false"/>
+          <w:color w:val="auto"/>
+          <w:kern w:val="0"/>
+          <w:sz w:val="26"/>
+          <w:szCs w:val="26"/>
+          <w:lang w:val="en-US" w:eastAsia="en-US" w:bidi="ar-SA"/>
+        </w:rPr>
+        <w:t>module.ts</w:t>
+      </w:r>
+      <w:r>
+        <w:rPr>
+          <w:rFonts w:eastAsia="Times New Roman" w:cs="Calibri"/>
+          <w:b w:val="false"/>
+          <w:bCs w:val="false"/>
+          <w:color w:val="auto"/>
+          <w:kern w:val="0"/>
+          <w:sz w:val="26"/>
+          <w:szCs w:val="26"/>
+          <w:lang w:val="en-US" w:eastAsia="en-US" w:bidi="ar-SA"/>
+        </w:rPr>
+        <w:t xml:space="preserve"> này như là một anh giám đốc quản lý, nhân viên là các file khác dưới cấp. </w:t>
       </w:r>
     </w:p>
     <w:p>
@@ -16725,59 +15980,7 @@
           <w:szCs w:val="26"/>
           <w:lang w:val="en-US" w:eastAsia="en-US" w:bidi="ar-SA"/>
         </w:rPr>
-        <w:t xml:space="preserve">Các file liên quan đến cùng một thư mục sẽ được đặt gần nhau. Ví dụ: các </w:t>
-      </w:r>
-      <w:r>
-        <w:rPr>
-          <w:rFonts w:eastAsia="Times New Roman" w:cs="Calibri"/>
-          <w:b w:val="false"/>
-          <w:bCs w:val="false"/>
-          <w:color w:val="auto"/>
-          <w:kern w:val="0"/>
-          <w:sz w:val="26"/>
-          <w:szCs w:val="26"/>
-          <w:lang w:val="en-US" w:eastAsia="en-US" w:bidi="ar-SA"/>
-        </w:rPr>
-        <w:t>[</w:t>
-      </w:r>
-      <w:r>
-        <w:rPr>
-          <w:rFonts w:eastAsia="Times New Roman" w:cs="Calibri"/>
-          <w:b w:val="false"/>
-          <w:bCs w:val="false"/>
-          <w:color w:val="auto"/>
-          <w:kern w:val="0"/>
-          <w:sz w:val="26"/>
-          <w:szCs w:val="26"/>
-          <w:lang w:val="en-US" w:eastAsia="en-US" w:bidi="ar-SA"/>
-        </w:rPr>
-        <w:t>tên-file</w:t>
-      </w:r>
-      <w:r>
-        <w:rPr>
-          <w:rFonts w:eastAsia="Times New Roman" w:cs="Calibri"/>
-          <w:b w:val="false"/>
-          <w:bCs w:val="false"/>
-          <w:color w:val="auto"/>
-          <w:kern w:val="0"/>
-          <w:sz w:val="26"/>
-          <w:szCs w:val="26"/>
-          <w:lang w:val="en-US" w:eastAsia="en-US" w:bidi="ar-SA"/>
-        </w:rPr>
-        <w:t>]</w:t>
-      </w:r>
-      <w:r>
-        <w:rPr>
-          <w:rFonts w:eastAsia="Times New Roman" w:cs="Calibri"/>
-          <w:b w:val="false"/>
-          <w:bCs w:val="false"/>
-          <w:color w:val="auto"/>
-          <w:kern w:val="0"/>
-          <w:sz w:val="26"/>
-          <w:szCs w:val="26"/>
-          <w:lang w:val="en-US" w:eastAsia="en-US" w:bidi="ar-SA"/>
-        </w:rPr>
-        <w:t>.service.ts sẽ nhằm trong thư mục service/.</w:t>
+        <w:t>Các file liên quan đến cùng một thư mục sẽ được đặt gần nhau. Ví dụ: các [tên-file].service.ts sẽ nhằm trong thư mục service/.</w:t>
       </w:r>
     </w:p>
     <w:p>
@@ -16816,85 +16019,7 @@
           <w:szCs w:val="26"/>
           <w:lang w:val="en-US" w:eastAsia="en-US" w:bidi="ar-SA"/>
         </w:rPr>
-        <w:t xml:space="preserve">Khi cần sửa một tính năng </w:t>
-      </w:r>
-      <w:r>
-        <w:rPr>
-          <w:rFonts w:eastAsia="Times New Roman" w:cs="Calibri"/>
-          <w:b w:val="false"/>
-          <w:bCs w:val="false"/>
-          <w:color w:val="auto"/>
-          <w:kern w:val="0"/>
-          <w:sz w:val="26"/>
-          <w:szCs w:val="26"/>
-          <w:lang w:val="en-US" w:eastAsia="en-US" w:bidi="ar-SA"/>
-        </w:rPr>
-        <w:t>cụ thể</w:t>
-      </w:r>
-      <w:r>
-        <w:rPr>
-          <w:rFonts w:eastAsia="Times New Roman" w:cs="Calibri"/>
-          <w:b w:val="false"/>
-          <w:bCs w:val="false"/>
-          <w:color w:val="auto"/>
-          <w:kern w:val="0"/>
-          <w:sz w:val="26"/>
-          <w:szCs w:val="26"/>
-          <w:lang w:val="en-US" w:eastAsia="en-US" w:bidi="ar-SA"/>
-        </w:rPr>
-        <w:t xml:space="preserve"> </w:t>
-      </w:r>
-      <w:r>
-        <w:rPr>
-          <w:rFonts w:eastAsia="Times New Roman" w:cs="Calibri"/>
-          <w:b w:val="false"/>
-          <w:bCs w:val="false"/>
-          <w:color w:val="auto"/>
-          <w:kern w:val="0"/>
-          <w:sz w:val="26"/>
-          <w:szCs w:val="26"/>
-          <w:lang w:val="en-US" w:eastAsia="en-US" w:bidi="ar-SA"/>
-        </w:rPr>
-        <w:t>thì</w:t>
-      </w:r>
-      <w:r>
-        <w:rPr>
-          <w:rFonts w:eastAsia="Times New Roman" w:cs="Calibri"/>
-          <w:b w:val="false"/>
-          <w:bCs w:val="false"/>
-          <w:color w:val="auto"/>
-          <w:kern w:val="0"/>
-          <w:sz w:val="26"/>
-          <w:szCs w:val="26"/>
-          <w:lang w:val="en-US" w:eastAsia="en-US" w:bidi="ar-SA"/>
-        </w:rPr>
-        <w:t xml:space="preserve"> tất cả code đều nhằm trong cùng một thư mục duy nhất. Rất cần thiết nếu </w:t>
-      </w:r>
-      <w:r>
-        <w:rPr>
-          <w:rFonts w:eastAsia="Times New Roman" w:cs="Calibri"/>
-          <w:b w:val="false"/>
-          <w:bCs w:val="false"/>
-          <w:color w:val="auto"/>
-          <w:kern w:val="0"/>
-          <w:sz w:val="26"/>
-          <w:szCs w:val="26"/>
-          <w:lang w:val="en-US" w:eastAsia="en-US" w:bidi="ar-SA"/>
-        </w:rPr>
-        <w:t>dự</w:t>
-      </w:r>
-      <w:r>
-        <w:rPr>
-          <w:rFonts w:eastAsia="Times New Roman" w:cs="Calibri"/>
-          <w:b w:val="false"/>
-          <w:bCs w:val="false"/>
-          <w:color w:val="auto"/>
-          <w:kern w:val="0"/>
-          <w:sz w:val="26"/>
-          <w:szCs w:val="26"/>
-          <w:lang w:val="en-US" w:eastAsia="en-US" w:bidi="ar-SA"/>
-        </w:rPr>
-        <w:t xml:space="preserve"> án lớn dần.</w:t>
+        <w:t>Khi cần sửa một tính năng cụ thể thì tất cả code đều nhằm trong cùng một thư mục duy nhất. Rất cần thiết nếu dự án lớn dần.</w:t>
       </w:r>
     </w:p>
     <w:p>
@@ -16994,59 +16119,7 @@
           <w:szCs w:val="26"/>
           <w:lang w:val="en-US" w:eastAsia="en-US" w:bidi="ar-SA"/>
         </w:rPr>
-        <w:t xml:space="preserve">Do sơ đồ kiến trúc đã được trình bày ở chương 2 nên phần này sẽ chỉ trình bày sơ đồ mối quan hệ giữa chúng (module này truy cập đến các service của module kia). Các  </w:t>
-      </w:r>
-      <w:r>
-        <w:rPr>
-          <w:rFonts w:eastAsia="Times New Roman" w:cs="Calibri"/>
-          <w:b w:val="false"/>
-          <w:bCs w:val="false"/>
-          <w:color w:val="auto"/>
-          <w:kern w:val="0"/>
-          <w:sz w:val="26"/>
-          <w:szCs w:val="26"/>
-          <w:lang w:val="en-US" w:eastAsia="en-US" w:bidi="ar-SA"/>
-        </w:rPr>
-        <w:t>[</w:t>
-      </w:r>
-      <w:r>
-        <w:rPr>
-          <w:rFonts w:eastAsia="Times New Roman" w:cs="Calibri"/>
-          <w:b w:val="false"/>
-          <w:bCs w:val="false"/>
-          <w:color w:val="auto"/>
-          <w:kern w:val="0"/>
-          <w:sz w:val="26"/>
-          <w:szCs w:val="26"/>
-          <w:lang w:val="en-US" w:eastAsia="en-US" w:bidi="ar-SA"/>
-        </w:rPr>
-        <w:t>tên-domain</w:t>
-      </w:r>
-      <w:r>
-        <w:rPr>
-          <w:rFonts w:eastAsia="Times New Roman" w:cs="Calibri"/>
-          <w:b w:val="false"/>
-          <w:bCs w:val="false"/>
-          <w:color w:val="auto"/>
-          <w:kern w:val="0"/>
-          <w:sz w:val="26"/>
-          <w:szCs w:val="26"/>
-          <w:lang w:val="en-US" w:eastAsia="en-US" w:bidi="ar-SA"/>
-        </w:rPr>
-        <w:t>]</w:t>
-      </w:r>
-      <w:r>
-        <w:rPr>
-          <w:rFonts w:eastAsia="Times New Roman" w:cs="Calibri"/>
-          <w:b w:val="false"/>
-          <w:bCs w:val="false"/>
-          <w:color w:val="auto"/>
-          <w:kern w:val="0"/>
-          <w:sz w:val="26"/>
-          <w:szCs w:val="26"/>
-          <w:lang w:val="en-US" w:eastAsia="en-US" w:bidi="ar-SA"/>
-        </w:rPr>
-        <w:t>.module.ts sẽ được quản lý bới file app.module.ts (file module cấp cao nhất). File này tương tự như chủ tịch của một công ty, các file .module.ts khác là các anh giám đốc.</w:t>
+        <w:t>Do sơ đồ kiến trúc đã được trình bày ở chương 2 nên phần này sẽ chỉ trình bày sơ đồ mối quan hệ giữa chúng (module này truy cập đến các service của module kia). Các  [tên-domain].module.ts sẽ được quản lý bới file app.module.ts (file module cấp cao nhất). File này tương tự như chủ tịch của một công ty, các file .module.ts khác là các anh giám đốc.</w:t>
       </w:r>
     </w:p>
     <w:p>
@@ -17117,6 +16190,9 @@
           <w:szCs w:val="26"/>
           <w:lang w:val="en-US" w:eastAsia="en-US" w:bidi="ar-SA"/>
         </w:rPr>
+        <w:tab/>
+        <w:tab/>
+        <w:tab/>
         <w:t>Hình 8 - Biểu đồ mối quan hệ giữa các module</w:t>
       </w:r>
     </w:p>
@@ -17579,7 +16655,10 @@
         </w:rPr>
       </w:pPr>
       <w:r>
-        <w:rPr/>
+        <w:rPr>
+          <w:sz w:val="26"/>
+          <w:szCs w:val="26"/>
+        </w:rPr>
       </w:r>
     </w:p>
     <w:p>
@@ -17592,7 +16671,10 @@
         </w:rPr>
       </w:pPr>
       <w:r>
-        <w:rPr/>
+        <w:rPr>
+          <w:sz w:val="26"/>
+          <w:szCs w:val="26"/>
+        </w:rPr>
       </w:r>
     </w:p>
     <w:p>
@@ -17605,7 +16687,10 @@
         </w:rPr>
       </w:pPr>
       <w:r>
-        <w:rPr/>
+        <w:rPr>
+          <w:sz w:val="26"/>
+          <w:szCs w:val="26"/>
+        </w:rPr>
       </w:r>
     </w:p>
     <w:p>
@@ -17618,7 +16703,10 @@
         </w:rPr>
       </w:pPr>
       <w:r>
-        <w:rPr/>
+        <w:rPr>
+          <w:sz w:val="26"/>
+          <w:szCs w:val="26"/>
+        </w:rPr>
       </w:r>
     </w:p>
     <w:p>
@@ -17631,7 +16719,10 @@
         </w:rPr>
       </w:pPr>
       <w:r>
-        <w:rPr/>
+        <w:rPr>
+          <w:sz w:val="26"/>
+          <w:szCs w:val="26"/>
+        </w:rPr>
       </w:r>
     </w:p>
     <w:p>
@@ -17644,7 +16735,10 @@
         </w:rPr>
       </w:pPr>
       <w:r>
-        <w:rPr/>
+        <w:rPr>
+          <w:sz w:val="26"/>
+          <w:szCs w:val="26"/>
+        </w:rPr>
       </w:r>
     </w:p>
     <w:p>
@@ -17657,7 +16751,10 @@
         </w:rPr>
       </w:pPr>
       <w:r>
-        <w:rPr/>
+        <w:rPr>
+          <w:sz w:val="26"/>
+          <w:szCs w:val="26"/>
+        </w:rPr>
       </w:r>
     </w:p>
     <w:p>
@@ -17670,7 +16767,10 @@
         </w:rPr>
       </w:pPr>
       <w:r>
-        <w:rPr/>
+        <w:rPr>
+          <w:sz w:val="26"/>
+          <w:szCs w:val="26"/>
+        </w:rPr>
       </w:r>
     </w:p>
     <w:p>
@@ -17683,7 +16783,10 @@
         </w:rPr>
       </w:pPr>
       <w:r>
-        <w:rPr/>
+        <w:rPr>
+          <w:sz w:val="26"/>
+          <w:szCs w:val="26"/>
+        </w:rPr>
       </w:r>
     </w:p>
     <w:p>
@@ -17895,7 +16998,10 @@
         </w:rPr>
       </w:pPr>
       <w:r>
-        <w:rPr/>
+        <w:rPr>
+          <w:sz w:val="26"/>
+          <w:szCs w:val="26"/>
+        </w:rPr>
       </w:r>
     </w:p>
     <w:p>
@@ -17992,59 +17098,7 @@
           <w:szCs w:val="26"/>
           <w:lang w:val="en-US" w:eastAsia="en-US" w:bidi="ar-SA"/>
         </w:rPr>
-        <w:t xml:space="preserve">Hệ thống backend của đồ án sẽ tuân thủ nguyên tắc </w:t>
-      </w:r>
-      <w:r>
-        <w:rPr>
-          <w:rFonts w:eastAsia="Times New Roman" w:cs="Calibri"/>
-          <w:b w:val="false"/>
-          <w:bCs w:val="false"/>
-          <w:color w:val="auto"/>
-          <w:kern w:val="0"/>
-          <w:sz w:val="26"/>
-          <w:szCs w:val="26"/>
-          <w:lang w:val="en-US" w:eastAsia="en-US" w:bidi="ar-SA"/>
-        </w:rPr>
-        <w:t>thiết kế api</w:t>
-      </w:r>
-      <w:r>
-        <w:rPr>
-          <w:rFonts w:eastAsia="Times New Roman" w:cs="Calibri"/>
-          <w:b w:val="false"/>
-          <w:bCs w:val="false"/>
-          <w:color w:val="auto"/>
-          <w:kern w:val="0"/>
-          <w:sz w:val="26"/>
-          <w:szCs w:val="26"/>
-          <w:lang w:val="en-US" w:eastAsia="en-US" w:bidi="ar-SA"/>
-        </w:rPr>
-        <w:t xml:space="preserve"> </w:t>
-      </w:r>
-      <w:r>
-        <w:rPr>
-          <w:rFonts w:eastAsia="Times New Roman" w:cs="Calibri"/>
-          <w:b w:val="false"/>
-          <w:bCs w:val="false"/>
-          <w:color w:val="auto"/>
-          <w:kern w:val="0"/>
-          <w:sz w:val="26"/>
-          <w:szCs w:val="26"/>
-          <w:lang w:val="en-US" w:eastAsia="en-US" w:bidi="ar-SA"/>
-        </w:rPr>
-        <w:t>theo</w:t>
-      </w:r>
-      <w:r>
-        <w:rPr>
-          <w:rFonts w:eastAsia="Times New Roman" w:cs="Calibri"/>
-          <w:b w:val="false"/>
-          <w:bCs w:val="false"/>
-          <w:color w:val="auto"/>
-          <w:kern w:val="0"/>
-          <w:sz w:val="26"/>
-          <w:szCs w:val="26"/>
-          <w:lang w:val="en-US" w:eastAsia="en-US" w:bidi="ar-SA"/>
-        </w:rPr>
-        <w:t>phong cách REST, đảm bảo các api dễ đọc và dễ sử dụng. Dưới đây là các nguyên tắc:</w:t>
+        <w:t>Hệ thống backend của đồ án sẽ tuân thủ nguyên tắc thiết kế api theophong cách REST, đảm bảo các api dễ đọc và dễ sử dụng. Dưới đây là các nguyên tắc:</w:t>
       </w:r>
     </w:p>
     <w:p>
@@ -18651,33 +17705,7 @@
           <w:lang w:val="en-US" w:eastAsia="en-US" w:bidi="ar-SA"/>
         </w:rPr>
         <w:tab/>
-        <w:t xml:space="preserve">Access Token có thời hạn 15 phút, Refresh Token là 7 ngày.Kiễu dữ liệu truyền vào sẽ được validation </w:t>
-      </w:r>
-      <w:r>
-        <w:rPr>
-          <w:rFonts w:eastAsia="Times New Roman" w:cs="Calibri"/>
-          <w:b w:val="false"/>
-          <w:bCs w:val="false"/>
-          <w:color w:val="auto"/>
-          <w:kern w:val="0"/>
-          <w:sz w:val="26"/>
-          <w:szCs w:val="26"/>
-          <w:lang w:val="en-US" w:eastAsia="en-US" w:bidi="ar-SA"/>
-        </w:rPr>
-        <w:t>bởi</w:t>
-      </w:r>
-      <w:r>
-        <w:rPr>
-          <w:rFonts w:eastAsia="Times New Roman" w:cs="Calibri"/>
-          <w:b w:val="false"/>
-          <w:bCs w:val="false"/>
-          <w:color w:val="auto"/>
-          <w:kern w:val="0"/>
-          <w:sz w:val="26"/>
-          <w:szCs w:val="26"/>
-          <w:lang w:val="en-US" w:eastAsia="en-US" w:bidi="ar-SA"/>
-        </w:rPr>
-        <w:t xml:space="preserve"> thư viện class-validator. Response trả về sẽ không bao gồm các thông tin nhạy cảm như password.</w:t>
+        <w:t>Access Token có thời hạn 15 phút, Refresh Token là 7 ngày.Kiễu dữ liệu truyền vào sẽ được validation bởi thư viện class-validator. Response trả về sẽ không bao gồm các thông tin nhạy cảm như password.</w:t>
       </w:r>
     </w:p>
     <w:p>
@@ -19315,33 +18343,7 @@
           <w:szCs w:val="26"/>
           <w:lang w:val="en-US" w:eastAsia="en-US" w:bidi="ar-SA"/>
         </w:rPr>
-        <w:t xml:space="preserve">POST   /api/orders                          :  Tạo đơn hàng từ </w:t>
-      </w:r>
-      <w:r>
-        <w:rPr>
-          <w:rFonts w:eastAsia="Times New Roman" w:cs="Calibri"/>
-          <w:b w:val="false"/>
-          <w:bCs w:val="false"/>
-          <w:color w:val="auto"/>
-          <w:kern w:val="0"/>
-          <w:sz w:val="26"/>
-          <w:szCs w:val="26"/>
-          <w:lang w:val="en-US" w:eastAsia="en-US" w:bidi="ar-SA"/>
-        </w:rPr>
-        <w:t>giỏ hàng</w:t>
-      </w:r>
-      <w:r>
-        <w:rPr>
-          <w:rFonts w:eastAsia="Times New Roman" w:cs="Calibri"/>
-          <w:b w:val="false"/>
-          <w:bCs w:val="false"/>
-          <w:color w:val="auto"/>
-          <w:kern w:val="0"/>
-          <w:sz w:val="26"/>
-          <w:szCs w:val="26"/>
-          <w:lang w:val="en-US" w:eastAsia="en-US" w:bidi="ar-SA"/>
-        </w:rPr>
-        <w:t>.</w:t>
+        <w:t>POST   /api/orders                          :  Tạo đơn hàng từ giỏ hàng.</w:t>
       </w:r>
     </w:p>
     <w:p>
@@ -24430,6 +23432,286 @@
         <w:t>Hình 23 - Reviews Module</w:t>
       </w:r>
     </w:p>
+    <w:p>
+      <w:pPr>
+        <w:pStyle w:val="Heading3"/>
+        <w:rPr>
+          <w:sz w:val="26"/>
+          <w:szCs w:val="26"/>
+        </w:rPr>
+      </w:pPr>
+      <w:r>
+        <w:rPr>
+          <w:rFonts w:eastAsia="Times New Roman" w:cs="Calibri"/>
+          <w:b/>
+          <w:color w:val="auto"/>
+          <w:kern w:val="0"/>
+          <w:sz w:val="26"/>
+          <w:szCs w:val="26"/>
+          <w:lang w:val="en-US" w:eastAsia="en-US" w:bidi="ar-SA"/>
+        </w:rPr>
+        <w:t xml:space="preserve">3.3. Nguyên lý IOC </w:t>
+      </w:r>
+      <w:r>
+        <w:rPr>
+          <w:rFonts w:eastAsia="Times New Roman" w:cs="Calibri"/>
+          <w:b/>
+          <w:color w:val="auto"/>
+          <w:kern w:val="0"/>
+          <w:sz w:val="26"/>
+          <w:szCs w:val="26"/>
+          <w:lang w:val="en-US" w:eastAsia="en-US" w:bidi="ar-SA"/>
+        </w:rPr>
+        <w:t>(Inversion of Control)</w:t>
+      </w:r>
+    </w:p>
+    <w:p>
+      <w:pPr>
+        <w:pStyle w:val="Normal"/>
+        <w:rPr>
+          <w:sz w:val="26"/>
+          <w:szCs w:val="26"/>
+        </w:rPr>
+      </w:pPr>
+      <w:r>
+        <w:rPr>
+          <w:rFonts w:eastAsia="Times New Roman" w:cs="Calibri"/>
+          <w:b/>
+          <w:bCs w:val="false"/>
+          <w:color w:val="auto"/>
+          <w:kern w:val="0"/>
+          <w:sz w:val="26"/>
+          <w:szCs w:val="26"/>
+          <w:lang w:val="en-US" w:eastAsia="en-US" w:bidi="ar-SA"/>
+        </w:rPr>
+        <w:tab/>
+      </w:r>
+      <w:r>
+        <w:rPr>
+          <w:rFonts w:eastAsia="Times New Roman" w:cs="Calibri"/>
+          <w:b w:val="false"/>
+          <w:bCs w:val="false"/>
+          <w:color w:val="auto"/>
+          <w:kern w:val="0"/>
+          <w:sz w:val="26"/>
+          <w:szCs w:val="26"/>
+          <w:lang w:val="en-US" w:eastAsia="en-US" w:bidi="ar-SA"/>
+        </w:rPr>
+        <w:t>IOC là một nguyên lý thiết kế phần mềm, trong đó quyền kiểm soát việc tạo và quản lý các phụ thuộc (dependencies) được chuyển từ lập trình viên sang framework. Thay vì lập trình viên phải tự tạo instance bằng từ khóa “new” và cấu hình phụ thuộc trong mỗi class, framework sẽ tự động đảm nhận việc này. Developer chỉ cần khai báo rõ ràng các phụ thuộc trong constructor, phần còn lại như khởi tạo, tiêm vào class và quản lý vòng đời sẽ do framework xử lý.</w:t>
+      </w:r>
+    </w:p>
+    <w:p>
+      <w:pPr>
+        <w:pStyle w:val="Heading4"/>
+        <w:rPr>
+          <w:sz w:val="26"/>
+          <w:szCs w:val="26"/>
+        </w:rPr>
+      </w:pPr>
+      <w:r>
+        <w:rPr>
+          <w:sz w:val="26"/>
+          <w:szCs w:val="26"/>
+        </w:rPr>
+        <w:t>3.3.</w:t>
+      </w:r>
+      <w:r>
+        <w:rPr>
+          <w:rFonts w:eastAsia="Times New Roman" w:cs="Calibri"/>
+          <w:b/>
+          <w:color w:val="auto"/>
+          <w:kern w:val="0"/>
+          <w:sz w:val="26"/>
+          <w:szCs w:val="26"/>
+          <w:lang w:val="en-US" w:eastAsia="en-US" w:bidi="ar-SA"/>
+        </w:rPr>
+        <w:t xml:space="preserve">1. Dependency Injection </w:t>
+      </w:r>
+      <w:r>
+        <w:rPr>
+          <w:rFonts w:eastAsia="Times New Roman" w:cs="Calibri"/>
+          <w:b/>
+          <w:color w:val="auto"/>
+          <w:kern w:val="0"/>
+          <w:sz w:val="26"/>
+          <w:szCs w:val="26"/>
+          <w:lang w:val="en-US" w:eastAsia="en-US" w:bidi="ar-SA"/>
+        </w:rPr>
+        <w:t>(DI)</w:t>
+      </w:r>
+    </w:p>
+    <w:p>
+      <w:pPr>
+        <w:pStyle w:val="Heading4"/>
+        <w:rPr>
+          <w:sz w:val="26"/>
+          <w:szCs w:val="26"/>
+        </w:rPr>
+      </w:pPr>
+      <w:r>
+        <w:rPr>
+          <w:rFonts w:eastAsia="Times New Roman" w:cs="Calibri"/>
+          <w:b/>
+          <w:color w:val="auto"/>
+          <w:kern w:val="0"/>
+          <w:sz w:val="26"/>
+          <w:szCs w:val="26"/>
+          <w:lang w:val="en-US" w:eastAsia="en-US" w:bidi="ar-SA"/>
+        </w:rPr>
+        <w:tab/>
+      </w:r>
+      <w:r>
+        <w:rPr>
+          <w:rFonts w:eastAsia="Times New Roman" w:cs="Calibri"/>
+          <w:b w:val="false"/>
+          <w:bCs w:val="false"/>
+          <w:color w:val="auto"/>
+          <w:kern w:val="0"/>
+          <w:sz w:val="26"/>
+          <w:szCs w:val="26"/>
+          <w:lang w:val="en-US" w:eastAsia="en-US" w:bidi="ar-SA"/>
+        </w:rPr>
+        <w:t>Dependency Injection là cơ chế giúp hiện thực hóa nguyên lý IOC. NestJS sử dụng một hệ thống gọi là Dependency Injection Container (DI Container) để tự động:</w:t>
+      </w:r>
+    </w:p>
+    <w:p>
+      <w:pPr>
+        <w:pStyle w:val="Normal"/>
+        <w:numPr>
+          <w:ilvl w:val="0"/>
+          <w:numId w:val="45"/>
+        </w:numPr>
+        <w:rPr>
+          <w:sz w:val="26"/>
+          <w:szCs w:val="26"/>
+        </w:rPr>
+      </w:pPr>
+      <w:r>
+        <w:rPr>
+          <w:rFonts w:eastAsia="Times New Roman" w:cs="Calibri"/>
+          <w:b w:val="false"/>
+          <w:bCs w:val="false"/>
+          <w:color w:val="auto"/>
+          <w:kern w:val="0"/>
+          <w:sz w:val="26"/>
+          <w:szCs w:val="26"/>
+          <w:lang w:val="en-US" w:eastAsia="en-US" w:bidi="ar-SA"/>
+        </w:rPr>
+        <w:t>Quản lý vòng đời của các phụ thuộc</w:t>
+      </w:r>
+    </w:p>
+    <w:p>
+      <w:pPr>
+        <w:pStyle w:val="Normal"/>
+        <w:numPr>
+          <w:ilvl w:val="0"/>
+          <w:numId w:val="45"/>
+        </w:numPr>
+        <w:rPr>
+          <w:sz w:val="26"/>
+          <w:szCs w:val="26"/>
+        </w:rPr>
+      </w:pPr>
+      <w:r>
+        <w:rPr>
+          <w:rFonts w:eastAsia="Times New Roman" w:cs="Calibri"/>
+          <w:b w:val="false"/>
+          <w:bCs w:val="false"/>
+          <w:color w:val="auto"/>
+          <w:kern w:val="0"/>
+          <w:sz w:val="26"/>
+          <w:szCs w:val="26"/>
+          <w:lang w:val="en-US" w:eastAsia="en-US" w:bidi="ar-SA"/>
+        </w:rPr>
+        <w:t>Tạo instance đúng lúc cần</w:t>
+      </w:r>
+    </w:p>
+    <w:p>
+      <w:pPr>
+        <w:pStyle w:val="Normal"/>
+        <w:numPr>
+          <w:ilvl w:val="0"/>
+          <w:numId w:val="45"/>
+        </w:numPr>
+        <w:rPr>
+          <w:sz w:val="26"/>
+          <w:szCs w:val="26"/>
+        </w:rPr>
+      </w:pPr>
+      <w:r>
+        <w:rPr>
+          <w:rFonts w:eastAsia="Times New Roman" w:cs="Calibri"/>
+          <w:b w:val="false"/>
+          <w:bCs w:val="false"/>
+          <w:color w:val="auto"/>
+          <w:kern w:val="0"/>
+          <w:sz w:val="26"/>
+          <w:szCs w:val="26"/>
+          <w:lang w:val="en-US" w:eastAsia="en-US" w:bidi="ar-SA"/>
+        </w:rPr>
+        <w:t>Tiêm (inject) các phụ thuộc vào constructor của class sử dụng</w:t>
+      </w:r>
+    </w:p>
+    <w:p>
+      <w:pPr>
+        <w:pStyle w:val="Normal"/>
+        <w:rPr>
+          <w:sz w:val="26"/>
+          <w:szCs w:val="26"/>
+        </w:rPr>
+      </w:pPr>
+      <w:r>
+        <w:rPr>
+          <w:rFonts w:eastAsia="Times New Roman" w:cs="Calibri"/>
+          <w:b w:val="false"/>
+          <w:bCs w:val="false"/>
+          <w:color w:val="auto"/>
+          <w:kern w:val="0"/>
+          <w:sz w:val="26"/>
+          <w:szCs w:val="26"/>
+          <w:lang w:val="en-US" w:eastAsia="en-US" w:bidi="ar-SA"/>
+        </w:rPr>
+        <w:t>Nhờ cơ chế này, các class không cần biết cách khởi tạo hay cấu hình các đối tượng phụ thuộc, chỉ cần khai báo trong constructor là có thể sử dụng được.</w:t>
+      </w:r>
+    </w:p>
+    <w:p>
+      <w:pPr>
+        <w:pStyle w:val="Normal"/>
+        <w:rPr>
+          <w:sz w:val="26"/>
+          <w:szCs w:val="26"/>
+        </w:rPr>
+      </w:pPr>
+      <w:r>
+        <w:rPr>
+          <w:sz w:val="26"/>
+          <w:szCs w:val="26"/>
+        </w:rPr>
+      </w:r>
+    </w:p>
+    <w:p>
+      <w:pPr>
+        <w:pStyle w:val="Normal"/>
+        <w:spacing w:before="0" w:after="160"/>
+        <w:rPr>
+          <w:sz w:val="26"/>
+          <w:szCs w:val="26"/>
+        </w:rPr>
+      </w:pPr>
+      <w:r>
+        <w:rPr>
+          <w:rFonts w:eastAsia="Times New Roman" w:cs="Calibri"/>
+          <w:b w:val="false"/>
+          <w:bCs w:val="false"/>
+          <w:color w:val="auto"/>
+          <w:kern w:val="0"/>
+          <w:sz w:val="26"/>
+          <w:szCs w:val="26"/>
+          <w:lang w:val="en-US" w:eastAsia="en-US" w:bidi="ar-SA"/>
+        </w:rPr>
+        <w:t>Mặc định, DI Container của NestJS hoạt động theo cơ chế singleton: mỗi provider chỉ được tạo một lần duy nhất trong toàn bộ ứng dụng, và cùng một instance sẽ được tái sử dụng tại mọi nơi cần thiết. Cơ chế này giúp tối ưu hiệu năng, giảm việc tạo thừa các instance không cần thiết, đặc biệt quan trọng khi ứng dụng có số lượng class lớn.</w:t>
+      </w:r>
+    </w:p>
     <w:sectPr>
       <w:type w:val="continuous"/>
       <w:pgSz w:w="12240" w:h="15840"/>
@@ -24480,7 +23762,7 @@
       <w:rPr>
         <w:color w:val="000000"/>
       </w:rPr>
-      <w:t>55</w:t>
+      <w:t>54</w:t>
     </w:r>
     <w:r>
       <w:rPr>
@@ -31368,6 +30650,161 @@
     </w:lvl>
   </w:abstractNum>
   <w:abstractNum w:abstractNumId="45">
+    <w:lvl w:ilvl="0">
+      <w:start w:val="1"/>
+      <w:numFmt w:val="bullet"/>
+      <w:lvlText w:val=""/>
+      <w:lvlJc w:val="left"/>
+      <w:pPr>
+        <w:tabs>
+          <w:tab w:val="num" w:pos="720"/>
+        </w:tabs>
+        <w:ind w:left="720" w:hanging="360"/>
+      </w:pPr>
+      <w:rPr>
+        <w:rFonts w:ascii="Symbol" w:hAnsi="Symbol" w:cs="Symbol" w:hint="default"/>
+        <w:b/>
+        <w:bCs/>
+      </w:rPr>
+    </w:lvl>
+    <w:lvl w:ilvl="1">
+      <w:start w:val="1"/>
+      <w:numFmt w:val="bullet"/>
+      <w:lvlText w:val="◦"/>
+      <w:lvlJc w:val="left"/>
+      <w:pPr>
+        <w:tabs>
+          <w:tab w:val="num" w:pos="1080"/>
+        </w:tabs>
+        <w:ind w:left="1080" w:hanging="360"/>
+      </w:pPr>
+      <w:rPr>
+        <w:rFonts w:ascii="OpenSymbol" w:hAnsi="OpenSymbol" w:cs="OpenSymbol" w:hint="default"/>
+        <w:b/>
+        <w:bCs/>
+      </w:rPr>
+    </w:lvl>
+    <w:lvl w:ilvl="2">
+      <w:start w:val="1"/>
+      <w:numFmt w:val="bullet"/>
+      <w:lvlText w:val="▪"/>
+      <w:lvlJc w:val="left"/>
+      <w:pPr>
+        <w:tabs>
+          <w:tab w:val="num" w:pos="1440"/>
+        </w:tabs>
+        <w:ind w:left="1440" w:hanging="360"/>
+      </w:pPr>
+      <w:rPr>
+        <w:rFonts w:ascii="OpenSymbol" w:hAnsi="OpenSymbol" w:cs="OpenSymbol" w:hint="default"/>
+        <w:b/>
+        <w:bCs/>
+      </w:rPr>
+    </w:lvl>
+    <w:lvl w:ilvl="3">
+      <w:start w:val="1"/>
+      <w:numFmt w:val="bullet"/>
+      <w:lvlText w:val=""/>
+      <w:lvlJc w:val="left"/>
+      <w:pPr>
+        <w:tabs>
+          <w:tab w:val="num" w:pos="1800"/>
+        </w:tabs>
+        <w:ind w:left="1800" w:hanging="360"/>
+      </w:pPr>
+      <w:rPr>
+        <w:rFonts w:ascii="Symbol" w:hAnsi="Symbol" w:cs="Symbol" w:hint="default"/>
+        <w:b/>
+        <w:bCs/>
+      </w:rPr>
+    </w:lvl>
+    <w:lvl w:ilvl="4">
+      <w:start w:val="1"/>
+      <w:numFmt w:val="bullet"/>
+      <w:lvlText w:val="◦"/>
+      <w:lvlJc w:val="left"/>
+      <w:pPr>
+        <w:tabs>
+          <w:tab w:val="num" w:pos="2160"/>
+        </w:tabs>
+        <w:ind w:left="2160" w:hanging="360"/>
+      </w:pPr>
+      <w:rPr>
+        <w:rFonts w:ascii="OpenSymbol" w:hAnsi="OpenSymbol" w:cs="OpenSymbol" w:hint="default"/>
+        <w:b/>
+        <w:bCs/>
+      </w:rPr>
+    </w:lvl>
+    <w:lvl w:ilvl="5">
+      <w:start w:val="1"/>
+      <w:numFmt w:val="bullet"/>
+      <w:lvlText w:val="▪"/>
+      <w:lvlJc w:val="left"/>
+      <w:pPr>
+        <w:tabs>
+          <w:tab w:val="num" w:pos="2520"/>
+        </w:tabs>
+        <w:ind w:left="2520" w:hanging="360"/>
+      </w:pPr>
+      <w:rPr>
+        <w:rFonts w:ascii="OpenSymbol" w:hAnsi="OpenSymbol" w:cs="OpenSymbol" w:hint="default"/>
+        <w:b/>
+        <w:bCs/>
+      </w:rPr>
+    </w:lvl>
+    <w:lvl w:ilvl="6">
+      <w:start w:val="1"/>
+      <w:numFmt w:val="bullet"/>
+      <w:lvlText w:val=""/>
+      <w:lvlJc w:val="left"/>
+      <w:pPr>
+        <w:tabs>
+          <w:tab w:val="num" w:pos="2880"/>
+        </w:tabs>
+        <w:ind w:left="2880" w:hanging="360"/>
+      </w:pPr>
+      <w:rPr>
+        <w:rFonts w:ascii="Symbol" w:hAnsi="Symbol" w:cs="Symbol" w:hint="default"/>
+        <w:b/>
+        <w:bCs/>
+      </w:rPr>
+    </w:lvl>
+    <w:lvl w:ilvl="7">
+      <w:start w:val="1"/>
+      <w:numFmt w:val="bullet"/>
+      <w:lvlText w:val="◦"/>
+      <w:lvlJc w:val="left"/>
+      <w:pPr>
+        <w:tabs>
+          <w:tab w:val="num" w:pos="3240"/>
+        </w:tabs>
+        <w:ind w:left="3240" w:hanging="360"/>
+      </w:pPr>
+      <w:rPr>
+        <w:rFonts w:ascii="OpenSymbol" w:hAnsi="OpenSymbol" w:cs="OpenSymbol" w:hint="default"/>
+        <w:b/>
+        <w:bCs/>
+      </w:rPr>
+    </w:lvl>
+    <w:lvl w:ilvl="8">
+      <w:start w:val="1"/>
+      <w:numFmt w:val="bullet"/>
+      <w:lvlText w:val="▪"/>
+      <w:lvlJc w:val="left"/>
+      <w:pPr>
+        <w:tabs>
+          <w:tab w:val="num" w:pos="3600"/>
+        </w:tabs>
+        <w:ind w:left="3600" w:hanging="360"/>
+      </w:pPr>
+      <w:rPr>
+        <w:rFonts w:ascii="OpenSymbol" w:hAnsi="OpenSymbol" w:cs="OpenSymbol" w:hint="default"/>
+        <w:b/>
+        <w:bCs/>
+      </w:rPr>
+    </w:lvl>
+  </w:abstractNum>
+  <w:abstractNum w:abstractNumId="46">
     <w:lvl w:ilvl="0">
       <w:start w:val="1"/>
       <w:numFmt w:val="none"/>
@@ -31620,6 +31057,9 @@
   </w:num>
   <w:num w:numId="45">
     <w:abstractNumId w:val="45"/>
+  </w:num>
+  <w:num w:numId="46">
+    <w:abstractNumId w:val="46"/>
   </w:num>
 </w:numbering>
 </file>

</xml_diff>

<commit_message>
refactor: cập nhật và cải tiến các thành phần liên quan đến xác thực và quản lý người dùng
- Xóa TokenBlacklist và TokenBlacklistProvider để đơn giản hóa logic xác thực.
- Cập nhật AuthModule và AuthService để loại bỏ sự phụ thuộc vào blacklist, cải thiện khả năng bảo trì.
- Cải tiến AuthController bằng cách loại bỏ phương thức logout không cần thiết.
- Tối ưu hóa logic trong các phương thức xác thực và quản lý người dùng, bao gồm việc xử lý đăng nhập và đăng ký hiệu quả hơn.
- Cập nhật các thành phần giao diện để nâng cao trải nghiệm người dùng.
</commit_message>
<xml_diff>
--- a/Ngo-Gia-Hao_B2110964_BaoCao.docx
+++ b/Ngo-Gia-Hao_B2110964_BaoCao.docx
@@ -3196,11 +3196,11 @@
         </w:rPr>
       </w:r>
       <w:bookmarkStart w:id="11" w:name="__RefHeading___Toc295_853921268"/>
-      <w:bookmarkStart w:id="12" w:name="_Toc184153024"/>
-      <w:bookmarkStart w:id="13" w:name="_2et92p0"/>
+      <w:bookmarkStart w:id="12" w:name="_2et92p0"/>
+      <w:bookmarkStart w:id="13" w:name="_Toc184153024"/>
       <w:bookmarkStart w:id="14" w:name="__RefHeading___Toc295_853921268"/>
-      <w:bookmarkStart w:id="15" w:name="_Toc184153024"/>
-      <w:bookmarkStart w:id="16" w:name="_2et92p0"/>
+      <w:bookmarkStart w:id="15" w:name="_2et92p0"/>
+      <w:bookmarkStart w:id="16" w:name="_Toc184153024"/>
       <w:bookmarkEnd w:id="14"/>
       <w:bookmarkEnd w:id="15"/>
       <w:bookmarkEnd w:id="16"/>
@@ -3218,8 +3218,8 @@
           <w:szCs w:val="26"/>
         </w:rPr>
       </w:pPr>
-      <w:bookmarkStart w:id="17" w:name="_3dy6vkm"/>
-      <w:bookmarkStart w:id="18" w:name="_tyjcwt"/>
+      <w:bookmarkStart w:id="17" w:name="_tyjcwt"/>
+      <w:bookmarkStart w:id="18" w:name="_3dy6vkm"/>
       <w:bookmarkEnd w:id="17"/>
       <w:bookmarkEnd w:id="18"/>
       <w:r>
@@ -7423,7 +7423,33 @@
           <w:szCs w:val="26"/>
           <w:lang w:val="en-US" w:eastAsia="en-US" w:bidi="ar-SA"/>
         </w:rPr>
-        <w:t>Chương này sẽ đi vào phát triển Backend, giải thích cách triển khai từng module, luồng xác thực, thiết kế API, tích hợp database và logic nghiệp vụ.</w:t>
+        <w:t xml:space="preserve">Chương này sẽ đi vào phát triển Backend, giải thích cách triển khai từng module, luồng, </w:t>
+      </w:r>
+      <w:r>
+        <w:rPr>
+          <w:rFonts w:eastAsia="Times New Roman" w:cs="" w:cstheme="minorBidi"/>
+          <w:b w:val="false"/>
+          <w:bCs w:val="false"/>
+          <w:color w:val="auto"/>
+          <w:kern w:val="0"/>
+          <w:sz w:val="26"/>
+          <w:szCs w:val="26"/>
+          <w:lang w:val="en-US" w:eastAsia="en-US" w:bidi="ar-SA"/>
+        </w:rPr>
+        <w:t>đăng nhập, đăng xuất,</w:t>
+      </w:r>
+      <w:r>
+        <w:rPr>
+          <w:rFonts w:eastAsia="Times New Roman" w:cs="" w:cstheme="minorBidi"/>
+          <w:b w:val="false"/>
+          <w:bCs w:val="false"/>
+          <w:color w:val="auto"/>
+          <w:kern w:val="0"/>
+          <w:sz w:val="26"/>
+          <w:szCs w:val="26"/>
+          <w:lang w:val="en-US" w:eastAsia="en-US" w:bidi="ar-SA"/>
+        </w:rPr>
+        <w:t xml:space="preserve"> xác thực, thiết kế API, tích hợp database và logic nghiệp vụ.</w:t>
       </w:r>
     </w:p>
     <w:p>
@@ -7555,33 +7581,7 @@
           <w:szCs w:val="26"/>
           <w:lang w:val="en-US" w:eastAsia="en-US" w:bidi="ar-SA"/>
         </w:rPr>
-        <w:t xml:space="preserve">Chương này sẽ trình bày về </w:t>
-      </w:r>
-      <w:r>
-        <w:rPr>
-          <w:rFonts w:eastAsia="Times New Roman" w:cs="" w:cstheme="minorBidi"/>
-          <w:b w:val="false"/>
-          <w:bCs w:val="false"/>
-          <w:color w:val="auto"/>
-          <w:kern w:val="0"/>
-          <w:sz w:val="26"/>
-          <w:szCs w:val="26"/>
-          <w:lang w:val="en-US" w:eastAsia="en-US" w:bidi="ar-SA"/>
-        </w:rPr>
-        <w:t>t</w:t>
-      </w:r>
-      <w:r>
-        <w:rPr>
-          <w:rFonts w:eastAsia="Times New Roman" w:cs="" w:cstheme="minorBidi"/>
-          <w:b w:val="false"/>
-          <w:bCs w:val="false"/>
-          <w:color w:val="auto"/>
-          <w:kern w:val="0"/>
-          <w:sz w:val="26"/>
-          <w:szCs w:val="26"/>
-          <w:lang w:val="en-US" w:eastAsia="en-US" w:bidi="ar-SA"/>
-        </w:rPr>
-        <w:t>ích hợp các dịch vụ bên thứ 3.</w:t>
+        <w:t>Chương này sẽ trình bày về tích hợp các dịch vụ bên thứ 3.</w:t>
       </w:r>
     </w:p>
     <w:p>
@@ -10285,28 +10285,14 @@
     </w:p>
     <w:p>
       <w:pPr>
-        <w:pStyle w:val="Normal"/>
-        <w:numPr>
-          <w:ilvl w:val="0"/>
-          <w:numId w:val="0"/>
-        </w:numPr>
-        <w:ind w:left="0" w:hanging="0"/>
-        <w:rPr>
-          <w:sz w:val="26"/>
-          <w:szCs w:val="26"/>
-        </w:rPr>
-      </w:pPr>
-      <w:r>
-        <w:rPr>
-          <w:rFonts w:eastAsia="Times New Roman" w:cs="Calibri"/>
-          <w:b/>
-          <w:bCs/>
-          <w:color w:val="auto"/>
-          <w:kern w:val="0"/>
-          <w:sz w:val="26"/>
-          <w:szCs w:val="26"/>
-          <w:lang w:val="en-US" w:eastAsia="en-US" w:bidi="ar-SA"/>
-        </w:rPr>
+        <w:pStyle w:val="Heading3"/>
+        <w:rPr>
+          <w:sz w:val="26"/>
+          <w:szCs w:val="26"/>
+        </w:rPr>
+      </w:pPr>
+      <w:r>
+        <w:rPr/>
         <w:tab/>
         <w:br/>
         <w:br/>
@@ -10335,7 +10321,6 @@
         <w:br/>
         <w:br/>
         <w:br/>
-        <w:tab/>
         <w:t>2.3. Kiến trúc Frontend (React):</w:t>
       </w:r>
     </w:p>
@@ -11015,7 +11000,7 @@
     </w:p>
     <w:p>
       <w:pPr>
-        <w:pStyle w:val="Normal"/>
+        <w:pStyle w:val="Heading3"/>
         <w:rPr>
           <w:rFonts w:ascii="Times New Roman" w:hAnsi="Times New Roman" w:eastAsia="Times New Roman" w:cs="Calibri"/>
           <w:b w:val="false"/>
@@ -11031,14 +11016,187 @@
       <w:r>
         <w:rPr>
           <w:rFonts w:eastAsia="Times New Roman" w:cs="Calibri"/>
-          <w:b w:val="false"/>
-          <w:bCs w:val="false"/>
-          <w:color w:val="auto"/>
-          <w:kern w:val="0"/>
-          <w:sz w:val="26"/>
-          <w:szCs w:val="26"/>
-          <w:lang w:val="en-US" w:eastAsia="en-US" w:bidi="ar-SA"/>
-        </w:rPr>
+          <w:b/>
+          <w:color w:val="auto"/>
+          <w:kern w:val="0"/>
+          <w:sz w:val="26"/>
+          <w:szCs w:val="28"/>
+          <w:lang w:val="en-US" w:eastAsia="en-US" w:bidi="ar-SA"/>
+        </w:rPr>
+        <w:t>2.4. Thiết kế sơ đồ luồng:</w:t>
+      </w:r>
+    </w:p>
+    <w:p>
+      <w:pPr>
+        <w:pStyle w:val="Hinh"/>
+        <w:rPr>
+          <w:rFonts w:ascii="Times New Roman" w:hAnsi="Times New Roman" w:eastAsia="Times New Roman" w:cs="Calibri"/>
+          <w:b w:val="false"/>
+          <w:b w:val="false"/>
+          <w:bCs w:val="false"/>
+          <w:color w:val="auto"/>
+          <w:kern w:val="0"/>
+          <w:sz w:val="26"/>
+          <w:szCs w:val="26"/>
+          <w:lang w:val="en-US" w:eastAsia="en-US" w:bidi="ar-SA"/>
+        </w:rPr>
+      </w:pPr>
+      <w:r>
+        <w:drawing>
+          <wp:anchor behindDoc="0" distT="0" distB="0" distL="0" distR="0" simplePos="0" locked="0" layoutInCell="0" allowOverlap="1" relativeHeight="29">
+            <wp:simplePos x="0" y="0"/>
+            <wp:positionH relativeFrom="column">
+              <wp:posOffset>5715</wp:posOffset>
+            </wp:positionH>
+            <wp:positionV relativeFrom="paragraph">
+              <wp:posOffset>635</wp:posOffset>
+            </wp:positionV>
+            <wp:extent cx="5971540" cy="4319270"/>
+            <wp:effectExtent l="0" t="0" r="0" b="0"/>
+            <wp:wrapSquare wrapText="largest"/>
+            <wp:docPr id="9" name="Image24" descr=""/>
+            <wp:cNvGraphicFramePr>
+              <a:graphicFrameLocks xmlns:a="http://schemas.openxmlformats.org/drawingml/2006/main" noChangeAspect="1"/>
+            </wp:cNvGraphicFramePr>
+            <a:graphic xmlns:a="http://schemas.openxmlformats.org/drawingml/2006/main">
+              <a:graphicData uri="http://schemas.openxmlformats.org/drawingml/2006/picture">
+                <pic:pic xmlns:pic="http://schemas.openxmlformats.org/drawingml/2006/picture">
+                  <pic:nvPicPr>
+                    <pic:cNvPr id="9" name="Image24" descr=""/>
+                    <pic:cNvPicPr>
+                      <a:picLocks noChangeAspect="1" noChangeArrowheads="1"/>
+                    </pic:cNvPicPr>
+                  </pic:nvPicPr>
+                  <pic:blipFill>
+                    <a:blip r:embed="rId10"/>
+                    <a:stretch>
+                      <a:fillRect/>
+                    </a:stretch>
+                  </pic:blipFill>
+                  <pic:spPr bwMode="auto">
+                    <a:xfrm>
+                      <a:off x="0" y="0"/>
+                      <a:ext cx="5971540" cy="4319270"/>
+                    </a:xfrm>
+                    <a:prstGeom prst="rect">
+                      <a:avLst/>
+                    </a:prstGeom>
+                  </pic:spPr>
+                </pic:pic>
+              </a:graphicData>
+            </a:graphic>
+          </wp:anchor>
+        </w:drawing>
+      </w:r>
+      <w:r>
+        <w:rPr>
+          <w:rFonts w:eastAsia="Times New Roman" w:cs="Times New Roman"/>
+          <w:b/>
+          <w:i/>
+          <w:iCs/>
+          <w:color w:val="auto"/>
+          <w:kern w:val="0"/>
+          <w:sz w:val="26"/>
+          <w:szCs w:val="26"/>
+          <w:lang w:val="en-US" w:eastAsia="en-US" w:bidi="ar-SA"/>
+        </w:rPr>
+        <w:t>Hình 5  - Luồng đăng ký</w:t>
+      </w:r>
+    </w:p>
+    <w:p>
+      <w:pPr>
+        <w:pStyle w:val="Hinh"/>
+        <w:rPr>
+          <w:rFonts w:ascii="Times New Roman" w:hAnsi="Times New Roman" w:eastAsia="Times New Roman" w:cs="Calibri"/>
+          <w:b w:val="false"/>
+          <w:b w:val="false"/>
+          <w:bCs w:val="false"/>
+          <w:color w:val="auto"/>
+          <w:kern w:val="0"/>
+          <w:sz w:val="26"/>
+          <w:szCs w:val="26"/>
+          <w:lang w:val="en-US" w:eastAsia="en-US" w:bidi="ar-SA"/>
+        </w:rPr>
+      </w:pPr>
+      <w:r>
+        <w:drawing>
+          <wp:anchor behindDoc="0" distT="0" distB="0" distL="0" distR="0" simplePos="0" locked="0" layoutInCell="0" allowOverlap="1" relativeHeight="30">
+            <wp:simplePos x="0" y="0"/>
+            <wp:positionH relativeFrom="column">
+              <wp:align>center</wp:align>
+            </wp:positionH>
+            <wp:positionV relativeFrom="paragraph">
+              <wp:posOffset>635</wp:posOffset>
+            </wp:positionV>
+            <wp:extent cx="5971540" cy="4857115"/>
+            <wp:effectExtent l="0" t="0" r="0" b="0"/>
+            <wp:wrapSquare wrapText="largest"/>
+            <wp:docPr id="10" name="Image25" descr=""/>
+            <wp:cNvGraphicFramePr>
+              <a:graphicFrameLocks xmlns:a="http://schemas.openxmlformats.org/drawingml/2006/main" noChangeAspect="1"/>
+            </wp:cNvGraphicFramePr>
+            <a:graphic xmlns:a="http://schemas.openxmlformats.org/drawingml/2006/main">
+              <a:graphicData uri="http://schemas.openxmlformats.org/drawingml/2006/picture">
+                <pic:pic xmlns:pic="http://schemas.openxmlformats.org/drawingml/2006/picture">
+                  <pic:nvPicPr>
+                    <pic:cNvPr id="10" name="Image25" descr=""/>
+                    <pic:cNvPicPr>
+                      <a:picLocks noChangeAspect="1" noChangeArrowheads="1"/>
+                    </pic:cNvPicPr>
+                  </pic:nvPicPr>
+                  <pic:blipFill>
+                    <a:blip r:embed="rId11"/>
+                    <a:stretch>
+                      <a:fillRect/>
+                    </a:stretch>
+                  </pic:blipFill>
+                  <pic:spPr bwMode="auto">
+                    <a:xfrm>
+                      <a:off x="0" y="0"/>
+                      <a:ext cx="5971540" cy="4857115"/>
+                    </a:xfrm>
+                    <a:prstGeom prst="rect">
+                      <a:avLst/>
+                    </a:prstGeom>
+                  </pic:spPr>
+                </pic:pic>
+              </a:graphicData>
+            </a:graphic>
+          </wp:anchor>
+        </w:drawing>
+      </w:r>
+      <w:r>
+        <w:rPr>
+          <w:rFonts w:eastAsia="Times New Roman" w:cs="Times New Roman"/>
+          <w:b/>
+          <w:i/>
+          <w:iCs/>
+          <w:color w:val="auto"/>
+          <w:kern w:val="0"/>
+          <w:sz w:val="26"/>
+          <w:szCs w:val="26"/>
+          <w:lang w:val="en-US" w:eastAsia="en-US" w:bidi="ar-SA"/>
+        </w:rPr>
+        <w:t>Hình 6 - Luồng đăng nhập</w:t>
+      </w:r>
+    </w:p>
+    <w:p>
+      <w:pPr>
+        <w:pStyle w:val="Hinh"/>
+        <w:rPr>
+          <w:rFonts w:ascii="Times New Roman" w:hAnsi="Times New Roman" w:eastAsia="Times New Roman" w:cs="Calibri"/>
+          <w:b w:val="false"/>
+          <w:b w:val="false"/>
+          <w:bCs w:val="false"/>
+          <w:color w:val="auto"/>
+          <w:kern w:val="0"/>
+          <w:sz w:val="26"/>
+          <w:szCs w:val="26"/>
+          <w:lang w:val="en-US" w:eastAsia="en-US" w:bidi="ar-SA"/>
+        </w:rPr>
+      </w:pPr>
+      <w:r>
+        <w:rPr/>
       </w:r>
     </w:p>
     <w:p>
@@ -11489,42 +11647,6 @@
           <w:lang w:val="en-US" w:eastAsia="en-US" w:bidi="ar-SA"/>
         </w:rPr>
         <w:t>Lưu trữ các bài đánh giá của người dùng cho các sản phẩm họ đã mua.</w:t>
-      </w:r>
-    </w:p>
-    <w:p>
-      <w:pPr>
-        <w:pStyle w:val="Normal"/>
-        <w:numPr>
-          <w:ilvl w:val="4"/>
-          <w:numId w:val="1"/>
-        </w:numPr>
-        <w:spacing w:before="0" w:after="160"/>
-        <w:rPr>
-          <w:sz w:val="26"/>
-          <w:szCs w:val="26"/>
-        </w:rPr>
-      </w:pPr>
-      <w:r>
-        <w:rPr>
-          <w:b/>
-          <w:bCs/>
-          <w:sz w:val="26"/>
-          <w:szCs w:val="26"/>
-        </w:rPr>
-        <w:t xml:space="preserve">TokenBlacklist: </w:t>
-      </w:r>
-      <w:r>
-        <w:rPr>
-          <w:rFonts w:eastAsia="Times New Roman" w:cs="Calibri"/>
-          <w:b w:val="false"/>
-          <w:bCs w:val="false"/>
-          <w:color w:val="auto"/>
-          <w:kern w:val="0"/>
-          <w:sz w:val="26"/>
-          <w:szCs w:val="26"/>
-          <w:lang w:val="en-US" w:eastAsia="en-US" w:bidi="ar-SA"/>
-        </w:rPr>
-        <w:t>Lưu trữ các access token và refresh token đã bị vô hiệu hóa sau khi người dùng đăng xuất. Bất kì request nào dùng các token này (dù chưa hết hạn) sẽ bị từ chối.</w:t>
       </w:r>
     </w:p>
     <w:p>
@@ -11970,7 +12092,7 @@
             <wp:extent cx="5971540" cy="5594350"/>
             <wp:effectExtent l="0" t="0" r="0" b="0"/>
             <wp:wrapSquare wrapText="largest"/>
-            <wp:docPr id="9" name="Image5" descr=""/>
+            <wp:docPr id="11" name="Image5" descr=""/>
             <wp:cNvGraphicFramePr>
               <a:graphicFrameLocks xmlns:a="http://schemas.openxmlformats.org/drawingml/2006/main" noChangeAspect="1"/>
             </wp:cNvGraphicFramePr>
@@ -11978,13 +12100,13 @@
               <a:graphicData uri="http://schemas.openxmlformats.org/drawingml/2006/picture">
                 <pic:pic xmlns:pic="http://schemas.openxmlformats.org/drawingml/2006/picture">
                   <pic:nvPicPr>
-                    <pic:cNvPr id="9" name="Image5" descr=""/>
+                    <pic:cNvPr id="11" name="Image5" descr=""/>
                     <pic:cNvPicPr>
                       <a:picLocks noChangeAspect="1" noChangeArrowheads="1"/>
                     </pic:cNvPicPr>
                   </pic:nvPicPr>
                   <pic:blipFill>
-                    <a:blip r:embed="rId10"/>
+                    <a:blip r:embed="rId12"/>
                     <a:stretch>
                       <a:fillRect/>
                     </a:stretch>
@@ -14756,266 +14878,6 @@
     <w:p>
       <w:pPr>
         <w:pStyle w:val="Normal"/>
-        <w:numPr>
-          <w:ilvl w:val="0"/>
-          <w:numId w:val="10"/>
-        </w:numPr>
-        <w:rPr>
-          <w:sz w:val="26"/>
-          <w:szCs w:val="26"/>
-        </w:rPr>
-      </w:pPr>
-      <w:r>
-        <w:rPr>
-          <w:rFonts w:eastAsia="Times New Roman" w:cs="Calibri"/>
-          <w:b/>
-          <w:bCs/>
-          <w:color w:val="000000"/>
-          <w:kern w:val="0"/>
-          <w:sz w:val="26"/>
-          <w:szCs w:val="26"/>
-          <w:lang w:val="en-US" w:eastAsia="en-US" w:bidi="ar-SA"/>
-        </w:rPr>
-        <w:t>Thực thể TokenBlacklist:</w:t>
-      </w:r>
-    </w:p>
-    <w:p>
-      <w:pPr>
-        <w:pStyle w:val="Normal"/>
-        <w:numPr>
-          <w:ilvl w:val="1"/>
-          <w:numId w:val="10"/>
-        </w:numPr>
-        <w:rPr>
-          <w:sz w:val="26"/>
-          <w:szCs w:val="26"/>
-        </w:rPr>
-      </w:pPr>
-      <w:r>
-        <w:rPr>
-          <w:rFonts w:eastAsia="Times New Roman" w:cs="Calibri"/>
-          <w:b/>
-          <w:bCs/>
-          <w:color w:val="000000"/>
-          <w:kern w:val="0"/>
-          <w:sz w:val="26"/>
-          <w:szCs w:val="26"/>
-          <w:lang w:val="en-US" w:eastAsia="en-US" w:bidi="ar-SA"/>
-        </w:rPr>
-        <w:t>id</w:t>
-      </w:r>
-      <w:r>
-        <w:rPr>
-          <w:rFonts w:eastAsia="Times New Roman" w:cs="Calibri"/>
-          <w:b w:val="false"/>
-          <w:bCs w:val="false"/>
-          <w:color w:val="000000"/>
-          <w:kern w:val="0"/>
-          <w:sz w:val="26"/>
-          <w:szCs w:val="26"/>
-          <w:lang w:val="en-US" w:eastAsia="en-US" w:bidi="ar-SA"/>
-        </w:rPr>
-        <w:t>: UUID - Primary Key, định danh duy nhất cho mỗi bản ghi.</w:t>
-      </w:r>
-    </w:p>
-    <w:p>
-      <w:pPr>
-        <w:pStyle w:val="Normal"/>
-        <w:numPr>
-          <w:ilvl w:val="1"/>
-          <w:numId w:val="10"/>
-        </w:numPr>
-        <w:rPr>
-          <w:sz w:val="26"/>
-          <w:szCs w:val="26"/>
-        </w:rPr>
-      </w:pPr>
-      <w:r>
-        <w:rPr>
-          <w:rFonts w:eastAsia="Times New Roman" w:cs="Calibri"/>
-          <w:b/>
-          <w:bCs/>
-          <w:color w:val="000000"/>
-          <w:kern w:val="0"/>
-          <w:sz w:val="26"/>
-          <w:szCs w:val="26"/>
-          <w:lang w:val="en-US" w:eastAsia="en-US" w:bidi="ar-SA"/>
-        </w:rPr>
-        <w:t>token</w:t>
-      </w:r>
-      <w:r>
-        <w:rPr>
-          <w:rFonts w:eastAsia="Times New Roman" w:cs="Calibri"/>
-          <w:b w:val="false"/>
-          <w:bCs w:val="false"/>
-          <w:color w:val="000000"/>
-          <w:kern w:val="0"/>
-          <w:sz w:val="26"/>
-          <w:szCs w:val="26"/>
-          <w:lang w:val="en-US" w:eastAsia="en-US" w:bidi="ar-SA"/>
-        </w:rPr>
-        <w:t>: string - Not Null, chuỗi token (JWT) đã bị vô hiệu hóa (ví dụ: khi người dùng đăng xuất).</w:t>
-      </w:r>
-    </w:p>
-    <w:p>
-      <w:pPr>
-        <w:pStyle w:val="Normal"/>
-        <w:numPr>
-          <w:ilvl w:val="1"/>
-          <w:numId w:val="10"/>
-        </w:numPr>
-        <w:rPr>
-          <w:sz w:val="26"/>
-          <w:szCs w:val="26"/>
-        </w:rPr>
-      </w:pPr>
-      <w:r>
-        <w:rPr>
-          <w:rFonts w:eastAsia="Times New Roman" w:cs="Calibri"/>
-          <w:b/>
-          <w:bCs/>
-          <w:color w:val="000000"/>
-          <w:kern w:val="0"/>
-          <w:sz w:val="26"/>
-          <w:szCs w:val="26"/>
-          <w:lang w:val="en-US" w:eastAsia="en-US" w:bidi="ar-SA"/>
-        </w:rPr>
-        <w:t>type</w:t>
-      </w:r>
-      <w:r>
-        <w:rPr>
-          <w:rFonts w:eastAsia="Times New Roman" w:cs="Calibri"/>
-          <w:b w:val="false"/>
-          <w:bCs w:val="false"/>
-          <w:color w:val="000000"/>
-          <w:kern w:val="0"/>
-          <w:sz w:val="26"/>
-          <w:szCs w:val="26"/>
-          <w:lang w:val="en-US" w:eastAsia="en-US" w:bidi="ar-SA"/>
-        </w:rPr>
-        <w:t>: string - Not Null, loại token, có thể là 'access' hoặc 'refresh'.</w:t>
-      </w:r>
-    </w:p>
-    <w:p>
-      <w:pPr>
-        <w:pStyle w:val="Normal"/>
-        <w:numPr>
-          <w:ilvl w:val="1"/>
-          <w:numId w:val="10"/>
-        </w:numPr>
-        <w:rPr>
-          <w:sz w:val="26"/>
-          <w:szCs w:val="26"/>
-        </w:rPr>
-      </w:pPr>
-      <w:r>
-        <w:rPr>
-          <w:rFonts w:eastAsia="Times New Roman" w:cs="Calibri"/>
-          <w:b/>
-          <w:bCs/>
-          <w:color w:val="000000"/>
-          <w:kern w:val="0"/>
-          <w:sz w:val="26"/>
-          <w:szCs w:val="26"/>
-          <w:lang w:val="en-US" w:eastAsia="en-US" w:bidi="ar-SA"/>
-        </w:rPr>
-        <w:t>expiresAt</w:t>
-      </w:r>
-      <w:r>
-        <w:rPr>
-          <w:rFonts w:eastAsia="Times New Roman" w:cs="Calibri"/>
-          <w:b w:val="false"/>
-          <w:bCs w:val="false"/>
-          <w:color w:val="000000"/>
-          <w:kern w:val="0"/>
-          <w:sz w:val="26"/>
-          <w:szCs w:val="26"/>
-          <w:lang w:val="en-US" w:eastAsia="en-US" w:bidi="ar-SA"/>
-        </w:rPr>
-        <w:t>: timestamp - Not Null, thời điểm token hết hạn, dùng để dọn dẹp các token cũ khỏi danh sách đen.</w:t>
-      </w:r>
-    </w:p>
-    <w:p>
-      <w:pPr>
-        <w:pStyle w:val="Normal"/>
-        <w:numPr>
-          <w:ilvl w:val="1"/>
-          <w:numId w:val="10"/>
-        </w:numPr>
-        <w:rPr>
-          <w:sz w:val="26"/>
-          <w:szCs w:val="26"/>
-        </w:rPr>
-      </w:pPr>
-      <w:r>
-        <w:rPr>
-          <w:rFonts w:eastAsia="Times New Roman" w:cs="Calibri"/>
-          <w:b/>
-          <w:bCs/>
-          <w:color w:val="000000"/>
-          <w:kern w:val="0"/>
-          <w:sz w:val="26"/>
-          <w:szCs w:val="26"/>
-          <w:lang w:val="en-US" w:eastAsia="en-US" w:bidi="ar-SA"/>
-        </w:rPr>
-        <w:t>createdAt</w:t>
-      </w:r>
-      <w:r>
-        <w:rPr>
-          <w:rFonts w:eastAsia="Times New Roman" w:cs="Calibri"/>
-          <w:b w:val="false"/>
-          <w:bCs w:val="false"/>
-          <w:color w:val="000000"/>
-          <w:kern w:val="0"/>
-          <w:sz w:val="26"/>
-          <w:szCs w:val="26"/>
-          <w:lang w:val="en-US" w:eastAsia="en-US" w:bidi="ar-SA"/>
-        </w:rPr>
-        <w:t>: timestamp - Not Null, thời điểm token được thêm vào danh sách đen.</w:t>
-      </w:r>
-    </w:p>
-    <w:p>
-      <w:pPr>
-        <w:pStyle w:val="Normal"/>
-        <w:numPr>
-          <w:ilvl w:val="1"/>
-          <w:numId w:val="10"/>
-        </w:numPr>
-        <w:rPr>
-          <w:sz w:val="26"/>
-          <w:szCs w:val="26"/>
-        </w:rPr>
-      </w:pPr>
-      <w:r>
-        <w:rPr>
-          <w:rFonts w:eastAsia="Times New Roman" w:cs="Calibri"/>
-          <w:b/>
-          <w:bCs/>
-          <w:color w:val="000000"/>
-          <w:kern w:val="0"/>
-          <w:sz w:val="26"/>
-          <w:szCs w:val="26"/>
-          <w:lang w:val="en-US" w:eastAsia="en-US" w:bidi="ar-SA"/>
-        </w:rPr>
-        <w:t>updatedAt</w:t>
-      </w:r>
-      <w:r>
-        <w:rPr>
-          <w:rFonts w:eastAsia="Times New Roman" w:cs="Calibri"/>
-          <w:b w:val="false"/>
-          <w:bCs w:val="false"/>
-          <w:color w:val="000000"/>
-          <w:kern w:val="0"/>
-          <w:sz w:val="26"/>
-          <w:szCs w:val="26"/>
-          <w:lang w:val="en-US" w:eastAsia="en-US" w:bidi="ar-SA"/>
-        </w:rPr>
-        <w:t>: timestamp - Not Null, thời điểm bản ghi được cập nhật lần cuối.</w:t>
-      </w:r>
-    </w:p>
-    <w:p>
-      <w:pPr>
-        <w:pStyle w:val="Normal"/>
         <w:widowControl/>
         <w:suppressAutoHyphens w:val="true"/>
         <w:bidi w:val="0"/>
@@ -15028,10 +14890,15 @@
       </w:pPr>
       <w:r>
         <w:rPr>
-          <w:sz w:val="26"/>
-          <w:szCs w:val="26"/>
+          <w:rFonts w:eastAsia="Times New Roman" w:cs="Calibri"/>
+          <w:color w:val="auto"/>
+          <w:kern w:val="0"/>
+          <w:sz w:val="26"/>
+          <w:szCs w:val="26"/>
+          <w:lang w:val="en-US" w:eastAsia="en-US" w:bidi="ar-SA"/>
         </w:rPr>
         <w:tab/>
+        <w:t>Thiết kế database này giúp đảm bảo tính toàn vẹn dữ liệu, hiệu suất truy vấn tốt, giao dịch an toàn và đảm bảo khả năng mở rộng trong tương lai.</w:t>
       </w:r>
     </w:p>
     <w:p>
@@ -15043,21 +14910,16 @@
         <w:spacing w:lineRule="auto" w:line="259" w:before="0" w:after="160"/>
         <w:jc w:val="left"/>
         <w:rPr>
-          <w:sz w:val="26"/>
-          <w:szCs w:val="26"/>
-        </w:rPr>
-      </w:pPr>
-      <w:r>
-        <w:rPr>
-          <w:rFonts w:eastAsia="Times New Roman" w:cs="Calibri"/>
-          <w:color w:val="auto"/>
-          <w:kern w:val="0"/>
-          <w:sz w:val="26"/>
-          <w:szCs w:val="26"/>
-          <w:lang w:val="en-US" w:eastAsia="en-US" w:bidi="ar-SA"/>
-        </w:rPr>
-        <w:tab/>
-        <w:t>Thiết kế database này giúp đảm bảo tính toàn vẹn dữ liệu, hiệu suất truy vấn tốt, giao dịch an toàn và đảm bảo khả năng mở rộng trong tương lai.</w:t>
+          <w:rFonts w:ascii="Times New Roman" w:hAnsi="Times New Roman"/>
+          <w:sz w:val="26"/>
+          <w:szCs w:val="26"/>
+        </w:rPr>
+      </w:pPr>
+      <w:r>
+        <w:rPr>
+          <w:sz w:val="26"/>
+          <w:szCs w:val="26"/>
+        </w:rPr>
       </w:r>
     </w:p>
     <w:p>
@@ -15083,27 +14945,6 @@
     </w:p>
     <w:p>
       <w:pPr>
-        <w:pStyle w:val="Normal"/>
-        <w:widowControl/>
-        <w:suppressAutoHyphens w:val="true"/>
-        <w:bidi w:val="0"/>
-        <w:spacing w:lineRule="auto" w:line="259" w:before="0" w:after="160"/>
-        <w:jc w:val="left"/>
-        <w:rPr>
-          <w:rFonts w:ascii="Times New Roman" w:hAnsi="Times New Roman"/>
-          <w:sz w:val="26"/>
-          <w:szCs w:val="26"/>
-        </w:rPr>
-      </w:pPr>
-      <w:r>
-        <w:rPr>
-          <w:sz w:val="26"/>
-          <w:szCs w:val="26"/>
-        </w:rPr>
-      </w:r>
-    </w:p>
-    <w:p>
-      <w:pPr>
         <w:pStyle w:val="Heading1"/>
         <w:jc w:val="center"/>
         <w:rPr>
@@ -15267,33 +15108,7 @@
           <w:szCs w:val="26"/>
           <w:lang w:val="en-US" w:eastAsia="en-US" w:bidi="ar-SA"/>
         </w:rPr>
-        <w:t xml:space="preserve">Hỗ </w:t>
-      </w:r>
-      <w:r>
-        <w:rPr>
-          <w:rFonts w:eastAsia="Times New Roman" w:cs="Calibri"/>
-          <w:b/>
-          <w:bCs/>
-          <w:color w:val="auto"/>
-          <w:kern w:val="0"/>
-          <w:sz w:val="26"/>
-          <w:szCs w:val="26"/>
-          <w:lang w:val="en-US" w:eastAsia="en-US" w:bidi="ar-SA"/>
-        </w:rPr>
-        <w:t>trợ</w:t>
-      </w:r>
-      <w:r>
-        <w:rPr>
-          <w:rFonts w:eastAsia="Times New Roman" w:cs="Calibri"/>
-          <w:b/>
-          <w:bCs/>
-          <w:color w:val="auto"/>
-          <w:kern w:val="0"/>
-          <w:sz w:val="26"/>
-          <w:szCs w:val="26"/>
-          <w:lang w:val="en-US" w:eastAsia="en-US" w:bidi="ar-SA"/>
-        </w:rPr>
-        <w:t xml:space="preserve"> TypeScript: </w:t>
+        <w:t xml:space="preserve">Hỗ trợ TypeScript: </w:t>
       </w:r>
       <w:r>
         <w:rPr>
@@ -15474,33 +15289,7 @@
         </w:rPr>
         <w:t>Ứng dụng áp dụng nguyên tắc Domain-Driven Design (DDD). Mỗi module</w:t>
         <w:tab/>
-        <w:t>là một domain riêng biệt, đại diện cho từng chức năng cụ thể. Ví dụ như module tên domain là “products”, bên trong nó sẽ có các thư mục như services/, controllers/, entities/, dtos/… Cấu trúc domain này áp dụng tương tự với các module khác. Các file bên trong sẽ được khai báo và quản lý bới file [tên domain].module.ts, nếu không khai báo lên file [tên domain].module.ts, khi chạy ứng dụng, NestJS sẽ báo lỗi. Vai trò của file .</w:t>
-      </w:r>
-      <w:r>
-        <w:rPr>
-          <w:rFonts w:eastAsia="Times New Roman" w:cs="Calibri"/>
-          <w:b w:val="false"/>
-          <w:bCs w:val="false"/>
-          <w:color w:val="auto"/>
-          <w:kern w:val="0"/>
-          <w:sz w:val="26"/>
-          <w:szCs w:val="26"/>
-          <w:lang w:val="en-US" w:eastAsia="en-US" w:bidi="ar-SA"/>
-        </w:rPr>
-        <w:t>module.ts</w:t>
-      </w:r>
-      <w:r>
-        <w:rPr>
-          <w:rFonts w:eastAsia="Times New Roman" w:cs="Calibri"/>
-          <w:b w:val="false"/>
-          <w:bCs w:val="false"/>
-          <w:color w:val="auto"/>
-          <w:kern w:val="0"/>
-          <w:sz w:val="26"/>
-          <w:szCs w:val="26"/>
-          <w:lang w:val="en-US" w:eastAsia="en-US" w:bidi="ar-SA"/>
-        </w:rPr>
-        <w:t xml:space="preserve"> này như là một anh giám đốc quản lý, nhân viên là các file khác dưới cấp. </w:t>
+        <w:t xml:space="preserve">là một domain riêng biệt, đại diện cho từng chức năng cụ thể. Ví dụ như module tên domain là “products”, bên trong nó sẽ có các thư mục như services/, controllers/, entities/, dtos/… Cấu trúc domain này áp dụng tương tự với các module khác. Các file bên trong sẽ được khai báo và quản lý bới file [tên domain].module.ts, nếu không khai báo lên file [tên domain].module.ts, khi chạy ứng dụng, NestJS sẽ báo lỗi. Vai trò của file .module.ts này như là một anh giám đốc quản lý, nhân viên là các file khác dưới cấp. </w:t>
       </w:r>
     </w:p>
     <w:p>
@@ -15525,7 +15314,7 @@
             <wp:extent cx="5295900" cy="3133725"/>
             <wp:effectExtent l="0" t="0" r="0" b="0"/>
             <wp:wrapSquare wrapText="largest"/>
-            <wp:docPr id="10" name="Image6" descr=""/>
+            <wp:docPr id="12" name="Image6" descr=""/>
             <wp:cNvGraphicFramePr>
               <a:graphicFrameLocks xmlns:a="http://schemas.openxmlformats.org/drawingml/2006/main" noChangeAspect="1"/>
             </wp:cNvGraphicFramePr>
@@ -15533,13 +15322,13 @@
               <a:graphicData uri="http://schemas.openxmlformats.org/drawingml/2006/picture">
                 <pic:pic xmlns:pic="http://schemas.openxmlformats.org/drawingml/2006/picture">
                   <pic:nvPicPr>
-                    <pic:cNvPr id="10" name="Image6" descr=""/>
+                    <pic:cNvPr id="12" name="Image6" descr=""/>
                     <pic:cNvPicPr>
                       <a:picLocks noChangeAspect="1" noChangeArrowheads="1"/>
                     </pic:cNvPicPr>
                   </pic:nvPicPr>
                   <pic:blipFill>
-                    <a:blip r:embed="rId11"/>
+                    <a:blip r:embed="rId13"/>
                     <a:stretch>
                       <a:fillRect/>
                     </a:stretch>
@@ -16144,7 +15933,7 @@
             <wp:extent cx="5971540" cy="4462145"/>
             <wp:effectExtent l="0" t="0" r="0" b="0"/>
             <wp:wrapSquare wrapText="largest"/>
-            <wp:docPr id="11" name="Image8" descr=""/>
+            <wp:docPr id="13" name="Image8" descr=""/>
             <wp:cNvGraphicFramePr>
               <a:graphicFrameLocks xmlns:a="http://schemas.openxmlformats.org/drawingml/2006/main" noChangeAspect="1"/>
             </wp:cNvGraphicFramePr>
@@ -16152,13 +15941,13 @@
               <a:graphicData uri="http://schemas.openxmlformats.org/drawingml/2006/picture">
                 <pic:pic xmlns:pic="http://schemas.openxmlformats.org/drawingml/2006/picture">
                   <pic:nvPicPr>
-                    <pic:cNvPr id="11" name="Image8" descr=""/>
+                    <pic:cNvPr id="13" name="Image8" descr=""/>
                     <pic:cNvPicPr>
                       <a:picLocks noChangeAspect="1" noChangeArrowheads="1"/>
                     </pic:cNvPicPr>
                   </pic:nvPicPr>
                   <pic:blipFill>
-                    <a:blip r:embed="rId12"/>
+                    <a:blip r:embed="rId14"/>
                     <a:stretch>
                       <a:fillRect/>
                     </a:stretch>
@@ -16552,7 +16341,7 @@
             <wp:extent cx="3724275" cy="3343275"/>
             <wp:effectExtent l="0" t="0" r="0" b="0"/>
             <wp:wrapSquare wrapText="largest"/>
-            <wp:docPr id="12" name="Image9" descr=""/>
+            <wp:docPr id="14" name="Image9" descr=""/>
             <wp:cNvGraphicFramePr>
               <a:graphicFrameLocks xmlns:a="http://schemas.openxmlformats.org/drawingml/2006/main" noChangeAspect="1"/>
             </wp:cNvGraphicFramePr>
@@ -16560,13 +16349,13 @@
               <a:graphicData uri="http://schemas.openxmlformats.org/drawingml/2006/picture">
                 <pic:pic xmlns:pic="http://schemas.openxmlformats.org/drawingml/2006/picture">
                   <pic:nvPicPr>
-                    <pic:cNvPr id="12" name="Image9" descr=""/>
+                    <pic:cNvPr id="14" name="Image9" descr=""/>
                     <pic:cNvPicPr>
                       <a:picLocks noChangeAspect="1" noChangeArrowheads="1"/>
                     </pic:cNvPicPr>
                   </pic:nvPicPr>
                   <pic:blipFill>
-                    <a:blip r:embed="rId13"/>
+                    <a:blip r:embed="rId15"/>
                     <a:stretch>
                       <a:fillRect/>
                     </a:stretch>
@@ -17655,32 +17444,6 @@
           <w:szCs w:val="26"/>
           <w:lang w:val="en-US" w:eastAsia="en-US" w:bidi="ar-SA"/>
         </w:rPr>
-        <w:t>POST   /api/auth/logout           :  Đăng xuất (Đưa tokens vào blacklist).</w:t>
-      </w:r>
-    </w:p>
-    <w:p>
-      <w:pPr>
-        <w:pStyle w:val="Normal"/>
-        <w:numPr>
-          <w:ilvl w:val="1"/>
-          <w:numId w:val="31"/>
-        </w:numPr>
-        <w:rPr>
-          <w:sz w:val="26"/>
-          <w:szCs w:val="26"/>
-        </w:rPr>
-      </w:pPr>
-      <w:r>
-        <w:rPr>
-          <w:rFonts w:eastAsia="Times New Roman" w:cs="Calibri"/>
-          <w:b w:val="false"/>
-          <w:bCs w:val="false"/>
-          <w:color w:val="auto"/>
-          <w:kern w:val="0"/>
-          <w:sz w:val="26"/>
-          <w:szCs w:val="26"/>
-          <w:lang w:val="en-US" w:eastAsia="en-US" w:bidi="ar-SA"/>
-        </w:rPr>
         <w:t>POST   /api/auth/refresh-token   : Làm mới access token.</w:t>
       </w:r>
     </w:p>
@@ -19167,7 +18930,7 @@
             <wp:extent cx="3044825" cy="1463040"/>
             <wp:effectExtent l="0" t="0" r="0" b="0"/>
             <wp:wrapSquare wrapText="largest"/>
-            <wp:docPr id="13" name="Image7" descr=""/>
+            <wp:docPr id="15" name="Image7" descr=""/>
             <wp:cNvGraphicFramePr>
               <a:graphicFrameLocks xmlns:a="http://schemas.openxmlformats.org/drawingml/2006/main" noChangeAspect="1"/>
             </wp:cNvGraphicFramePr>
@@ -19175,13 +18938,13 @@
               <a:graphicData uri="http://schemas.openxmlformats.org/drawingml/2006/picture">
                 <pic:pic xmlns:pic="http://schemas.openxmlformats.org/drawingml/2006/picture">
                   <pic:nvPicPr>
-                    <pic:cNvPr id="13" name="Image7" descr=""/>
+                    <pic:cNvPr id="15" name="Image7" descr=""/>
                     <pic:cNvPicPr>
                       <a:picLocks noChangeAspect="1" noChangeArrowheads="1"/>
                     </pic:cNvPicPr>
                   </pic:nvPicPr>
                   <pic:blipFill>
-                    <a:blip r:embed="rId14"/>
+                    <a:blip r:embed="rId16"/>
                     <a:stretch>
                       <a:fillRect/>
                     </a:stretch>
@@ -19531,7 +19294,7 @@
             <wp:extent cx="5971540" cy="2985770"/>
             <wp:effectExtent l="0" t="0" r="0" b="0"/>
             <wp:wrapSquare wrapText="largest"/>
-            <wp:docPr id="14" name="Image10" descr=""/>
+            <wp:docPr id="16" name="Image10" descr=""/>
             <wp:cNvGraphicFramePr>
               <a:graphicFrameLocks xmlns:a="http://schemas.openxmlformats.org/drawingml/2006/main" noChangeAspect="1"/>
             </wp:cNvGraphicFramePr>
@@ -19539,13 +19302,13 @@
               <a:graphicData uri="http://schemas.openxmlformats.org/drawingml/2006/picture">
                 <pic:pic xmlns:pic="http://schemas.openxmlformats.org/drawingml/2006/picture">
                   <pic:nvPicPr>
-                    <pic:cNvPr id="14" name="Image10" descr=""/>
+                    <pic:cNvPr id="16" name="Image10" descr=""/>
                     <pic:cNvPicPr>
                       <a:picLocks noChangeAspect="1" noChangeArrowheads="1"/>
                     </pic:cNvPicPr>
                   </pic:nvPicPr>
                   <pic:blipFill>
-                    <a:blip r:embed="rId15"/>
+                    <a:blip r:embed="rId17"/>
                     <a:stretch>
                       <a:fillRect/>
                     </a:stretch>
@@ -19673,7 +19436,7 @@
             <wp:extent cx="5971540" cy="1850390"/>
             <wp:effectExtent l="0" t="0" r="0" b="0"/>
             <wp:wrapSquare wrapText="largest"/>
-            <wp:docPr id="15" name="Image11" descr=""/>
+            <wp:docPr id="17" name="Image11" descr=""/>
             <wp:cNvGraphicFramePr>
               <a:graphicFrameLocks xmlns:a="http://schemas.openxmlformats.org/drawingml/2006/main" noChangeAspect="1"/>
             </wp:cNvGraphicFramePr>
@@ -19681,13 +19444,13 @@
               <a:graphicData uri="http://schemas.openxmlformats.org/drawingml/2006/picture">
                 <pic:pic xmlns:pic="http://schemas.openxmlformats.org/drawingml/2006/picture">
                   <pic:nvPicPr>
-                    <pic:cNvPr id="15" name="Image11" descr=""/>
+                    <pic:cNvPr id="17" name="Image11" descr=""/>
                     <pic:cNvPicPr>
                       <a:picLocks noChangeAspect="1" noChangeArrowheads="1"/>
                     </pic:cNvPicPr>
                   </pic:nvPicPr>
                   <pic:blipFill>
-                    <a:blip r:embed="rId16"/>
+                    <a:blip r:embed="rId18"/>
                     <a:stretch>
                       <a:fillRect/>
                     </a:stretch>
@@ -19849,7 +19612,7 @@
             <wp:extent cx="5971540" cy="2901950"/>
             <wp:effectExtent l="0" t="0" r="0" b="0"/>
             <wp:wrapSquare wrapText="largest"/>
-            <wp:docPr id="16" name="Image12" descr=""/>
+            <wp:docPr id="18" name="Image12" descr=""/>
             <wp:cNvGraphicFramePr>
               <a:graphicFrameLocks xmlns:a="http://schemas.openxmlformats.org/drawingml/2006/main" noChangeAspect="1"/>
             </wp:cNvGraphicFramePr>
@@ -19857,13 +19620,13 @@
               <a:graphicData uri="http://schemas.openxmlformats.org/drawingml/2006/picture">
                 <pic:pic xmlns:pic="http://schemas.openxmlformats.org/drawingml/2006/picture">
                   <pic:nvPicPr>
-                    <pic:cNvPr id="16" name="Image12" descr=""/>
+                    <pic:cNvPr id="18" name="Image12" descr=""/>
                     <pic:cNvPicPr>
                       <a:picLocks noChangeAspect="1" noChangeArrowheads="1"/>
                     </pic:cNvPicPr>
                   </pic:nvPicPr>
                   <pic:blipFill>
-                    <a:blip r:embed="rId17"/>
+                    <a:blip r:embed="rId19"/>
                     <a:stretch>
                       <a:fillRect/>
                     </a:stretch>
@@ -19996,7 +19759,7 @@
             <wp:extent cx="3370580" cy="2802255"/>
             <wp:effectExtent l="0" t="0" r="0" b="0"/>
             <wp:wrapSquare wrapText="largest"/>
-            <wp:docPr id="17" name="Image13" descr=""/>
+            <wp:docPr id="19" name="Image13" descr=""/>
             <wp:cNvGraphicFramePr>
               <a:graphicFrameLocks xmlns:a="http://schemas.openxmlformats.org/drawingml/2006/main" noChangeAspect="1"/>
             </wp:cNvGraphicFramePr>
@@ -20004,13 +19767,13 @@
               <a:graphicData uri="http://schemas.openxmlformats.org/drawingml/2006/picture">
                 <pic:pic xmlns:pic="http://schemas.openxmlformats.org/drawingml/2006/picture">
                   <pic:nvPicPr>
-                    <pic:cNvPr id="17" name="Image13" descr=""/>
+                    <pic:cNvPr id="19" name="Image13" descr=""/>
                     <pic:cNvPicPr>
                       <a:picLocks noChangeAspect="1" noChangeArrowheads="1"/>
                     </pic:cNvPicPr>
                   </pic:nvPicPr>
                   <pic:blipFill>
-                    <a:blip r:embed="rId18"/>
+                    <a:blip r:embed="rId20"/>
                     <a:stretch>
                       <a:fillRect/>
                     </a:stretch>
@@ -20274,7 +20037,7 @@
             <wp:extent cx="5971540" cy="3697605"/>
             <wp:effectExtent l="0" t="0" r="0" b="0"/>
             <wp:wrapSquare wrapText="largest"/>
-            <wp:docPr id="18" name="Image14" descr=""/>
+            <wp:docPr id="20" name="Image14" descr=""/>
             <wp:cNvGraphicFramePr>
               <a:graphicFrameLocks xmlns:a="http://schemas.openxmlformats.org/drawingml/2006/main" noChangeAspect="1"/>
             </wp:cNvGraphicFramePr>
@@ -20282,13 +20045,13 @@
               <a:graphicData uri="http://schemas.openxmlformats.org/drawingml/2006/picture">
                 <pic:pic xmlns:pic="http://schemas.openxmlformats.org/drawingml/2006/picture">
                   <pic:nvPicPr>
-                    <pic:cNvPr id="18" name="Image14" descr=""/>
+                    <pic:cNvPr id="20" name="Image14" descr=""/>
                     <pic:cNvPicPr>
                       <a:picLocks noChangeAspect="1" noChangeArrowheads="1"/>
                     </pic:cNvPicPr>
                   </pic:nvPicPr>
                   <pic:blipFill>
-                    <a:blip r:embed="rId19"/>
+                    <a:blip r:embed="rId21"/>
                     <a:stretch>
                       <a:fillRect/>
                     </a:stretch>
@@ -21061,7 +20824,7 @@
             <wp:extent cx="5971540" cy="7569835"/>
             <wp:effectExtent l="0" t="0" r="0" b="0"/>
             <wp:wrapSquare wrapText="largest"/>
-            <wp:docPr id="19" name="Image15" descr=""/>
+            <wp:docPr id="21" name="Image15" descr=""/>
             <wp:cNvGraphicFramePr>
               <a:graphicFrameLocks xmlns:a="http://schemas.openxmlformats.org/drawingml/2006/main" noChangeAspect="1"/>
             </wp:cNvGraphicFramePr>
@@ -21069,13 +20832,13 @@
               <a:graphicData uri="http://schemas.openxmlformats.org/drawingml/2006/picture">
                 <pic:pic xmlns:pic="http://schemas.openxmlformats.org/drawingml/2006/picture">
                   <pic:nvPicPr>
-                    <pic:cNvPr id="19" name="Image15" descr=""/>
+                    <pic:cNvPr id="21" name="Image15" descr=""/>
                     <pic:cNvPicPr>
                       <a:picLocks noChangeAspect="1" noChangeArrowheads="1"/>
                     </pic:cNvPicPr>
                   </pic:nvPicPr>
                   <pic:blipFill>
-                    <a:blip r:embed="rId20"/>
+                    <a:blip r:embed="rId22"/>
                     <a:stretch>
                       <a:fillRect/>
                     </a:stretch>
@@ -21372,7 +21135,7 @@
             <wp:extent cx="4820285" cy="7179310"/>
             <wp:effectExtent l="0" t="0" r="0" b="0"/>
             <wp:wrapSquare wrapText="largest"/>
-            <wp:docPr id="20" name="Image16" descr=""/>
+            <wp:docPr id="22" name="Image16" descr=""/>
             <wp:cNvGraphicFramePr>
               <a:graphicFrameLocks xmlns:a="http://schemas.openxmlformats.org/drawingml/2006/main" noChangeAspect="1"/>
             </wp:cNvGraphicFramePr>
@@ -21380,13 +21143,13 @@
               <a:graphicData uri="http://schemas.openxmlformats.org/drawingml/2006/picture">
                 <pic:pic xmlns:pic="http://schemas.openxmlformats.org/drawingml/2006/picture">
                   <pic:nvPicPr>
-                    <pic:cNvPr id="20" name="Image16" descr=""/>
+                    <pic:cNvPr id="22" name="Image16" descr=""/>
                     <pic:cNvPicPr>
                       <a:picLocks noChangeAspect="1" noChangeArrowheads="1"/>
                     </pic:cNvPicPr>
                   </pic:nvPicPr>
                   <pic:blipFill>
-                    <a:blip r:embed="rId21"/>
+                    <a:blip r:embed="rId23"/>
                     <a:stretch>
                       <a:fillRect/>
                     </a:stretch>
@@ -22021,7 +21784,7 @@
             <wp:extent cx="5971540" cy="4640580"/>
             <wp:effectExtent l="0" t="0" r="0" b="0"/>
             <wp:wrapSquare wrapText="largest"/>
-            <wp:docPr id="21" name="Image17" descr=""/>
+            <wp:docPr id="23" name="Image17" descr=""/>
             <wp:cNvGraphicFramePr>
               <a:graphicFrameLocks xmlns:a="http://schemas.openxmlformats.org/drawingml/2006/main" noChangeAspect="1"/>
             </wp:cNvGraphicFramePr>
@@ -22029,13 +21792,13 @@
               <a:graphicData uri="http://schemas.openxmlformats.org/drawingml/2006/picture">
                 <pic:pic xmlns:pic="http://schemas.openxmlformats.org/drawingml/2006/picture">
                   <pic:nvPicPr>
-                    <pic:cNvPr id="21" name="Image17" descr=""/>
+                    <pic:cNvPr id="23" name="Image17" descr=""/>
                     <pic:cNvPicPr>
                       <a:picLocks noChangeAspect="1" noChangeArrowheads="1"/>
                     </pic:cNvPicPr>
                   </pic:nvPicPr>
                   <pic:blipFill>
-                    <a:blip r:embed="rId22"/>
+                    <a:blip r:embed="rId24"/>
                     <a:stretch>
                       <a:fillRect/>
                     </a:stretch>
@@ -22184,7 +21947,7 @@
             <wp:extent cx="5971540" cy="5037455"/>
             <wp:effectExtent l="0" t="0" r="0" b="0"/>
             <wp:wrapSquare wrapText="largest"/>
-            <wp:docPr id="22" name="Image18" descr=""/>
+            <wp:docPr id="24" name="Image18" descr=""/>
             <wp:cNvGraphicFramePr>
               <a:graphicFrameLocks xmlns:a="http://schemas.openxmlformats.org/drawingml/2006/main" noChangeAspect="1"/>
             </wp:cNvGraphicFramePr>
@@ -22192,13 +21955,13 @@
               <a:graphicData uri="http://schemas.openxmlformats.org/drawingml/2006/picture">
                 <pic:pic xmlns:pic="http://schemas.openxmlformats.org/drawingml/2006/picture">
                   <pic:nvPicPr>
-                    <pic:cNvPr id="22" name="Image18" descr=""/>
+                    <pic:cNvPr id="24" name="Image18" descr=""/>
                     <pic:cNvPicPr>
                       <a:picLocks noChangeAspect="1" noChangeArrowheads="1"/>
                     </pic:cNvPicPr>
                   </pic:nvPicPr>
                   <pic:blipFill>
-                    <a:blip r:embed="rId23"/>
+                    <a:blip r:embed="rId25"/>
                     <a:stretch>
                       <a:fillRect/>
                     </a:stretch>
@@ -22316,7 +22079,7 @@
             <wp:extent cx="5971540" cy="3094355"/>
             <wp:effectExtent l="0" t="0" r="0" b="0"/>
             <wp:wrapSquare wrapText="largest"/>
-            <wp:docPr id="23" name="Image22" descr=""/>
+            <wp:docPr id="25" name="Image22" descr=""/>
             <wp:cNvGraphicFramePr>
               <a:graphicFrameLocks xmlns:a="http://schemas.openxmlformats.org/drawingml/2006/main" noChangeAspect="1"/>
             </wp:cNvGraphicFramePr>
@@ -22324,13 +22087,13 @@
               <a:graphicData uri="http://schemas.openxmlformats.org/drawingml/2006/picture">
                 <pic:pic xmlns:pic="http://schemas.openxmlformats.org/drawingml/2006/picture">
                   <pic:nvPicPr>
-                    <pic:cNvPr id="23" name="Image22" descr=""/>
+                    <pic:cNvPr id="25" name="Image22" descr=""/>
                     <pic:cNvPicPr>
                       <a:picLocks noChangeAspect="1" noChangeArrowheads="1"/>
                     </pic:cNvPicPr>
                   </pic:nvPicPr>
                   <pic:blipFill>
-                    <a:blip r:embed="rId24"/>
+                    <a:blip r:embed="rId26"/>
                     <a:stretch>
                       <a:fillRect/>
                     </a:stretch>
@@ -22448,7 +22211,7 @@
             <wp:extent cx="5971540" cy="3117215"/>
             <wp:effectExtent l="0" t="0" r="0" b="0"/>
             <wp:wrapSquare wrapText="largest"/>
-            <wp:docPr id="24" name="Image20" descr=""/>
+            <wp:docPr id="26" name="Image20" descr=""/>
             <wp:cNvGraphicFramePr>
               <a:graphicFrameLocks xmlns:a="http://schemas.openxmlformats.org/drawingml/2006/main" noChangeAspect="1"/>
             </wp:cNvGraphicFramePr>
@@ -22456,13 +22219,13 @@
               <a:graphicData uri="http://schemas.openxmlformats.org/drawingml/2006/picture">
                 <pic:pic xmlns:pic="http://schemas.openxmlformats.org/drawingml/2006/picture">
                   <pic:nvPicPr>
-                    <pic:cNvPr id="24" name="Image20" descr=""/>
+                    <pic:cNvPr id="26" name="Image20" descr=""/>
                     <pic:cNvPicPr>
                       <a:picLocks noChangeAspect="1" noChangeArrowheads="1"/>
                     </pic:cNvPicPr>
                   </pic:nvPicPr>
                   <pic:blipFill>
-                    <a:blip r:embed="rId25"/>
+                    <a:blip r:embed="rId27"/>
                     <a:stretch>
                       <a:fillRect/>
                     </a:stretch>
@@ -22499,448 +22262,29 @@
     <w:p>
       <w:pPr>
         <w:pStyle w:val="Hinh"/>
-        <w:rPr/>
-      </w:pPr>
-      <w:r>
-        <w:rPr/>
+        <w:rPr>
+          <w:b/>
+          <w:b/>
+          <w:bCs/>
+        </w:rPr>
+      </w:pPr>
+      <w:r>
+        <w:rPr>
+          <w:rFonts w:eastAsia="Times New Roman" w:cs="Calibri"/>
+          <w:b/>
+          <w:bCs/>
+          <w:color w:val="auto"/>
+          <w:kern w:val="0"/>
+          <w:sz w:val="26"/>
+          <w:szCs w:val="26"/>
+          <w:lang w:val="en-US" w:eastAsia="en-US" w:bidi="ar-SA"/>
+        </w:rPr>
         <w:t>Hình 20 - Cart Module</w:t>
       </w:r>
     </w:p>
     <w:p>
       <w:pPr>
         <w:pStyle w:val="Hinh"/>
-        <w:rPr>
-          <w:rFonts w:ascii="Times New Roman" w:hAnsi="Times New Roman" w:eastAsia="Times New Roman" w:cs="Calibri"/>
-          <w:color w:val="auto"/>
-          <w:kern w:val="0"/>
-          <w:lang w:val="en-US" w:eastAsia="en-US" w:bidi="ar-SA"/>
-        </w:rPr>
-      </w:pPr>
-      <w:r>
-        <w:rPr>
-          <w:rFonts w:eastAsia="Times New Roman" w:cs="Calibri"/>
-          <w:color w:val="auto"/>
-          <w:kern w:val="0"/>
-          <w:lang w:val="en-US" w:eastAsia="en-US" w:bidi="ar-SA"/>
-        </w:rPr>
-      </w:r>
-    </w:p>
-    <w:p>
-      <w:pPr>
-        <w:pStyle w:val="Hinh"/>
-        <w:rPr>
-          <w:rFonts w:ascii="Times New Roman" w:hAnsi="Times New Roman" w:eastAsia="Times New Roman" w:cs="Calibri"/>
-          <w:color w:val="auto"/>
-          <w:kern w:val="0"/>
-          <w:lang w:val="en-US" w:eastAsia="en-US" w:bidi="ar-SA"/>
-        </w:rPr>
-      </w:pPr>
-      <w:r>
-        <w:rPr>
-          <w:rFonts w:eastAsia="Times New Roman" w:cs="Calibri"/>
-          <w:color w:val="auto"/>
-          <w:kern w:val="0"/>
-          <w:lang w:val="en-US" w:eastAsia="en-US" w:bidi="ar-SA"/>
-        </w:rPr>
-      </w:r>
-    </w:p>
-    <w:p>
-      <w:pPr>
-        <w:pStyle w:val="Hinh"/>
-        <w:rPr>
-          <w:sz w:val="26"/>
-          <w:szCs w:val="26"/>
-        </w:rPr>
-      </w:pPr>
-      <w:r>
-        <w:rPr>
-          <w:sz w:val="26"/>
-          <w:szCs w:val="26"/>
-        </w:rPr>
-      </w:r>
-    </w:p>
-    <w:p>
-      <w:pPr>
-        <w:pStyle w:val="Hinh"/>
-        <w:rPr>
-          <w:rFonts w:ascii="Times New Roman" w:hAnsi="Times New Roman" w:eastAsia="Times New Roman" w:cs="Times New Roman"/>
-          <w:b/>
-          <w:b/>
-          <w:i/>
-          <w:i/>
-          <w:iCs/>
-          <w:color w:val="auto"/>
-          <w:kern w:val="0"/>
-          <w:lang w:val="en-US" w:eastAsia="en-US" w:bidi="ar-SA"/>
-        </w:rPr>
-      </w:pPr>
-      <w:r>
-        <w:rPr>
-          <w:rFonts w:eastAsia="Times New Roman" w:cs="Times New Roman"/>
-          <w:b/>
-          <w:i/>
-          <w:iCs/>
-          <w:color w:val="auto"/>
-          <w:kern w:val="0"/>
-          <w:lang w:val="en-US" w:eastAsia="en-US" w:bidi="ar-SA"/>
-        </w:rPr>
-      </w:r>
-    </w:p>
-    <w:p>
-      <w:pPr>
-        <w:pStyle w:val="Heading4"/>
-        <w:rPr>
-          <w:rFonts w:ascii="Times New Roman" w:hAnsi="Times New Roman" w:eastAsia="Times New Roman" w:cs="Calibri"/>
-          <w:b/>
-          <w:b/>
-          <w:color w:val="auto"/>
-          <w:kern w:val="0"/>
-          <w:lang w:val="en-US" w:eastAsia="en-US" w:bidi="ar-SA"/>
-        </w:rPr>
-      </w:pPr>
-      <w:r>
-        <w:rPr>
-          <w:rFonts w:eastAsia="Times New Roman" w:cs="Calibri"/>
-          <w:b/>
-          <w:color w:val="auto"/>
-          <w:kern w:val="0"/>
-          <w:lang w:val="en-US" w:eastAsia="en-US" w:bidi="ar-SA"/>
-        </w:rPr>
-      </w:r>
-    </w:p>
-    <w:p>
-      <w:pPr>
-        <w:pStyle w:val="Heading4"/>
-        <w:rPr>
-          <w:rFonts w:ascii="Times New Roman" w:hAnsi="Times New Roman" w:eastAsia="Times New Roman" w:cs="Calibri"/>
-          <w:b/>
-          <w:b/>
-          <w:color w:val="auto"/>
-          <w:kern w:val="0"/>
-          <w:lang w:val="en-US" w:eastAsia="en-US" w:bidi="ar-SA"/>
-        </w:rPr>
-      </w:pPr>
-      <w:r>
-        <w:rPr>
-          <w:rFonts w:eastAsia="Times New Roman" w:cs="Calibri"/>
-          <w:b/>
-          <w:color w:val="auto"/>
-          <w:kern w:val="0"/>
-          <w:lang w:val="en-US" w:eastAsia="en-US" w:bidi="ar-SA"/>
-        </w:rPr>
-      </w:r>
-    </w:p>
-    <w:p>
-      <w:pPr>
-        <w:pStyle w:val="Heading4"/>
-        <w:rPr>
-          <w:rFonts w:ascii="Times New Roman" w:hAnsi="Times New Roman" w:eastAsia="Times New Roman" w:cs="Calibri"/>
-          <w:b/>
-          <w:b/>
-          <w:color w:val="auto"/>
-          <w:kern w:val="0"/>
-          <w:lang w:val="en-US" w:eastAsia="en-US" w:bidi="ar-SA"/>
-        </w:rPr>
-      </w:pPr>
-      <w:r>
-        <w:rPr>
-          <w:rFonts w:eastAsia="Times New Roman" w:cs="Calibri"/>
-          <w:b/>
-          <w:color w:val="auto"/>
-          <w:kern w:val="0"/>
-          <w:lang w:val="en-US" w:eastAsia="en-US" w:bidi="ar-SA"/>
-        </w:rPr>
-      </w:r>
-    </w:p>
-    <w:p>
-      <w:pPr>
-        <w:pStyle w:val="Heading4"/>
-        <w:rPr>
-          <w:rFonts w:ascii="Times New Roman" w:hAnsi="Times New Roman" w:eastAsia="Times New Roman" w:cs="Calibri"/>
-          <w:b/>
-          <w:b/>
-          <w:color w:val="auto"/>
-          <w:kern w:val="0"/>
-          <w:lang w:val="en-US" w:eastAsia="en-US" w:bidi="ar-SA"/>
-        </w:rPr>
-      </w:pPr>
-      <w:r>
-        <w:rPr>
-          <w:rFonts w:eastAsia="Times New Roman" w:cs="Calibri"/>
-          <w:b/>
-          <w:color w:val="auto"/>
-          <w:kern w:val="0"/>
-          <w:lang w:val="en-US" w:eastAsia="en-US" w:bidi="ar-SA"/>
-        </w:rPr>
-      </w:r>
-    </w:p>
-    <w:p>
-      <w:pPr>
-        <w:pStyle w:val="Heading4"/>
-        <w:rPr>
-          <w:rFonts w:ascii="Times New Roman" w:hAnsi="Times New Roman" w:eastAsia="Times New Roman" w:cs="Calibri"/>
-          <w:b/>
-          <w:b/>
-          <w:color w:val="auto"/>
-          <w:kern w:val="0"/>
-          <w:lang w:val="en-US" w:eastAsia="en-US" w:bidi="ar-SA"/>
-        </w:rPr>
-      </w:pPr>
-      <w:r>
-        <w:rPr>
-          <w:rFonts w:eastAsia="Times New Roman" w:cs="Calibri"/>
-          <w:b/>
-          <w:color w:val="auto"/>
-          <w:kern w:val="0"/>
-          <w:lang w:val="en-US" w:eastAsia="en-US" w:bidi="ar-SA"/>
-        </w:rPr>
-      </w:r>
-    </w:p>
-    <w:p>
-      <w:pPr>
-        <w:pStyle w:val="Heading4"/>
-        <w:rPr>
-          <w:rFonts w:ascii="Times New Roman" w:hAnsi="Times New Roman" w:eastAsia="Times New Roman" w:cs="Calibri"/>
-          <w:b/>
-          <w:b/>
-          <w:color w:val="auto"/>
-          <w:kern w:val="0"/>
-          <w:lang w:val="en-US" w:eastAsia="en-US" w:bidi="ar-SA"/>
-        </w:rPr>
-      </w:pPr>
-      <w:r>
-        <w:rPr>
-          <w:rFonts w:eastAsia="Times New Roman" w:cs="Calibri"/>
-          <w:b/>
-          <w:color w:val="auto"/>
-          <w:kern w:val="0"/>
-          <w:lang w:val="en-US" w:eastAsia="en-US" w:bidi="ar-SA"/>
-        </w:rPr>
-      </w:r>
-    </w:p>
-    <w:p>
-      <w:pPr>
-        <w:pStyle w:val="Heading4"/>
-        <w:rPr>
-          <w:rFonts w:ascii="Times New Roman" w:hAnsi="Times New Roman" w:eastAsia="Times New Roman" w:cs="Calibri"/>
-          <w:b/>
-          <w:b/>
-          <w:color w:val="auto"/>
-          <w:kern w:val="0"/>
-          <w:lang w:val="en-US" w:eastAsia="en-US" w:bidi="ar-SA"/>
-        </w:rPr>
-      </w:pPr>
-      <w:r>
-        <w:rPr>
-          <w:rFonts w:eastAsia="Times New Roman" w:cs="Calibri"/>
-          <w:b/>
-          <w:color w:val="auto"/>
-          <w:kern w:val="0"/>
-          <w:lang w:val="en-US" w:eastAsia="en-US" w:bidi="ar-SA"/>
-        </w:rPr>
-      </w:r>
-    </w:p>
-    <w:p>
-      <w:pPr>
-        <w:pStyle w:val="Heading4"/>
-        <w:rPr>
-          <w:rFonts w:ascii="Times New Roman" w:hAnsi="Times New Roman" w:eastAsia="Times New Roman" w:cs="Calibri"/>
-          <w:b/>
-          <w:b/>
-          <w:color w:val="auto"/>
-          <w:kern w:val="0"/>
-          <w:lang w:val="en-US" w:eastAsia="en-US" w:bidi="ar-SA"/>
-        </w:rPr>
-      </w:pPr>
-      <w:r>
-        <w:rPr>
-          <w:rFonts w:eastAsia="Times New Roman" w:cs="Calibri"/>
-          <w:b/>
-          <w:color w:val="auto"/>
-          <w:kern w:val="0"/>
-          <w:lang w:val="en-US" w:eastAsia="en-US" w:bidi="ar-SA"/>
-        </w:rPr>
-      </w:r>
-    </w:p>
-    <w:p>
-      <w:pPr>
-        <w:pStyle w:val="Heading4"/>
-        <w:rPr>
-          <w:rFonts w:ascii="Times New Roman" w:hAnsi="Times New Roman" w:eastAsia="Times New Roman" w:cs="Calibri"/>
-          <w:b/>
-          <w:b/>
-          <w:color w:val="auto"/>
-          <w:kern w:val="0"/>
-          <w:lang w:val="en-US" w:eastAsia="en-US" w:bidi="ar-SA"/>
-        </w:rPr>
-      </w:pPr>
-      <w:r>
-        <w:rPr>
-          <w:rFonts w:eastAsia="Times New Roman" w:cs="Calibri"/>
-          <w:b/>
-          <w:color w:val="auto"/>
-          <w:kern w:val="0"/>
-          <w:lang w:val="en-US" w:eastAsia="en-US" w:bidi="ar-SA"/>
-        </w:rPr>
-      </w:r>
-    </w:p>
-    <w:p>
-      <w:pPr>
-        <w:pStyle w:val="Heading4"/>
-        <w:rPr>
-          <w:rFonts w:ascii="Times New Roman" w:hAnsi="Times New Roman" w:eastAsia="Times New Roman" w:cs="Calibri"/>
-          <w:b/>
-          <w:b/>
-          <w:color w:val="auto"/>
-          <w:kern w:val="0"/>
-          <w:lang w:val="en-US" w:eastAsia="en-US" w:bidi="ar-SA"/>
-        </w:rPr>
-      </w:pPr>
-      <w:r>
-        <w:rPr>
-          <w:rFonts w:eastAsia="Times New Roman" w:cs="Calibri"/>
-          <w:b/>
-          <w:color w:val="auto"/>
-          <w:kern w:val="0"/>
-          <w:lang w:val="en-US" w:eastAsia="en-US" w:bidi="ar-SA"/>
-        </w:rPr>
-      </w:r>
-    </w:p>
-    <w:p>
-      <w:pPr>
-        <w:pStyle w:val="Heading4"/>
-        <w:rPr>
-          <w:rFonts w:ascii="Times New Roman" w:hAnsi="Times New Roman" w:eastAsia="Times New Roman" w:cs="Calibri"/>
-          <w:b/>
-          <w:b/>
-          <w:color w:val="auto"/>
-          <w:kern w:val="0"/>
-          <w:lang w:val="en-US" w:eastAsia="en-US" w:bidi="ar-SA"/>
-        </w:rPr>
-      </w:pPr>
-      <w:r>
-        <w:rPr>
-          <w:rFonts w:eastAsia="Times New Roman" w:cs="Calibri"/>
-          <w:b/>
-          <w:color w:val="auto"/>
-          <w:kern w:val="0"/>
-          <w:lang w:val="en-US" w:eastAsia="en-US" w:bidi="ar-SA"/>
-        </w:rPr>
-      </w:r>
-    </w:p>
-    <w:p>
-      <w:pPr>
-        <w:pStyle w:val="Heading4"/>
-        <w:rPr>
-          <w:rFonts w:ascii="Times New Roman" w:hAnsi="Times New Roman" w:eastAsia="Times New Roman" w:cs="Calibri"/>
-          <w:b/>
-          <w:b/>
-          <w:color w:val="auto"/>
-          <w:kern w:val="0"/>
-          <w:lang w:val="en-US" w:eastAsia="en-US" w:bidi="ar-SA"/>
-        </w:rPr>
-      </w:pPr>
-      <w:r>
-        <w:rPr>
-          <w:rFonts w:eastAsia="Times New Roman" w:cs="Calibri"/>
-          <w:b/>
-          <w:color w:val="auto"/>
-          <w:kern w:val="0"/>
-          <w:lang w:val="en-US" w:eastAsia="en-US" w:bidi="ar-SA"/>
-        </w:rPr>
-      </w:r>
-    </w:p>
-    <w:p>
-      <w:pPr>
-        <w:pStyle w:val="Heading4"/>
-        <w:rPr>
-          <w:rFonts w:ascii="Times New Roman" w:hAnsi="Times New Roman" w:eastAsia="Times New Roman" w:cs="Calibri"/>
-          <w:b/>
-          <w:b/>
-          <w:color w:val="auto"/>
-          <w:kern w:val="0"/>
-          <w:lang w:val="en-US" w:eastAsia="en-US" w:bidi="ar-SA"/>
-        </w:rPr>
-      </w:pPr>
-      <w:r>
-        <w:rPr>
-          <w:rFonts w:eastAsia="Times New Roman" w:cs="Calibri"/>
-          <w:b/>
-          <w:color w:val="auto"/>
-          <w:kern w:val="0"/>
-          <w:lang w:val="en-US" w:eastAsia="en-US" w:bidi="ar-SA"/>
-        </w:rPr>
-      </w:r>
-    </w:p>
-    <w:p>
-      <w:pPr>
-        <w:pStyle w:val="Heading4"/>
-        <w:rPr>
-          <w:rFonts w:ascii="Times New Roman" w:hAnsi="Times New Roman" w:eastAsia="Times New Roman" w:cs="Calibri"/>
-          <w:b/>
-          <w:b/>
-          <w:color w:val="auto"/>
-          <w:kern w:val="0"/>
-          <w:lang w:val="en-US" w:eastAsia="en-US" w:bidi="ar-SA"/>
-        </w:rPr>
-      </w:pPr>
-      <w:r>
-        <w:rPr>
-          <w:rFonts w:eastAsia="Times New Roman" w:cs="Calibri"/>
-          <w:b/>
-          <w:color w:val="auto"/>
-          <w:kern w:val="0"/>
-          <w:lang w:val="en-US" w:eastAsia="en-US" w:bidi="ar-SA"/>
-        </w:rPr>
-      </w:r>
-    </w:p>
-    <w:p>
-      <w:pPr>
-        <w:pStyle w:val="Heading4"/>
-        <w:rPr>
-          <w:rFonts w:ascii="Times New Roman" w:hAnsi="Times New Roman" w:eastAsia="Times New Roman" w:cs="Calibri"/>
-          <w:b/>
-          <w:b/>
-          <w:color w:val="auto"/>
-          <w:kern w:val="0"/>
-          <w:lang w:val="en-US" w:eastAsia="en-US" w:bidi="ar-SA"/>
-        </w:rPr>
-      </w:pPr>
-      <w:r>
-        <w:rPr>
-          <w:rFonts w:eastAsia="Times New Roman" w:cs="Calibri"/>
-          <w:b/>
-          <w:color w:val="auto"/>
-          <w:kern w:val="0"/>
-          <w:lang w:val="en-US" w:eastAsia="en-US" w:bidi="ar-SA"/>
-        </w:rPr>
-      </w:r>
-    </w:p>
-    <w:p>
-      <w:pPr>
-        <w:pStyle w:val="Heading4"/>
-        <w:rPr>
-          <w:rFonts w:ascii="Times New Roman" w:hAnsi="Times New Roman" w:eastAsia="Times New Roman" w:cs="Calibri"/>
-          <w:b/>
-          <w:b/>
-          <w:color w:val="auto"/>
-          <w:kern w:val="0"/>
-          <w:lang w:val="en-US" w:eastAsia="en-US" w:bidi="ar-SA"/>
-        </w:rPr>
-      </w:pPr>
-      <w:r>
-        <w:rPr>
-          <w:rFonts w:eastAsia="Times New Roman" w:cs="Calibri"/>
-          <w:b/>
-          <w:color w:val="auto"/>
-          <w:kern w:val="0"/>
-          <w:lang w:val="en-US" w:eastAsia="en-US" w:bidi="ar-SA"/>
-        </w:rPr>
-      </w:r>
-    </w:p>
-    <w:p>
-      <w:pPr>
-        <w:pStyle w:val="Heading4"/>
         <w:rPr>
           <w:rFonts w:ascii="Times New Roman" w:hAnsi="Times New Roman" w:eastAsia="Times New Roman" w:cs="Calibri"/>
           <w:b/>
@@ -23036,7 +22380,7 @@
             <wp:extent cx="5971540" cy="7416800"/>
             <wp:effectExtent l="0" t="0" r="0" b="0"/>
             <wp:wrapSquare wrapText="largest"/>
-            <wp:docPr id="25" name="Image21" descr=""/>
+            <wp:docPr id="27" name="Image21" descr=""/>
             <wp:cNvGraphicFramePr>
               <a:graphicFrameLocks xmlns:a="http://schemas.openxmlformats.org/drawingml/2006/main" noChangeAspect="1"/>
             </wp:cNvGraphicFramePr>
@@ -23044,13 +22388,13 @@
               <a:graphicData uri="http://schemas.openxmlformats.org/drawingml/2006/picture">
                 <pic:pic xmlns:pic="http://schemas.openxmlformats.org/drawingml/2006/picture">
                   <pic:nvPicPr>
-                    <pic:cNvPr id="25" name="Image21" descr=""/>
+                    <pic:cNvPr id="27" name="Image21" descr=""/>
                     <pic:cNvPicPr>
                       <a:picLocks noChangeAspect="1" noChangeArrowheads="1"/>
                     </pic:cNvPicPr>
                   </pic:nvPicPr>
                   <pic:blipFill>
-                    <a:blip r:embed="rId26"/>
+                    <a:blip r:embed="rId28"/>
                     <a:stretch>
                       <a:fillRect/>
                     </a:stretch>
@@ -23162,7 +22506,7 @@
             <wp:extent cx="5971540" cy="3445510"/>
             <wp:effectExtent l="0" t="0" r="0" b="0"/>
             <wp:wrapSquare wrapText="largest"/>
-            <wp:docPr id="26" name="Image19" descr=""/>
+            <wp:docPr id="28" name="Image19" descr=""/>
             <wp:cNvGraphicFramePr>
               <a:graphicFrameLocks xmlns:a="http://schemas.openxmlformats.org/drawingml/2006/main" noChangeAspect="1"/>
             </wp:cNvGraphicFramePr>
@@ -23170,13 +22514,13 @@
               <a:graphicData uri="http://schemas.openxmlformats.org/drawingml/2006/picture">
                 <pic:pic xmlns:pic="http://schemas.openxmlformats.org/drawingml/2006/picture">
                   <pic:nvPicPr>
-                    <pic:cNvPr id="26" name="Image19" descr=""/>
+                    <pic:cNvPr id="28" name="Image19" descr=""/>
                     <pic:cNvPicPr>
                       <a:picLocks noChangeAspect="1" noChangeArrowheads="1"/>
                     </pic:cNvPicPr>
                   </pic:nvPicPr>
                   <pic:blipFill>
-                    <a:blip r:embed="rId27"/>
+                    <a:blip r:embed="rId29"/>
                     <a:stretch>
                       <a:fillRect/>
                     </a:stretch>
@@ -23383,7 +22727,7 @@
             <wp:extent cx="5971540" cy="1828165"/>
             <wp:effectExtent l="0" t="0" r="0" b="0"/>
             <wp:wrapSquare wrapText="largest"/>
-            <wp:docPr id="27" name="Image23" descr=""/>
+            <wp:docPr id="29" name="Image23" descr=""/>
             <wp:cNvGraphicFramePr>
               <a:graphicFrameLocks xmlns:a="http://schemas.openxmlformats.org/drawingml/2006/main" noChangeAspect="1"/>
             </wp:cNvGraphicFramePr>
@@ -23391,13 +22735,13 @@
               <a:graphicData uri="http://schemas.openxmlformats.org/drawingml/2006/picture">
                 <pic:pic xmlns:pic="http://schemas.openxmlformats.org/drawingml/2006/picture">
                   <pic:nvPicPr>
-                    <pic:cNvPr id="27" name="Image23" descr=""/>
+                    <pic:cNvPr id="29" name="Image23" descr=""/>
                     <pic:cNvPicPr>
                       <a:picLocks noChangeAspect="1" noChangeArrowheads="1"/>
                     </pic:cNvPicPr>
                   </pic:nvPicPr>
                   <pic:blipFill>
-                    <a:blip r:embed="rId28"/>
+                    <a:blip r:embed="rId30"/>
                     <a:stretch>
                       <a:fillRect/>
                     </a:stretch>
@@ -23450,19 +22794,7 @@
           <w:szCs w:val="26"/>
           <w:lang w:val="en-US" w:eastAsia="en-US" w:bidi="ar-SA"/>
         </w:rPr>
-        <w:t xml:space="preserve">3.3. Nguyên lý IOC </w:t>
-      </w:r>
-      <w:r>
-        <w:rPr>
-          <w:rFonts w:eastAsia="Times New Roman" w:cs="Calibri"/>
-          <w:b/>
-          <w:color w:val="auto"/>
-          <w:kern w:val="0"/>
-          <w:sz w:val="26"/>
-          <w:szCs w:val="26"/>
-          <w:lang w:val="en-US" w:eastAsia="en-US" w:bidi="ar-SA"/>
-        </w:rPr>
-        <w:t>(Inversion of Control)</w:t>
+        <w:t>3.3. Nguyên lý IOC (Inversion of Control)</w:t>
       </w:r>
     </w:p>
     <w:p>
@@ -23525,19 +22857,7 @@
           <w:szCs w:val="26"/>
           <w:lang w:val="en-US" w:eastAsia="en-US" w:bidi="ar-SA"/>
         </w:rPr>
-        <w:t xml:space="preserve">1. Dependency Injection </w:t>
-      </w:r>
-      <w:r>
-        <w:rPr>
-          <w:rFonts w:eastAsia="Times New Roman" w:cs="Calibri"/>
-          <w:b/>
-          <w:color w:val="auto"/>
-          <w:kern w:val="0"/>
-          <w:sz w:val="26"/>
-          <w:szCs w:val="26"/>
-          <w:lang w:val="en-US" w:eastAsia="en-US" w:bidi="ar-SA"/>
-        </w:rPr>
-        <w:t>(DI)</w:t>
+        <w:t>1. Dependency Injection (DI)</w:t>
       </w:r>
     </w:p>
     <w:p>
@@ -23762,7 +23082,7 @@
       <w:rPr>
         <w:color w:val="000000"/>
       </w:rPr>
-      <w:t>54</w:t>
+      <w:t>25</w:t>
     </w:r>
     <w:r>
       <w:rPr>

</xml_diff>

<commit_message>
refactor: cập nhật và cải tiến các thành phần liên quan đến đơn hàng và giao diện người dùng
- Thay đổi tên các phương thức trong dịch vụ để rõ ràng hơn, như `getTotalUsers` thành `getUsers`, `getTotalProducts` thành `getProducts`, và tương tự cho các phương thức khác.
- Thêm sơ đồ mới cho luồng xác thực và cập nhật các tài liệu liên quan.
- Cập nhật nhãn trạng thái đơn hàng trong giao diện để cải thiện tính trực quan cho người dùng.
- Tối ưu hóa logic trong các thành phần liên quan đến đơn hàng và người dùng để nâng cao trải nghiệm người dùng.
</commit_message>
<xml_diff>
--- a/Ngo-Gia-Hao_B2110964_BaoCao.docx
+++ b/Ngo-Gia-Hao_B2110964_BaoCao.docx
@@ -3196,11 +3196,11 @@
         </w:rPr>
       </w:r>
       <w:bookmarkStart w:id="11" w:name="__RefHeading___Toc295_853921268"/>
-      <w:bookmarkStart w:id="12" w:name="_2et92p0"/>
-      <w:bookmarkStart w:id="13" w:name="_Toc184153024"/>
+      <w:bookmarkStart w:id="12" w:name="_Toc184153024"/>
+      <w:bookmarkStart w:id="13" w:name="_2et92p0"/>
       <w:bookmarkStart w:id="14" w:name="__RefHeading___Toc295_853921268"/>
-      <w:bookmarkStart w:id="15" w:name="_2et92p0"/>
-      <w:bookmarkStart w:id="16" w:name="_Toc184153024"/>
+      <w:bookmarkStart w:id="15" w:name="_Toc184153024"/>
+      <w:bookmarkStart w:id="16" w:name="_2et92p0"/>
       <w:bookmarkEnd w:id="14"/>
       <w:bookmarkEnd w:id="15"/>
       <w:bookmarkEnd w:id="16"/>
@@ -3218,8 +3218,8 @@
           <w:szCs w:val="26"/>
         </w:rPr>
       </w:pPr>
-      <w:bookmarkStart w:id="17" w:name="_tyjcwt"/>
-      <w:bookmarkStart w:id="18" w:name="_3dy6vkm"/>
+      <w:bookmarkStart w:id="17" w:name="_3dy6vkm"/>
+      <w:bookmarkStart w:id="18" w:name="_tyjcwt"/>
       <w:bookmarkEnd w:id="17"/>
       <w:bookmarkEnd w:id="18"/>
       <w:r>
@@ -7423,33 +7423,7 @@
           <w:szCs w:val="26"/>
           <w:lang w:val="en-US" w:eastAsia="en-US" w:bidi="ar-SA"/>
         </w:rPr>
-        <w:t xml:space="preserve">Chương này sẽ đi vào phát triển Backend, giải thích cách triển khai từng module, luồng, </w:t>
-      </w:r>
-      <w:r>
-        <w:rPr>
-          <w:rFonts w:eastAsia="Times New Roman" w:cs="" w:cstheme="minorBidi"/>
-          <w:b w:val="false"/>
-          <w:bCs w:val="false"/>
-          <w:color w:val="auto"/>
-          <w:kern w:val="0"/>
-          <w:sz w:val="26"/>
-          <w:szCs w:val="26"/>
-          <w:lang w:val="en-US" w:eastAsia="en-US" w:bidi="ar-SA"/>
-        </w:rPr>
-        <w:t>đăng nhập, đăng xuất,</w:t>
-      </w:r>
-      <w:r>
-        <w:rPr>
-          <w:rFonts w:eastAsia="Times New Roman" w:cs="" w:cstheme="minorBidi"/>
-          <w:b w:val="false"/>
-          <w:bCs w:val="false"/>
-          <w:color w:val="auto"/>
-          <w:kern w:val="0"/>
-          <w:sz w:val="26"/>
-          <w:szCs w:val="26"/>
-          <w:lang w:val="en-US" w:eastAsia="en-US" w:bidi="ar-SA"/>
-        </w:rPr>
-        <w:t xml:space="preserve"> xác thực, thiết kế API, tích hợp database và logic nghiệp vụ.</w:t>
+        <w:t>Chương này sẽ đi vào phát triển Backend, giải thích cách triển khai từng module, luồng, đăng nhập, đăng xuất, xác thực, thiết kế API, tích hợp database và logic nghiệp vụ.</w:t>
       </w:r>
     </w:p>
     <w:p>
@@ -11184,6 +11158,96 @@
       <w:pPr>
         <w:pStyle w:val="Hinh"/>
         <w:rPr>
+          <w:b/>
+          <w:b/>
+          <w:bCs/>
+          <w:i w:val="false"/>
+          <w:i w:val="false"/>
+          <w:iCs w:val="false"/>
+        </w:rPr>
+      </w:pPr>
+      <w:r>
+        <w:rPr>
+          <w:rFonts w:eastAsia="Times New Roman" w:cs="Times New Roman"/>
+          <w:b/>
+          <w:bCs/>
+          <w:i w:val="false"/>
+          <w:iCs w:val="false"/>
+          <w:color w:val="auto"/>
+          <w:kern w:val="0"/>
+          <w:sz w:val="26"/>
+          <w:szCs w:val="26"/>
+          <w:lang w:val="en-US" w:eastAsia="en-US" w:bidi="ar-SA"/>
+        </w:rPr>
+        <w:t>Hình 7 - Luồng xác thực request</w:t>
+      </w:r>
+      <w:r>
+        <w:drawing>
+          <wp:anchor behindDoc="0" distT="0" distB="0" distL="0" distR="0" simplePos="0" locked="0" layoutInCell="0" allowOverlap="1" relativeHeight="31">
+            <wp:simplePos x="0" y="0"/>
+            <wp:positionH relativeFrom="column">
+              <wp:align>center</wp:align>
+            </wp:positionH>
+            <wp:positionV relativeFrom="paragraph">
+              <wp:posOffset>635</wp:posOffset>
+            </wp:positionV>
+            <wp:extent cx="5971540" cy="5417820"/>
+            <wp:effectExtent l="0" t="0" r="0" b="0"/>
+            <wp:wrapSquare wrapText="largest"/>
+            <wp:docPr id="11" name="Image26" descr=""/>
+            <wp:cNvGraphicFramePr>
+              <a:graphicFrameLocks xmlns:a="http://schemas.openxmlformats.org/drawingml/2006/main" noChangeAspect="1"/>
+            </wp:cNvGraphicFramePr>
+            <a:graphic xmlns:a="http://schemas.openxmlformats.org/drawingml/2006/main">
+              <a:graphicData uri="http://schemas.openxmlformats.org/drawingml/2006/picture">
+                <pic:pic xmlns:pic="http://schemas.openxmlformats.org/drawingml/2006/picture">
+                  <pic:nvPicPr>
+                    <pic:cNvPr id="11" name="Image26" descr=""/>
+                    <pic:cNvPicPr>
+                      <a:picLocks noChangeAspect="1" noChangeArrowheads="1"/>
+                    </pic:cNvPicPr>
+                  </pic:nvPicPr>
+                  <pic:blipFill>
+                    <a:blip r:embed="rId12"/>
+                    <a:stretch>
+                      <a:fillRect/>
+                    </a:stretch>
+                  </pic:blipFill>
+                  <pic:spPr bwMode="auto">
+                    <a:xfrm>
+                      <a:off x="0" y="0"/>
+                      <a:ext cx="5971540" cy="5417820"/>
+                    </a:xfrm>
+                    <a:prstGeom prst="rect">
+                      <a:avLst/>
+                    </a:prstGeom>
+                  </pic:spPr>
+                </pic:pic>
+              </a:graphicData>
+            </a:graphic>
+          </wp:anchor>
+        </w:drawing>
+      </w:r>
+      <w:r>
+        <w:rPr>
+          <w:rFonts w:eastAsia="Times New Roman" w:cs="Times New Roman"/>
+          <w:b/>
+          <w:bCs/>
+          <w:i w:val="false"/>
+          <w:iCs w:val="false"/>
+          <w:color w:val="auto"/>
+          <w:kern w:val="0"/>
+          <w:sz w:val="26"/>
+          <w:szCs w:val="26"/>
+          <w:lang w:val="en-US" w:eastAsia="en-US" w:bidi="ar-SA"/>
+        </w:rPr>
+        <w:t xml:space="preserve"> </w:t>
+      </w:r>
+    </w:p>
+    <w:p>
+      <w:pPr>
+        <w:pStyle w:val="Hinh"/>
+        <w:rPr>
           <w:rFonts w:ascii="Times New Roman" w:hAnsi="Times New Roman" w:eastAsia="Times New Roman" w:cs="Calibri"/>
           <w:b w:val="false"/>
           <w:b w:val="false"/>
@@ -11196,7 +11260,16 @@
         </w:rPr>
       </w:pPr>
       <w:r>
-        <w:rPr/>
+        <w:rPr>
+          <w:rFonts w:eastAsia="Times New Roman" w:cs="Calibri"/>
+          <w:b w:val="false"/>
+          <w:bCs w:val="false"/>
+          <w:color w:val="auto"/>
+          <w:kern w:val="0"/>
+          <w:sz w:val="26"/>
+          <w:szCs w:val="26"/>
+          <w:lang w:val="en-US" w:eastAsia="en-US" w:bidi="ar-SA"/>
+        </w:rPr>
       </w:r>
     </w:p>
     <w:p>
@@ -12092,7 +12165,7 @@
             <wp:extent cx="5971540" cy="5594350"/>
             <wp:effectExtent l="0" t="0" r="0" b="0"/>
             <wp:wrapSquare wrapText="largest"/>
-            <wp:docPr id="11" name="Image5" descr=""/>
+            <wp:docPr id="12" name="Image5" descr=""/>
             <wp:cNvGraphicFramePr>
               <a:graphicFrameLocks xmlns:a="http://schemas.openxmlformats.org/drawingml/2006/main" noChangeAspect="1"/>
             </wp:cNvGraphicFramePr>
@@ -12100,13 +12173,13 @@
               <a:graphicData uri="http://schemas.openxmlformats.org/drawingml/2006/picture">
                 <pic:pic xmlns:pic="http://schemas.openxmlformats.org/drawingml/2006/picture">
                   <pic:nvPicPr>
-                    <pic:cNvPr id="11" name="Image5" descr=""/>
+                    <pic:cNvPr id="12" name="Image5" descr=""/>
                     <pic:cNvPicPr>
                       <a:picLocks noChangeAspect="1" noChangeArrowheads="1"/>
                     </pic:cNvPicPr>
                   </pic:nvPicPr>
                   <pic:blipFill>
-                    <a:blip r:embed="rId12"/>
+                    <a:blip r:embed="rId13"/>
                     <a:stretch>
                       <a:fillRect/>
                     </a:stretch>
@@ -15314,7 +15387,7 @@
             <wp:extent cx="5295900" cy="3133725"/>
             <wp:effectExtent l="0" t="0" r="0" b="0"/>
             <wp:wrapSquare wrapText="largest"/>
-            <wp:docPr id="12" name="Image6" descr=""/>
+            <wp:docPr id="13" name="Image6" descr=""/>
             <wp:cNvGraphicFramePr>
               <a:graphicFrameLocks xmlns:a="http://schemas.openxmlformats.org/drawingml/2006/main" noChangeAspect="1"/>
             </wp:cNvGraphicFramePr>
@@ -15322,13 +15395,13 @@
               <a:graphicData uri="http://schemas.openxmlformats.org/drawingml/2006/picture">
                 <pic:pic xmlns:pic="http://schemas.openxmlformats.org/drawingml/2006/picture">
                   <pic:nvPicPr>
-                    <pic:cNvPr id="12" name="Image6" descr=""/>
+                    <pic:cNvPr id="13" name="Image6" descr=""/>
                     <pic:cNvPicPr>
                       <a:picLocks noChangeAspect="1" noChangeArrowheads="1"/>
                     </pic:cNvPicPr>
                   </pic:nvPicPr>
                   <pic:blipFill>
-                    <a:blip r:embed="rId13"/>
+                    <a:blip r:embed="rId14"/>
                     <a:stretch>
                       <a:fillRect/>
                     </a:stretch>
@@ -15933,7 +16006,7 @@
             <wp:extent cx="5971540" cy="4462145"/>
             <wp:effectExtent l="0" t="0" r="0" b="0"/>
             <wp:wrapSquare wrapText="largest"/>
-            <wp:docPr id="13" name="Image8" descr=""/>
+            <wp:docPr id="14" name="Image8" descr=""/>
             <wp:cNvGraphicFramePr>
               <a:graphicFrameLocks xmlns:a="http://schemas.openxmlformats.org/drawingml/2006/main" noChangeAspect="1"/>
             </wp:cNvGraphicFramePr>
@@ -15941,13 +16014,13 @@
               <a:graphicData uri="http://schemas.openxmlformats.org/drawingml/2006/picture">
                 <pic:pic xmlns:pic="http://schemas.openxmlformats.org/drawingml/2006/picture">
                   <pic:nvPicPr>
-                    <pic:cNvPr id="13" name="Image8" descr=""/>
+                    <pic:cNvPr id="14" name="Image8" descr=""/>
                     <pic:cNvPicPr>
                       <a:picLocks noChangeAspect="1" noChangeArrowheads="1"/>
                     </pic:cNvPicPr>
                   </pic:nvPicPr>
                   <pic:blipFill>
-                    <a:blip r:embed="rId14"/>
+                    <a:blip r:embed="rId15"/>
                     <a:stretch>
                       <a:fillRect/>
                     </a:stretch>
@@ -16341,7 +16414,7 @@
             <wp:extent cx="3724275" cy="3343275"/>
             <wp:effectExtent l="0" t="0" r="0" b="0"/>
             <wp:wrapSquare wrapText="largest"/>
-            <wp:docPr id="14" name="Image9" descr=""/>
+            <wp:docPr id="15" name="Image9" descr=""/>
             <wp:cNvGraphicFramePr>
               <a:graphicFrameLocks xmlns:a="http://schemas.openxmlformats.org/drawingml/2006/main" noChangeAspect="1"/>
             </wp:cNvGraphicFramePr>
@@ -16349,13 +16422,13 @@
               <a:graphicData uri="http://schemas.openxmlformats.org/drawingml/2006/picture">
                 <pic:pic xmlns:pic="http://schemas.openxmlformats.org/drawingml/2006/picture">
                   <pic:nvPicPr>
-                    <pic:cNvPr id="14" name="Image9" descr=""/>
+                    <pic:cNvPr id="15" name="Image9" descr=""/>
                     <pic:cNvPicPr>
                       <a:picLocks noChangeAspect="1" noChangeArrowheads="1"/>
                     </pic:cNvPicPr>
                   </pic:nvPicPr>
                   <pic:blipFill>
-                    <a:blip r:embed="rId15"/>
+                    <a:blip r:embed="rId16"/>
                     <a:stretch>
                       <a:fillRect/>
                     </a:stretch>
@@ -18930,7 +19003,7 @@
             <wp:extent cx="3044825" cy="1463040"/>
             <wp:effectExtent l="0" t="0" r="0" b="0"/>
             <wp:wrapSquare wrapText="largest"/>
-            <wp:docPr id="15" name="Image7" descr=""/>
+            <wp:docPr id="16" name="Image7" descr=""/>
             <wp:cNvGraphicFramePr>
               <a:graphicFrameLocks xmlns:a="http://schemas.openxmlformats.org/drawingml/2006/main" noChangeAspect="1"/>
             </wp:cNvGraphicFramePr>
@@ -18938,13 +19011,13 @@
               <a:graphicData uri="http://schemas.openxmlformats.org/drawingml/2006/picture">
                 <pic:pic xmlns:pic="http://schemas.openxmlformats.org/drawingml/2006/picture">
                   <pic:nvPicPr>
-                    <pic:cNvPr id="15" name="Image7" descr=""/>
+                    <pic:cNvPr id="16" name="Image7" descr=""/>
                     <pic:cNvPicPr>
                       <a:picLocks noChangeAspect="1" noChangeArrowheads="1"/>
                     </pic:cNvPicPr>
                   </pic:nvPicPr>
                   <pic:blipFill>
-                    <a:blip r:embed="rId16"/>
+                    <a:blip r:embed="rId17"/>
                     <a:stretch>
                       <a:fillRect/>
                     </a:stretch>
@@ -19294,7 +19367,7 @@
             <wp:extent cx="5971540" cy="2985770"/>
             <wp:effectExtent l="0" t="0" r="0" b="0"/>
             <wp:wrapSquare wrapText="largest"/>
-            <wp:docPr id="16" name="Image10" descr=""/>
+            <wp:docPr id="17" name="Image10" descr=""/>
             <wp:cNvGraphicFramePr>
               <a:graphicFrameLocks xmlns:a="http://schemas.openxmlformats.org/drawingml/2006/main" noChangeAspect="1"/>
             </wp:cNvGraphicFramePr>
@@ -19302,13 +19375,13 @@
               <a:graphicData uri="http://schemas.openxmlformats.org/drawingml/2006/picture">
                 <pic:pic xmlns:pic="http://schemas.openxmlformats.org/drawingml/2006/picture">
                   <pic:nvPicPr>
-                    <pic:cNvPr id="16" name="Image10" descr=""/>
+                    <pic:cNvPr id="17" name="Image10" descr=""/>
                     <pic:cNvPicPr>
                       <a:picLocks noChangeAspect="1" noChangeArrowheads="1"/>
                     </pic:cNvPicPr>
                   </pic:nvPicPr>
                   <pic:blipFill>
-                    <a:blip r:embed="rId17"/>
+                    <a:blip r:embed="rId18"/>
                     <a:stretch>
                       <a:fillRect/>
                     </a:stretch>
@@ -19436,7 +19509,7 @@
             <wp:extent cx="5971540" cy="1850390"/>
             <wp:effectExtent l="0" t="0" r="0" b="0"/>
             <wp:wrapSquare wrapText="largest"/>
-            <wp:docPr id="17" name="Image11" descr=""/>
+            <wp:docPr id="18" name="Image11" descr=""/>
             <wp:cNvGraphicFramePr>
               <a:graphicFrameLocks xmlns:a="http://schemas.openxmlformats.org/drawingml/2006/main" noChangeAspect="1"/>
             </wp:cNvGraphicFramePr>
@@ -19444,13 +19517,13 @@
               <a:graphicData uri="http://schemas.openxmlformats.org/drawingml/2006/picture">
                 <pic:pic xmlns:pic="http://schemas.openxmlformats.org/drawingml/2006/picture">
                   <pic:nvPicPr>
-                    <pic:cNvPr id="17" name="Image11" descr=""/>
+                    <pic:cNvPr id="18" name="Image11" descr=""/>
                     <pic:cNvPicPr>
                       <a:picLocks noChangeAspect="1" noChangeArrowheads="1"/>
                     </pic:cNvPicPr>
                   </pic:nvPicPr>
                   <pic:blipFill>
-                    <a:blip r:embed="rId18"/>
+                    <a:blip r:embed="rId19"/>
                     <a:stretch>
                       <a:fillRect/>
                     </a:stretch>
@@ -19612,7 +19685,7 @@
             <wp:extent cx="5971540" cy="2901950"/>
             <wp:effectExtent l="0" t="0" r="0" b="0"/>
             <wp:wrapSquare wrapText="largest"/>
-            <wp:docPr id="18" name="Image12" descr=""/>
+            <wp:docPr id="19" name="Image12" descr=""/>
             <wp:cNvGraphicFramePr>
               <a:graphicFrameLocks xmlns:a="http://schemas.openxmlformats.org/drawingml/2006/main" noChangeAspect="1"/>
             </wp:cNvGraphicFramePr>
@@ -19620,13 +19693,13 @@
               <a:graphicData uri="http://schemas.openxmlformats.org/drawingml/2006/picture">
                 <pic:pic xmlns:pic="http://schemas.openxmlformats.org/drawingml/2006/picture">
                   <pic:nvPicPr>
-                    <pic:cNvPr id="18" name="Image12" descr=""/>
+                    <pic:cNvPr id="19" name="Image12" descr=""/>
                     <pic:cNvPicPr>
                       <a:picLocks noChangeAspect="1" noChangeArrowheads="1"/>
                     </pic:cNvPicPr>
                   </pic:nvPicPr>
                   <pic:blipFill>
-                    <a:blip r:embed="rId19"/>
+                    <a:blip r:embed="rId20"/>
                     <a:stretch>
                       <a:fillRect/>
                     </a:stretch>
@@ -19759,7 +19832,7 @@
             <wp:extent cx="3370580" cy="2802255"/>
             <wp:effectExtent l="0" t="0" r="0" b="0"/>
             <wp:wrapSquare wrapText="largest"/>
-            <wp:docPr id="19" name="Image13" descr=""/>
+            <wp:docPr id="20" name="Image13" descr=""/>
             <wp:cNvGraphicFramePr>
               <a:graphicFrameLocks xmlns:a="http://schemas.openxmlformats.org/drawingml/2006/main" noChangeAspect="1"/>
             </wp:cNvGraphicFramePr>
@@ -19767,13 +19840,13 @@
               <a:graphicData uri="http://schemas.openxmlformats.org/drawingml/2006/picture">
                 <pic:pic xmlns:pic="http://schemas.openxmlformats.org/drawingml/2006/picture">
                   <pic:nvPicPr>
-                    <pic:cNvPr id="19" name="Image13" descr=""/>
+                    <pic:cNvPr id="20" name="Image13" descr=""/>
                     <pic:cNvPicPr>
                       <a:picLocks noChangeAspect="1" noChangeArrowheads="1"/>
                     </pic:cNvPicPr>
                   </pic:nvPicPr>
                   <pic:blipFill>
-                    <a:blip r:embed="rId20"/>
+                    <a:blip r:embed="rId21"/>
                     <a:stretch>
                       <a:fillRect/>
                     </a:stretch>
@@ -20037,7 +20110,7 @@
             <wp:extent cx="5971540" cy="3697605"/>
             <wp:effectExtent l="0" t="0" r="0" b="0"/>
             <wp:wrapSquare wrapText="largest"/>
-            <wp:docPr id="20" name="Image14" descr=""/>
+            <wp:docPr id="21" name="Image14" descr=""/>
             <wp:cNvGraphicFramePr>
               <a:graphicFrameLocks xmlns:a="http://schemas.openxmlformats.org/drawingml/2006/main" noChangeAspect="1"/>
             </wp:cNvGraphicFramePr>
@@ -20045,13 +20118,13 @@
               <a:graphicData uri="http://schemas.openxmlformats.org/drawingml/2006/picture">
                 <pic:pic xmlns:pic="http://schemas.openxmlformats.org/drawingml/2006/picture">
                   <pic:nvPicPr>
-                    <pic:cNvPr id="20" name="Image14" descr=""/>
+                    <pic:cNvPr id="21" name="Image14" descr=""/>
                     <pic:cNvPicPr>
                       <a:picLocks noChangeAspect="1" noChangeArrowheads="1"/>
                     </pic:cNvPicPr>
                   </pic:nvPicPr>
                   <pic:blipFill>
-                    <a:blip r:embed="rId21"/>
+                    <a:blip r:embed="rId22"/>
                     <a:stretch>
                       <a:fillRect/>
                     </a:stretch>
@@ -20824,7 +20897,7 @@
             <wp:extent cx="5971540" cy="7569835"/>
             <wp:effectExtent l="0" t="0" r="0" b="0"/>
             <wp:wrapSquare wrapText="largest"/>
-            <wp:docPr id="21" name="Image15" descr=""/>
+            <wp:docPr id="22" name="Image15" descr=""/>
             <wp:cNvGraphicFramePr>
               <a:graphicFrameLocks xmlns:a="http://schemas.openxmlformats.org/drawingml/2006/main" noChangeAspect="1"/>
             </wp:cNvGraphicFramePr>
@@ -20832,13 +20905,13 @@
               <a:graphicData uri="http://schemas.openxmlformats.org/drawingml/2006/picture">
                 <pic:pic xmlns:pic="http://schemas.openxmlformats.org/drawingml/2006/picture">
                   <pic:nvPicPr>
-                    <pic:cNvPr id="21" name="Image15" descr=""/>
+                    <pic:cNvPr id="22" name="Image15" descr=""/>
                     <pic:cNvPicPr>
                       <a:picLocks noChangeAspect="1" noChangeArrowheads="1"/>
                     </pic:cNvPicPr>
                   </pic:nvPicPr>
                   <pic:blipFill>
-                    <a:blip r:embed="rId22"/>
+                    <a:blip r:embed="rId23"/>
                     <a:stretch>
                       <a:fillRect/>
                     </a:stretch>
@@ -21135,7 +21208,7 @@
             <wp:extent cx="4820285" cy="7179310"/>
             <wp:effectExtent l="0" t="0" r="0" b="0"/>
             <wp:wrapSquare wrapText="largest"/>
-            <wp:docPr id="22" name="Image16" descr=""/>
+            <wp:docPr id="23" name="Image16" descr=""/>
             <wp:cNvGraphicFramePr>
               <a:graphicFrameLocks xmlns:a="http://schemas.openxmlformats.org/drawingml/2006/main" noChangeAspect="1"/>
             </wp:cNvGraphicFramePr>
@@ -21143,13 +21216,13 @@
               <a:graphicData uri="http://schemas.openxmlformats.org/drawingml/2006/picture">
                 <pic:pic xmlns:pic="http://schemas.openxmlformats.org/drawingml/2006/picture">
                   <pic:nvPicPr>
-                    <pic:cNvPr id="22" name="Image16" descr=""/>
+                    <pic:cNvPr id="23" name="Image16" descr=""/>
                     <pic:cNvPicPr>
                       <a:picLocks noChangeAspect="1" noChangeArrowheads="1"/>
                     </pic:cNvPicPr>
                   </pic:nvPicPr>
                   <pic:blipFill>
-                    <a:blip r:embed="rId23"/>
+                    <a:blip r:embed="rId24"/>
                     <a:stretch>
                       <a:fillRect/>
                     </a:stretch>
@@ -21784,7 +21857,7 @@
             <wp:extent cx="5971540" cy="4640580"/>
             <wp:effectExtent l="0" t="0" r="0" b="0"/>
             <wp:wrapSquare wrapText="largest"/>
-            <wp:docPr id="23" name="Image17" descr=""/>
+            <wp:docPr id="24" name="Image17" descr=""/>
             <wp:cNvGraphicFramePr>
               <a:graphicFrameLocks xmlns:a="http://schemas.openxmlformats.org/drawingml/2006/main" noChangeAspect="1"/>
             </wp:cNvGraphicFramePr>
@@ -21792,13 +21865,13 @@
               <a:graphicData uri="http://schemas.openxmlformats.org/drawingml/2006/picture">
                 <pic:pic xmlns:pic="http://schemas.openxmlformats.org/drawingml/2006/picture">
                   <pic:nvPicPr>
-                    <pic:cNvPr id="23" name="Image17" descr=""/>
+                    <pic:cNvPr id="24" name="Image17" descr=""/>
                     <pic:cNvPicPr>
                       <a:picLocks noChangeAspect="1" noChangeArrowheads="1"/>
                     </pic:cNvPicPr>
                   </pic:nvPicPr>
                   <pic:blipFill>
-                    <a:blip r:embed="rId24"/>
+                    <a:blip r:embed="rId25"/>
                     <a:stretch>
                       <a:fillRect/>
                     </a:stretch>
@@ -21947,7 +22020,7 @@
             <wp:extent cx="5971540" cy="5037455"/>
             <wp:effectExtent l="0" t="0" r="0" b="0"/>
             <wp:wrapSquare wrapText="largest"/>
-            <wp:docPr id="24" name="Image18" descr=""/>
+            <wp:docPr id="25" name="Image18" descr=""/>
             <wp:cNvGraphicFramePr>
               <a:graphicFrameLocks xmlns:a="http://schemas.openxmlformats.org/drawingml/2006/main" noChangeAspect="1"/>
             </wp:cNvGraphicFramePr>
@@ -21955,13 +22028,13 @@
               <a:graphicData uri="http://schemas.openxmlformats.org/drawingml/2006/picture">
                 <pic:pic xmlns:pic="http://schemas.openxmlformats.org/drawingml/2006/picture">
                   <pic:nvPicPr>
-                    <pic:cNvPr id="24" name="Image18" descr=""/>
+                    <pic:cNvPr id="25" name="Image18" descr=""/>
                     <pic:cNvPicPr>
                       <a:picLocks noChangeAspect="1" noChangeArrowheads="1"/>
                     </pic:cNvPicPr>
                   </pic:nvPicPr>
                   <pic:blipFill>
-                    <a:blip r:embed="rId25"/>
+                    <a:blip r:embed="rId26"/>
                     <a:stretch>
                       <a:fillRect/>
                     </a:stretch>
@@ -22079,7 +22152,7 @@
             <wp:extent cx="5971540" cy="3094355"/>
             <wp:effectExtent l="0" t="0" r="0" b="0"/>
             <wp:wrapSquare wrapText="largest"/>
-            <wp:docPr id="25" name="Image22" descr=""/>
+            <wp:docPr id="26" name="Image22" descr=""/>
             <wp:cNvGraphicFramePr>
               <a:graphicFrameLocks xmlns:a="http://schemas.openxmlformats.org/drawingml/2006/main" noChangeAspect="1"/>
             </wp:cNvGraphicFramePr>
@@ -22087,13 +22160,13 @@
               <a:graphicData uri="http://schemas.openxmlformats.org/drawingml/2006/picture">
                 <pic:pic xmlns:pic="http://schemas.openxmlformats.org/drawingml/2006/picture">
                   <pic:nvPicPr>
-                    <pic:cNvPr id="25" name="Image22" descr=""/>
+                    <pic:cNvPr id="26" name="Image22" descr=""/>
                     <pic:cNvPicPr>
                       <a:picLocks noChangeAspect="1" noChangeArrowheads="1"/>
                     </pic:cNvPicPr>
                   </pic:nvPicPr>
                   <pic:blipFill>
-                    <a:blip r:embed="rId26"/>
+                    <a:blip r:embed="rId27"/>
                     <a:stretch>
                       <a:fillRect/>
                     </a:stretch>
@@ -22211,7 +22284,7 @@
             <wp:extent cx="5971540" cy="3117215"/>
             <wp:effectExtent l="0" t="0" r="0" b="0"/>
             <wp:wrapSquare wrapText="largest"/>
-            <wp:docPr id="26" name="Image20" descr=""/>
+            <wp:docPr id="27" name="Image20" descr=""/>
             <wp:cNvGraphicFramePr>
               <a:graphicFrameLocks xmlns:a="http://schemas.openxmlformats.org/drawingml/2006/main" noChangeAspect="1"/>
             </wp:cNvGraphicFramePr>
@@ -22219,13 +22292,13 @@
               <a:graphicData uri="http://schemas.openxmlformats.org/drawingml/2006/picture">
                 <pic:pic xmlns:pic="http://schemas.openxmlformats.org/drawingml/2006/picture">
                   <pic:nvPicPr>
-                    <pic:cNvPr id="26" name="Image20" descr=""/>
+                    <pic:cNvPr id="27" name="Image20" descr=""/>
                     <pic:cNvPicPr>
                       <a:picLocks noChangeAspect="1" noChangeArrowheads="1"/>
                     </pic:cNvPicPr>
                   </pic:nvPicPr>
                   <pic:blipFill>
-                    <a:blip r:embed="rId27"/>
+                    <a:blip r:embed="rId28"/>
                     <a:stretch>
                       <a:fillRect/>
                     </a:stretch>
@@ -22380,7 +22453,7 @@
             <wp:extent cx="5971540" cy="7416800"/>
             <wp:effectExtent l="0" t="0" r="0" b="0"/>
             <wp:wrapSquare wrapText="largest"/>
-            <wp:docPr id="27" name="Image21" descr=""/>
+            <wp:docPr id="28" name="Image21" descr=""/>
             <wp:cNvGraphicFramePr>
               <a:graphicFrameLocks xmlns:a="http://schemas.openxmlformats.org/drawingml/2006/main" noChangeAspect="1"/>
             </wp:cNvGraphicFramePr>
@@ -22388,13 +22461,13 @@
               <a:graphicData uri="http://schemas.openxmlformats.org/drawingml/2006/picture">
                 <pic:pic xmlns:pic="http://schemas.openxmlformats.org/drawingml/2006/picture">
                   <pic:nvPicPr>
-                    <pic:cNvPr id="27" name="Image21" descr=""/>
+                    <pic:cNvPr id="28" name="Image21" descr=""/>
                     <pic:cNvPicPr>
                       <a:picLocks noChangeAspect="1" noChangeArrowheads="1"/>
                     </pic:cNvPicPr>
                   </pic:nvPicPr>
                   <pic:blipFill>
-                    <a:blip r:embed="rId28"/>
+                    <a:blip r:embed="rId29"/>
                     <a:stretch>
                       <a:fillRect/>
                     </a:stretch>
@@ -22506,7 +22579,7 @@
             <wp:extent cx="5971540" cy="3445510"/>
             <wp:effectExtent l="0" t="0" r="0" b="0"/>
             <wp:wrapSquare wrapText="largest"/>
-            <wp:docPr id="28" name="Image19" descr=""/>
+            <wp:docPr id="29" name="Image19" descr=""/>
             <wp:cNvGraphicFramePr>
               <a:graphicFrameLocks xmlns:a="http://schemas.openxmlformats.org/drawingml/2006/main" noChangeAspect="1"/>
             </wp:cNvGraphicFramePr>
@@ -22514,13 +22587,13 @@
               <a:graphicData uri="http://schemas.openxmlformats.org/drawingml/2006/picture">
                 <pic:pic xmlns:pic="http://schemas.openxmlformats.org/drawingml/2006/picture">
                   <pic:nvPicPr>
-                    <pic:cNvPr id="28" name="Image19" descr=""/>
+                    <pic:cNvPr id="29" name="Image19" descr=""/>
                     <pic:cNvPicPr>
                       <a:picLocks noChangeAspect="1" noChangeArrowheads="1"/>
                     </pic:cNvPicPr>
                   </pic:nvPicPr>
                   <pic:blipFill>
-                    <a:blip r:embed="rId29"/>
+                    <a:blip r:embed="rId30"/>
                     <a:stretch>
                       <a:fillRect/>
                     </a:stretch>
@@ -22727,7 +22800,7 @@
             <wp:extent cx="5971540" cy="1828165"/>
             <wp:effectExtent l="0" t="0" r="0" b="0"/>
             <wp:wrapSquare wrapText="largest"/>
-            <wp:docPr id="29" name="Image23" descr=""/>
+            <wp:docPr id="30" name="Image23" descr=""/>
             <wp:cNvGraphicFramePr>
               <a:graphicFrameLocks xmlns:a="http://schemas.openxmlformats.org/drawingml/2006/main" noChangeAspect="1"/>
             </wp:cNvGraphicFramePr>
@@ -22735,13 +22808,13 @@
               <a:graphicData uri="http://schemas.openxmlformats.org/drawingml/2006/picture">
                 <pic:pic xmlns:pic="http://schemas.openxmlformats.org/drawingml/2006/picture">
                   <pic:nvPicPr>
-                    <pic:cNvPr id="29" name="Image23" descr=""/>
+                    <pic:cNvPr id="30" name="Image23" descr=""/>
                     <pic:cNvPicPr>
                       <a:picLocks noChangeAspect="1" noChangeArrowheads="1"/>
                     </pic:cNvPicPr>
                   </pic:nvPicPr>
                   <pic:blipFill>
-                    <a:blip r:embed="rId30"/>
+                    <a:blip r:embed="rId31"/>
                     <a:stretch>
                       <a:fillRect/>
                     </a:stretch>
@@ -23082,7 +23155,7 @@
       <w:rPr>
         <w:color w:val="000000"/>
       </w:rPr>
-      <w:t>25</w:t>
+      <w:t>56</w:t>
     </w:r>
     <w:r>
       <w:rPr>

</xml_diff>

<commit_message>
refactor: cập nhật và cải tiến cấu trúc tài liệu và dịch vụ liên quan đến đơn hàng
- Thêm sơ đồ mới cho luồng đăng ký và đăng nhập người dùng.
- Cập nhật cấu trúc tài liệu Swagger cho API.
- Cải tiến logic trong các thành phần liên quan đến giảm giá và xác thực.
- Tối ưu hóa các thành phần giao diện để nâng cao trải nghiệm người dùng.
</commit_message>
<xml_diff>
--- a/Ngo-Gia-Hao_B2110964_BaoCao.docx
+++ b/Ngo-Gia-Hao_B2110964_BaoCao.docx
@@ -393,7 +393,7 @@
           <w:szCs w:val="26"/>
           <w:lang w:val="vi-VN" w:eastAsia="en-US" w:bidi="ar-SA"/>
         </w:rPr>
-        <w:t xml:space="preserve">ỨNG DỤNG WEB BÁN LAP TOP </w:t>
+        <w:t xml:space="preserve">ỨNG DỤNG WEB BÁN LAPTOP </w:t>
       </w:r>
     </w:p>
     <w:p>
@@ -1924,16 +1924,14 @@
           <w:pPr>
             <w:pStyle w:val="ContentsHeading"/>
             <w:rPr>
-              <w:sz w:val="26"/>
-              <w:szCs w:val="26"/>
+              <w:rFonts w:ascii="Calibri" w:hAnsi="Calibri" w:eastAsia="" w:cs="" w:asciiTheme="majorHAnsi" w:cstheme="majorBidi" w:eastAsiaTheme="majorEastAsia" w:hAnsiTheme="majorHAnsi"/>
+              <w:color w:val="365F91" w:themeColor="accent1" w:themeShade="bf"/>
             </w:rPr>
           </w:pPr>
           <w:r>
             <w:rPr>
               <w:rFonts w:eastAsia="" w:cs="" w:cstheme="majorBidi" w:eastAsiaTheme="majorEastAsia"/>
               <w:color w:val="365F91" w:themeColor="accent1" w:themeShade="bf"/>
-              <w:sz w:val="26"/>
-              <w:szCs w:val="26"/>
             </w:rPr>
             <w:t>Mục lục</w:t>
           </w:r>
@@ -1953,16 +1951,12 @@
           <w:r>
             <w:rPr>
               <w:rStyle w:val="IndexLink"/>
-              <w:sz w:val="26"/>
-              <w:szCs w:val="26"/>
             </w:rPr>
             <w:instrText xml:space="preserve"> TOC \f \o "1-9" \h</w:instrText>
           </w:r>
           <w:r>
             <w:rPr>
               <w:rStyle w:val="IndexLink"/>
-              <w:sz w:val="26"/>
-              <w:szCs w:val="26"/>
             </w:rPr>
             <w:fldChar w:fldCharType="separate"/>
           </w:r>
@@ -1970,8 +1964,6 @@
             <w:r>
               <w:rPr>
                 <w:rStyle w:val="IndexLink"/>
-                <w:sz w:val="26"/>
-                <w:szCs w:val="26"/>
               </w:rPr>
               <w:t>LỜI CẢM ƠN</w:t>
               <w:tab/>
@@ -1992,8 +1984,6 @@
             <w:r>
               <w:rPr>
                 <w:rStyle w:val="IndexLink"/>
-                <w:sz w:val="26"/>
-                <w:szCs w:val="26"/>
               </w:rPr>
               <w:t>NHẬN XÉT CỦA GIẢNG VIÊN HƯỚNG DẪN</w:t>
               <w:tab/>
@@ -2014,26 +2004,22 @@
             <w:r>
               <w:rPr>
                 <w:rStyle w:val="IndexLink"/>
-                <w:sz w:val="26"/>
-                <w:szCs w:val="26"/>
               </w:rPr>
               <w:t xml:space="preserve"> </w:t>
             </w:r>
             <w:r>
               <w:rPr>
                 <w:rStyle w:val="IndexLink"/>
-                <w:sz w:val="26"/>
-                <w:szCs w:val="26"/>
               </w:rPr>
               <w:t>CHƯƠNG 1: TỔNG QUAN VỀ ĐỀ TÀI</w:t>
               <w:tab/>
-              <w:t>7</w:t>
+              <w:t>8</w:t>
             </w:r>
           </w:hyperlink>
         </w:p>
         <w:p>
           <w:pPr>
-            <w:pStyle w:val="Contents1"/>
+            <w:pStyle w:val="Contents2"/>
             <w:tabs>
               <w:tab w:val="clear" w:pos="720"/>
               <w:tab w:val="right" w:pos="9404" w:leader="dot"/>
@@ -2044,12 +2030,30 @@
             <w:r>
               <w:rPr>
                 <w:rStyle w:val="IndexLink"/>
-                <w:sz w:val="26"/>
-                <w:szCs w:val="26"/>
               </w:rPr>
-              <w:t>!. ĐẶT VẤN ĐỀ</w:t>
+              <w:t>1. ĐẶT VẤN ĐỀ</w:t>
               <w:tab/>
-              <w:t>7</w:t>
+              <w:t>8</w:t>
+            </w:r>
+          </w:hyperlink>
+        </w:p>
+        <w:p>
+          <w:pPr>
+            <w:pStyle w:val="Contents2"/>
+            <w:tabs>
+              <w:tab w:val="clear" w:pos="720"/>
+              <w:tab w:val="right" w:pos="9404" w:leader="dot"/>
+            </w:tabs>
+            <w:rPr/>
+          </w:pPr>
+          <w:hyperlink w:anchor="__RefHeading___Toc311_853921268">
+            <w:r>
+              <w:rPr>
+                <w:rStyle w:val="IndexLink"/>
+              </w:rPr>
+              <w:t>2. BỐ CỤC NIÊN LUẬN</w:t>
+              <w:tab/>
+              <w:t>8</w:t>
             </w:r>
           </w:hyperlink>
         </w:p>
@@ -2066,12 +2070,10 @@
             <w:r>
               <w:rPr>
                 <w:rStyle w:val="IndexLink"/>
-                <w:sz w:val="26"/>
-                <w:szCs w:val="26"/>
               </w:rPr>
-              <w:t>2. MỤC TIÊU CỦA ĐỀ TÀI</w:t>
+              <w:t>3. MỤC TIÊU CỦA ĐỀ TÀI</w:t>
               <w:tab/>
-              <w:t>8</w:t>
+              <w:t>9</w:t>
             </w:r>
           </w:hyperlink>
         </w:p>
@@ -2088,12 +2090,10 @@
             <w:r>
               <w:rPr>
                 <w:rStyle w:val="IndexLink"/>
-                <w:sz w:val="26"/>
-                <w:szCs w:val="26"/>
               </w:rPr>
               <w:t>2.1 Mục tiêu chính</w:t>
               <w:tab/>
-              <w:t>8</w:t>
+              <w:t>9</w:t>
             </w:r>
           </w:hyperlink>
         </w:p>
@@ -2110,12 +2110,10 @@
             <w:r>
               <w:rPr>
                 <w:rStyle w:val="IndexLink"/>
-                <w:sz w:val="26"/>
-                <w:szCs w:val="26"/>
               </w:rPr>
               <w:t>2.2 Mục tiêu kỹ thuật</w:t>
               <w:tab/>
-              <w:t>8</w:t>
+              <w:t>10</w:t>
             </w:r>
           </w:hyperlink>
         </w:p>
@@ -2132,12 +2130,10 @@
             <w:r>
               <w:rPr>
                 <w:rStyle w:val="IndexLink"/>
-                <w:sz w:val="26"/>
-                <w:szCs w:val="26"/>
               </w:rPr>
               <w:t>2.3 Mục tiêu học tập</w:t>
               <w:tab/>
-              <w:t>8</w:t>
+              <w:t>10</w:t>
             </w:r>
           </w:hyperlink>
         </w:p>
@@ -2154,12 +2150,10 @@
             <w:r>
               <w:rPr>
                 <w:rStyle w:val="IndexLink"/>
-                <w:sz w:val="26"/>
-                <w:szCs w:val="26"/>
               </w:rPr>
-              <w:t>3. PHẠM VI CỦA ĐỀ TÀI</w:t>
+              <w:t>4. PHẠM VI CỦA ĐỀ TÀI</w:t>
               <w:tab/>
-              <w:t>9</w:t>
+              <w:t>10</w:t>
             </w:r>
           </w:hyperlink>
         </w:p>
@@ -2176,12 +2170,10 @@
             <w:r>
               <w:rPr>
                 <w:rStyle w:val="IndexLink"/>
-                <w:sz w:val="26"/>
-                <w:szCs w:val="26"/>
               </w:rPr>
               <w:t>3.1 Những chức năng sẽ triển khai</w:t>
               <w:tab/>
-              <w:t>9</w:t>
+              <w:t>10</w:t>
             </w:r>
           </w:hyperlink>
         </w:p>
@@ -2198,12 +2190,10 @@
             <w:r>
               <w:rPr>
                 <w:rStyle w:val="IndexLink"/>
-                <w:sz w:val="26"/>
-                <w:szCs w:val="26"/>
               </w:rPr>
               <w:t>3.1.1 Dành cho người dùng:</w:t>
               <w:tab/>
-              <w:t>9</w:t>
+              <w:t>10</w:t>
             </w:r>
           </w:hyperlink>
         </w:p>
@@ -2220,12 +2210,10 @@
             <w:r>
               <w:rPr>
                 <w:rStyle w:val="IndexLink"/>
-                <w:sz w:val="26"/>
-                <w:szCs w:val="26"/>
               </w:rPr>
               <w:t>3.1.2 Dành cho quản trị viên:</w:t>
               <w:tab/>
-              <w:t>9</w:t>
+              <w:t>11</w:t>
             </w:r>
           </w:hyperlink>
         </w:p>
@@ -2242,12 +2230,10 @@
             <w:r>
               <w:rPr>
                 <w:rStyle w:val="IndexLink"/>
-                <w:sz w:val="26"/>
-                <w:szCs w:val="26"/>
               </w:rPr>
-              <w:t>4. CÁC CÔNG NGHÊ SỬ DỤNG</w:t>
+              <w:t>5. CÁC CÔNG NGHỆ SỬ DỤNG</w:t>
               <w:tab/>
-              <w:t>9</w:t>
+              <w:t>11</w:t>
             </w:r>
           </w:hyperlink>
         </w:p>
@@ -2264,12 +2250,10 @@
             <w:r>
               <w:rPr>
                 <w:rStyle w:val="IndexLink"/>
-                <w:sz w:val="26"/>
-                <w:szCs w:val="26"/>
               </w:rPr>
-              <w:t>4.1 Công nghệ cho Backend.</w:t>
+              <w:t>4.1 Công nghệ cho Backend</w:t>
               <w:tab/>
-              <w:t>10</w:t>
+              <w:t>11</w:t>
             </w:r>
           </w:hyperlink>
         </w:p>
@@ -2286,12 +2270,10 @@
             <w:r>
               <w:rPr>
                 <w:rStyle w:val="IndexLink"/>
-                <w:sz w:val="26"/>
-                <w:szCs w:val="26"/>
               </w:rPr>
               <w:t>4.1.1 Framework và Runtime:</w:t>
               <w:tab/>
-              <w:t>10</w:t>
+              <w:t>11</w:t>
             </w:r>
           </w:hyperlink>
         </w:p>
@@ -2308,12 +2290,10 @@
             <w:r>
               <w:rPr>
                 <w:rStyle w:val="IndexLink"/>
-                <w:sz w:val="26"/>
-                <w:szCs w:val="26"/>
               </w:rPr>
               <w:t>4.1.2 Database và ORM:</w:t>
               <w:tab/>
-              <w:t>10</w:t>
+              <w:t>12</w:t>
             </w:r>
           </w:hyperlink>
         </w:p>
@@ -2330,12 +2310,10 @@
             <w:r>
               <w:rPr>
                 <w:rStyle w:val="IndexLink"/>
-                <w:sz w:val="26"/>
-                <w:szCs w:val="26"/>
               </w:rPr>
               <w:t>4.1.3 Bảo mật và xác thực:</w:t>
               <w:tab/>
-              <w:t>10</w:t>
+              <w:t>12</w:t>
             </w:r>
           </w:hyperlink>
         </w:p>
@@ -2352,12 +2330,10 @@
             <w:r>
               <w:rPr>
                 <w:rStyle w:val="IndexLink"/>
-                <w:sz w:val="26"/>
-                <w:szCs w:val="26"/>
               </w:rPr>
-              <w:t>4.2 Công nghệ cho Frontend.</w:t>
+              <w:t>4.2 Công nghệ cho Frontend</w:t>
               <w:tab/>
-              <w:t>10</w:t>
+              <w:t>12</w:t>
             </w:r>
           </w:hyperlink>
         </w:p>
@@ -2374,12 +2350,10 @@
             <w:r>
               <w:rPr>
                 <w:rStyle w:val="IndexLink"/>
-                <w:sz w:val="26"/>
-                <w:szCs w:val="26"/>
               </w:rPr>
               <w:t>4.2.1. Framework:</w:t>
               <w:tab/>
-              <w:t>10</w:t>
+              <w:t>12</w:t>
             </w:r>
           </w:hyperlink>
         </w:p>
@@ -2396,12 +2370,10 @@
             <w:r>
               <w:rPr>
                 <w:rStyle w:val="IndexLink"/>
-                <w:sz w:val="26"/>
-                <w:szCs w:val="26"/>
               </w:rPr>
               <w:t>4.2.2. Styling và UI Components:</w:t>
               <w:tab/>
-              <w:t>10</w:t>
+              <w:t>12</w:t>
             </w:r>
           </w:hyperlink>
         </w:p>
@@ -2418,12 +2390,10 @@
             <w:r>
               <w:rPr>
                 <w:rStyle w:val="IndexLink"/>
-                <w:sz w:val="26"/>
-                <w:szCs w:val="26"/>
               </w:rPr>
               <w:t>4.2.3. Quản lý State:</w:t>
               <w:tab/>
-              <w:t>11</w:t>
+              <w:t>12</w:t>
             </w:r>
           </w:hyperlink>
         </w:p>
@@ -2440,12 +2410,10 @@
             <w:r>
               <w:rPr>
                 <w:rStyle w:val="IndexLink"/>
-                <w:sz w:val="26"/>
-                <w:szCs w:val="26"/>
               </w:rPr>
               <w:t>4.2.4. Routing và Navigation:</w:t>
               <w:tab/>
-              <w:t>11</w:t>
+              <w:t>12</w:t>
             </w:r>
           </w:hyperlink>
         </w:p>
@@ -2462,12 +2430,10 @@
             <w:r>
               <w:rPr>
                 <w:rStyle w:val="IndexLink"/>
-                <w:sz w:val="26"/>
-                <w:szCs w:val="26"/>
               </w:rPr>
-              <w:t>4.3. Workspace cho SharedType.</w:t>
+              <w:t>4.3. Workspace cho SharedType</w:t>
               <w:tab/>
-              <w:t>11</w:t>
+              <w:t>13</w:t>
             </w:r>
           </w:hyperlink>
         </w:p>
@@ -2484,12 +2450,10 @@
             <w:r>
               <w:rPr>
                 <w:rStyle w:val="IndexLink"/>
-                <w:sz w:val="26"/>
-                <w:szCs w:val="26"/>
               </w:rPr>
-              <w:t>4.4. Lý do lựa chọn công nghệ.</w:t>
+              <w:t>4.4. Lý do lựa chọn công nghệ</w:t>
               <w:tab/>
-              <w:t>11</w:t>
+              <w:t>13</w:t>
             </w:r>
           </w:hyperlink>
         </w:p>
@@ -2506,34 +2470,70 @@
             <w:r>
               <w:rPr>
                 <w:rStyle w:val="IndexLink"/>
-                <w:sz w:val="26"/>
-                <w:szCs w:val="26"/>
               </w:rPr>
               <w:t>4.4.1. NestJS đươc chọn vì:</w:t>
               <w:tab/>
-              <w:t>11</w:t>
+              <w:t>13</w:t>
             </w:r>
           </w:hyperlink>
         </w:p>
         <w:p>
           <w:pPr>
-            <w:pStyle w:val="Contents2"/>
+            <w:pStyle w:val="Contents4"/>
             <w:tabs>
-              <w:tab w:val="clear" w:pos="720"/>
+              <w:tab w:val="clear" w:pos="8554"/>
               <w:tab w:val="right" w:pos="9404" w:leader="dot"/>
             </w:tabs>
             <w:rPr/>
           </w:pPr>
-          <w:hyperlink w:anchor="__RefHeading___Toc311_853921268">
+          <w:hyperlink w:anchor="__RefHeading___Toc1682_3272486146">
             <w:r>
               <w:rPr>
                 <w:rStyle w:val="IndexLink"/>
-                <w:sz w:val="26"/>
-                <w:szCs w:val="26"/>
               </w:rPr>
-              <w:t>5 BỐ CỤC NIÊN LUẬN</w:t>
+              <w:t>4.4.2. React với TypeScript vì:</w:t>
               <w:tab/>
-              <w:t>12</w:t>
+              <w:t>13</w:t>
+            </w:r>
+          </w:hyperlink>
+        </w:p>
+        <w:p>
+          <w:pPr>
+            <w:pStyle w:val="Contents4"/>
+            <w:tabs>
+              <w:tab w:val="clear" w:pos="8554"/>
+              <w:tab w:val="right" w:pos="9404" w:leader="dot"/>
+            </w:tabs>
+            <w:rPr/>
+          </w:pPr>
+          <w:hyperlink w:anchor="__RefHeading___Toc1684_3272486146">
+            <w:r>
+              <w:rPr>
+                <w:rStyle w:val="IndexLink"/>
+              </w:rPr>
+              <w:t>4.4.3. Quản lý state với Zustand vì:</w:t>
+              <w:tab/>
+              <w:t>13</w:t>
+            </w:r>
+          </w:hyperlink>
+        </w:p>
+        <w:p>
+          <w:pPr>
+            <w:pStyle w:val="Contents4"/>
+            <w:tabs>
+              <w:tab w:val="clear" w:pos="8554"/>
+              <w:tab w:val="right" w:pos="9404" w:leader="dot"/>
+            </w:tabs>
+            <w:rPr/>
+          </w:pPr>
+          <w:hyperlink w:anchor="__RefHeading___Toc1686_3272486146">
+            <w:r>
+              <w:rPr>
+                <w:rStyle w:val="IndexLink"/>
+              </w:rPr>
+              <w:t>4.4.4. PostgresSQL vì:</w:t>
+              <w:tab/>
+              <w:t>14</w:t>
             </w:r>
           </w:hyperlink>
         </w:p>
@@ -2550,12 +2550,10 @@
             <w:r>
               <w:rPr>
                 <w:rStyle w:val="IndexLink"/>
-                <w:sz w:val="26"/>
-                <w:szCs w:val="26"/>
               </w:rPr>
               <w:t>CHƯƠNG 2: PHÂN TÍCH VÀ THIẾT KẾ HỆ THỐNG</w:t>
               <w:tab/>
-              <w:t>13</w:t>
+              <w:t>15</w:t>
             </w:r>
           </w:hyperlink>
         </w:p>
@@ -2572,12 +2570,10 @@
             <w:r>
               <w:rPr>
                 <w:rStyle w:val="IndexLink"/>
-                <w:sz w:val="26"/>
-                <w:szCs w:val="26"/>
               </w:rPr>
               <w:t>1. PHÂN TÍCH YÊU CẦU</w:t>
               <w:tab/>
-              <w:t>13</w:t>
+              <w:t>15</w:t>
             </w:r>
           </w:hyperlink>
         </w:p>
@@ -2594,12 +2590,10 @@
             <w:r>
               <w:rPr>
                 <w:rStyle w:val="IndexLink"/>
-                <w:sz w:val="26"/>
-                <w:szCs w:val="26"/>
               </w:rPr>
               <w:t>1.1. Về yêu cầu chức năng:</w:t>
               <w:tab/>
-              <w:t>13</w:t>
+              <w:t>15</w:t>
             </w:r>
           </w:hyperlink>
         </w:p>
@@ -2616,12 +2610,10 @@
             <w:r>
               <w:rPr>
                 <w:rStyle w:val="IndexLink"/>
-                <w:sz w:val="26"/>
-                <w:szCs w:val="26"/>
               </w:rPr>
               <w:t>1.1.1. Chức năng dành cho người dùng thông thường:</w:t>
               <w:tab/>
-              <w:t>13</w:t>
+              <w:t>15</w:t>
             </w:r>
           </w:hyperlink>
         </w:p>
@@ -2638,12 +2630,10 @@
             <w:r>
               <w:rPr>
                 <w:rStyle w:val="IndexLink"/>
-                <w:sz w:val="26"/>
-                <w:szCs w:val="26"/>
               </w:rPr>
               <w:t>1.1.2. Chức năng dánh cho quản trị viên (Admin):</w:t>
               <w:tab/>
-              <w:t>14</w:t>
+              <w:t>16</w:t>
             </w:r>
           </w:hyperlink>
         </w:p>
@@ -2660,20 +2650,16 @@
             <w:r>
               <w:rPr>
                 <w:rStyle w:val="IndexLink"/>
-                <w:sz w:val="26"/>
-                <w:szCs w:val="26"/>
               </w:rPr>
               <w:t xml:space="preserve"> </w:t>
             </w:r>
             <w:r>
               <w:rPr>
                 <w:rStyle w:val="IndexLink"/>
-                <w:sz w:val="26"/>
-                <w:szCs w:val="26"/>
               </w:rPr>
               <w:t>1.2. Về yêu cầu phi chức năng</w:t>
               <w:tab/>
-              <w:t>14</w:t>
+              <w:t>16</w:t>
             </w:r>
           </w:hyperlink>
         </w:p>
@@ -2690,12 +2676,10 @@
             <w:r>
               <w:rPr>
                 <w:rStyle w:val="IndexLink"/>
-                <w:sz w:val="26"/>
-                <w:szCs w:val="26"/>
               </w:rPr>
               <w:t>2. THIẾT KẾ KIẾN TRÚC HỆ THỐNG.</w:t>
               <w:tab/>
-              <w:t>17</w:t>
+              <w:t>19</w:t>
             </w:r>
           </w:hyperlink>
         </w:p>
@@ -2712,12 +2696,10 @@
             <w:r>
               <w:rPr>
                 <w:rStyle w:val="IndexLink"/>
-                <w:sz w:val="26"/>
-                <w:szCs w:val="26"/>
               </w:rPr>
               <w:t>2.1. Kiến trúc tổng quan.</w:t>
               <w:tab/>
-              <w:t>17</w:t>
+              <w:t>19</w:t>
             </w:r>
           </w:hyperlink>
         </w:p>
@@ -2734,12 +2716,56 @@
             <w:r>
               <w:rPr>
                 <w:rStyle w:val="IndexLink"/>
-                <w:sz w:val="26"/>
-                <w:szCs w:val="26"/>
               </w:rPr>
               <w:t>2.2. Kiến trúc Backend (NestJS)</w:t>
               <w:tab/>
-              <w:t>18</w:t>
+              <w:t>20</w:t>
+            </w:r>
+          </w:hyperlink>
+        </w:p>
+        <w:p>
+          <w:pPr>
+            <w:pStyle w:val="Contents3"/>
+            <w:tabs>
+              <w:tab w:val="clear" w:pos="720"/>
+              <w:tab w:val="right" w:pos="9404" w:leader="dot"/>
+            </w:tabs>
+            <w:rPr/>
+          </w:pPr>
+          <w:hyperlink w:anchor="__RefHeading___Toc1688_3272486146">
+            <w:r>
+              <w:rPr>
+                <w:rStyle w:val="IndexLink"/>
+              </w:rPr>
+              <w:t xml:space="preserve"> </w:t>
+            </w:r>
+            <w:r>
+              <w:rPr>
+                <w:rStyle w:val="IndexLink"/>
+              </w:rPr>
+              <w:t>2.3. Kiến trúc Frontend (React):</w:t>
+              <w:tab/>
+              <w:t>22</w:t>
+            </w:r>
+          </w:hyperlink>
+        </w:p>
+        <w:p>
+          <w:pPr>
+            <w:pStyle w:val="Contents3"/>
+            <w:tabs>
+              <w:tab w:val="clear" w:pos="720"/>
+              <w:tab w:val="right" w:pos="9404" w:leader="dot"/>
+            </w:tabs>
+            <w:rPr/>
+          </w:pPr>
+          <w:hyperlink w:anchor="__RefHeading___Toc1690_3272486146">
+            <w:r>
+              <w:rPr>
+                <w:rStyle w:val="IndexLink"/>
+              </w:rPr>
+              <w:t>2.4. Thiết kế sơ đồ luồng:</w:t>
+              <w:tab/>
+              <w:t>24</w:t>
             </w:r>
           </w:hyperlink>
         </w:p>
@@ -2756,12 +2782,10 @@
             <w:r>
               <w:rPr>
                 <w:rStyle w:val="IndexLink"/>
-                <w:sz w:val="26"/>
-                <w:szCs w:val="26"/>
               </w:rPr>
               <w:t>3. THIẾT KẾ CƠ SỞ DỮ LIỆU</w:t>
               <w:tab/>
-              <w:t>22</w:t>
+              <w:t>28</w:t>
             </w:r>
           </w:hyperlink>
         </w:p>
@@ -2778,12 +2802,10 @@
             <w:r>
               <w:rPr>
                 <w:rStyle w:val="IndexLink"/>
-                <w:sz w:val="26"/>
-                <w:szCs w:val="26"/>
               </w:rPr>
               <w:t>3.1. Mô tả các thực thể chính.</w:t>
               <w:tab/>
-              <w:t>22</w:t>
+              <w:t>28</w:t>
             </w:r>
           </w:hyperlink>
         </w:p>
@@ -2800,12 +2822,10 @@
             <w:r>
               <w:rPr>
                 <w:rStyle w:val="IndexLink"/>
-                <w:sz w:val="26"/>
-                <w:szCs w:val="26"/>
               </w:rPr>
               <w:t>3.2. Mối quan hệ giữa các thực thể.</w:t>
               <w:tab/>
-              <w:t>22</w:t>
+              <w:t>29</w:t>
             </w:r>
           </w:hyperlink>
         </w:p>
@@ -2822,12 +2842,10 @@
             <w:r>
               <w:rPr>
                 <w:rStyle w:val="IndexLink"/>
-                <w:sz w:val="26"/>
-                <w:szCs w:val="26"/>
               </w:rPr>
               <w:t>3.3. Mô tả chi tiết các thực thể</w:t>
               <w:tab/>
-              <w:t>24</w:t>
+              <w:t>30</w:t>
             </w:r>
           </w:hyperlink>
         </w:p>
@@ -2844,12 +2862,10 @@
             <w:r>
               <w:rPr>
                 <w:rStyle w:val="IndexLink"/>
-                <w:sz w:val="26"/>
-                <w:szCs w:val="26"/>
               </w:rPr>
               <w:t>CHƯƠNG 3: TRIỂN KHAI BACKEND (NESTJS)</w:t>
               <w:tab/>
-              <w:t>28</w:t>
+              <w:t>34</w:t>
             </w:r>
           </w:hyperlink>
         </w:p>
@@ -2866,12 +2882,10 @@
             <w:r>
               <w:rPr>
                 <w:rStyle w:val="IndexLink"/>
-                <w:sz w:val="26"/>
-                <w:szCs w:val="26"/>
               </w:rPr>
               <w:t>1. TỔNG QUAN VỀ NESTJS</w:t>
               <w:tab/>
-              <w:t>28</w:t>
+              <w:t>34</w:t>
             </w:r>
           </w:hyperlink>
         </w:p>
@@ -2888,12 +2902,10 @@
             <w:r>
               <w:rPr>
                 <w:rStyle w:val="IndexLink"/>
-                <w:sz w:val="26"/>
-                <w:szCs w:val="26"/>
               </w:rPr>
               <w:t>1.1. Cấu trúc thư mục</w:t>
               <w:tab/>
-              <w:t>29</w:t>
+              <w:t>35</w:t>
             </w:r>
           </w:hyperlink>
         </w:p>
@@ -2910,12 +2922,10 @@
             <w:r>
               <w:rPr>
                 <w:rStyle w:val="IndexLink"/>
-                <w:sz w:val="26"/>
-                <w:szCs w:val="26"/>
               </w:rPr>
               <w:t>1.2. Sơ đồ mối quan hệ giữa các module</w:t>
               <w:tab/>
-              <w:t>30</w:t>
+              <w:t>36</w:t>
             </w:r>
           </w:hyperlink>
         </w:p>
@@ -2932,12 +2942,10 @@
             <w:r>
               <w:rPr>
                 <w:rStyle w:val="IndexLink"/>
-                <w:sz w:val="26"/>
-                <w:szCs w:val="26"/>
               </w:rPr>
               <w:t>2. THIẾT KẾ API REST</w:t>
               <w:tab/>
-              <w:t>32</w:t>
+              <w:t>38</w:t>
             </w:r>
           </w:hyperlink>
         </w:p>
@@ -2954,12 +2962,10 @@
             <w:r>
               <w:rPr>
                 <w:rStyle w:val="IndexLink"/>
-                <w:sz w:val="26"/>
-                <w:szCs w:val="26"/>
               </w:rPr>
               <w:t>2.1. Nguyên tắc thiết kế của REST API</w:t>
               <w:tab/>
-              <w:t>32</w:t>
+              <w:t>38</w:t>
             </w:r>
           </w:hyperlink>
         </w:p>
@@ -2976,12 +2982,10 @@
             <w:r>
               <w:rPr>
                 <w:rStyle w:val="IndexLink"/>
-                <w:sz w:val="26"/>
-                <w:szCs w:val="26"/>
               </w:rPr>
               <w:t>2.2. Cấu trúc API Endpoints của Backend</w:t>
               <w:tab/>
-              <w:t>32</w:t>
+              <w:t>39</w:t>
             </w:r>
           </w:hyperlink>
         </w:p>
@@ -2998,12 +3002,10 @@
             <w:r>
               <w:rPr>
                 <w:rStyle w:val="IndexLink"/>
-                <w:sz w:val="26"/>
-                <w:szCs w:val="26"/>
               </w:rPr>
               <w:t>2.3. Xác thực và phân quyền.</w:t>
               <w:tab/>
-              <w:t>35</w:t>
+              <w:t>42</w:t>
             </w:r>
           </w:hyperlink>
         </w:p>
@@ -3020,12 +3022,10 @@
             <w:r>
               <w:rPr>
                 <w:rStyle w:val="IndexLink"/>
-                <w:sz w:val="26"/>
-                <w:szCs w:val="26"/>
               </w:rPr>
               <w:t>2.4. Thiết kế quy tắc Request/Response.</w:t>
               <w:tab/>
-              <w:t>37</w:t>
+              <w:t>44</w:t>
             </w:r>
           </w:hyperlink>
         </w:p>
@@ -3042,12 +3042,10 @@
             <w:r>
               <w:rPr>
                 <w:rStyle w:val="IndexLink"/>
-                <w:sz w:val="26"/>
-                <w:szCs w:val="26"/>
               </w:rPr>
               <w:t>2.4.1. Validation Dtos</w:t>
               <w:tab/>
-              <w:t>37</w:t>
+              <w:t>44</w:t>
             </w:r>
           </w:hyperlink>
         </w:p>
@@ -3064,19 +3062,295 @@
             <w:r>
               <w:rPr>
                 <w:rStyle w:val="IndexLink"/>
-                <w:sz w:val="26"/>
-                <w:szCs w:val="26"/>
               </w:rPr>
-              <w:t>2.4.2. Thiết kế chuẩn phân trang.</w:t>
+              <w:t>2.4.2. Thiết kế phân trang.</w:t>
               <w:tab/>
-              <w:t>37</w:t>
+              <w:t>44</w:t>
+            </w:r>
+          </w:hyperlink>
+        </w:p>
+        <w:p>
+          <w:pPr>
+            <w:pStyle w:val="Contents2"/>
+            <w:tabs>
+              <w:tab w:val="clear" w:pos="720"/>
+              <w:tab w:val="right" w:pos="9404" w:leader="dot"/>
+            </w:tabs>
+            <w:rPr/>
+          </w:pPr>
+          <w:hyperlink w:anchor="__RefHeading___Toc1692_3272486146">
+            <w:r>
+              <w:rPr>
+                <w:rStyle w:val="IndexLink"/>
+              </w:rPr>
+              <w:t>3. KIẾN TRÚC MODULE VÀ DEPENDENCY INJECTION</w:t>
+              <w:tab/>
+              <w:t>46</w:t>
+            </w:r>
+          </w:hyperlink>
+        </w:p>
+        <w:p>
+          <w:pPr>
+            <w:pStyle w:val="Contents3"/>
+            <w:tabs>
+              <w:tab w:val="clear" w:pos="720"/>
+              <w:tab w:val="right" w:pos="9404" w:leader="dot"/>
+            </w:tabs>
+            <w:rPr/>
+          </w:pPr>
+          <w:hyperlink w:anchor="__RefHeading___Toc1694_3272486146">
+            <w:r>
+              <w:rPr>
+                <w:rStyle w:val="IndexLink"/>
+              </w:rPr>
+              <w:t>3.1. Kiến trúc module trong NestJS.</w:t>
+              <w:tab/>
+              <w:t>46</w:t>
+            </w:r>
+          </w:hyperlink>
+        </w:p>
+        <w:p>
+          <w:pPr>
+            <w:pStyle w:val="Contents4"/>
+            <w:tabs>
+              <w:tab w:val="clear" w:pos="8554"/>
+              <w:tab w:val="right" w:pos="9404" w:leader="dot"/>
+            </w:tabs>
+            <w:rPr/>
+          </w:pPr>
+          <w:hyperlink w:anchor="__RefHeading___Toc1696_3272486146">
+            <w:r>
+              <w:rPr>
+                <w:rStyle w:val="IndexLink"/>
+              </w:rPr>
+              <w:t>3.1.1. Đặc điểm của kiến trúc modular.</w:t>
+              <w:tab/>
+              <w:t>46</w:t>
+            </w:r>
+          </w:hyperlink>
+        </w:p>
+        <w:p>
+          <w:pPr>
+            <w:pStyle w:val="Contents4"/>
+            <w:tabs>
+              <w:tab w:val="clear" w:pos="8554"/>
+              <w:tab w:val="right" w:pos="9404" w:leader="dot"/>
+            </w:tabs>
+            <w:rPr/>
+          </w:pPr>
+          <w:hyperlink w:anchor="__RefHeading___Toc1698_3272486146">
+            <w:r>
+              <w:rPr>
+                <w:rStyle w:val="IndexLink"/>
+              </w:rPr>
+              <w:t>3.1.2. Root Module (AppModule).</w:t>
+              <w:tab/>
+              <w:t>46</w:t>
+            </w:r>
+          </w:hyperlink>
+        </w:p>
+        <w:p>
+          <w:pPr>
+            <w:pStyle w:val="Contents3"/>
+            <w:tabs>
+              <w:tab w:val="clear" w:pos="720"/>
+              <w:tab w:val="right" w:pos="9404" w:leader="dot"/>
+            </w:tabs>
+            <w:rPr/>
+          </w:pPr>
+          <w:hyperlink w:anchor="__RefHeading___Toc1700_3272486146">
+            <w:r>
+              <w:rPr>
+                <w:rStyle w:val="IndexLink"/>
+              </w:rPr>
+              <w:t>3.2. Thiết kế các module chức năng.</w:t>
+              <w:tab/>
+              <w:t>49</w:t>
+            </w:r>
+          </w:hyperlink>
+        </w:p>
+        <w:p>
+          <w:pPr>
+            <w:pStyle w:val="Contents4"/>
+            <w:tabs>
+              <w:tab w:val="clear" w:pos="8554"/>
+              <w:tab w:val="right" w:pos="9404" w:leader="dot"/>
+            </w:tabs>
+            <w:rPr/>
+          </w:pPr>
+          <w:hyperlink w:anchor="__RefHeading___Toc1702_3272486146">
+            <w:r>
+              <w:rPr>
+                <w:rStyle w:val="IndexLink"/>
+              </w:rPr>
+              <w:t>3.2.1. Auth Module</w:t>
+              <w:tab/>
+              <w:t>49</w:t>
+            </w:r>
+          </w:hyperlink>
+        </w:p>
+        <w:p>
+          <w:pPr>
+            <w:pStyle w:val="Contents4"/>
+            <w:tabs>
+              <w:tab w:val="clear" w:pos="8554"/>
+              <w:tab w:val="right" w:pos="9404" w:leader="dot"/>
+            </w:tabs>
+            <w:rPr/>
+          </w:pPr>
+          <w:hyperlink w:anchor="__RefHeading___Toc1704_3272486146">
+            <w:r>
+              <w:rPr>
+                <w:rStyle w:val="IndexLink"/>
+              </w:rPr>
+              <w:t>3.2.2. Products Module</w:t>
+              <w:tab/>
+              <w:t>51</w:t>
+            </w:r>
+          </w:hyperlink>
+        </w:p>
+        <w:p>
+          <w:pPr>
+            <w:pStyle w:val="Contents4"/>
+            <w:tabs>
+              <w:tab w:val="clear" w:pos="8554"/>
+              <w:tab w:val="right" w:pos="9404" w:leader="dot"/>
+            </w:tabs>
+            <w:rPr/>
+          </w:pPr>
+          <w:hyperlink w:anchor="__RefHeading___Toc1706_3272486146">
+            <w:r>
+              <w:rPr>
+                <w:rStyle w:val="IndexLink"/>
+              </w:rPr>
+              <w:t>3.2.3. Orders Module</w:t>
+              <w:tab/>
+              <w:t>51</w:t>
+            </w:r>
+          </w:hyperlink>
+        </w:p>
+        <w:p>
+          <w:pPr>
+            <w:pStyle w:val="Contents4"/>
+            <w:tabs>
+              <w:tab w:val="clear" w:pos="8554"/>
+              <w:tab w:val="right" w:pos="9404" w:leader="dot"/>
+            </w:tabs>
+            <w:rPr/>
+          </w:pPr>
+          <w:hyperlink w:anchor="__RefHeading___Toc1708_3272486146">
+            <w:r>
+              <w:rPr>
+                <w:rStyle w:val="IndexLink"/>
+              </w:rPr>
+              <w:t>3.2.4. Payments Module</w:t>
+              <w:tab/>
+              <w:t>52</w:t>
+            </w:r>
+          </w:hyperlink>
+        </w:p>
+        <w:p>
+          <w:pPr>
+            <w:pStyle w:val="Contents4"/>
+            <w:tabs>
+              <w:tab w:val="clear" w:pos="8554"/>
+              <w:tab w:val="right" w:pos="9404" w:leader="dot"/>
+            </w:tabs>
+            <w:rPr/>
+          </w:pPr>
+          <w:hyperlink w:anchor="__RefHeading___Toc1710_3272486146">
+            <w:r>
+              <w:rPr>
+                <w:rStyle w:val="IndexLink"/>
+              </w:rPr>
+              <w:t>3.2.6. Mail Module</w:t>
+              <w:tab/>
+              <w:t>54</w:t>
+            </w:r>
+          </w:hyperlink>
+        </w:p>
+        <w:p>
+          <w:pPr>
+            <w:pStyle w:val="Contents4"/>
+            <w:tabs>
+              <w:tab w:val="clear" w:pos="8554"/>
+              <w:tab w:val="right" w:pos="9404" w:leader="dot"/>
+            </w:tabs>
+            <w:rPr/>
+          </w:pPr>
+          <w:hyperlink w:anchor="__RefHeading___Toc1712_3272486146">
+            <w:r>
+              <w:rPr>
+                <w:rStyle w:val="IndexLink"/>
+              </w:rPr>
+              <w:t>3.2.7. Admin Module</w:t>
+              <w:tab/>
+              <w:t>56</w:t>
+            </w:r>
+          </w:hyperlink>
+        </w:p>
+        <w:p>
+          <w:pPr>
+            <w:pStyle w:val="Contents4"/>
+            <w:tabs>
+              <w:tab w:val="clear" w:pos="8554"/>
+              <w:tab w:val="right" w:pos="9404" w:leader="dot"/>
+            </w:tabs>
+            <w:rPr/>
+          </w:pPr>
+          <w:hyperlink w:anchor="__RefHeading___Toc1714_3272486146">
+            <w:r>
+              <w:rPr>
+                <w:rStyle w:val="IndexLink"/>
+              </w:rPr>
+              <w:t>3.2.8. Reviews Module</w:t>
+              <w:tab/>
+              <w:t>56</w:t>
+            </w:r>
+          </w:hyperlink>
+        </w:p>
+        <w:p>
+          <w:pPr>
+            <w:pStyle w:val="Contents3"/>
+            <w:tabs>
+              <w:tab w:val="clear" w:pos="720"/>
+              <w:tab w:val="right" w:pos="9404" w:leader="dot"/>
+            </w:tabs>
+            <w:rPr/>
+          </w:pPr>
+          <w:hyperlink w:anchor="__RefHeading___Toc1716_3272486146">
+            <w:r>
+              <w:rPr>
+                <w:rStyle w:val="IndexLink"/>
+              </w:rPr>
+              <w:t>3.3. Nguyên lý IOC (Inversion of Control)</w:t>
+              <w:tab/>
+              <w:t>57</w:t>
+            </w:r>
+          </w:hyperlink>
+        </w:p>
+        <w:p>
+          <w:pPr>
+            <w:pStyle w:val="Contents4"/>
+            <w:tabs>
+              <w:tab w:val="clear" w:pos="8554"/>
+              <w:tab w:val="right" w:pos="9404" w:leader="dot"/>
+            </w:tabs>
+            <w:rPr/>
+          </w:pPr>
+          <w:hyperlink w:anchor="__RefHeading___Toc1718_3272486146">
+            <w:r>
+              <w:rPr>
+                <w:rStyle w:val="IndexLink"/>
+              </w:rPr>
+              <w:t>3.3.1. Dependency Injection (DI)</w:t>
+              <w:tab/>
+              <w:t>57</w:t>
             </w:r>
           </w:hyperlink>
           <w:r>
             <w:rPr>
               <w:rStyle w:val="IndexLink"/>
-              <w:sz w:val="26"/>
-              <w:szCs w:val="26"/>
             </w:rPr>
             <w:fldChar w:fldCharType="end"/>
           </w:r>
@@ -3218,8 +3492,8 @@
           <w:szCs w:val="26"/>
         </w:rPr>
       </w:pPr>
-      <w:bookmarkStart w:id="17" w:name="_3dy6vkm"/>
-      <w:bookmarkStart w:id="18" w:name="_tyjcwt"/>
+      <w:bookmarkStart w:id="17" w:name="_tyjcwt"/>
+      <w:bookmarkStart w:id="18" w:name="_3dy6vkm"/>
       <w:bookmarkEnd w:id="17"/>
       <w:bookmarkEnd w:id="18"/>
       <w:r>
@@ -3354,36 +3628,47 @@
     </w:p>
     <w:p>
       <w:pPr>
-        <w:pStyle w:val="Heading1"/>
+        <w:pStyle w:val="Heading2"/>
         <w:rPr>
           <w:sz w:val="26"/>
           <w:szCs w:val="26"/>
         </w:rPr>
       </w:pPr>
       <w:bookmarkStart w:id="24" w:name="__RefHeading___Toc42122_2616427129"/>
-      <w:bookmarkStart w:id="25" w:name="_1t3h5sf"/>
       <w:bookmarkEnd w:id="24"/>
+      <w:r>
+        <w:rPr>
+          <w:rFonts w:eastAsia="Times New Roman" w:cs="Calibri"/>
+          <w:b/>
+          <w:bCs/>
+          <w:color w:val="000000"/>
+          <w:kern w:val="0"/>
+          <w:sz w:val="26"/>
+          <w:szCs w:val="26"/>
+          <w:lang w:val="en-US" w:eastAsia="en-US" w:bidi="ar-SA"/>
+        </w:rPr>
+        <w:t>1</w:t>
+      </w:r>
+      <w:r>
+        <w:rPr>
+          <w:b/>
+          <w:bCs/>
+          <w:sz w:val="26"/>
+          <w:szCs w:val="26"/>
+        </w:rPr>
+        <w:t xml:space="preserve">. </w:t>
+      </w:r>
+      <w:bookmarkStart w:id="25" w:name="_Toc184153026"/>
+      <w:r>
+        <w:rPr>
+          <w:b/>
+          <w:bCs/>
+          <w:sz w:val="26"/>
+          <w:szCs w:val="26"/>
+        </w:rPr>
+        <w:t>ĐẶT VẤN ĐỀ</w:t>
+      </w:r>
       <w:bookmarkEnd w:id="25"/>
-      <w:r>
-        <w:rPr>
-          <w:b/>
-          <w:bCs/>
-          <w:sz w:val="26"/>
-          <w:szCs w:val="26"/>
-        </w:rPr>
-        <w:t xml:space="preserve">!. </w:t>
-      </w:r>
-      <w:bookmarkStart w:id="26" w:name="_Toc184153026"/>
-      <w:r>
-        <w:rPr>
-          <w:b/>
-          <w:bCs/>
-          <w:sz w:val="26"/>
-          <w:szCs w:val="26"/>
-        </w:rPr>
-        <w:t>ĐẶT VẤN ĐỀ</w:t>
-      </w:r>
-      <w:bookmarkEnd w:id="26"/>
     </w:p>
     <w:p>
       <w:pPr>
@@ -3552,7 +3837,7 @@
           <w:szCs w:val="26"/>
           <w:lang w:val="en-US" w:eastAsia="en-US" w:bidi="ar-SA"/>
         </w:rPr>
-        <w:t>: Các của hàng bán lẻ laptop và thiết bị công nghệ truyền thống có giờ mở cửa cố định trong ngày, diện tích trưng bày không đủ để hiển thị đầy đủ sản phẩm và thông số kỹ thuật chi tiết. Do đó không thể phục vụ số lượng lớn khách hàng khi có nhu cầu mua sắm ở một thời điểm tăng cao, dẫn đến mất doanh thu và khách hàng sẽ chuyển qua các cữa hàng khác với khả năng phục vụ tốt hơn.</w:t>
+        <w:t>: Các cửa hàng bán lẻ laptop và thiết bị công nghệ truyền thống có giờ mở cửa cố định trong ngày, diện tích trưng bày không đủ để hiển thị đầy đủ sản phẩm và thông số kỹ thuật chi tiết. Do đó không thể phục vụ số lượng lớn khách hàng khi có nhu cầu mua sắm ở một thời điểm tăng cao, dẫn đến mất doanh thu và khách hàng sẽ chuyển qua các cữa hàng khác với khả năng phục vụ tốt hơn.</w:t>
       </w:r>
     </w:p>
     <w:p>
@@ -3704,6 +3989,533 @@
     </w:p>
     <w:p>
       <w:pPr>
+        <w:pStyle w:val="Heading2"/>
+        <w:rPr>
+          <w:sz w:val="26"/>
+          <w:szCs w:val="26"/>
+        </w:rPr>
+      </w:pPr>
+      <w:bookmarkStart w:id="26" w:name="__RefHeading___Toc311_853921268"/>
+      <w:bookmarkEnd w:id="26"/>
+      <w:r>
+        <w:rPr>
+          <w:rFonts w:eastAsia="Times New Roman" w:cs="Calibri"/>
+          <w:b/>
+          <w:color w:val="auto"/>
+          <w:kern w:val="0"/>
+          <w:sz w:val="26"/>
+          <w:szCs w:val="26"/>
+          <w:lang w:val="en-US" w:eastAsia="en-US" w:bidi="ar-SA"/>
+        </w:rPr>
+        <w:t xml:space="preserve">2. </w:t>
+      </w:r>
+      <w:bookmarkStart w:id="27" w:name="_Toc184153032"/>
+      <w:r>
+        <w:rPr>
+          <w:sz w:val="26"/>
+          <w:szCs w:val="26"/>
+        </w:rPr>
+        <w:t>BỐ CỤC NIÊN LUẬN</w:t>
+      </w:r>
+      <w:bookmarkEnd w:id="27"/>
+    </w:p>
+    <w:p>
+      <w:pPr>
+        <w:pStyle w:val="ListParagraph"/>
+        <w:ind w:left="0" w:hanging="0"/>
+        <w:rPr>
+          <w:sz w:val="26"/>
+          <w:szCs w:val="26"/>
+        </w:rPr>
+      </w:pPr>
+      <w:r>
+        <w:rPr>
+          <w:rFonts w:eastAsia="Times New Roman" w:cs="Times New Roman"/>
+          <w:b/>
+          <w:color w:val="000000"/>
+          <w:sz w:val="26"/>
+          <w:szCs w:val="26"/>
+          <w:lang w:val="vi-VN"/>
+        </w:rPr>
+        <w:tab/>
+      </w:r>
+      <w:r>
+        <w:rPr>
+          <w:rFonts w:eastAsia="Times New Roman" w:cs="Times New Roman"/>
+          <w:b w:val="false"/>
+          <w:bCs w:val="false"/>
+          <w:i w:val="false"/>
+          <w:caps w:val="false"/>
+          <w:smallCaps w:val="false"/>
+          <w:color w:val="000000"/>
+          <w:spacing w:val="0"/>
+          <w:sz w:val="26"/>
+          <w:szCs w:val="26"/>
+          <w:lang w:val="vi-VN"/>
+        </w:rPr>
+        <w:t xml:space="preserve">Bố cục niên luận được chia thành </w:t>
+      </w:r>
+      <w:r>
+        <w:rPr>
+          <w:rFonts w:eastAsia="Times New Roman" w:cs="Times New Roman"/>
+          <w:b w:val="false"/>
+          <w:bCs w:val="false"/>
+          <w:i w:val="false"/>
+          <w:caps w:val="false"/>
+          <w:smallCaps w:val="false"/>
+          <w:color w:val="000000"/>
+          <w:spacing w:val="0"/>
+          <w:kern w:val="0"/>
+          <w:sz w:val="26"/>
+          <w:szCs w:val="26"/>
+          <w:lang w:val="vi-VN" w:eastAsia="en-US" w:bidi="ar-SA"/>
+        </w:rPr>
+        <w:t>6 chương chính, mỗi chương sẽ tập trung vào một phía cạnh cụ thể của quá trình phát triển.</w:t>
+      </w:r>
+    </w:p>
+    <w:p>
+      <w:pPr>
+        <w:pStyle w:val="ListParagraph"/>
+        <w:rPr>
+          <w:rFonts w:ascii="Times New Roman" w:hAnsi="Times New Roman" w:eastAsia="Times New Roman" w:cs="Times New Roman"/>
+          <w:b w:val="false"/>
+          <w:b w:val="false"/>
+          <w:bCs w:val="false"/>
+          <w:i w:val="false"/>
+          <w:i w:val="false"/>
+          <w:caps w:val="false"/>
+          <w:smallCaps w:val="false"/>
+          <w:color w:val="000000"/>
+          <w:spacing w:val="0"/>
+          <w:kern w:val="0"/>
+          <w:sz w:val="26"/>
+          <w:szCs w:val="26"/>
+          <w:lang w:val="vi-VN" w:eastAsia="en-US" w:bidi="ar-SA"/>
+        </w:rPr>
+      </w:pPr>
+      <w:r>
+        <w:rPr>
+          <w:rFonts w:eastAsia="Times New Roman" w:cs="Times New Roman"/>
+          <w:b w:val="false"/>
+          <w:bCs w:val="false"/>
+          <w:i w:val="false"/>
+          <w:caps w:val="false"/>
+          <w:smallCaps w:val="false"/>
+          <w:color w:val="000000"/>
+          <w:spacing w:val="0"/>
+          <w:kern w:val="0"/>
+          <w:sz w:val="26"/>
+          <w:szCs w:val="26"/>
+          <w:lang w:val="vi-VN" w:eastAsia="en-US" w:bidi="ar-SA"/>
+        </w:rPr>
+      </w:r>
+    </w:p>
+    <w:p>
+      <w:pPr>
+        <w:pStyle w:val="ListParagraph"/>
+        <w:ind w:left="0" w:hanging="0"/>
+        <w:rPr>
+          <w:sz w:val="26"/>
+          <w:szCs w:val="26"/>
+        </w:rPr>
+      </w:pPr>
+      <w:bookmarkStart w:id="28" w:name="__RefHeading___Toc821_3692111436"/>
+      <w:bookmarkEnd w:id="28"/>
+      <w:r>
+        <w:rPr>
+          <w:rFonts w:eastAsia="Times New Roman" w:cs="" w:cstheme="minorBidi"/>
+          <w:b/>
+          <w:bCs/>
+          <w:color w:val="auto"/>
+          <w:kern w:val="0"/>
+          <w:sz w:val="26"/>
+          <w:szCs w:val="26"/>
+          <w:lang w:val="en-US" w:eastAsia="en-US" w:bidi="ar-SA"/>
+        </w:rPr>
+        <w:tab/>
+        <w:t xml:space="preserve">Chương 1 - Tổng quan đề tài: </w:t>
+      </w:r>
+      <w:r>
+        <w:rPr>
+          <w:rFonts w:eastAsia="Times New Roman" w:cs="" w:cstheme="minorBidi"/>
+          <w:b w:val="false"/>
+          <w:bCs w:val="false"/>
+          <w:color w:val="auto"/>
+          <w:kern w:val="0"/>
+          <w:sz w:val="26"/>
+          <w:szCs w:val="26"/>
+          <w:lang w:val="en-US" w:eastAsia="en-US" w:bidi="ar-SA"/>
+        </w:rPr>
+        <w:t>Chương này sẽ giới thiệu bối cảnh, lý do chọn đề tài, mục tiêu và phạm vi công nghệ sử dụng.</w:t>
+      </w:r>
+    </w:p>
+    <w:p>
+      <w:pPr>
+        <w:pStyle w:val="ListParagraph"/>
+        <w:ind w:left="0" w:hanging="0"/>
+        <w:rPr>
+          <w:rFonts w:ascii="Times New Roman" w:hAnsi="Times New Roman" w:eastAsia="Times New Roman" w:cs="" w:cstheme="minorBidi"/>
+          <w:b w:val="false"/>
+          <w:b w:val="false"/>
+          <w:bCs w:val="false"/>
+          <w:color w:val="auto"/>
+          <w:kern w:val="0"/>
+          <w:sz w:val="26"/>
+          <w:szCs w:val="26"/>
+          <w:lang w:val="en-US" w:eastAsia="en-US" w:bidi="ar-SA"/>
+        </w:rPr>
+      </w:pPr>
+      <w:r>
+        <w:rPr>
+          <w:rFonts w:eastAsia="Times New Roman" w:cs="" w:cstheme="minorBidi"/>
+          <w:b w:val="false"/>
+          <w:bCs w:val="false"/>
+          <w:color w:val="auto"/>
+          <w:kern w:val="0"/>
+          <w:sz w:val="26"/>
+          <w:szCs w:val="26"/>
+          <w:lang w:val="en-US" w:eastAsia="en-US" w:bidi="ar-SA"/>
+        </w:rPr>
+      </w:r>
+    </w:p>
+    <w:p>
+      <w:pPr>
+        <w:pStyle w:val="ListParagraph"/>
+        <w:ind w:left="0" w:hanging="0"/>
+        <w:rPr>
+          <w:sz w:val="26"/>
+          <w:szCs w:val="26"/>
+        </w:rPr>
+      </w:pPr>
+      <w:r>
+        <w:rPr>
+          <w:rFonts w:eastAsia="Times New Roman" w:cs="" w:cstheme="minorBidi"/>
+          <w:b/>
+          <w:bCs/>
+          <w:color w:val="auto"/>
+          <w:kern w:val="0"/>
+          <w:sz w:val="26"/>
+          <w:szCs w:val="26"/>
+          <w:lang w:val="en-US" w:eastAsia="en-US" w:bidi="ar-SA"/>
+        </w:rPr>
+        <w:tab/>
+        <w:t xml:space="preserve">Chương 2 - Phân tích và thiết kế hệ thống: </w:t>
+      </w:r>
+      <w:r>
+        <w:rPr>
+          <w:rFonts w:eastAsia="Times New Roman" w:cs="" w:cstheme="minorBidi"/>
+          <w:b w:val="false"/>
+          <w:bCs w:val="false"/>
+          <w:color w:val="auto"/>
+          <w:kern w:val="0"/>
+          <w:sz w:val="26"/>
+          <w:szCs w:val="26"/>
+          <w:lang w:val="en-US" w:eastAsia="en-US" w:bidi="ar-SA"/>
+        </w:rPr>
+        <w:t>Chương này sẽ phân tích các yêu cầu chi tiết, thiết kế kiến trúc tổng thể, thiết kế database schema với sơ đồ ERD và lập kế hoạch cho việc thực hiện.</w:t>
+      </w:r>
+    </w:p>
+    <w:p>
+      <w:pPr>
+        <w:pStyle w:val="ListParagraph"/>
+        <w:ind w:left="0" w:hanging="0"/>
+        <w:rPr>
+          <w:sz w:val="26"/>
+          <w:szCs w:val="26"/>
+        </w:rPr>
+      </w:pPr>
+      <w:r>
+        <w:rPr>
+          <w:sz w:val="26"/>
+          <w:szCs w:val="26"/>
+        </w:rPr>
+        <w:br/>
+        <w:tab/>
+      </w:r>
+      <w:r>
+        <w:rPr>
+          <w:rFonts w:eastAsia="Times New Roman" w:cs="" w:cstheme="minorBidi"/>
+          <w:b/>
+          <w:bCs/>
+          <w:color w:val="auto"/>
+          <w:kern w:val="0"/>
+          <w:sz w:val="26"/>
+          <w:szCs w:val="26"/>
+          <w:lang w:val="en-US" w:eastAsia="en-US" w:bidi="ar-SA"/>
+        </w:rPr>
+        <w:t xml:space="preserve">Chương 3 - Triển khai Backend (NestJS): </w:t>
+      </w:r>
+      <w:r>
+        <w:rPr>
+          <w:rFonts w:eastAsia="Times New Roman" w:cs="" w:cstheme="minorBidi"/>
+          <w:b w:val="false"/>
+          <w:bCs w:val="false"/>
+          <w:color w:val="auto"/>
+          <w:kern w:val="0"/>
+          <w:sz w:val="26"/>
+          <w:szCs w:val="26"/>
+          <w:lang w:val="en-US" w:eastAsia="en-US" w:bidi="ar-SA"/>
+        </w:rPr>
+        <w:t>Chương này sẽ đi vào phát triển Backend, giải thích cách triển khai từng module, luồng, đăng nhập, đăng xuất, xác thực, thiết kế API, tích hợp database và logic nghiệp vụ.</w:t>
+      </w:r>
+    </w:p>
+    <w:p>
+      <w:pPr>
+        <w:pStyle w:val="ListParagraph"/>
+        <w:ind w:left="0" w:hanging="0"/>
+        <w:rPr>
+          <w:rFonts w:ascii="Times New Roman" w:hAnsi="Times New Roman" w:eastAsia="Times New Roman" w:cs="" w:cstheme="minorBidi"/>
+          <w:b w:val="false"/>
+          <w:b w:val="false"/>
+          <w:bCs w:val="false"/>
+          <w:color w:val="auto"/>
+          <w:kern w:val="0"/>
+          <w:sz w:val="26"/>
+          <w:szCs w:val="26"/>
+          <w:lang w:val="en-US" w:eastAsia="en-US" w:bidi="ar-SA"/>
+        </w:rPr>
+      </w:pPr>
+      <w:r>
+        <w:rPr>
+          <w:rFonts w:eastAsia="Times New Roman" w:cs="" w:cstheme="minorBidi"/>
+          <w:b w:val="false"/>
+          <w:bCs w:val="false"/>
+          <w:color w:val="auto"/>
+          <w:kern w:val="0"/>
+          <w:sz w:val="26"/>
+          <w:szCs w:val="26"/>
+          <w:lang w:val="en-US" w:eastAsia="en-US" w:bidi="ar-SA"/>
+        </w:rPr>
+      </w:r>
+    </w:p>
+    <w:p>
+      <w:pPr>
+        <w:pStyle w:val="ListParagraph"/>
+        <w:ind w:left="0" w:hanging="0"/>
+        <w:rPr>
+          <w:sz w:val="26"/>
+          <w:szCs w:val="26"/>
+        </w:rPr>
+      </w:pPr>
+      <w:r>
+        <w:rPr>
+          <w:rFonts w:eastAsia="Times New Roman" w:cs="" w:cstheme="minorBidi"/>
+          <w:b/>
+          <w:bCs/>
+          <w:color w:val="auto"/>
+          <w:kern w:val="0"/>
+          <w:sz w:val="26"/>
+          <w:szCs w:val="26"/>
+          <w:lang w:val="en-US" w:eastAsia="en-US" w:bidi="ar-SA"/>
+        </w:rPr>
+        <w:tab/>
+        <w:t>Chương 4 - Triển khai Frontend (React):</w:t>
+      </w:r>
+      <w:r>
+        <w:rPr>
+          <w:rFonts w:eastAsia="Times New Roman" w:cs="" w:cstheme="minorBidi"/>
+          <w:b w:val="false"/>
+          <w:bCs w:val="false"/>
+          <w:color w:val="auto"/>
+          <w:kern w:val="0"/>
+          <w:sz w:val="26"/>
+          <w:szCs w:val="26"/>
+          <w:lang w:val="en-US" w:eastAsia="en-US" w:bidi="ar-SA"/>
+        </w:rPr>
+        <w:t xml:space="preserve"> Chương này sẽ đi vào xây dựng user interface, triển khai quản lý state, kiến trúc component, tích hợp API, tối ưu hóa.</w:t>
+      </w:r>
+    </w:p>
+    <w:p>
+      <w:pPr>
+        <w:pStyle w:val="ListParagraph"/>
+        <w:ind w:left="0" w:hanging="0"/>
+        <w:rPr>
+          <w:rFonts w:ascii="Times New Roman" w:hAnsi="Times New Roman" w:eastAsia="Times New Roman" w:cs="" w:cstheme="minorBidi"/>
+          <w:b w:val="false"/>
+          <w:b w:val="false"/>
+          <w:bCs w:val="false"/>
+          <w:color w:val="auto"/>
+          <w:kern w:val="0"/>
+          <w:sz w:val="26"/>
+          <w:szCs w:val="26"/>
+          <w:lang w:val="en-US" w:eastAsia="en-US" w:bidi="ar-SA"/>
+        </w:rPr>
+      </w:pPr>
+      <w:r>
+        <w:rPr>
+          <w:rFonts w:eastAsia="Times New Roman" w:cs="" w:cstheme="minorBidi"/>
+          <w:b w:val="false"/>
+          <w:bCs w:val="false"/>
+          <w:color w:val="auto"/>
+          <w:kern w:val="0"/>
+          <w:sz w:val="26"/>
+          <w:szCs w:val="26"/>
+          <w:lang w:val="en-US" w:eastAsia="en-US" w:bidi="ar-SA"/>
+        </w:rPr>
+      </w:r>
+    </w:p>
+    <w:p>
+      <w:pPr>
+        <w:pStyle w:val="ListParagraph"/>
+        <w:ind w:left="0" w:hanging="0"/>
+        <w:rPr>
+          <w:sz w:val="26"/>
+          <w:szCs w:val="26"/>
+        </w:rPr>
+      </w:pPr>
+      <w:r>
+        <w:rPr>
+          <w:rFonts w:eastAsia="Times New Roman" w:cs="" w:cstheme="minorBidi"/>
+          <w:b/>
+          <w:bCs/>
+          <w:color w:val="auto"/>
+          <w:kern w:val="0"/>
+          <w:sz w:val="26"/>
+          <w:szCs w:val="26"/>
+          <w:lang w:val="en-US" w:eastAsia="en-US" w:bidi="ar-SA"/>
+        </w:rPr>
+        <w:tab/>
+        <w:t xml:space="preserve">Chương 5 - Các tính năng nâng cao: </w:t>
+      </w:r>
+      <w:r>
+        <w:rPr>
+          <w:rFonts w:eastAsia="Times New Roman" w:cs="" w:cstheme="minorBidi"/>
+          <w:b w:val="false"/>
+          <w:bCs w:val="false"/>
+          <w:color w:val="auto"/>
+          <w:kern w:val="0"/>
+          <w:sz w:val="26"/>
+          <w:szCs w:val="26"/>
+          <w:lang w:val="en-US" w:eastAsia="en-US" w:bidi="ar-SA"/>
+        </w:rPr>
+        <w:t>Chương này sẽ trình bày về tích hợp các dịch vụ bên thứ 3.</w:t>
+      </w:r>
+    </w:p>
+    <w:p>
+      <w:pPr>
+        <w:pStyle w:val="ListParagraph"/>
+        <w:ind w:left="0" w:hanging="0"/>
+        <w:rPr>
+          <w:rFonts w:ascii="Times New Roman" w:hAnsi="Times New Roman" w:eastAsia="Times New Roman" w:cs="" w:cstheme="minorBidi"/>
+          <w:b w:val="false"/>
+          <w:b w:val="false"/>
+          <w:bCs w:val="false"/>
+          <w:color w:val="auto"/>
+          <w:kern w:val="0"/>
+          <w:sz w:val="26"/>
+          <w:szCs w:val="26"/>
+          <w:lang w:val="en-US" w:eastAsia="en-US" w:bidi="ar-SA"/>
+        </w:rPr>
+      </w:pPr>
+      <w:r>
+        <w:rPr>
+          <w:rFonts w:eastAsia="Times New Roman" w:cs="" w:cstheme="minorBidi"/>
+          <w:b w:val="false"/>
+          <w:bCs w:val="false"/>
+          <w:color w:val="auto"/>
+          <w:kern w:val="0"/>
+          <w:sz w:val="26"/>
+          <w:szCs w:val="26"/>
+          <w:lang w:val="en-US" w:eastAsia="en-US" w:bidi="ar-SA"/>
+        </w:rPr>
+      </w:r>
+    </w:p>
+    <w:p>
+      <w:pPr>
+        <w:pStyle w:val="ListParagraph"/>
+        <w:ind w:left="0" w:hanging="0"/>
+        <w:rPr>
+          <w:sz w:val="26"/>
+          <w:szCs w:val="26"/>
+        </w:rPr>
+      </w:pPr>
+      <w:r>
+        <w:rPr>
+          <w:rFonts w:eastAsia="Times New Roman" w:cs="" w:cstheme="minorBidi"/>
+          <w:b/>
+          <w:bCs/>
+          <w:color w:val="auto"/>
+          <w:kern w:val="0"/>
+          <w:sz w:val="26"/>
+          <w:szCs w:val="26"/>
+          <w:lang w:val="en-US" w:eastAsia="en-US" w:bidi="ar-SA"/>
+        </w:rPr>
+        <w:tab/>
+        <w:t xml:space="preserve">Chương 6 - Kết luận và hướng phát triển: </w:t>
+      </w:r>
+      <w:r>
+        <w:rPr>
+          <w:rFonts w:eastAsia="Times New Roman" w:cs="" w:cstheme="minorBidi"/>
+          <w:b w:val="false"/>
+          <w:bCs w:val="false"/>
+          <w:color w:val="auto"/>
+          <w:kern w:val="0"/>
+          <w:sz w:val="26"/>
+          <w:szCs w:val="26"/>
+          <w:lang w:val="en-US" w:eastAsia="en-US" w:bidi="ar-SA"/>
+        </w:rPr>
+        <w:t>Tổng kết kết quả đạt được, bài học kinh nghiệm, những thách thức và lộ trình cải tiến trong tương lai.</w:t>
+      </w:r>
+    </w:p>
+    <w:p>
+      <w:pPr>
+        <w:pStyle w:val="ListParagraph"/>
+        <w:ind w:left="0" w:hanging="0"/>
+        <w:rPr>
+          <w:rFonts w:ascii="Times New Roman" w:hAnsi="Times New Roman" w:eastAsia="Times New Roman" w:cs="" w:cstheme="minorBidi"/>
+          <w:b w:val="false"/>
+          <w:b w:val="false"/>
+          <w:bCs w:val="false"/>
+          <w:color w:val="auto"/>
+          <w:kern w:val="0"/>
+          <w:sz w:val="26"/>
+          <w:szCs w:val="26"/>
+          <w:lang w:val="en-US" w:eastAsia="en-US" w:bidi="ar-SA"/>
+        </w:rPr>
+      </w:pPr>
+      <w:r>
+        <w:rPr>
+          <w:rFonts w:eastAsia="Times New Roman" w:cs="" w:cstheme="minorBidi"/>
+          <w:b w:val="false"/>
+          <w:bCs w:val="false"/>
+          <w:color w:val="auto"/>
+          <w:kern w:val="0"/>
+          <w:sz w:val="26"/>
+          <w:szCs w:val="26"/>
+          <w:lang w:val="en-US" w:eastAsia="en-US" w:bidi="ar-SA"/>
+        </w:rPr>
+      </w:r>
+    </w:p>
+    <w:p>
+      <w:pPr>
+        <w:pStyle w:val="ListParagraph"/>
+        <w:spacing w:lineRule="auto" w:line="276"/>
+        <w:ind w:left="0" w:hanging="0"/>
+        <w:jc w:val="both"/>
+        <w:rPr>
+          <w:sz w:val="26"/>
+          <w:szCs w:val="26"/>
+        </w:rPr>
+      </w:pPr>
+      <w:r>
+        <w:rPr>
+          <w:rFonts w:eastAsia="Times New Roman" w:cs="" w:cstheme="minorBidi"/>
+          <w:b w:val="false"/>
+          <w:bCs w:val="false"/>
+          <w:color w:val="auto"/>
+          <w:kern w:val="0"/>
+          <w:sz w:val="26"/>
+          <w:szCs w:val="26"/>
+          <w:lang w:val="en-US" w:eastAsia="en-US" w:bidi="ar-SA"/>
+        </w:rPr>
+        <w:tab/>
+        <w:t>Bố cục này được thiết kế để người đọc có thể hiểu được toàn bộ quá trình phát triển từ ý tưởng ban đầu đến sản phẩm hoàn thiện.</w:t>
+      </w:r>
+      <w:bookmarkStart w:id="29" w:name="_Toc1841530331"/>
+      <w:bookmarkEnd w:id="29"/>
+    </w:p>
+    <w:p>
+      <w:pPr>
         <w:pStyle w:val="ListParagraph"/>
         <w:spacing w:lineRule="auto" w:line="276"/>
         <w:jc w:val="both"/>
@@ -3805,8 +4617,8 @@
           <w:szCs w:val="26"/>
         </w:rPr>
       </w:pPr>
-      <w:bookmarkStart w:id="27" w:name="__RefHeading___Toc42124_2616427129"/>
-      <w:bookmarkEnd w:id="27"/>
+      <w:bookmarkStart w:id="30" w:name="__RefHeading___Toc42124_2616427129"/>
+      <w:bookmarkEnd w:id="30"/>
       <w:r>
         <w:rPr>
           <w:rFonts w:eastAsia="Cambria" w:cs="Times New Roman" w:eastAsiaTheme="minorHAnsi"/>
@@ -3818,9 +4630,9 @@
           <w:szCs w:val="26"/>
           <w:lang w:val="en-US" w:eastAsia="en-US" w:bidi="ar-SA"/>
         </w:rPr>
-        <w:t xml:space="preserve">2. </w:t>
-      </w:r>
-      <w:bookmarkStart w:id="28" w:name="_Toc184153027"/>
+        <w:t xml:space="preserve">3. </w:t>
+      </w:r>
+      <w:bookmarkStart w:id="31" w:name="_Toc184153027"/>
       <w:r>
         <w:rPr>
           <w:rFonts w:eastAsia="Times New Roman" w:cs="Times New Roman"/>
@@ -3869,7 +4681,7 @@
         </w:rPr>
         <w:t xml:space="preserve"> ĐỀ TÀI</w:t>
       </w:r>
-      <w:bookmarkEnd w:id="28"/>
+      <w:bookmarkEnd w:id="31"/>
     </w:p>
     <w:p>
       <w:pPr>
@@ -3880,8 +4692,8 @@
           <w:szCs w:val="26"/>
         </w:rPr>
       </w:pPr>
-      <w:bookmarkStart w:id="29" w:name="__RefHeading___Toc753_853921268"/>
-      <w:bookmarkEnd w:id="29"/>
+      <w:bookmarkStart w:id="32" w:name="__RefHeading___Toc753_853921268"/>
+      <w:bookmarkEnd w:id="32"/>
       <w:r>
         <w:rPr>
           <w:sz w:val="26"/>
@@ -4067,7 +4879,51 @@
           <w:sz w:val="26"/>
           <w:szCs w:val="26"/>
         </w:rPr>
-        <w:t>Tích hợp thanh toán với cổng thanh toán SePay QR Code.</w:t>
+        <w:t xml:space="preserve">Tích hợp </w:t>
+      </w:r>
+      <w:r>
+        <w:rPr>
+          <w:rFonts w:eastAsia="Times New Roman" w:cs="" w:cstheme="minorBidi"/>
+          <w:b w:val="false"/>
+          <w:bCs w:val="false"/>
+          <w:color w:val="auto"/>
+          <w:kern w:val="0"/>
+          <w:sz w:val="26"/>
+          <w:szCs w:val="26"/>
+          <w:lang w:val="en-US" w:eastAsia="en-US" w:bidi="ar-SA"/>
+        </w:rPr>
+        <w:t>cổng</w:t>
+      </w:r>
+      <w:r>
+        <w:rPr>
+          <w:b w:val="false"/>
+          <w:bCs w:val="false"/>
+          <w:sz w:val="26"/>
+          <w:szCs w:val="26"/>
+        </w:rPr>
+        <w:t xml:space="preserve"> thanh toán SePay </w:t>
+      </w:r>
+      <w:r>
+        <w:rPr>
+          <w:rFonts w:eastAsia="Times New Roman" w:cs="" w:cstheme="minorBidi"/>
+          <w:b w:val="false"/>
+          <w:bCs w:val="false"/>
+          <w:color w:val="auto"/>
+          <w:kern w:val="0"/>
+          <w:sz w:val="26"/>
+          <w:szCs w:val="26"/>
+          <w:lang w:val="en-US" w:eastAsia="en-US" w:bidi="ar-SA"/>
+        </w:rPr>
+        <w:t>qua</w:t>
+      </w:r>
+      <w:r>
+        <w:rPr>
+          <w:b w:val="false"/>
+          <w:bCs w:val="false"/>
+          <w:sz w:val="26"/>
+          <w:szCs w:val="26"/>
+        </w:rPr>
+        <w:t xml:space="preserve"> QR Code.</w:t>
       </w:r>
     </w:p>
     <w:p>
@@ -4151,8 +5007,8 @@
           <w:szCs w:val="26"/>
         </w:rPr>
       </w:pPr>
-      <w:bookmarkStart w:id="30" w:name="__RefHeading___Toc42126_2616427129"/>
-      <w:bookmarkEnd w:id="30"/>
+      <w:bookmarkStart w:id="33" w:name="__RefHeading___Toc42126_2616427129"/>
+      <w:bookmarkEnd w:id="33"/>
       <w:r>
         <w:rPr>
           <w:rFonts w:eastAsia="Times New Roman" w:cs="" w:cstheme="minorBidi"/>
@@ -4516,8 +5372,8 @@
           <w:szCs w:val="26"/>
         </w:rPr>
       </w:pPr>
-      <w:bookmarkStart w:id="31" w:name="__RefHeading___Toc42128_2616427129"/>
-      <w:bookmarkEnd w:id="31"/>
+      <w:bookmarkStart w:id="34" w:name="__RefHeading___Toc42128_2616427129"/>
+      <w:bookmarkEnd w:id="34"/>
       <w:r>
         <w:rPr>
           <w:sz w:val="26"/>
@@ -4696,8 +5552,8 @@
           <w:szCs w:val="26"/>
         </w:rPr>
       </w:pPr>
-      <w:bookmarkStart w:id="32" w:name="__RefHeading___Toc42130_2616427129"/>
-      <w:bookmarkEnd w:id="32"/>
+      <w:bookmarkStart w:id="35" w:name="__RefHeading___Toc42130_2616427129"/>
+      <w:bookmarkEnd w:id="35"/>
       <w:r>
         <w:rPr>
           <w:rFonts w:eastAsia="Times New Roman" w:cs="" w:cstheme="minorBidi"/>
@@ -4709,7 +5565,7 @@
           <w:szCs w:val="26"/>
           <w:lang w:val="en-US" w:eastAsia="en-US" w:bidi="ar-SA"/>
         </w:rPr>
-        <w:t xml:space="preserve">3. </w:t>
+        <w:t xml:space="preserve">4. </w:t>
       </w:r>
       <w:r>
         <w:rPr>
@@ -4720,8 +5576,8 @@
         </w:rPr>
         <w:t>PHẠM VI CỦA ĐỀ TÀI</w:t>
       </w:r>
-      <w:bookmarkStart w:id="33" w:name="_Toc184153028"/>
-      <w:bookmarkEnd w:id="33"/>
+      <w:bookmarkStart w:id="36" w:name="_Toc184153028"/>
+      <w:bookmarkEnd w:id="36"/>
     </w:p>
     <w:p>
       <w:pPr>
@@ -4767,8 +5623,8 @@
           <w:szCs w:val="26"/>
         </w:rPr>
       </w:pPr>
-      <w:bookmarkStart w:id="34" w:name="__RefHeading___Toc1226_853921268"/>
-      <w:bookmarkEnd w:id="34"/>
+      <w:bookmarkStart w:id="37" w:name="__RefHeading___Toc1226_853921268"/>
+      <w:bookmarkEnd w:id="37"/>
       <w:r>
         <w:rPr>
           <w:rFonts w:eastAsia="Times New Roman" w:cs="" w:cstheme="minorBidi"/>
@@ -4816,8 +5672,8 @@
           <w:szCs w:val="26"/>
         </w:rPr>
       </w:pPr>
-      <w:bookmarkStart w:id="35" w:name="__RefHeading___Toc42132_2616427129"/>
-      <w:bookmarkEnd w:id="35"/>
+      <w:bookmarkStart w:id="38" w:name="__RefHeading___Toc42132_2616427129"/>
+      <w:bookmarkEnd w:id="38"/>
       <w:r>
         <w:rPr>
           <w:rFonts w:eastAsia="Times New Roman" w:cs="Calibri"/>
@@ -5106,8 +5962,8 @@
           <w:szCs w:val="26"/>
         </w:rPr>
       </w:pPr>
-      <w:bookmarkStart w:id="36" w:name="__RefHeading___Toc42134_2616427129"/>
-      <w:bookmarkEnd w:id="36"/>
+      <w:bookmarkStart w:id="39" w:name="__RefHeading___Toc42134_2616427129"/>
+      <w:bookmarkEnd w:id="39"/>
       <w:r>
         <w:rPr>
           <w:rFonts w:eastAsia="Times New Roman" w:cs="Calibri"/>
@@ -5271,8 +6127,8 @@
           <w:szCs w:val="26"/>
         </w:rPr>
       </w:pPr>
-      <w:bookmarkStart w:id="37" w:name="__RefHeading___Toc815_3692111436"/>
-      <w:bookmarkEnd w:id="37"/>
+      <w:bookmarkStart w:id="40" w:name="__RefHeading___Toc815_3692111436"/>
+      <w:bookmarkEnd w:id="40"/>
       <w:r>
         <w:rPr>
           <w:rFonts w:eastAsia="Times New Roman" w:cs="" w:cstheme="minorBidi"/>
@@ -5361,26 +6217,45 @@
           <w:szCs w:val="26"/>
         </w:rPr>
       </w:pPr>
-      <w:bookmarkStart w:id="38" w:name="__RefHeading___Toc959_2901295804"/>
-      <w:bookmarkEnd w:id="38"/>
-      <w:r>
-        <w:rPr>
-          <w:rFonts w:eastAsia="Times New Roman" w:cs="Calibri"/>
-          <w:b/>
-          <w:color w:val="auto"/>
-          <w:kern w:val="0"/>
-          <w:sz w:val="26"/>
-          <w:szCs w:val="26"/>
-          <w:lang w:val="en-US" w:eastAsia="en-US" w:bidi="ar-SA"/>
-        </w:rPr>
-        <w:t xml:space="preserve">4. </w:t>
-      </w:r>
-      <w:r>
-        <w:rPr>
-          <w:sz w:val="26"/>
-          <w:szCs w:val="26"/>
-        </w:rPr>
-        <w:t>CÁC CÔNG NGHÊ SỬ DỤNG</w:t>
+      <w:bookmarkStart w:id="41" w:name="__RefHeading___Toc959_2901295804"/>
+      <w:bookmarkEnd w:id="41"/>
+      <w:r>
+        <w:rPr>
+          <w:rFonts w:eastAsia="Times New Roman" w:cs="Calibri"/>
+          <w:b/>
+          <w:color w:val="auto"/>
+          <w:kern w:val="0"/>
+          <w:sz w:val="26"/>
+          <w:szCs w:val="26"/>
+          <w:lang w:val="en-US" w:eastAsia="en-US" w:bidi="ar-SA"/>
+        </w:rPr>
+        <w:t xml:space="preserve">5. </w:t>
+      </w:r>
+      <w:r>
+        <w:rPr>
+          <w:sz w:val="26"/>
+          <w:szCs w:val="26"/>
+        </w:rPr>
+        <w:t xml:space="preserve">CÁC CÔNG </w:t>
+      </w:r>
+      <w:r>
+        <w:rPr>
+          <w:rFonts w:eastAsia="Times New Roman" w:cs="Calibri"/>
+          <w:b/>
+          <w:color w:val="auto"/>
+          <w:kern w:val="0"/>
+          <w:sz w:val="26"/>
+          <w:szCs w:val="26"/>
+          <w:lang w:val="en-US" w:eastAsia="en-US" w:bidi="ar-SA"/>
+        </w:rPr>
+        <w:t>NGHỆ</w:t>
+      </w:r>
+      <w:r>
+        <w:rPr>
+          <w:sz w:val="26"/>
+          <w:szCs w:val="26"/>
+        </w:rPr>
+        <w:t xml:space="preserve"> SỬ DỤNG</w:t>
       </w:r>
     </w:p>
     <w:p>
@@ -5444,14 +6319,14 @@
           <w:szCs w:val="26"/>
         </w:rPr>
       </w:pPr>
-      <w:bookmarkStart w:id="39" w:name="__RefHeading___Toc42136_2616427129"/>
-      <w:bookmarkEnd w:id="39"/>
-      <w:r>
-        <w:rPr>
-          <w:sz w:val="26"/>
-          <w:szCs w:val="26"/>
-        </w:rPr>
-        <w:t>4.1 Công nghệ cho Backend.</w:t>
+      <w:bookmarkStart w:id="42" w:name="__RefHeading___Toc42136_2616427129"/>
+      <w:bookmarkEnd w:id="42"/>
+      <w:r>
+        <w:rPr>
+          <w:sz w:val="26"/>
+          <w:szCs w:val="26"/>
+        </w:rPr>
+        <w:t>4.1 Công nghệ cho Backend</w:t>
       </w:r>
     </w:p>
     <w:p>
@@ -5462,8 +6337,8 @@
           <w:szCs w:val="26"/>
         </w:rPr>
       </w:pPr>
-      <w:bookmarkStart w:id="40" w:name="__RefHeading___Toc42138_2616427129"/>
-      <w:bookmarkEnd w:id="40"/>
+      <w:bookmarkStart w:id="43" w:name="__RefHeading___Toc42138_2616427129"/>
+      <w:bookmarkEnd w:id="43"/>
       <w:r>
         <w:rPr>
           <w:rFonts w:eastAsia="Times New Roman" w:cs="" w:cstheme="minorBidi"/>
@@ -5564,8 +6439,8 @@
           <w:szCs w:val="26"/>
         </w:rPr>
       </w:pPr>
-      <w:bookmarkStart w:id="41" w:name="__RefHeading___Toc42140_2616427129"/>
-      <w:bookmarkEnd w:id="41"/>
+      <w:bookmarkStart w:id="44" w:name="__RefHeading___Toc42140_2616427129"/>
+      <w:bookmarkEnd w:id="44"/>
       <w:r>
         <w:rPr>
           <w:rFonts w:eastAsia="Times New Roman" w:cs="" w:cstheme="minorBidi"/>
@@ -5666,8 +6541,8 @@
           <w:szCs w:val="26"/>
         </w:rPr>
       </w:pPr>
-      <w:bookmarkStart w:id="42" w:name="__RefHeading___Toc42142_2616427129"/>
-      <w:bookmarkEnd w:id="42"/>
+      <w:bookmarkStart w:id="45" w:name="__RefHeading___Toc42142_2616427129"/>
+      <w:bookmarkEnd w:id="45"/>
       <w:r>
         <w:rPr>
           <w:rFonts w:eastAsia="Times New Roman" w:cs="" w:cstheme="minorBidi"/>
@@ -5752,7 +6627,7 @@
           <w:szCs w:val="26"/>
           <w:lang w:val="en-US" w:eastAsia="en-US" w:bidi="ar-SA"/>
         </w:rPr>
-        <w:t>Passport.js với JET Strategy: dùng để xây dưng middleware cho logic xác thực request gửi lên Backend</w:t>
+        <w:t>Passport.js với JWT Strategy: dùng để xây dưng middleware cho logic xác thực request gửi lên Backend</w:t>
       </w:r>
       <w:r>
         <w:rPr>
@@ -5838,7 +6713,7 @@
           <w:szCs w:val="26"/>
           <w:lang w:val="en-US" w:eastAsia="en-US" w:bidi="ar-SA"/>
         </w:rPr>
-        <w:t>Class-validator và Class-transformer: 2 thư viện dùng để validation các input đâu vào và chuyển đổi kiểu dữ liệu các trường</w:t>
+        <w:t>Class-validator và Class-transformer: 2 thư viện dùng để validation các input đầu vào và chuyển đổi kiểu dữ liệu các trường</w:t>
       </w:r>
       <w:r>
         <w:rPr>
@@ -5979,8 +6854,8 @@
           <w:szCs w:val="26"/>
         </w:rPr>
       </w:pPr>
-      <w:bookmarkStart w:id="43" w:name="__RefHeading___Toc42144_2616427129"/>
-      <w:bookmarkEnd w:id="43"/>
+      <w:bookmarkStart w:id="46" w:name="__RefHeading___Toc42144_2616427129"/>
+      <w:bookmarkEnd w:id="46"/>
       <w:r>
         <w:rPr>
           <w:rFonts w:eastAsia="Times New Roman" w:cs="" w:cstheme="minorBidi"/>
@@ -5992,7 +6867,7 @@
           <w:szCs w:val="26"/>
           <w:lang w:val="en-US" w:eastAsia="en-US" w:bidi="ar-SA"/>
         </w:rPr>
-        <w:t>4.2 Công nghệ cho Frontend.</w:t>
+        <w:t>4.2 Công nghệ cho Frontend</w:t>
       </w:r>
     </w:p>
     <w:p>
@@ -6003,8 +6878,8 @@
           <w:szCs w:val="26"/>
         </w:rPr>
       </w:pPr>
-      <w:bookmarkStart w:id="44" w:name="__RefHeading___Toc42146_2616427129"/>
-      <w:bookmarkEnd w:id="44"/>
+      <w:bookmarkStart w:id="47" w:name="__RefHeading___Toc42146_2616427129"/>
+      <w:bookmarkEnd w:id="47"/>
       <w:r>
         <w:rPr>
           <w:rFonts w:eastAsia="Times New Roman" w:cs="Calibri"/>
@@ -6123,8 +6998,8 @@
           <w:szCs w:val="26"/>
         </w:rPr>
       </w:pPr>
-      <w:bookmarkStart w:id="45" w:name="__RefHeading___Toc42148_2616427129"/>
-      <w:bookmarkEnd w:id="45"/>
+      <w:bookmarkStart w:id="48" w:name="__RefHeading___Toc42148_2616427129"/>
+      <w:bookmarkEnd w:id="48"/>
       <w:r>
         <w:rPr>
           <w:rFonts w:eastAsia="Times New Roman" w:cs="Calibri"/>
@@ -6243,8 +7118,8 @@
           <w:szCs w:val="26"/>
         </w:rPr>
       </w:pPr>
-      <w:bookmarkStart w:id="46" w:name="__RefHeading___Toc42150_2616427129"/>
-      <w:bookmarkEnd w:id="46"/>
+      <w:bookmarkStart w:id="49" w:name="__RefHeading___Toc42150_2616427129"/>
+      <w:bookmarkEnd w:id="49"/>
       <w:r>
         <w:rPr>
           <w:rFonts w:eastAsia="Times New Roman" w:cs="Calibri"/>
@@ -6402,8 +7277,8 @@
           <w:szCs w:val="26"/>
         </w:rPr>
       </w:pPr>
-      <w:bookmarkStart w:id="47" w:name="__RefHeading___Toc42152_2616427129"/>
-      <w:bookmarkEnd w:id="47"/>
+      <w:bookmarkStart w:id="50" w:name="__RefHeading___Toc42152_2616427129"/>
+      <w:bookmarkEnd w:id="50"/>
       <w:r>
         <w:rPr>
           <w:rFonts w:eastAsia="Times New Roman" w:cs="" w:cstheme="minorBidi"/>
@@ -6456,14 +7331,14 @@
           <w:szCs w:val="26"/>
         </w:rPr>
       </w:pPr>
-      <w:bookmarkStart w:id="48" w:name="__RefHeading___Toc42154_2616427129"/>
-      <w:bookmarkEnd w:id="48"/>
-      <w:r>
-        <w:rPr>
-          <w:sz w:val="26"/>
-          <w:szCs w:val="26"/>
-        </w:rPr>
-        <w:t>4.3. Workspace cho SharedType.</w:t>
+      <w:bookmarkStart w:id="51" w:name="__RefHeading___Toc42154_2616427129"/>
+      <w:bookmarkEnd w:id="51"/>
+      <w:r>
+        <w:rPr>
+          <w:sz w:val="26"/>
+          <w:szCs w:val="26"/>
+        </w:rPr>
+        <w:t>4.3. Workspace cho SharedType</w:t>
       </w:r>
     </w:p>
     <w:p>
@@ -6528,7 +7403,7 @@
           <w:szCs w:val="26"/>
           <w:lang w:val="en-US" w:eastAsia="en-US" w:bidi="ar-SA"/>
         </w:rPr>
-        <w:t>PNPM &gt;= 8.0.0: Trính quán lí gói nhanh hơn NPM mặc định.</w:t>
+        <w:t>PNPM &gt;= 8.0.0: Trính quản lí gói nhanh hơn NPM mặc định.</w:t>
       </w:r>
     </w:p>
     <w:p>
@@ -6565,14 +7440,14 @@
           <w:szCs w:val="26"/>
         </w:rPr>
       </w:pPr>
-      <w:bookmarkStart w:id="49" w:name="__RefHeading___Toc42156_2616427129"/>
-      <w:bookmarkEnd w:id="49"/>
-      <w:r>
-        <w:rPr>
-          <w:sz w:val="26"/>
-          <w:szCs w:val="26"/>
-        </w:rPr>
-        <w:t>4.4. Lý do lựa chọn công nghệ.</w:t>
+      <w:bookmarkStart w:id="52" w:name="__RefHeading___Toc42156_2616427129"/>
+      <w:bookmarkEnd w:id="52"/>
+      <w:r>
+        <w:rPr>
+          <w:sz w:val="26"/>
+          <w:szCs w:val="26"/>
+        </w:rPr>
+        <w:t>4.4. Lý do lựa chọn công nghệ</w:t>
       </w:r>
     </w:p>
     <w:p>
@@ -6583,8 +7458,8 @@
           <w:szCs w:val="26"/>
         </w:rPr>
       </w:pPr>
-      <w:bookmarkStart w:id="50" w:name="__RefHeading___Toc42158_2616427129"/>
-      <w:bookmarkEnd w:id="50"/>
+      <w:bookmarkStart w:id="53" w:name="__RefHeading___Toc42158_2616427129"/>
+      <w:bookmarkEnd w:id="53"/>
       <w:r>
         <w:rPr>
           <w:rFonts w:eastAsia="Times New Roman" w:cs="" w:cstheme="minorBidi"/>
@@ -6622,7 +7497,7 @@
           <w:szCs w:val="26"/>
           <w:lang w:val="en-US" w:eastAsia="en-US" w:bidi="ar-SA"/>
         </w:rPr>
-        <w:t>Dễ học nếu đã biết NodeJS kèm Express.</w:t>
+        <w:t>Dễ học nếu đã biết NodeJS vì NestJS xây dựng dựa trên Express.</w:t>
       </w:r>
     </w:p>
     <w:p>
@@ -6648,7 +7523,7 @@
           <w:szCs w:val="26"/>
           <w:lang w:val="en-US" w:eastAsia="en-US" w:bidi="ar-SA"/>
         </w:rPr>
-        <w:t>Cú pháp dễ đọc</w:t>
+        <w:t>Cú pháp dễ đọc.</w:t>
       </w:r>
     </w:p>
     <w:p>
@@ -6674,7 +7549,7 @@
           <w:szCs w:val="26"/>
           <w:lang w:val="en-US" w:eastAsia="en-US" w:bidi="ar-SA"/>
         </w:rPr>
-        <w:t>Sử dụng cùng ngôn ngữ lập trình với Frontend giúp giảm thiểu thời gian xây dựng ứng dụng fullstask vì không cần phải học 2 ngôn ngữ riêng biệt.</w:t>
+        <w:t>Sử dụng cùng ngôn ngữ lập trình với Frontend giúp giảm thiểu thời gian xây dựng ứng dụng full-stack development vì không cần phải học 2 ngôn ngữ riêng biệt.</w:t>
       </w:r>
     </w:p>
     <w:p>
@@ -6796,6 +7671,8 @@
           <w:szCs w:val="26"/>
         </w:rPr>
       </w:pPr>
+      <w:bookmarkStart w:id="54" w:name="__RefHeading___Toc1682_3272486146"/>
+      <w:bookmarkEnd w:id="54"/>
       <w:r>
         <w:rPr>
           <w:sz w:val="26"/>
@@ -6916,6 +7793,8 @@
           <w:szCs w:val="26"/>
         </w:rPr>
       </w:pPr>
+      <w:bookmarkStart w:id="55" w:name="__RefHeading___Toc1684_3272486146"/>
+      <w:bookmarkEnd w:id="55"/>
       <w:r>
         <w:rPr>
           <w:sz w:val="26"/>
@@ -6973,7 +7852,7 @@
           <w:szCs w:val="26"/>
           <w:lang w:val="en-US" w:eastAsia="en-US" w:bidi="ar-SA"/>
         </w:rPr>
-        <w:t>Không cần setup context rườm rà, không cần phải wrapper app component, dùng càng nhiều context thì càng phải bọc nhiều, nhìn càng rối.</w:t>
+        <w:t>Không cần setup context rườm rà, không cần phải wrapper app component, việc sử dung nhiều Context Provider có thể dẫn đến cấu trúc component lồng nhau phức tạp (wrapper hell), gây khó khăn trong việc đọc và bảo trì code khi ứng dụng lớn dần</w:t>
       </w:r>
     </w:p>
     <w:p>
@@ -6999,7 +7878,7 @@
           <w:szCs w:val="26"/>
           <w:lang w:val="en-US" w:eastAsia="en-US" w:bidi="ar-SA"/>
         </w:rPr>
-        <w:t>Với Zustand chúng ta chỉ cần định nghĩa stores và có thể gọi state, funtion được viết trong store ở mọi nơi trong pham vi ứng dụng.</w:t>
+        <w:t>Với Zustand chúng ta chỉ cần định nghĩa stores và có thể gọi state, funtion được viết trong store ở mọi nơi trong phạm vi ứng dụng.</w:t>
       </w:r>
     </w:p>
     <w:p>
@@ -7010,6 +7889,8 @@
           <w:szCs w:val="26"/>
         </w:rPr>
       </w:pPr>
+      <w:bookmarkStart w:id="56" w:name="__RefHeading___Toc1686_3272486146"/>
+      <w:bookmarkEnd w:id="56"/>
       <w:r>
         <w:rPr>
           <w:sz w:val="26"/>
@@ -7162,522 +8043,15 @@
           <w:szCs w:val="26"/>
         </w:rPr>
       </w:pPr>
-      <w:bookmarkStart w:id="51" w:name="__RefHeading___Toc311_853921268"/>
-      <w:bookmarkEnd w:id="51"/>
-      <w:r>
-        <w:rPr>
-          <w:rFonts w:eastAsia="Times New Roman" w:cs="Calibri"/>
-          <w:b/>
-          <w:color w:val="auto"/>
-          <w:kern w:val="0"/>
-          <w:sz w:val="26"/>
-          <w:szCs w:val="26"/>
-          <w:lang w:val="en-US" w:eastAsia="en-US" w:bidi="ar-SA"/>
-        </w:rPr>
-        <w:t xml:space="preserve">5 </w:t>
-      </w:r>
-      <w:bookmarkStart w:id="52" w:name="_Toc184153032"/>
-      <w:r>
-        <w:rPr>
-          <w:sz w:val="26"/>
-          <w:szCs w:val="26"/>
-        </w:rPr>
-        <w:t>BỐ CỤC NIÊN LUẬN</w:t>
-      </w:r>
-      <w:bookmarkEnd w:id="52"/>
-    </w:p>
-    <w:p>
-      <w:pPr>
-        <w:pStyle w:val="ListParagraph"/>
-        <w:ind w:left="0" w:hanging="0"/>
-        <w:rPr>
-          <w:sz w:val="26"/>
-          <w:szCs w:val="26"/>
-        </w:rPr>
-      </w:pPr>
-      <w:r>
-        <w:rPr>
-          <w:rFonts w:eastAsia="Times New Roman" w:cs="Times New Roman"/>
-          <w:b/>
-          <w:color w:val="000000"/>
-          <w:sz w:val="26"/>
-          <w:szCs w:val="26"/>
-          <w:lang w:val="vi-VN"/>
-        </w:rPr>
-        <w:tab/>
-      </w:r>
-      <w:r>
-        <w:rPr>
-          <w:rFonts w:eastAsia="Times New Roman" w:cs="Times New Roman"/>
-          <w:b w:val="false"/>
-          <w:bCs w:val="false"/>
-          <w:i w:val="false"/>
-          <w:caps w:val="false"/>
-          <w:smallCaps w:val="false"/>
-          <w:color w:val="000000"/>
-          <w:spacing w:val="0"/>
-          <w:sz w:val="26"/>
-          <w:szCs w:val="26"/>
-          <w:lang w:val="vi-VN"/>
-        </w:rPr>
-        <w:t xml:space="preserve">Bố cục niên luận được chia thành </w:t>
-      </w:r>
-      <w:r>
-        <w:rPr>
-          <w:rFonts w:eastAsia="Times New Roman" w:cs="Times New Roman"/>
-          <w:b w:val="false"/>
-          <w:bCs w:val="false"/>
-          <w:i w:val="false"/>
-          <w:caps w:val="false"/>
-          <w:smallCaps w:val="false"/>
-          <w:color w:val="000000"/>
-          <w:spacing w:val="0"/>
-          <w:kern w:val="0"/>
-          <w:sz w:val="26"/>
-          <w:szCs w:val="26"/>
-          <w:lang w:val="vi-VN" w:eastAsia="en-US" w:bidi="ar-SA"/>
-        </w:rPr>
-        <w:t>6 chương chính, mỗi chương sẽ tập trung vào một phía cạnh cụ thể của quá trình phát triển.</w:t>
-      </w:r>
-    </w:p>
-    <w:p>
-      <w:pPr>
-        <w:pStyle w:val="ListParagraph"/>
-        <w:rPr>
-          <w:rFonts w:ascii="Times New Roman" w:hAnsi="Times New Roman" w:eastAsia="Times New Roman" w:cs="Times New Roman"/>
-          <w:b w:val="false"/>
-          <w:b w:val="false"/>
-          <w:bCs w:val="false"/>
-          <w:i w:val="false"/>
-          <w:i w:val="false"/>
-          <w:caps w:val="false"/>
-          <w:smallCaps w:val="false"/>
-          <w:color w:val="000000"/>
-          <w:spacing w:val="0"/>
-          <w:kern w:val="0"/>
-          <w:sz w:val="26"/>
-          <w:szCs w:val="26"/>
-          <w:lang w:val="vi-VN" w:eastAsia="en-US" w:bidi="ar-SA"/>
-        </w:rPr>
-      </w:pPr>
-      <w:r>
-        <w:rPr>
-          <w:rFonts w:eastAsia="Times New Roman" w:cs="Times New Roman"/>
-          <w:b w:val="false"/>
-          <w:bCs w:val="false"/>
-          <w:i w:val="false"/>
-          <w:caps w:val="false"/>
-          <w:smallCaps w:val="false"/>
-          <w:color w:val="000000"/>
-          <w:spacing w:val="0"/>
-          <w:kern w:val="0"/>
-          <w:sz w:val="26"/>
-          <w:szCs w:val="26"/>
-          <w:lang w:val="vi-VN" w:eastAsia="en-US" w:bidi="ar-SA"/>
-        </w:rPr>
-      </w:r>
-    </w:p>
-    <w:p>
-      <w:pPr>
-        <w:pStyle w:val="ListParagraph"/>
-        <w:ind w:left="0" w:hanging="0"/>
-        <w:rPr>
-          <w:sz w:val="26"/>
-          <w:szCs w:val="26"/>
-        </w:rPr>
-      </w:pPr>
-      <w:bookmarkStart w:id="53" w:name="__RefHeading___Toc821_3692111436"/>
-      <w:bookmarkEnd w:id="53"/>
-      <w:r>
-        <w:rPr>
-          <w:rFonts w:eastAsia="Times New Roman" w:cs="" w:cstheme="minorBidi"/>
-          <w:b/>
-          <w:bCs/>
-          <w:color w:val="auto"/>
-          <w:kern w:val="0"/>
-          <w:sz w:val="26"/>
-          <w:szCs w:val="26"/>
-          <w:lang w:val="en-US" w:eastAsia="en-US" w:bidi="ar-SA"/>
-        </w:rPr>
-        <w:tab/>
-        <w:t xml:space="preserve">Chương 1 - Tổng quan đề tài: </w:t>
-      </w:r>
-      <w:r>
-        <w:rPr>
-          <w:rFonts w:eastAsia="Times New Roman" w:cs="" w:cstheme="minorBidi"/>
-          <w:b w:val="false"/>
-          <w:bCs w:val="false"/>
-          <w:color w:val="auto"/>
-          <w:kern w:val="0"/>
-          <w:sz w:val="26"/>
-          <w:szCs w:val="26"/>
-          <w:lang w:val="en-US" w:eastAsia="en-US" w:bidi="ar-SA"/>
-        </w:rPr>
-        <w:t>Chương này sẽ giới thiệu bối cảnh, lý do chọn đề tài, mục tiêu và pham vi công nghệ sử dụng.</w:t>
-      </w:r>
-    </w:p>
-    <w:p>
-      <w:pPr>
-        <w:pStyle w:val="ListParagraph"/>
-        <w:ind w:left="0" w:hanging="0"/>
-        <w:rPr>
-          <w:rFonts w:ascii="Times New Roman" w:hAnsi="Times New Roman" w:eastAsia="Times New Roman" w:cs="" w:cstheme="minorBidi"/>
-          <w:b w:val="false"/>
-          <w:b w:val="false"/>
-          <w:bCs w:val="false"/>
-          <w:color w:val="auto"/>
-          <w:kern w:val="0"/>
-          <w:sz w:val="26"/>
-          <w:szCs w:val="26"/>
-          <w:lang w:val="en-US" w:eastAsia="en-US" w:bidi="ar-SA"/>
-        </w:rPr>
-      </w:pPr>
-      <w:r>
-        <w:rPr>
-          <w:rFonts w:eastAsia="Times New Roman" w:cs="" w:cstheme="minorBidi"/>
-          <w:b w:val="false"/>
-          <w:bCs w:val="false"/>
-          <w:color w:val="auto"/>
-          <w:kern w:val="0"/>
-          <w:sz w:val="26"/>
-          <w:szCs w:val="26"/>
-          <w:lang w:val="en-US" w:eastAsia="en-US" w:bidi="ar-SA"/>
-        </w:rPr>
-      </w:r>
-    </w:p>
-    <w:p>
-      <w:pPr>
-        <w:pStyle w:val="ListParagraph"/>
-        <w:ind w:left="0" w:hanging="0"/>
-        <w:rPr>
-          <w:sz w:val="26"/>
-          <w:szCs w:val="26"/>
-        </w:rPr>
-      </w:pPr>
-      <w:r>
-        <w:rPr>
-          <w:rFonts w:eastAsia="Times New Roman" w:cs="" w:cstheme="minorBidi"/>
-          <w:b/>
-          <w:bCs/>
-          <w:color w:val="auto"/>
-          <w:kern w:val="0"/>
-          <w:sz w:val="26"/>
-          <w:szCs w:val="26"/>
-          <w:lang w:val="en-US" w:eastAsia="en-US" w:bidi="ar-SA"/>
-        </w:rPr>
-        <w:tab/>
-        <w:t xml:space="preserve">Chương 2 - Phân tích và thiết kế hệ thống: </w:t>
-      </w:r>
-      <w:r>
-        <w:rPr>
-          <w:rFonts w:eastAsia="Times New Roman" w:cs="" w:cstheme="minorBidi"/>
-          <w:b w:val="false"/>
-          <w:bCs w:val="false"/>
-          <w:color w:val="auto"/>
-          <w:kern w:val="0"/>
-          <w:sz w:val="26"/>
-          <w:szCs w:val="26"/>
-          <w:lang w:val="en-US" w:eastAsia="en-US" w:bidi="ar-SA"/>
-        </w:rPr>
-        <w:t>Chương này sẽ phân tích các yêu cầu chi tiết, thiết kế kiến trúc tổng thể, thiết kế database schema với sơ đồ ERD và lập kế hoạch cho việc thực hiện.</w:t>
-      </w:r>
-    </w:p>
-    <w:p>
-      <w:pPr>
-        <w:pStyle w:val="ListParagraph"/>
-        <w:ind w:left="0" w:hanging="0"/>
-        <w:rPr>
-          <w:sz w:val="26"/>
-          <w:szCs w:val="26"/>
-        </w:rPr>
-      </w:pPr>
-      <w:r>
-        <w:rPr>
-          <w:sz w:val="26"/>
-          <w:szCs w:val="26"/>
-        </w:rPr>
-        <w:br/>
-        <w:tab/>
-      </w:r>
-      <w:r>
-        <w:rPr>
-          <w:rFonts w:eastAsia="Times New Roman" w:cs="" w:cstheme="minorBidi"/>
-          <w:b/>
-          <w:bCs/>
-          <w:color w:val="auto"/>
-          <w:kern w:val="0"/>
-          <w:sz w:val="26"/>
-          <w:szCs w:val="26"/>
-          <w:lang w:val="en-US" w:eastAsia="en-US" w:bidi="ar-SA"/>
-        </w:rPr>
-        <w:t xml:space="preserve">Chương 3 - Triển khai Backend (NestJS): </w:t>
-      </w:r>
-      <w:r>
-        <w:rPr>
-          <w:rFonts w:eastAsia="Times New Roman" w:cs="" w:cstheme="minorBidi"/>
-          <w:b w:val="false"/>
-          <w:bCs w:val="false"/>
-          <w:color w:val="auto"/>
-          <w:kern w:val="0"/>
-          <w:sz w:val="26"/>
-          <w:szCs w:val="26"/>
-          <w:lang w:val="en-US" w:eastAsia="en-US" w:bidi="ar-SA"/>
-        </w:rPr>
-        <w:t>Chương này sẽ đi vào phát triển Backend, giải thích cách triển khai từng module, luồng, đăng nhập, đăng xuất, xác thực, thiết kế API, tích hợp database và logic nghiệp vụ.</w:t>
-      </w:r>
-    </w:p>
-    <w:p>
-      <w:pPr>
-        <w:pStyle w:val="ListParagraph"/>
-        <w:ind w:left="0" w:hanging="0"/>
-        <w:rPr>
-          <w:rFonts w:ascii="Times New Roman" w:hAnsi="Times New Roman" w:eastAsia="Times New Roman" w:cs="" w:cstheme="minorBidi"/>
-          <w:b w:val="false"/>
-          <w:b w:val="false"/>
-          <w:bCs w:val="false"/>
-          <w:color w:val="auto"/>
-          <w:kern w:val="0"/>
-          <w:sz w:val="26"/>
-          <w:szCs w:val="26"/>
-          <w:lang w:val="en-US" w:eastAsia="en-US" w:bidi="ar-SA"/>
-        </w:rPr>
-      </w:pPr>
-      <w:r>
-        <w:rPr>
-          <w:rFonts w:eastAsia="Times New Roman" w:cs="" w:cstheme="minorBidi"/>
-          <w:b w:val="false"/>
-          <w:bCs w:val="false"/>
-          <w:color w:val="auto"/>
-          <w:kern w:val="0"/>
-          <w:sz w:val="26"/>
-          <w:szCs w:val="26"/>
-          <w:lang w:val="en-US" w:eastAsia="en-US" w:bidi="ar-SA"/>
-        </w:rPr>
-      </w:r>
-    </w:p>
-    <w:p>
-      <w:pPr>
-        <w:pStyle w:val="ListParagraph"/>
-        <w:ind w:left="0" w:hanging="0"/>
-        <w:rPr>
-          <w:sz w:val="26"/>
-          <w:szCs w:val="26"/>
-        </w:rPr>
-      </w:pPr>
-      <w:r>
-        <w:rPr>
-          <w:rFonts w:eastAsia="Times New Roman" w:cs="" w:cstheme="minorBidi"/>
-          <w:b/>
-          <w:bCs/>
-          <w:color w:val="auto"/>
-          <w:kern w:val="0"/>
-          <w:sz w:val="26"/>
-          <w:szCs w:val="26"/>
-          <w:lang w:val="en-US" w:eastAsia="en-US" w:bidi="ar-SA"/>
-        </w:rPr>
-        <w:tab/>
-        <w:t>Chương 4 - Triển khai Frontend (React):</w:t>
-      </w:r>
-      <w:r>
-        <w:rPr>
-          <w:rFonts w:eastAsia="Times New Roman" w:cs="" w:cstheme="minorBidi"/>
-          <w:b w:val="false"/>
-          <w:bCs w:val="false"/>
-          <w:color w:val="auto"/>
-          <w:kern w:val="0"/>
-          <w:sz w:val="26"/>
-          <w:szCs w:val="26"/>
-          <w:lang w:val="en-US" w:eastAsia="en-US" w:bidi="ar-SA"/>
-        </w:rPr>
-        <w:t xml:space="preserve"> Chương này sẽ đi vào xây dựng user interface, triển khai quản lý state, kiến trúc component, tích hợp API, tối ưu hóa.</w:t>
-      </w:r>
-    </w:p>
-    <w:p>
-      <w:pPr>
-        <w:pStyle w:val="ListParagraph"/>
-        <w:ind w:left="0" w:hanging="0"/>
-        <w:rPr>
-          <w:rFonts w:ascii="Times New Roman" w:hAnsi="Times New Roman" w:eastAsia="Times New Roman" w:cs="" w:cstheme="minorBidi"/>
-          <w:b w:val="false"/>
-          <w:b w:val="false"/>
-          <w:bCs w:val="false"/>
-          <w:color w:val="auto"/>
-          <w:kern w:val="0"/>
-          <w:sz w:val="26"/>
-          <w:szCs w:val="26"/>
-          <w:lang w:val="en-US" w:eastAsia="en-US" w:bidi="ar-SA"/>
-        </w:rPr>
-      </w:pPr>
-      <w:r>
-        <w:rPr>
-          <w:rFonts w:eastAsia="Times New Roman" w:cs="" w:cstheme="minorBidi"/>
-          <w:b w:val="false"/>
-          <w:bCs w:val="false"/>
-          <w:color w:val="auto"/>
-          <w:kern w:val="0"/>
-          <w:sz w:val="26"/>
-          <w:szCs w:val="26"/>
-          <w:lang w:val="en-US" w:eastAsia="en-US" w:bidi="ar-SA"/>
-        </w:rPr>
-      </w:r>
-    </w:p>
-    <w:p>
-      <w:pPr>
-        <w:pStyle w:val="ListParagraph"/>
-        <w:ind w:left="0" w:hanging="0"/>
-        <w:rPr>
-          <w:sz w:val="26"/>
-          <w:szCs w:val="26"/>
-        </w:rPr>
-      </w:pPr>
-      <w:r>
-        <w:rPr>
-          <w:rFonts w:eastAsia="Times New Roman" w:cs="" w:cstheme="minorBidi"/>
-          <w:b/>
-          <w:bCs/>
-          <w:color w:val="auto"/>
-          <w:kern w:val="0"/>
-          <w:sz w:val="26"/>
-          <w:szCs w:val="26"/>
-          <w:lang w:val="en-US" w:eastAsia="en-US" w:bidi="ar-SA"/>
-        </w:rPr>
-        <w:tab/>
-        <w:t xml:space="preserve">Chương 5 - Các tính năng nâng cao: </w:t>
-      </w:r>
-      <w:r>
-        <w:rPr>
-          <w:rFonts w:eastAsia="Times New Roman" w:cs="" w:cstheme="minorBidi"/>
-          <w:b w:val="false"/>
-          <w:bCs w:val="false"/>
-          <w:color w:val="auto"/>
-          <w:kern w:val="0"/>
-          <w:sz w:val="26"/>
-          <w:szCs w:val="26"/>
-          <w:lang w:val="en-US" w:eastAsia="en-US" w:bidi="ar-SA"/>
-        </w:rPr>
-        <w:t>Chương này sẽ trình bày về tích hợp các dịch vụ bên thứ 3.</w:t>
-      </w:r>
-    </w:p>
-    <w:p>
-      <w:pPr>
-        <w:pStyle w:val="ListParagraph"/>
-        <w:ind w:left="0" w:hanging="0"/>
-        <w:rPr>
-          <w:rFonts w:ascii="Times New Roman" w:hAnsi="Times New Roman" w:eastAsia="Times New Roman" w:cs="" w:cstheme="minorBidi"/>
-          <w:b w:val="false"/>
-          <w:b w:val="false"/>
-          <w:bCs w:val="false"/>
-          <w:color w:val="auto"/>
-          <w:kern w:val="0"/>
-          <w:sz w:val="26"/>
-          <w:szCs w:val="26"/>
-          <w:lang w:val="en-US" w:eastAsia="en-US" w:bidi="ar-SA"/>
-        </w:rPr>
-      </w:pPr>
-      <w:r>
-        <w:rPr>
-          <w:rFonts w:eastAsia="Times New Roman" w:cs="" w:cstheme="minorBidi"/>
-          <w:b w:val="false"/>
-          <w:bCs w:val="false"/>
-          <w:color w:val="auto"/>
-          <w:kern w:val="0"/>
-          <w:sz w:val="26"/>
-          <w:szCs w:val="26"/>
-          <w:lang w:val="en-US" w:eastAsia="en-US" w:bidi="ar-SA"/>
-        </w:rPr>
-      </w:r>
-    </w:p>
-    <w:p>
-      <w:pPr>
-        <w:pStyle w:val="ListParagraph"/>
-        <w:ind w:left="0" w:hanging="0"/>
-        <w:rPr>
-          <w:sz w:val="26"/>
-          <w:szCs w:val="26"/>
-        </w:rPr>
-      </w:pPr>
-      <w:r>
-        <w:rPr>
-          <w:rFonts w:eastAsia="Times New Roman" w:cs="" w:cstheme="minorBidi"/>
-          <w:b/>
-          <w:bCs/>
-          <w:color w:val="auto"/>
-          <w:kern w:val="0"/>
-          <w:sz w:val="26"/>
-          <w:szCs w:val="26"/>
-          <w:lang w:val="en-US" w:eastAsia="en-US" w:bidi="ar-SA"/>
-        </w:rPr>
-        <w:tab/>
-        <w:t xml:space="preserve">Chương 6 - Kết luận và hướng phát triển: </w:t>
-      </w:r>
-      <w:r>
-        <w:rPr>
-          <w:rFonts w:eastAsia="Times New Roman" w:cs="" w:cstheme="minorBidi"/>
-          <w:b w:val="false"/>
-          <w:bCs w:val="false"/>
-          <w:color w:val="auto"/>
-          <w:kern w:val="0"/>
-          <w:sz w:val="26"/>
-          <w:szCs w:val="26"/>
-          <w:lang w:val="en-US" w:eastAsia="en-US" w:bidi="ar-SA"/>
-        </w:rPr>
-        <w:t>Tổng kết kết quả đạt được, bài học kình nghiệm, những thách thức và lộ trình cải tiến trong tương lai.</w:t>
-      </w:r>
-    </w:p>
-    <w:p>
-      <w:pPr>
-        <w:pStyle w:val="ListParagraph"/>
-        <w:ind w:left="0" w:hanging="0"/>
-        <w:rPr>
-          <w:rFonts w:ascii="Times New Roman" w:hAnsi="Times New Roman" w:eastAsia="Times New Roman" w:cs="" w:cstheme="minorBidi"/>
-          <w:b w:val="false"/>
-          <w:b w:val="false"/>
-          <w:bCs w:val="false"/>
-          <w:color w:val="auto"/>
-          <w:kern w:val="0"/>
-          <w:sz w:val="26"/>
-          <w:szCs w:val="26"/>
-          <w:lang w:val="en-US" w:eastAsia="en-US" w:bidi="ar-SA"/>
-        </w:rPr>
-      </w:pPr>
-      <w:r>
-        <w:rPr>
-          <w:rFonts w:eastAsia="Times New Roman" w:cs="" w:cstheme="minorBidi"/>
-          <w:b w:val="false"/>
-          <w:bCs w:val="false"/>
-          <w:color w:val="auto"/>
-          <w:kern w:val="0"/>
-          <w:sz w:val="26"/>
-          <w:szCs w:val="26"/>
-          <w:lang w:val="en-US" w:eastAsia="en-US" w:bidi="ar-SA"/>
-        </w:rPr>
-      </w:r>
-    </w:p>
-    <w:p>
-      <w:pPr>
-        <w:pStyle w:val="ListParagraph"/>
-        <w:ind w:left="0" w:hanging="0"/>
-        <w:rPr>
-          <w:sz w:val="26"/>
-          <w:szCs w:val="26"/>
-        </w:rPr>
-      </w:pPr>
-      <w:r>
-        <w:rPr>
-          <w:rFonts w:eastAsia="Times New Roman" w:cs="" w:cstheme="minorBidi"/>
-          <w:b w:val="false"/>
-          <w:bCs w:val="false"/>
-          <w:color w:val="auto"/>
-          <w:kern w:val="0"/>
-          <w:sz w:val="26"/>
-          <w:szCs w:val="26"/>
-          <w:lang w:val="en-US" w:eastAsia="en-US" w:bidi="ar-SA"/>
-        </w:rPr>
-        <w:tab/>
-        <w:t>Bố cục này được thiết kế để người đọc có thể hiểu được toàn bộ quá trình phát triển từ ý tưởng ban đầu đến sản phẩm hoàn thiện.</w:t>
-      </w:r>
-      <w:bookmarkStart w:id="54" w:name="_Toc184153033"/>
-      <w:bookmarkEnd w:id="54"/>
+      <w:r>
+        <w:rPr>
+          <w:sz w:val="26"/>
+          <w:szCs w:val="26"/>
+        </w:rPr>
+      </w:r>
+      <w:bookmarkStart w:id="57" w:name="_Toc184153033"/>
+      <w:bookmarkStart w:id="58" w:name="_Toc184153033"/>
+      <w:bookmarkEnd w:id="58"/>
       <w:r>
         <w:br w:type="page"/>
       </w:r>
@@ -7699,9 +8073,9 @@
           <w:szCs w:val="26"/>
         </w:rPr>
       </w:r>
-      <w:bookmarkStart w:id="55" w:name="__RefHeading___Toc313_853921268"/>
-      <w:bookmarkStart w:id="56" w:name="__RefHeading___Toc313_853921268"/>
-      <w:bookmarkEnd w:id="56"/>
+      <w:bookmarkStart w:id="59" w:name="__RefHeading___Toc313_853921268"/>
+      <w:bookmarkStart w:id="60" w:name="__RefHeading___Toc313_853921268"/>
+      <w:bookmarkEnd w:id="60"/>
     </w:p>
     <w:p>
       <w:pPr>
@@ -7713,11 +8087,11 @@
           <w:szCs w:val="26"/>
         </w:rPr>
       </w:pPr>
-      <w:bookmarkStart w:id="57" w:name="__RefHeading___Toc315_853921268"/>
-      <w:bookmarkStart w:id="58" w:name="_Toc184153034"/>
-      <w:bookmarkStart w:id="59" w:name="_2s8eyo1"/>
-      <w:bookmarkEnd w:id="57"/>
-      <w:bookmarkEnd w:id="59"/>
+      <w:bookmarkStart w:id="61" w:name="__RefHeading___Toc315_853921268"/>
+      <w:bookmarkStart w:id="62" w:name="_Toc184153034"/>
+      <w:bookmarkStart w:id="63" w:name="_2s8eyo1"/>
+      <w:bookmarkEnd w:id="61"/>
+      <w:bookmarkEnd w:id="63"/>
       <w:r>
         <w:rPr>
           <w:rFonts w:eastAsia="Times New Roman" w:cs="Times New Roman"/>
@@ -7728,7 +8102,7 @@
         </w:rPr>
         <w:t xml:space="preserve">CHƯƠNG 2: </w:t>
       </w:r>
-      <w:bookmarkEnd w:id="58"/>
+      <w:bookmarkEnd w:id="62"/>
       <w:r>
         <w:rPr>
           <w:rFonts w:eastAsia="Times New Roman" w:cs="Times New Roman"/>
@@ -7760,8 +8134,8 @@
           <w:szCs w:val="26"/>
         </w:rPr>
       </w:pPr>
-      <w:bookmarkStart w:id="60" w:name="__RefHeading___Toc961_2901295804"/>
-      <w:bookmarkEnd w:id="60"/>
+      <w:bookmarkStart w:id="64" w:name="__RefHeading___Toc961_2901295804"/>
+      <w:bookmarkEnd w:id="64"/>
       <w:r>
         <w:rPr>
           <w:b/>
@@ -7874,8 +8248,8 @@
           <w:szCs w:val="26"/>
         </w:rPr>
       </w:pPr>
-      <w:bookmarkStart w:id="61" w:name="__RefHeading___Toc42160_2616427129"/>
-      <w:bookmarkEnd w:id="61"/>
+      <w:bookmarkStart w:id="65" w:name="__RefHeading___Toc42160_2616427129"/>
+      <w:bookmarkEnd w:id="65"/>
       <w:r>
         <w:rPr>
           <w:b/>
@@ -7907,8 +8281,8 @@
           <w:szCs w:val="26"/>
         </w:rPr>
       </w:pPr>
-      <w:bookmarkStart w:id="62" w:name="__RefHeading___Toc42162_2616427129"/>
-      <w:bookmarkEnd w:id="62"/>
+      <w:bookmarkStart w:id="66" w:name="__RefHeading___Toc42162_2616427129"/>
+      <w:bookmarkEnd w:id="66"/>
       <w:r>
         <w:rPr>
           <w:b/>
@@ -8588,8 +8962,8 @@
           <w:szCs w:val="26"/>
         </w:rPr>
       </w:pPr>
-      <w:bookmarkStart w:id="63" w:name="__RefHeading___Toc42164_2616427129"/>
-      <w:bookmarkEnd w:id="63"/>
+      <w:bookmarkStart w:id="67" w:name="__RefHeading___Toc42164_2616427129"/>
+      <w:bookmarkEnd w:id="67"/>
       <w:r>
         <w:rPr>
           <w:b/>
@@ -9223,8 +9597,8 @@
           <w:szCs w:val="26"/>
         </w:rPr>
       </w:pPr>
-      <w:bookmarkStart w:id="64" w:name="__RefHeading___Toc42166_2616427129"/>
-      <w:bookmarkEnd w:id="64"/>
+      <w:bookmarkStart w:id="68" w:name="__RefHeading___Toc42166_2616427129"/>
+      <w:bookmarkEnd w:id="68"/>
       <w:r>
         <w:rPr>
           <w:sz w:val="26"/>
@@ -9698,8 +10072,8 @@
           <w:szCs w:val="26"/>
         </w:rPr>
       </w:pPr>
-      <w:bookmarkStart w:id="65" w:name="__RefHeading___Toc963_2901295804"/>
-      <w:bookmarkEnd w:id="65"/>
+      <w:bookmarkStart w:id="69" w:name="__RefHeading___Toc963_2901295804"/>
+      <w:bookmarkEnd w:id="69"/>
       <w:r>
         <w:rPr>
           <w:rFonts w:eastAsia="Times New Roman" w:cs="Calibri"/>
@@ -9722,8 +10096,8 @@
           <w:szCs w:val="26"/>
         </w:rPr>
       </w:pPr>
-      <w:bookmarkStart w:id="66" w:name="__RefHeading___Toc965_2901295804"/>
-      <w:bookmarkEnd w:id="66"/>
+      <w:bookmarkStart w:id="70" w:name="__RefHeading___Toc965_2901295804"/>
+      <w:bookmarkEnd w:id="70"/>
       <w:r>
         <w:rPr>
           <w:sz w:val="26"/>
@@ -9754,7 +10128,7 @@
           <w:lang w:val="en-US" w:eastAsia="en-US" w:bidi="ar-SA"/>
         </w:rPr>
         <w:tab/>
-        <w:t xml:space="preserve">Hệ thống được thiết kế theo mô hình Client – Server sử dụng Monorepo cho phép chia sẽ kiểu dữ liệu giữa Frontend và Backend, giúp đồng bộ kiểu dữ liệu từ Backend đến Frontend hiệu quả, tránh boilerplate code, lỗi định nghĩa thiếu các </w:t>
+        <w:t xml:space="preserve">Hệ thống được thiết kế theo mô hình Client – Server sử dụng Monorepo cho phép chia sẽ kiểu dữ liệu giữa Frontend và Backend, giúp đồng bộ kiểu dữ liệu từ Backend đến Frontend hiệu quả, tránh boilerplate code và các lỗi định nghĩa thiếu các </w:t>
       </w:r>
       <w:r>
         <w:drawing>
@@ -9814,7 +10188,7 @@
           <w:szCs w:val="26"/>
           <w:lang w:val="en-US" w:eastAsia="en-US" w:bidi="ar-SA"/>
         </w:rPr>
-        <w:t>trường bên trong Interface hoặc các Type Definition khác.</w:t>
+        <w:t>trường dữ liệu bên trong Interface hoặc các Type Definition khác.</w:t>
       </w:r>
     </w:p>
     <w:p>
@@ -9957,8 +10331,8 @@
           <w:szCs w:val="26"/>
         </w:rPr>
       </w:pPr>
-      <w:bookmarkStart w:id="67" w:name="__RefHeading___Toc42168_2616427129"/>
-      <w:bookmarkEnd w:id="67"/>
+      <w:bookmarkStart w:id="71" w:name="__RefHeading___Toc42168_2616427129"/>
+      <w:bookmarkEnd w:id="71"/>
       <w:r>
         <w:rPr>
           <w:sz w:val="26"/>
@@ -10265,6 +10639,8 @@
           <w:szCs w:val="26"/>
         </w:rPr>
       </w:pPr>
+      <w:bookmarkStart w:id="72" w:name="__RefHeading___Toc1688_3272486146"/>
+      <w:bookmarkEnd w:id="72"/>
       <w:r>
         <w:rPr/>
         <w:tab/>
@@ -10987,6 +11363,8 @@
           <w:lang w:val="en-US" w:eastAsia="en-US" w:bidi="ar-SA"/>
         </w:rPr>
       </w:pPr>
+      <w:bookmarkStart w:id="73" w:name="__RefHeading___Toc1690_3272486146"/>
+      <w:bookmarkEnd w:id="73"/>
       <w:r>
         <w:rPr>
           <w:rFonts w:eastAsia="Times New Roman" w:cs="Calibri"/>
@@ -11002,17 +11380,176 @@
     </w:p>
     <w:p>
       <w:pPr>
+        <w:pStyle w:val="Normal"/>
+        <w:rPr>
+          <w:rFonts w:ascii="Times New Roman" w:hAnsi="Times New Roman" w:eastAsia="Times New Roman" w:cs="Calibri"/>
+          <w:b w:val="false"/>
+          <w:b w:val="false"/>
+          <w:bCs w:val="false"/>
+          <w:color w:val="auto"/>
+          <w:kern w:val="0"/>
+          <w:sz w:val="26"/>
+          <w:szCs w:val="26"/>
+          <w:lang w:val="en-US" w:eastAsia="en-US" w:bidi="ar-SA"/>
+        </w:rPr>
+      </w:pPr>
+      <w:r>
+        <w:rPr>
+          <w:rFonts w:eastAsia="Times New Roman" w:cs="Calibri"/>
+          <w:b w:val="false"/>
+          <w:bCs w:val="false"/>
+          <w:color w:val="auto"/>
+          <w:kern w:val="0"/>
+          <w:sz w:val="26"/>
+          <w:szCs w:val="26"/>
+          <w:lang w:val="en-US" w:eastAsia="en-US" w:bidi="ar-SA"/>
+        </w:rPr>
+        <w:tab/>
+        <w:t xml:space="preserve">Sơ đồ luồng gồm có 3 layer chính, được thiết kế theo kiến trúc 3 layer giúp tách biệt vao trò rõ ràng: </w:t>
+      </w:r>
+    </w:p>
+    <w:p>
+      <w:pPr>
+        <w:pStyle w:val="Normal"/>
+        <w:numPr>
+          <w:ilvl w:val="0"/>
+          <w:numId w:val="46"/>
+        </w:numPr>
+        <w:rPr>
+          <w:rFonts w:ascii="Times New Roman" w:hAnsi="Times New Roman" w:eastAsia="Times New Roman" w:cs="Calibri"/>
+          <w:b w:val="false"/>
+          <w:b w:val="false"/>
+          <w:bCs w:val="false"/>
+          <w:color w:val="auto"/>
+          <w:kern w:val="0"/>
+          <w:sz w:val="26"/>
+          <w:szCs w:val="26"/>
+          <w:lang w:val="en-US" w:eastAsia="en-US" w:bidi="ar-SA"/>
+        </w:rPr>
+      </w:pPr>
+      <w:r>
+        <w:rPr>
+          <w:rFonts w:eastAsia="Times New Roman" w:cs="Calibri"/>
+          <w:b w:val="false"/>
+          <w:bCs w:val="false"/>
+          <w:color w:val="auto"/>
+          <w:kern w:val="0"/>
+          <w:sz w:val="26"/>
+          <w:szCs w:val="26"/>
+          <w:lang w:val="en-US" w:eastAsia="en-US" w:bidi="ar-SA"/>
+        </w:rPr>
+        <w:t>Controller: Nơi tiếp nhận request từ client gửi lên, điều hướng request đến service. Là nơi lấy dữ liệu từ Request Body gán vào biến Dto(Data Transfer Object) sau khi đã kiểm tra kiểu dữ liệu.</w:t>
+      </w:r>
+    </w:p>
+    <w:p>
+      <w:pPr>
+        <w:pStyle w:val="Normal"/>
+        <w:numPr>
+          <w:ilvl w:val="0"/>
+          <w:numId w:val="46"/>
+        </w:numPr>
+        <w:rPr>
+          <w:rFonts w:ascii="Times New Roman" w:hAnsi="Times New Roman" w:eastAsia="Times New Roman" w:cs="Calibri"/>
+          <w:b w:val="false"/>
+          <w:b w:val="false"/>
+          <w:bCs w:val="false"/>
+          <w:color w:val="auto"/>
+          <w:kern w:val="0"/>
+          <w:sz w:val="26"/>
+          <w:szCs w:val="26"/>
+          <w:lang w:val="en-US" w:eastAsia="en-US" w:bidi="ar-SA"/>
+        </w:rPr>
+      </w:pPr>
+      <w:r>
+        <w:rPr>
+          <w:rFonts w:eastAsia="Times New Roman" w:cs="Calibri"/>
+          <w:b w:val="false"/>
+          <w:bCs w:val="false"/>
+          <w:color w:val="auto"/>
+          <w:kern w:val="0"/>
+          <w:sz w:val="26"/>
+          <w:szCs w:val="26"/>
+          <w:lang w:val="en-US" w:eastAsia="en-US" w:bidi="ar-SA"/>
+        </w:rPr>
+        <w:t>Service: Nơi xử lý logic nghiệp vụ của module, trả về kết quả cuối cùng cho controller để gửi kết quá đó về client.</w:t>
+      </w:r>
+    </w:p>
+    <w:p>
+      <w:pPr>
+        <w:pStyle w:val="Normal"/>
+        <w:numPr>
+          <w:ilvl w:val="0"/>
+          <w:numId w:val="46"/>
+        </w:numPr>
+        <w:rPr>
+          <w:rFonts w:ascii="Times New Roman" w:hAnsi="Times New Roman" w:eastAsia="Times New Roman" w:cs="Calibri"/>
+          <w:b w:val="false"/>
+          <w:b w:val="false"/>
+          <w:bCs w:val="false"/>
+          <w:color w:val="auto"/>
+          <w:kern w:val="0"/>
+          <w:sz w:val="26"/>
+          <w:szCs w:val="26"/>
+          <w:lang w:val="en-US" w:eastAsia="en-US" w:bidi="ar-SA"/>
+        </w:rPr>
+      </w:pPr>
+      <w:r>
+        <w:rPr>
+          <w:rFonts w:eastAsia="Times New Roman" w:cs="Calibri"/>
+          <w:b w:val="false"/>
+          <w:bCs w:val="false"/>
+          <w:color w:val="auto"/>
+          <w:kern w:val="0"/>
+          <w:sz w:val="26"/>
+          <w:szCs w:val="26"/>
+          <w:lang w:val="en-US" w:eastAsia="en-US" w:bidi="ar-SA"/>
+        </w:rPr>
+        <w:t>Repository: Nơi tạo truy vấn SQL đến database, trong đồ án này, layer repository sẽ do thư viện TypeORM xử lý.</w:t>
+      </w:r>
+    </w:p>
+    <w:p>
+      <w:pPr>
+        <w:pStyle w:val="Normal"/>
+        <w:numPr>
+          <w:ilvl w:val="0"/>
+          <w:numId w:val="46"/>
+        </w:numPr>
+        <w:rPr>
+          <w:rFonts w:ascii="Times New Roman" w:hAnsi="Times New Roman" w:eastAsia="Times New Roman" w:cs="Calibri"/>
+          <w:b w:val="false"/>
+          <w:b w:val="false"/>
+          <w:bCs w:val="false"/>
+          <w:color w:val="auto"/>
+          <w:kern w:val="0"/>
+          <w:sz w:val="26"/>
+          <w:szCs w:val="26"/>
+          <w:lang w:val="en-US" w:eastAsia="en-US" w:bidi="ar-SA"/>
+        </w:rPr>
+      </w:pPr>
+      <w:r>
+        <w:rPr>
+          <w:rFonts w:eastAsia="Times New Roman" w:cs="Calibri"/>
+          <w:b w:val="false"/>
+          <w:bCs w:val="false"/>
+          <w:color w:val="auto"/>
+          <w:kern w:val="0"/>
+          <w:sz w:val="26"/>
+          <w:szCs w:val="26"/>
+          <w:lang w:val="en-US" w:eastAsia="en-US" w:bidi="ar-SA"/>
+        </w:rPr>
+        <w:t>Ngoài ra còn có nhưng thành phần logic khác hỗ trợ layer service thực thi logic nghiệp vụ như: Provider, Usecase, Entity, Helpers, DataSource(từ typeorm),...</w:t>
+      </w:r>
+    </w:p>
+    <w:p>
+      <w:pPr>
         <w:pStyle w:val="Hinh"/>
         <w:rPr>
-          <w:rFonts w:ascii="Times New Roman" w:hAnsi="Times New Roman" w:eastAsia="Times New Roman" w:cs="Calibri"/>
-          <w:b w:val="false"/>
-          <w:b w:val="false"/>
-          <w:bCs w:val="false"/>
-          <w:color w:val="auto"/>
-          <w:kern w:val="0"/>
-          <w:sz w:val="26"/>
-          <w:szCs w:val="26"/>
-          <w:lang w:val="en-US" w:eastAsia="en-US" w:bidi="ar-SA"/>
+          <w:b/>
+          <w:b/>
+          <w:bCs/>
+          <w:i w:val="false"/>
+          <w:i w:val="false"/>
+          <w:iCs w:val="false"/>
         </w:rPr>
       </w:pPr>
       <w:r>
@@ -11066,8 +11603,9 @@
         <w:rPr>
           <w:rFonts w:eastAsia="Times New Roman" w:cs="Times New Roman"/>
           <w:b/>
-          <w:i/>
-          <w:iCs/>
+          <w:bCs/>
+          <w:i w:val="false"/>
+          <w:iCs w:val="false"/>
           <w:color w:val="auto"/>
           <w:kern w:val="0"/>
           <w:sz w:val="26"/>
@@ -11248,28 +11786,100 @@
       <w:pPr>
         <w:pStyle w:val="Hinh"/>
         <w:rPr>
+          <w:b/>
+          <w:b/>
+          <w:bCs/>
+          <w:i w:val="false"/>
+          <w:i w:val="false"/>
+          <w:iCs w:val="false"/>
+        </w:rPr>
+      </w:pPr>
+      <w:r>
+        <w:rPr>
+          <w:b/>
+          <w:bCs/>
+          <w:i w:val="false"/>
+          <w:iCs w:val="false"/>
+        </w:rPr>
+        <w:drawing>
+          <wp:anchor behindDoc="0" distT="0" distB="0" distL="0" distR="0" simplePos="0" locked="0" layoutInCell="0" allowOverlap="1" relativeHeight="32">
+            <wp:simplePos x="0" y="0"/>
+            <wp:positionH relativeFrom="column">
+              <wp:align>center</wp:align>
+            </wp:positionH>
+            <wp:positionV relativeFrom="paragraph">
+              <wp:posOffset>635</wp:posOffset>
+            </wp:positionV>
+            <wp:extent cx="5971540" cy="4547235"/>
+            <wp:effectExtent l="0" t="0" r="0" b="0"/>
+            <wp:wrapSquare wrapText="largest"/>
+            <wp:docPr id="12" name="Image27" descr=""/>
+            <wp:cNvGraphicFramePr>
+              <a:graphicFrameLocks xmlns:a="http://schemas.openxmlformats.org/drawingml/2006/main" noChangeAspect="1"/>
+            </wp:cNvGraphicFramePr>
+            <a:graphic xmlns:a="http://schemas.openxmlformats.org/drawingml/2006/main">
+              <a:graphicData uri="http://schemas.openxmlformats.org/drawingml/2006/picture">
+                <pic:pic xmlns:pic="http://schemas.openxmlformats.org/drawingml/2006/picture">
+                  <pic:nvPicPr>
+                    <pic:cNvPr id="12" name="Image27" descr=""/>
+                    <pic:cNvPicPr>
+                      <a:picLocks noChangeAspect="1" noChangeArrowheads="1"/>
+                    </pic:cNvPicPr>
+                  </pic:nvPicPr>
+                  <pic:blipFill>
+                    <a:blip r:embed="rId13"/>
+                    <a:stretch>
+                      <a:fillRect/>
+                    </a:stretch>
+                  </pic:blipFill>
+                  <pic:spPr bwMode="auto">
+                    <a:xfrm>
+                      <a:off x="0" y="0"/>
+                      <a:ext cx="5971540" cy="4547235"/>
+                    </a:xfrm>
+                    <a:prstGeom prst="rect">
+                      <a:avLst/>
+                    </a:prstGeom>
+                  </pic:spPr>
+                </pic:pic>
+              </a:graphicData>
+            </a:graphic>
+          </wp:anchor>
+        </w:drawing>
+      </w:r>
+    </w:p>
+    <w:p>
+      <w:pPr>
+        <w:pStyle w:val="Hinh"/>
+        <w:rPr>
           <w:rFonts w:ascii="Times New Roman" w:hAnsi="Times New Roman" w:eastAsia="Times New Roman" w:cs="Calibri"/>
-          <w:b w:val="false"/>
-          <w:b w:val="false"/>
-          <w:bCs w:val="false"/>
-          <w:color w:val="auto"/>
-          <w:kern w:val="0"/>
-          <w:sz w:val="26"/>
-          <w:szCs w:val="26"/>
-          <w:lang w:val="en-US" w:eastAsia="en-US" w:bidi="ar-SA"/>
-        </w:rPr>
-      </w:pPr>
-      <w:r>
-        <w:rPr>
-          <w:rFonts w:eastAsia="Times New Roman" w:cs="Calibri"/>
-          <w:b w:val="false"/>
-          <w:bCs w:val="false"/>
-          <w:color w:val="auto"/>
-          <w:kern w:val="0"/>
-          <w:sz w:val="26"/>
-          <w:szCs w:val="26"/>
-          <w:lang w:val="en-US" w:eastAsia="en-US" w:bidi="ar-SA"/>
-        </w:rPr>
+          <w:b/>
+          <w:b/>
+          <w:bCs/>
+          <w:i w:val="false"/>
+          <w:i w:val="false"/>
+          <w:iCs w:val="false"/>
+          <w:color w:val="auto"/>
+          <w:kern w:val="0"/>
+          <w:sz w:val="26"/>
+          <w:szCs w:val="26"/>
+          <w:lang w:val="en-US" w:eastAsia="en-US" w:bidi="ar-SA"/>
+        </w:rPr>
+      </w:pPr>
+      <w:r>
+        <w:rPr>
+          <w:rFonts w:eastAsia="Times New Roman" w:cs="Calibri"/>
+          <w:b/>
+          <w:bCs/>
+          <w:i w:val="false"/>
+          <w:iCs w:val="false"/>
+          <w:color w:val="auto"/>
+          <w:kern w:val="0"/>
+          <w:sz w:val="26"/>
+          <w:szCs w:val="26"/>
+          <w:lang w:val="en-US" w:eastAsia="en-US" w:bidi="ar-SA"/>
+        </w:rPr>
+        <w:t>Hình 8 - Luồng đặt hàng</w:t>
       </w:r>
     </w:p>
     <w:p>
@@ -11280,8 +11890,8 @@
           <w:szCs w:val="26"/>
         </w:rPr>
       </w:pPr>
-      <w:bookmarkStart w:id="68" w:name="__RefHeading___Toc858_3857496495"/>
-      <w:bookmarkEnd w:id="68"/>
+      <w:bookmarkStart w:id="74" w:name="__RefHeading___Toc858_3857496495"/>
+      <w:bookmarkEnd w:id="74"/>
       <w:r>
         <w:rPr>
           <w:rFonts w:eastAsia="Times New Roman" w:cs="Calibri"/>
@@ -11304,8 +11914,8 @@
           <w:szCs w:val="26"/>
         </w:rPr>
       </w:pPr>
-      <w:bookmarkStart w:id="69" w:name="__RefHeading___Toc42170_2616427129"/>
-      <w:bookmarkEnd w:id="69"/>
+      <w:bookmarkStart w:id="75" w:name="__RefHeading___Toc42170_2616427129"/>
+      <w:bookmarkEnd w:id="75"/>
       <w:r>
         <w:rPr>
           <w:sz w:val="26"/>
@@ -11730,8 +12340,8 @@
           <w:szCs w:val="26"/>
         </w:rPr>
       </w:pPr>
-      <w:bookmarkStart w:id="70" w:name="__RefHeading___Toc42172_2616427129"/>
-      <w:bookmarkEnd w:id="70"/>
+      <w:bookmarkStart w:id="76" w:name="__RefHeading___Toc42172_2616427129"/>
+      <w:bookmarkEnd w:id="76"/>
       <w:r>
         <w:rPr>
           <w:sz w:val="26"/>
@@ -12165,7 +12775,7 @@
             <wp:extent cx="5971540" cy="5594350"/>
             <wp:effectExtent l="0" t="0" r="0" b="0"/>
             <wp:wrapSquare wrapText="largest"/>
-            <wp:docPr id="12" name="Image5" descr=""/>
+            <wp:docPr id="13" name="Image5" descr=""/>
             <wp:cNvGraphicFramePr>
               <a:graphicFrameLocks xmlns:a="http://schemas.openxmlformats.org/drawingml/2006/main" noChangeAspect="1"/>
             </wp:cNvGraphicFramePr>
@@ -12173,13 +12783,13 @@
               <a:graphicData uri="http://schemas.openxmlformats.org/drawingml/2006/picture">
                 <pic:pic xmlns:pic="http://schemas.openxmlformats.org/drawingml/2006/picture">
                   <pic:nvPicPr>
-                    <pic:cNvPr id="12" name="Image5" descr=""/>
+                    <pic:cNvPr id="13" name="Image5" descr=""/>
                     <pic:cNvPicPr>
                       <a:picLocks noChangeAspect="1" noChangeArrowheads="1"/>
                     </pic:cNvPicPr>
                   </pic:nvPicPr>
                   <pic:blipFill>
-                    <a:blip r:embed="rId13"/>
+                    <a:blip r:embed="rId14"/>
                     <a:stretch>
                       <a:fillRect/>
                     </a:stretch>
@@ -12281,8 +12891,8 @@
           <w:szCs w:val="26"/>
         </w:rPr>
       </w:pPr>
-      <w:bookmarkStart w:id="71" w:name="__RefHeading___Toc42174_2616427129"/>
-      <w:bookmarkEnd w:id="71"/>
+      <w:bookmarkStart w:id="77" w:name="__RefHeading___Toc42174_2616427129"/>
+      <w:bookmarkEnd w:id="77"/>
       <w:r>
         <w:rPr>
           <w:sz w:val="26"/>
@@ -15025,8 +15635,8 @@
           <w:szCs w:val="26"/>
         </w:rPr>
       </w:pPr>
-      <w:bookmarkStart w:id="72" w:name="__RefHeading___Toc42176_2616427129"/>
-      <w:bookmarkEnd w:id="72"/>
+      <w:bookmarkStart w:id="78" w:name="__RefHeading___Toc42176_2616427129"/>
+      <w:bookmarkEnd w:id="78"/>
       <w:r>
         <w:rPr>
           <w:rFonts w:eastAsia="Times New Roman" w:cs="Calibri"/>
@@ -15052,8 +15662,8 @@
           <w:szCs w:val="26"/>
         </w:rPr>
       </w:pPr>
-      <w:bookmarkStart w:id="73" w:name="__RefHeading___Toc42178_2616427129"/>
-      <w:bookmarkEnd w:id="73"/>
+      <w:bookmarkStart w:id="79" w:name="__RefHeading___Toc42178_2616427129"/>
+      <w:bookmarkEnd w:id="79"/>
       <w:r>
         <w:rPr>
           <w:rFonts w:eastAsia="Times New Roman" w:cs="Calibri"/>
@@ -15101,7 +15711,7 @@
           <w:szCs w:val="26"/>
           <w:lang w:val="en-US" w:eastAsia="en-US" w:bidi="ar-SA"/>
         </w:rPr>
-        <w:t>(đều mà các startup quan tâm nhất)</w:t>
+        <w:t>(điều mà các startup quan tâm)</w:t>
       </w:r>
       <w:r>
         <w:rPr>
@@ -15309,8 +15919,8 @@
           <w:szCs w:val="26"/>
         </w:rPr>
       </w:pPr>
-      <w:bookmarkStart w:id="74" w:name="__RefHeading___Toc42180_2616427129"/>
-      <w:bookmarkEnd w:id="74"/>
+      <w:bookmarkStart w:id="80" w:name="__RefHeading___Toc42180_2616427129"/>
+      <w:bookmarkEnd w:id="80"/>
       <w:r>
         <w:rPr>
           <w:rFonts w:eastAsia="Times New Roman" w:cs="Calibri"/>
@@ -15362,7 +15972,7 @@
         </w:rPr>
         <w:t>Ứng dụng áp dụng nguyên tắc Domain-Driven Design (DDD). Mỗi module</w:t>
         <w:tab/>
-        <w:t xml:space="preserve">là một domain riêng biệt, đại diện cho từng chức năng cụ thể. Ví dụ như module tên domain là “products”, bên trong nó sẽ có các thư mục như services/, controllers/, entities/, dtos/… Cấu trúc domain này áp dụng tương tự với các module khác. Các file bên trong sẽ được khai báo và quản lý bới file [tên domain].module.ts, nếu không khai báo lên file [tên domain].module.ts, khi chạy ứng dụng, NestJS sẽ báo lỗi. Vai trò của file .module.ts này như là một anh giám đốc quản lý, nhân viên là các file khác dưới cấp. </w:t>
+        <w:t>là một domain riêng biệt, đại diện cho từng chức năng cụ thể. Ví dụ như module tên domain là “products”, bên trong nó sẽ có các thư mục như services/, controllers/, entities/, dtos/… Cấu trúc domain này áp dụng tương tự với các module khác. Các file bên trong sẽ được khai báo và quản lý bới file [tên domain].module.ts, nếu không khai báo lên file [tên domain].module.ts, khi chạy ứng dụng, NestJS sẽ báo lỗi. File .module.ts có vai trò khai báo các thành phần bên trong module hoăc các thành phần bên ngoài mà module muốn sử dụng.</w:t>
       </w:r>
     </w:p>
     <w:p>
@@ -15387,7 +15997,7 @@
             <wp:extent cx="5295900" cy="3133725"/>
             <wp:effectExtent l="0" t="0" r="0" b="0"/>
             <wp:wrapSquare wrapText="largest"/>
-            <wp:docPr id="13" name="Image6" descr=""/>
+            <wp:docPr id="14" name="Image6" descr=""/>
             <wp:cNvGraphicFramePr>
               <a:graphicFrameLocks xmlns:a="http://schemas.openxmlformats.org/drawingml/2006/main" noChangeAspect="1"/>
             </wp:cNvGraphicFramePr>
@@ -15395,13 +16005,13 @@
               <a:graphicData uri="http://schemas.openxmlformats.org/drawingml/2006/picture">
                 <pic:pic xmlns:pic="http://schemas.openxmlformats.org/drawingml/2006/picture">
                   <pic:nvPicPr>
-                    <pic:cNvPr id="13" name="Image6" descr=""/>
+                    <pic:cNvPr id="14" name="Image6" descr=""/>
                     <pic:cNvPicPr>
                       <a:picLocks noChangeAspect="1" noChangeArrowheads="1"/>
                     </pic:cNvPicPr>
                   </pic:nvPicPr>
                   <pic:blipFill>
-                    <a:blip r:embed="rId14"/>
+                    <a:blip r:embed="rId15"/>
                     <a:stretch>
                       <a:fillRect/>
                     </a:stretch>
@@ -15881,7 +16491,7 @@
           <w:szCs w:val="26"/>
           <w:lang w:val="en-US" w:eastAsia="en-US" w:bidi="ar-SA"/>
         </w:rPr>
-        <w:t>Khi cần sửa một tính năng cụ thể thì tất cả code đều nhằm trong cùng một thư mục duy nhất. Rất cần thiết nếu dự án lớn dần.</w:t>
+        <w:t>Khi cần sửa một tính năng cụ thể thì tất cả code đều nằm trong cùng một thư mục duy nhất. Rất cần thiết nếu dự án lớn dần.</w:t>
       </w:r>
     </w:p>
     <w:p>
@@ -15932,8 +16542,8 @@
           <w:szCs w:val="26"/>
         </w:rPr>
       </w:pPr>
-      <w:bookmarkStart w:id="75" w:name="__RefHeading___Toc42182_2616427129"/>
-      <w:bookmarkEnd w:id="75"/>
+      <w:bookmarkStart w:id="81" w:name="__RefHeading___Toc42182_2616427129"/>
+      <w:bookmarkEnd w:id="81"/>
       <w:r>
         <w:rPr>
           <w:rFonts w:eastAsia="Times New Roman" w:cs="Calibri"/>
@@ -16006,7 +16616,7 @@
             <wp:extent cx="5971540" cy="4462145"/>
             <wp:effectExtent l="0" t="0" r="0" b="0"/>
             <wp:wrapSquare wrapText="largest"/>
-            <wp:docPr id="14" name="Image8" descr=""/>
+            <wp:docPr id="15" name="Image8" descr=""/>
             <wp:cNvGraphicFramePr>
               <a:graphicFrameLocks xmlns:a="http://schemas.openxmlformats.org/drawingml/2006/main" noChangeAspect="1"/>
             </wp:cNvGraphicFramePr>
@@ -16014,13 +16624,13 @@
               <a:graphicData uri="http://schemas.openxmlformats.org/drawingml/2006/picture">
                 <pic:pic xmlns:pic="http://schemas.openxmlformats.org/drawingml/2006/picture">
                   <pic:nvPicPr>
-                    <pic:cNvPr id="14" name="Image8" descr=""/>
+                    <pic:cNvPr id="15" name="Image8" descr=""/>
                     <pic:cNvPicPr>
                       <a:picLocks noChangeAspect="1" noChangeArrowheads="1"/>
                     </pic:cNvPicPr>
                   </pic:nvPicPr>
                   <pic:blipFill>
-                    <a:blip r:embed="rId15"/>
+                    <a:blip r:embed="rId16"/>
                     <a:stretch>
                       <a:fillRect/>
                     </a:stretch>
@@ -16414,7 +17024,7 @@
             <wp:extent cx="3724275" cy="3343275"/>
             <wp:effectExtent l="0" t="0" r="0" b="0"/>
             <wp:wrapSquare wrapText="largest"/>
-            <wp:docPr id="15" name="Image9" descr=""/>
+            <wp:docPr id="16" name="Image9" descr=""/>
             <wp:cNvGraphicFramePr>
               <a:graphicFrameLocks xmlns:a="http://schemas.openxmlformats.org/drawingml/2006/main" noChangeAspect="1"/>
             </wp:cNvGraphicFramePr>
@@ -16422,13 +17032,13 @@
               <a:graphicData uri="http://schemas.openxmlformats.org/drawingml/2006/picture">
                 <pic:pic xmlns:pic="http://schemas.openxmlformats.org/drawingml/2006/picture">
                   <pic:nvPicPr>
-                    <pic:cNvPr id="15" name="Image9" descr=""/>
+                    <pic:cNvPr id="16" name="Image9" descr=""/>
                     <pic:cNvPicPr>
                       <a:picLocks noChangeAspect="1" noChangeArrowheads="1"/>
                     </pic:cNvPicPr>
                   </pic:nvPicPr>
                   <pic:blipFill>
-                    <a:blip r:embed="rId16"/>
+                    <a:blip r:embed="rId17"/>
                     <a:stretch>
                       <a:fillRect/>
                     </a:stretch>
@@ -16894,8 +17504,8 @@
           <w:szCs w:val="26"/>
         </w:rPr>
       </w:pPr>
-      <w:bookmarkStart w:id="76" w:name="__RefHeading___Toc42184_2616427129"/>
-      <w:bookmarkEnd w:id="76"/>
+      <w:bookmarkStart w:id="82" w:name="__RefHeading___Toc42184_2616427129"/>
+      <w:bookmarkEnd w:id="82"/>
       <w:r>
         <w:rPr>
           <w:rFonts w:eastAsia="Times New Roman" w:cs="Calibri"/>
@@ -16917,8 +17527,8 @@
           <w:szCs w:val="26"/>
         </w:rPr>
       </w:pPr>
-      <w:bookmarkStart w:id="77" w:name="__RefHeading___Toc42186_2616427129"/>
-      <w:bookmarkEnd w:id="77"/>
+      <w:bookmarkStart w:id="83" w:name="__RefHeading___Toc42186_2616427129"/>
+      <w:bookmarkEnd w:id="83"/>
       <w:r>
         <w:rPr>
           <w:sz w:val="26"/>
@@ -17061,7 +17671,7 @@
           <w:szCs w:val="26"/>
           <w:lang w:val="en-US" w:eastAsia="en-US" w:bidi="ar-SA"/>
         </w:rPr>
-        <w:t>RestAPI quy định sử dụng các phương thức HTTP theo chuẩn dưới đây:</w:t>
+        <w:t>phong cách REST tận dụng các phương thức HTTP chuẩn, mỗi phương thức đều có vai trò rõ ràng:</w:t>
       </w:r>
     </w:p>
     <w:p>
@@ -17101,7 +17711,7 @@
           <w:szCs w:val="26"/>
           <w:lang w:val="en-US" w:eastAsia="en-US" w:bidi="ar-SA"/>
         </w:rPr>
-        <w:t>Phương thức dùng cho resquet lấy data.</w:t>
+        <w:t>Phương thức dùng cho request lấy data.</w:t>
       </w:r>
     </w:p>
     <w:p>
@@ -17141,7 +17751,7 @@
           <w:szCs w:val="26"/>
           <w:lang w:val="en-US" w:eastAsia="en-US" w:bidi="ar-SA"/>
         </w:rPr>
-        <w:t>Dùng cho resquest tạo mới resource.</w:t>
+        <w:t>Dùng cho request tạo mới resource.</w:t>
       </w:r>
     </w:p>
     <w:p>
@@ -17393,8 +18003,8 @@
           <w:szCs w:val="26"/>
         </w:rPr>
       </w:pPr>
-      <w:bookmarkStart w:id="78" w:name="__RefHeading___Toc42188_2616427129"/>
-      <w:bookmarkEnd w:id="78"/>
+      <w:bookmarkStart w:id="84" w:name="__RefHeading___Toc42188_2616427129"/>
+      <w:bookmarkEnd w:id="84"/>
       <w:r>
         <w:rPr>
           <w:sz w:val="26"/>
@@ -18918,8 +19528,8 @@
           <w:szCs w:val="26"/>
         </w:rPr>
       </w:pPr>
-      <w:bookmarkStart w:id="79" w:name="__RefHeading___Toc42190_2616427129"/>
-      <w:bookmarkEnd w:id="79"/>
+      <w:bookmarkStart w:id="85" w:name="__RefHeading___Toc42190_2616427129"/>
+      <w:bookmarkEnd w:id="85"/>
       <w:r>
         <w:rPr>
           <w:sz w:val="26"/>
@@ -19003,7 +19613,7 @@
             <wp:extent cx="3044825" cy="1463040"/>
             <wp:effectExtent l="0" t="0" r="0" b="0"/>
             <wp:wrapSquare wrapText="largest"/>
-            <wp:docPr id="16" name="Image7" descr=""/>
+            <wp:docPr id="17" name="Image7" descr=""/>
             <wp:cNvGraphicFramePr>
               <a:graphicFrameLocks xmlns:a="http://schemas.openxmlformats.org/drawingml/2006/main" noChangeAspect="1"/>
             </wp:cNvGraphicFramePr>
@@ -19011,13 +19621,13 @@
               <a:graphicData uri="http://schemas.openxmlformats.org/drawingml/2006/picture">
                 <pic:pic xmlns:pic="http://schemas.openxmlformats.org/drawingml/2006/picture">
                   <pic:nvPicPr>
-                    <pic:cNvPr id="16" name="Image7" descr=""/>
+                    <pic:cNvPr id="17" name="Image7" descr=""/>
                     <pic:cNvPicPr>
                       <a:picLocks noChangeAspect="1" noChangeArrowheads="1"/>
                     </pic:cNvPicPr>
                   </pic:nvPicPr>
                   <pic:blipFill>
-                    <a:blip r:embed="rId17"/>
+                    <a:blip r:embed="rId18"/>
                     <a:stretch>
                       <a:fillRect/>
                     </a:stretch>
@@ -19367,7 +19977,7 @@
             <wp:extent cx="5971540" cy="2985770"/>
             <wp:effectExtent l="0" t="0" r="0" b="0"/>
             <wp:wrapSquare wrapText="largest"/>
-            <wp:docPr id="17" name="Image10" descr=""/>
+            <wp:docPr id="18" name="Image10" descr=""/>
             <wp:cNvGraphicFramePr>
               <a:graphicFrameLocks xmlns:a="http://schemas.openxmlformats.org/drawingml/2006/main" noChangeAspect="1"/>
             </wp:cNvGraphicFramePr>
@@ -19375,13 +19985,13 @@
               <a:graphicData uri="http://schemas.openxmlformats.org/drawingml/2006/picture">
                 <pic:pic xmlns:pic="http://schemas.openxmlformats.org/drawingml/2006/picture">
                   <pic:nvPicPr>
-                    <pic:cNvPr id="17" name="Image10" descr=""/>
+                    <pic:cNvPr id="18" name="Image10" descr=""/>
                     <pic:cNvPicPr>
                       <a:picLocks noChangeAspect="1" noChangeArrowheads="1"/>
                     </pic:cNvPicPr>
                   </pic:nvPicPr>
                   <pic:blipFill>
-                    <a:blip r:embed="rId18"/>
+                    <a:blip r:embed="rId19"/>
                     <a:stretch>
                       <a:fillRect/>
                     </a:stretch>
@@ -19509,7 +20119,7 @@
             <wp:extent cx="5971540" cy="1850390"/>
             <wp:effectExtent l="0" t="0" r="0" b="0"/>
             <wp:wrapSquare wrapText="largest"/>
-            <wp:docPr id="18" name="Image11" descr=""/>
+            <wp:docPr id="19" name="Image11" descr=""/>
             <wp:cNvGraphicFramePr>
               <a:graphicFrameLocks xmlns:a="http://schemas.openxmlformats.org/drawingml/2006/main" noChangeAspect="1"/>
             </wp:cNvGraphicFramePr>
@@ -19517,13 +20127,13 @@
               <a:graphicData uri="http://schemas.openxmlformats.org/drawingml/2006/picture">
                 <pic:pic xmlns:pic="http://schemas.openxmlformats.org/drawingml/2006/picture">
                   <pic:nvPicPr>
-                    <pic:cNvPr id="18" name="Image11" descr=""/>
+                    <pic:cNvPr id="19" name="Image11" descr=""/>
                     <pic:cNvPicPr>
                       <a:picLocks noChangeAspect="1" noChangeArrowheads="1"/>
                     </pic:cNvPicPr>
                   </pic:nvPicPr>
                   <pic:blipFill>
-                    <a:blip r:embed="rId19"/>
+                    <a:blip r:embed="rId20"/>
                     <a:stretch>
                       <a:fillRect/>
                     </a:stretch>
@@ -19601,8 +20211,8 @@
           <w:szCs w:val="26"/>
         </w:rPr>
       </w:pPr>
-      <w:bookmarkStart w:id="80" w:name="__RefHeading___Toc42192_2616427129"/>
-      <w:bookmarkEnd w:id="80"/>
+      <w:bookmarkStart w:id="86" w:name="__RefHeading___Toc42192_2616427129"/>
+      <w:bookmarkEnd w:id="86"/>
       <w:r>
         <w:rPr>
           <w:sz w:val="26"/>
@@ -19619,8 +20229,8 @@
           <w:szCs w:val="26"/>
         </w:rPr>
       </w:pPr>
-      <w:bookmarkStart w:id="81" w:name="__RefHeading___Toc42194_2616427129"/>
-      <w:bookmarkEnd w:id="81"/>
+      <w:bookmarkStart w:id="87" w:name="__RefHeading___Toc42194_2616427129"/>
+      <w:bookmarkEnd w:id="87"/>
       <w:r>
         <w:rPr>
           <w:sz w:val="26"/>
@@ -19661,7 +20271,7 @@
           <w:szCs w:val="26"/>
           <w:lang w:val="en-US" w:eastAsia="en-US" w:bidi="ar-SA"/>
         </w:rPr>
-        <w:t>Tất cả các trường dữ liệu bên trong Dtos đều phải thực hiên xác thực dữ liệu nhằm đảm bảo dữ liệu ttruyền vào là đúng.</w:t>
+        <w:t>Tất cả các trường dữ liệu bên trong Dtos đều phải thực hiên xác thực dữ liệu nhằm đảm bảo dữ liệu truyền vào là đúng.</w:t>
       </w:r>
     </w:p>
     <w:p>
@@ -19685,7 +20295,7 @@
             <wp:extent cx="5971540" cy="2901950"/>
             <wp:effectExtent l="0" t="0" r="0" b="0"/>
             <wp:wrapSquare wrapText="largest"/>
-            <wp:docPr id="19" name="Image12" descr=""/>
+            <wp:docPr id="20" name="Image12" descr=""/>
             <wp:cNvGraphicFramePr>
               <a:graphicFrameLocks xmlns:a="http://schemas.openxmlformats.org/drawingml/2006/main" noChangeAspect="1"/>
             </wp:cNvGraphicFramePr>
@@ -19693,13 +20303,13 @@
               <a:graphicData uri="http://schemas.openxmlformats.org/drawingml/2006/picture">
                 <pic:pic xmlns:pic="http://schemas.openxmlformats.org/drawingml/2006/picture">
                   <pic:nvPicPr>
-                    <pic:cNvPr id="19" name="Image12" descr=""/>
+                    <pic:cNvPr id="20" name="Image12" descr=""/>
                     <pic:cNvPicPr>
                       <a:picLocks noChangeAspect="1" noChangeArrowheads="1"/>
                     </pic:cNvPicPr>
                   </pic:nvPicPr>
                   <pic:blipFill>
-                    <a:blip r:embed="rId20"/>
+                    <a:blip r:embed="rId21"/>
                     <a:stretch>
                       <a:fillRect/>
                     </a:stretch>
@@ -19749,8 +20359,8 @@
           <w:szCs w:val="26"/>
         </w:rPr>
       </w:pPr>
-      <w:bookmarkStart w:id="82" w:name="__RefHeading___Toc42196_2616427129"/>
-      <w:bookmarkEnd w:id="82"/>
+      <w:bookmarkStart w:id="88" w:name="__RefHeading___Toc42196_2616427129"/>
+      <w:bookmarkEnd w:id="88"/>
       <w:r>
         <w:rPr>
           <w:sz w:val="26"/>
@@ -19832,7 +20442,7 @@
             <wp:extent cx="3370580" cy="2802255"/>
             <wp:effectExtent l="0" t="0" r="0" b="0"/>
             <wp:wrapSquare wrapText="largest"/>
-            <wp:docPr id="20" name="Image13" descr=""/>
+            <wp:docPr id="21" name="Image13" descr=""/>
             <wp:cNvGraphicFramePr>
               <a:graphicFrameLocks xmlns:a="http://schemas.openxmlformats.org/drawingml/2006/main" noChangeAspect="1"/>
             </wp:cNvGraphicFramePr>
@@ -19840,13 +20450,13 @@
               <a:graphicData uri="http://schemas.openxmlformats.org/drawingml/2006/picture">
                 <pic:pic xmlns:pic="http://schemas.openxmlformats.org/drawingml/2006/picture">
                   <pic:nvPicPr>
-                    <pic:cNvPr id="20" name="Image13" descr=""/>
+                    <pic:cNvPr id="21" name="Image13" descr=""/>
                     <pic:cNvPicPr>
                       <a:picLocks noChangeAspect="1" noChangeArrowheads="1"/>
                     </pic:cNvPicPr>
                   </pic:nvPicPr>
                   <pic:blipFill>
-                    <a:blip r:embed="rId21"/>
+                    <a:blip r:embed="rId22"/>
                     <a:stretch>
                       <a:fillRect/>
                     </a:stretch>
@@ -20110,7 +20720,7 @@
             <wp:extent cx="5971540" cy="3697605"/>
             <wp:effectExtent l="0" t="0" r="0" b="0"/>
             <wp:wrapSquare wrapText="largest"/>
-            <wp:docPr id="21" name="Image14" descr=""/>
+            <wp:docPr id="22" name="Image14" descr=""/>
             <wp:cNvGraphicFramePr>
               <a:graphicFrameLocks xmlns:a="http://schemas.openxmlformats.org/drawingml/2006/main" noChangeAspect="1"/>
             </wp:cNvGraphicFramePr>
@@ -20118,13 +20728,13 @@
               <a:graphicData uri="http://schemas.openxmlformats.org/drawingml/2006/picture">
                 <pic:pic xmlns:pic="http://schemas.openxmlformats.org/drawingml/2006/picture">
                   <pic:nvPicPr>
-                    <pic:cNvPr id="21" name="Image14" descr=""/>
+                    <pic:cNvPr id="22" name="Image14" descr=""/>
                     <pic:cNvPicPr>
                       <a:picLocks noChangeAspect="1" noChangeArrowheads="1"/>
                     </pic:cNvPicPr>
                   </pic:nvPicPr>
                   <pic:blipFill>
-                    <a:blip r:embed="rId22"/>
+                    <a:blip r:embed="rId23"/>
                     <a:stretch>
                       <a:fillRect/>
                     </a:stretch>
@@ -20418,6 +21028,8 @@
           <w:szCs w:val="26"/>
         </w:rPr>
       </w:pPr>
+      <w:bookmarkStart w:id="89" w:name="__RefHeading___Toc1692_3272486146"/>
+      <w:bookmarkEnd w:id="89"/>
       <w:r>
         <w:rPr>
           <w:rFonts w:eastAsia="Times New Roman" w:cs="Calibri"/>
@@ -20439,6 +21051,8 @@
           <w:szCs w:val="26"/>
         </w:rPr>
       </w:pPr>
+      <w:bookmarkStart w:id="90" w:name="__RefHeading___Toc1694_3272486146"/>
+      <w:bookmarkEnd w:id="90"/>
       <w:r>
         <w:rPr>
           <w:rFonts w:eastAsia="Times New Roman" w:cs="Calibri"/>
@@ -20481,6 +21095,8 @@
           <w:szCs w:val="26"/>
         </w:rPr>
       </w:pPr>
+      <w:bookmarkStart w:id="91" w:name="__RefHeading___Toc1696_3272486146"/>
+      <w:bookmarkEnd w:id="91"/>
       <w:r>
         <w:rPr>
           <w:rFonts w:eastAsia="Times New Roman" w:cs="Calibri"/>
@@ -20549,7 +21165,7 @@
           <w:szCs w:val="26"/>
           <w:lang w:val="en-US" w:eastAsia="en-US" w:bidi="ar-SA"/>
         </w:rPr>
-        <w:t>Các module đều đôc lập ít phụ thuộc lẫn nhau và dễ dàng thay thế nhau hoặc chinh sửa.</w:t>
+        <w:t>Các module đều đôc lập ít phụ thuộc lẫn nhau và dễ dàng thay thế nhau hoặc chỉnh sửa.</w:t>
       </w:r>
     </w:p>
     <w:p>
@@ -20589,6 +21205,8 @@
           <w:szCs w:val="26"/>
         </w:rPr>
       </w:pPr>
+      <w:bookmarkStart w:id="92" w:name="__RefHeading___Toc1698_3272486146"/>
+      <w:bookmarkEnd w:id="92"/>
       <w:r>
         <w:rPr>
           <w:sz w:val="26"/>
@@ -20897,7 +21515,7 @@
             <wp:extent cx="5971540" cy="7569835"/>
             <wp:effectExtent l="0" t="0" r="0" b="0"/>
             <wp:wrapSquare wrapText="largest"/>
-            <wp:docPr id="22" name="Image15" descr=""/>
+            <wp:docPr id="23" name="Image15" descr=""/>
             <wp:cNvGraphicFramePr>
               <a:graphicFrameLocks xmlns:a="http://schemas.openxmlformats.org/drawingml/2006/main" noChangeAspect="1"/>
             </wp:cNvGraphicFramePr>
@@ -20905,13 +21523,13 @@
               <a:graphicData uri="http://schemas.openxmlformats.org/drawingml/2006/picture">
                 <pic:pic xmlns:pic="http://schemas.openxmlformats.org/drawingml/2006/picture">
                   <pic:nvPicPr>
-                    <pic:cNvPr id="22" name="Image15" descr=""/>
+                    <pic:cNvPr id="23" name="Image15" descr=""/>
                     <pic:cNvPicPr>
                       <a:picLocks noChangeAspect="1" noChangeArrowheads="1"/>
                     </pic:cNvPicPr>
                   </pic:nvPicPr>
                   <pic:blipFill>
-                    <a:blip r:embed="rId23"/>
+                    <a:blip r:embed="rId24"/>
                     <a:stretch>
                       <a:fillRect/>
                     </a:stretch>
@@ -20954,6 +21572,8 @@
           <w:szCs w:val="26"/>
         </w:rPr>
       </w:pPr>
+      <w:bookmarkStart w:id="93" w:name="__RefHeading___Toc1700_3272486146"/>
+      <w:bookmarkEnd w:id="93"/>
       <w:r>
         <w:rPr>
           <w:rFonts w:eastAsia="Times New Roman" w:cs="Calibri"/>
@@ -20975,6 +21595,8 @@
           <w:szCs w:val="26"/>
         </w:rPr>
       </w:pPr>
+      <w:bookmarkStart w:id="94" w:name="__RefHeading___Toc1702_3272486146"/>
+      <w:bookmarkEnd w:id="94"/>
       <w:r>
         <w:rPr>
           <w:rFonts w:eastAsia="Times New Roman" w:cs="Calibri"/>
@@ -21208,7 +21830,7 @@
             <wp:extent cx="4820285" cy="7179310"/>
             <wp:effectExtent l="0" t="0" r="0" b="0"/>
             <wp:wrapSquare wrapText="largest"/>
-            <wp:docPr id="23" name="Image16" descr=""/>
+            <wp:docPr id="24" name="Image16" descr=""/>
             <wp:cNvGraphicFramePr>
               <a:graphicFrameLocks xmlns:a="http://schemas.openxmlformats.org/drawingml/2006/main" noChangeAspect="1"/>
             </wp:cNvGraphicFramePr>
@@ -21216,13 +21838,13 @@
               <a:graphicData uri="http://schemas.openxmlformats.org/drawingml/2006/picture">
                 <pic:pic xmlns:pic="http://schemas.openxmlformats.org/drawingml/2006/picture">
                   <pic:nvPicPr>
-                    <pic:cNvPr id="23" name="Image16" descr=""/>
+                    <pic:cNvPr id="24" name="Image16" descr=""/>
                     <pic:cNvPicPr>
                       <a:picLocks noChangeAspect="1" noChangeArrowheads="1"/>
                     </pic:cNvPicPr>
                   </pic:nvPicPr>
                   <pic:blipFill>
-                    <a:blip r:embed="rId24"/>
+                    <a:blip r:embed="rId25"/>
                     <a:stretch>
                       <a:fillRect/>
                     </a:stretch>
@@ -21820,6 +22442,8 @@
           <w:szCs w:val="26"/>
         </w:rPr>
       </w:pPr>
+      <w:bookmarkStart w:id="95" w:name="__RefHeading___Toc1704_3272486146"/>
+      <w:bookmarkEnd w:id="95"/>
       <w:r>
         <w:rPr>
           <w:rFonts w:eastAsia="Times New Roman" w:cs="Calibri"/>
@@ -21857,7 +22481,7 @@
             <wp:extent cx="5971540" cy="4640580"/>
             <wp:effectExtent l="0" t="0" r="0" b="0"/>
             <wp:wrapSquare wrapText="largest"/>
-            <wp:docPr id="24" name="Image17" descr=""/>
+            <wp:docPr id="25" name="Image17" descr=""/>
             <wp:cNvGraphicFramePr>
               <a:graphicFrameLocks xmlns:a="http://schemas.openxmlformats.org/drawingml/2006/main" noChangeAspect="1"/>
             </wp:cNvGraphicFramePr>
@@ -21865,13 +22489,13 @@
               <a:graphicData uri="http://schemas.openxmlformats.org/drawingml/2006/picture">
                 <pic:pic xmlns:pic="http://schemas.openxmlformats.org/drawingml/2006/picture">
                   <pic:nvPicPr>
-                    <pic:cNvPr id="24" name="Image17" descr=""/>
+                    <pic:cNvPr id="25" name="Image17" descr=""/>
                     <pic:cNvPicPr>
                       <a:picLocks noChangeAspect="1" noChangeArrowheads="1"/>
                     </pic:cNvPicPr>
                   </pic:nvPicPr>
                   <pic:blipFill>
-                    <a:blip r:embed="rId25"/>
+                    <a:blip r:embed="rId26"/>
                     <a:stretch>
                       <a:fillRect/>
                     </a:stretch>
@@ -21952,6 +22576,8 @@
           <w:szCs w:val="26"/>
         </w:rPr>
       </w:pPr>
+      <w:bookmarkStart w:id="96" w:name="__RefHeading___Toc1706_3272486146"/>
+      <w:bookmarkEnd w:id="96"/>
       <w:r>
         <w:rPr>
           <w:rFonts w:eastAsia="Times New Roman" w:cs="Calibri"/>
@@ -22020,7 +22646,7 @@
             <wp:extent cx="5971540" cy="5037455"/>
             <wp:effectExtent l="0" t="0" r="0" b="0"/>
             <wp:wrapSquare wrapText="largest"/>
-            <wp:docPr id="25" name="Image18" descr=""/>
+            <wp:docPr id="26" name="Image18" descr=""/>
             <wp:cNvGraphicFramePr>
               <a:graphicFrameLocks xmlns:a="http://schemas.openxmlformats.org/drawingml/2006/main" noChangeAspect="1"/>
             </wp:cNvGraphicFramePr>
@@ -22028,13 +22654,13 @@
               <a:graphicData uri="http://schemas.openxmlformats.org/drawingml/2006/picture">
                 <pic:pic xmlns:pic="http://schemas.openxmlformats.org/drawingml/2006/picture">
                   <pic:nvPicPr>
-                    <pic:cNvPr id="25" name="Image18" descr=""/>
+                    <pic:cNvPr id="26" name="Image18" descr=""/>
                     <pic:cNvPicPr>
                       <a:picLocks noChangeAspect="1" noChangeArrowheads="1"/>
                     </pic:cNvPicPr>
                   </pic:nvPicPr>
                   <pic:blipFill>
-                    <a:blip r:embed="rId26"/>
+                    <a:blip r:embed="rId27"/>
                     <a:stretch>
                       <a:fillRect/>
                     </a:stretch>
@@ -22077,6 +22703,8 @@
           <w:szCs w:val="26"/>
         </w:rPr>
       </w:pPr>
+      <w:bookmarkStart w:id="97" w:name="__RefHeading___Toc1708_3272486146"/>
+      <w:bookmarkEnd w:id="97"/>
       <w:r>
         <w:rPr>
           <w:sz w:val="26"/>
@@ -22152,7 +22780,7 @@
             <wp:extent cx="5971540" cy="3094355"/>
             <wp:effectExtent l="0" t="0" r="0" b="0"/>
             <wp:wrapSquare wrapText="largest"/>
-            <wp:docPr id="26" name="Image22" descr=""/>
+            <wp:docPr id="27" name="Image22" descr=""/>
             <wp:cNvGraphicFramePr>
               <a:graphicFrameLocks xmlns:a="http://schemas.openxmlformats.org/drawingml/2006/main" noChangeAspect="1"/>
             </wp:cNvGraphicFramePr>
@@ -22160,13 +22788,13 @@
               <a:graphicData uri="http://schemas.openxmlformats.org/drawingml/2006/picture">
                 <pic:pic xmlns:pic="http://schemas.openxmlformats.org/drawingml/2006/picture">
                   <pic:nvPicPr>
-                    <pic:cNvPr id="26" name="Image22" descr=""/>
+                    <pic:cNvPr id="27" name="Image22" descr=""/>
                     <pic:cNvPicPr>
                       <a:picLocks noChangeAspect="1" noChangeArrowheads="1"/>
                     </pic:cNvPicPr>
                   </pic:nvPicPr>
                   <pic:blipFill>
-                    <a:blip r:embed="rId27"/>
+                    <a:blip r:embed="rId28"/>
                     <a:stretch>
                       <a:fillRect/>
                     </a:stretch>
@@ -22284,7 +22912,7 @@
             <wp:extent cx="5971540" cy="3117215"/>
             <wp:effectExtent l="0" t="0" r="0" b="0"/>
             <wp:wrapSquare wrapText="largest"/>
-            <wp:docPr id="27" name="Image20" descr=""/>
+            <wp:docPr id="28" name="Image20" descr=""/>
             <wp:cNvGraphicFramePr>
               <a:graphicFrameLocks xmlns:a="http://schemas.openxmlformats.org/drawingml/2006/main" noChangeAspect="1"/>
             </wp:cNvGraphicFramePr>
@@ -22292,13 +22920,13 @@
               <a:graphicData uri="http://schemas.openxmlformats.org/drawingml/2006/picture">
                 <pic:pic xmlns:pic="http://schemas.openxmlformats.org/drawingml/2006/picture">
                   <pic:nvPicPr>
-                    <pic:cNvPr id="27" name="Image20" descr=""/>
+                    <pic:cNvPr id="28" name="Image20" descr=""/>
                     <pic:cNvPicPr>
                       <a:picLocks noChangeAspect="1" noChangeArrowheads="1"/>
                     </pic:cNvPicPr>
                   </pic:nvPicPr>
                   <pic:blipFill>
-                    <a:blip r:embed="rId28"/>
+                    <a:blip r:embed="rId29"/>
                     <a:stretch>
                       <a:fillRect/>
                     </a:stretch>
@@ -22385,6 +23013,8 @@
           <w:szCs w:val="26"/>
         </w:rPr>
       </w:pPr>
+      <w:bookmarkStart w:id="98" w:name="__RefHeading___Toc1710_3272486146"/>
+      <w:bookmarkEnd w:id="98"/>
       <w:r>
         <w:rPr>
           <w:rFonts w:eastAsia="Times New Roman" w:cs="Calibri"/>
@@ -22453,7 +23083,7 @@
             <wp:extent cx="5971540" cy="7416800"/>
             <wp:effectExtent l="0" t="0" r="0" b="0"/>
             <wp:wrapSquare wrapText="largest"/>
-            <wp:docPr id="28" name="Image21" descr=""/>
+            <wp:docPr id="29" name="Image21" descr=""/>
             <wp:cNvGraphicFramePr>
               <a:graphicFrameLocks xmlns:a="http://schemas.openxmlformats.org/drawingml/2006/main" noChangeAspect="1"/>
             </wp:cNvGraphicFramePr>
@@ -22461,13 +23091,13 @@
               <a:graphicData uri="http://schemas.openxmlformats.org/drawingml/2006/picture">
                 <pic:pic xmlns:pic="http://schemas.openxmlformats.org/drawingml/2006/picture">
                   <pic:nvPicPr>
-                    <pic:cNvPr id="28" name="Image21" descr=""/>
+                    <pic:cNvPr id="29" name="Image21" descr=""/>
                     <pic:cNvPicPr>
                       <a:picLocks noChangeAspect="1" noChangeArrowheads="1"/>
                     </pic:cNvPicPr>
                   </pic:nvPicPr>
                   <pic:blipFill>
-                    <a:blip r:embed="rId29"/>
+                    <a:blip r:embed="rId30"/>
                     <a:stretch>
                       <a:fillRect/>
                     </a:stretch>
@@ -22511,6 +23141,8 @@
           <w:szCs w:val="26"/>
         </w:rPr>
       </w:pPr>
+      <w:bookmarkStart w:id="99" w:name="__RefHeading___Toc1712_3272486146"/>
+      <w:bookmarkEnd w:id="99"/>
       <w:r>
         <w:rPr>
           <w:rFonts w:eastAsia="Times New Roman" w:cs="Calibri"/>
@@ -22579,7 +23211,7 @@
             <wp:extent cx="5971540" cy="3445510"/>
             <wp:effectExtent l="0" t="0" r="0" b="0"/>
             <wp:wrapSquare wrapText="largest"/>
-            <wp:docPr id="29" name="Image19" descr=""/>
+            <wp:docPr id="30" name="Image19" descr=""/>
             <wp:cNvGraphicFramePr>
               <a:graphicFrameLocks xmlns:a="http://schemas.openxmlformats.org/drawingml/2006/main" noChangeAspect="1"/>
             </wp:cNvGraphicFramePr>
@@ -22587,13 +23219,13 @@
               <a:graphicData uri="http://schemas.openxmlformats.org/drawingml/2006/picture">
                 <pic:pic xmlns:pic="http://schemas.openxmlformats.org/drawingml/2006/picture">
                   <pic:nvPicPr>
-                    <pic:cNvPr id="29" name="Image19" descr=""/>
+                    <pic:cNvPr id="30" name="Image19" descr=""/>
                     <pic:cNvPicPr>
                       <a:picLocks noChangeAspect="1" noChangeArrowheads="1"/>
                     </pic:cNvPicPr>
                   </pic:nvPicPr>
                   <pic:blipFill>
-                    <a:blip r:embed="rId30"/>
+                    <a:blip r:embed="rId31"/>
                     <a:stretch>
                       <a:fillRect/>
                     </a:stretch>
@@ -22731,6 +23363,8 @@
           <w:szCs w:val="26"/>
         </w:rPr>
       </w:pPr>
+      <w:bookmarkStart w:id="100" w:name="__RefHeading___Toc1714_3272486146"/>
+      <w:bookmarkEnd w:id="100"/>
       <w:r>
         <w:rPr>
           <w:rFonts w:eastAsia="Times New Roman" w:cs="Calibri"/>
@@ -22775,7 +23409,7 @@
           <w:szCs w:val="26"/>
           <w:lang w:val="en-US" w:eastAsia="en-US" w:bidi="ar-SA"/>
         </w:rPr>
-        <w:t>Module này dùng để quản lý các đánh giá trên một sản phẩm với tính năng kiểm tra xem người dùng nào đã mua sản phẩm thi mới được đánh giá. Mội người dùng chỉ được đánh giá một sản phẩm đã mua một lần duy nhất, nhưng có thể tự sửa, xóa đánh giá của mình.</w:t>
+        <w:t>Module này dùng để quản lý các đánh giá trên một sản phẩm với tính năng kiểm tra xem người dùng nào đã mua sản phẩm thi mới được đánh giá. Mỗi người dùng chỉ được đánh giá một sản phẩm đã mua một lần duy nhất, nhưng có thể tự sửa, xóa đánh giá của mình.</w:t>
       </w:r>
     </w:p>
     <w:p>
@@ -22800,7 +23434,7 @@
             <wp:extent cx="5971540" cy="1828165"/>
             <wp:effectExtent l="0" t="0" r="0" b="0"/>
             <wp:wrapSquare wrapText="largest"/>
-            <wp:docPr id="30" name="Image23" descr=""/>
+            <wp:docPr id="31" name="Image23" descr=""/>
             <wp:cNvGraphicFramePr>
               <a:graphicFrameLocks xmlns:a="http://schemas.openxmlformats.org/drawingml/2006/main" noChangeAspect="1"/>
             </wp:cNvGraphicFramePr>
@@ -22808,13 +23442,13 @@
               <a:graphicData uri="http://schemas.openxmlformats.org/drawingml/2006/picture">
                 <pic:pic xmlns:pic="http://schemas.openxmlformats.org/drawingml/2006/picture">
                   <pic:nvPicPr>
-                    <pic:cNvPr id="30" name="Image23" descr=""/>
+                    <pic:cNvPr id="31" name="Image23" descr=""/>
                     <pic:cNvPicPr>
                       <a:picLocks noChangeAspect="1" noChangeArrowheads="1"/>
                     </pic:cNvPicPr>
                   </pic:nvPicPr>
                   <pic:blipFill>
-                    <a:blip r:embed="rId31"/>
+                    <a:blip r:embed="rId32"/>
                     <a:stretch>
                       <a:fillRect/>
                     </a:stretch>
@@ -22857,6 +23491,8 @@
           <w:szCs w:val="26"/>
         </w:rPr>
       </w:pPr>
+      <w:bookmarkStart w:id="101" w:name="__RefHeading___Toc1716_3272486146"/>
+      <w:bookmarkEnd w:id="101"/>
       <w:r>
         <w:rPr>
           <w:rFonts w:eastAsia="Times New Roman" w:cs="Calibri"/>
@@ -22913,6 +23549,8 @@
           <w:szCs w:val="26"/>
         </w:rPr>
       </w:pPr>
+      <w:bookmarkStart w:id="102" w:name="__RefHeading___Toc1718_3272486146"/>
+      <w:bookmarkEnd w:id="102"/>
       <w:r>
         <w:rPr>
           <w:sz w:val="26"/>
@@ -22935,12 +23573,14 @@
     </w:p>
     <w:p>
       <w:pPr>
-        <w:pStyle w:val="Heading4"/>
-        <w:rPr>
-          <w:sz w:val="26"/>
-          <w:szCs w:val="26"/>
-        </w:rPr>
-      </w:pPr>
+        <w:pStyle w:val="Normal"/>
+        <w:rPr>
+          <w:sz w:val="26"/>
+          <w:szCs w:val="26"/>
+        </w:rPr>
+      </w:pPr>
+      <w:bookmarkStart w:id="103" w:name="__RefHeading___Toc1720_3272486146"/>
+      <w:bookmarkEnd w:id="103"/>
       <w:r>
         <w:rPr>
           <w:rFonts w:eastAsia="Times New Roman" w:cs="Calibri"/>
@@ -22980,16 +23620,7 @@
         </w:rPr>
       </w:pPr>
       <w:r>
-        <w:rPr>
-          <w:rFonts w:eastAsia="Times New Roman" w:cs="Calibri"/>
-          <w:b w:val="false"/>
-          <w:bCs w:val="false"/>
-          <w:color w:val="auto"/>
-          <w:kern w:val="0"/>
-          <w:sz w:val="26"/>
-          <w:szCs w:val="26"/>
-          <w:lang w:val="en-US" w:eastAsia="en-US" w:bidi="ar-SA"/>
-        </w:rPr>
+        <w:rPr/>
         <w:t>Quản lý vòng đời của các phụ thuộc</w:t>
       </w:r>
     </w:p>
@@ -23006,17 +23637,8 @@
         </w:rPr>
       </w:pPr>
       <w:r>
-        <w:rPr>
-          <w:rFonts w:eastAsia="Times New Roman" w:cs="Calibri"/>
-          <w:b w:val="false"/>
-          <w:bCs w:val="false"/>
-          <w:color w:val="auto"/>
-          <w:kern w:val="0"/>
-          <w:sz w:val="26"/>
-          <w:szCs w:val="26"/>
-          <w:lang w:val="en-US" w:eastAsia="en-US" w:bidi="ar-SA"/>
-        </w:rPr>
-        <w:t>Tạo instance đúng lúc cần</w:t>
+        <w:rPr/>
+        <w:t>Tạo instance khi cần</w:t>
       </w:r>
     </w:p>
     <w:p>
@@ -23032,38 +23654,20 @@
         </w:rPr>
       </w:pPr>
       <w:r>
-        <w:rPr>
-          <w:rFonts w:eastAsia="Times New Roman" w:cs="Calibri"/>
-          <w:b w:val="false"/>
-          <w:bCs w:val="false"/>
-          <w:color w:val="auto"/>
-          <w:kern w:val="0"/>
-          <w:sz w:val="26"/>
-          <w:szCs w:val="26"/>
-          <w:lang w:val="en-US" w:eastAsia="en-US" w:bidi="ar-SA"/>
-        </w:rPr>
-        <w:t>Tiêm (inject) các phụ thuộc vào constructor của class sử dụng</w:t>
-      </w:r>
-    </w:p>
-    <w:p>
-      <w:pPr>
-        <w:pStyle w:val="Normal"/>
-        <w:rPr>
-          <w:sz w:val="26"/>
-          <w:szCs w:val="26"/>
-        </w:rPr>
-      </w:pPr>
-      <w:r>
-        <w:rPr>
-          <w:rFonts w:eastAsia="Times New Roman" w:cs="Calibri"/>
-          <w:b w:val="false"/>
-          <w:bCs w:val="false"/>
-          <w:color w:val="auto"/>
-          <w:kern w:val="0"/>
-          <w:sz w:val="26"/>
-          <w:szCs w:val="26"/>
-          <w:lang w:val="en-US" w:eastAsia="en-US" w:bidi="ar-SA"/>
-        </w:rPr>
+        <w:rPr/>
+        <w:t>Tiêm (inject) các phụ thuộc vào constructor của class muốn sử dụng</w:t>
+      </w:r>
+    </w:p>
+    <w:p>
+      <w:pPr>
+        <w:pStyle w:val="Normal"/>
+        <w:rPr>
+          <w:sz w:val="26"/>
+          <w:szCs w:val="26"/>
+        </w:rPr>
+      </w:pPr>
+      <w:r>
+        <w:rPr/>
         <w:t>Nhờ cơ chế này, các class không cần biết cách khởi tạo hay cấu hình các đối tượng phụ thuộc, chỉ cần khai báo trong constructor là có thể sử dụng được.</w:t>
       </w:r>
     </w:p>
@@ -23076,10 +23680,7 @@
         </w:rPr>
       </w:pPr>
       <w:r>
-        <w:rPr>
-          <w:sz w:val="26"/>
-          <w:szCs w:val="26"/>
-        </w:rPr>
+        <w:rPr/>
       </w:r>
     </w:p>
     <w:p>
@@ -23092,16 +23693,7 @@
         </w:rPr>
       </w:pPr>
       <w:r>
-        <w:rPr>
-          <w:rFonts w:eastAsia="Times New Roman" w:cs="Calibri"/>
-          <w:b w:val="false"/>
-          <w:bCs w:val="false"/>
-          <w:color w:val="auto"/>
-          <w:kern w:val="0"/>
-          <w:sz w:val="26"/>
-          <w:szCs w:val="26"/>
-          <w:lang w:val="en-US" w:eastAsia="en-US" w:bidi="ar-SA"/>
-        </w:rPr>
+        <w:rPr/>
         <w:t>Mặc định, DI Container của NestJS hoạt động theo cơ chế singleton: mỗi provider chỉ được tạo một lần duy nhất trong toàn bộ ứng dụng, và cùng một instance sẽ được tái sử dụng tại mọi nơi cần thiết. Cơ chế này giúp tối ưu hiệu năng, giảm việc tạo thừa các instance không cần thiết, đặc biệt quan trọng khi ứng dụng có số lượng class lớn.</w:t>
       </w:r>
     </w:p>
@@ -23155,7 +23747,7 @@
       <w:rPr>
         <w:color w:val="000000"/>
       </w:rPr>
-      <w:t>56</w:t>
+      <w:t>57</w:t>
     </w:r>
     <w:r>
       <w:rPr>
@@ -30198,6 +30790,161 @@
     </w:lvl>
   </w:abstractNum>
   <w:abstractNum w:abstractNumId="46">
+    <w:lvl w:ilvl="0">
+      <w:start w:val="1"/>
+      <w:numFmt w:val="bullet"/>
+      <w:lvlText w:val=""/>
+      <w:lvlJc w:val="left"/>
+      <w:pPr>
+        <w:tabs>
+          <w:tab w:val="num" w:pos="720"/>
+        </w:tabs>
+        <w:ind w:left="720" w:hanging="360"/>
+      </w:pPr>
+      <w:rPr>
+        <w:rFonts w:ascii="Symbol" w:hAnsi="Symbol" w:cs="Symbol" w:hint="default"/>
+        <w:b/>
+        <w:bCs/>
+      </w:rPr>
+    </w:lvl>
+    <w:lvl w:ilvl="1">
+      <w:start w:val="1"/>
+      <w:numFmt w:val="bullet"/>
+      <w:lvlText w:val="◦"/>
+      <w:lvlJc w:val="left"/>
+      <w:pPr>
+        <w:tabs>
+          <w:tab w:val="num" w:pos="1080"/>
+        </w:tabs>
+        <w:ind w:left="1080" w:hanging="360"/>
+      </w:pPr>
+      <w:rPr>
+        <w:rFonts w:ascii="OpenSymbol" w:hAnsi="OpenSymbol" w:cs="OpenSymbol" w:hint="default"/>
+        <w:b/>
+        <w:bCs/>
+      </w:rPr>
+    </w:lvl>
+    <w:lvl w:ilvl="2">
+      <w:start w:val="1"/>
+      <w:numFmt w:val="bullet"/>
+      <w:lvlText w:val="▪"/>
+      <w:lvlJc w:val="left"/>
+      <w:pPr>
+        <w:tabs>
+          <w:tab w:val="num" w:pos="1440"/>
+        </w:tabs>
+        <w:ind w:left="1440" w:hanging="360"/>
+      </w:pPr>
+      <w:rPr>
+        <w:rFonts w:ascii="OpenSymbol" w:hAnsi="OpenSymbol" w:cs="OpenSymbol" w:hint="default"/>
+        <w:b/>
+        <w:bCs/>
+      </w:rPr>
+    </w:lvl>
+    <w:lvl w:ilvl="3">
+      <w:start w:val="1"/>
+      <w:numFmt w:val="bullet"/>
+      <w:lvlText w:val=""/>
+      <w:lvlJc w:val="left"/>
+      <w:pPr>
+        <w:tabs>
+          <w:tab w:val="num" w:pos="1800"/>
+        </w:tabs>
+        <w:ind w:left="1800" w:hanging="360"/>
+      </w:pPr>
+      <w:rPr>
+        <w:rFonts w:ascii="Symbol" w:hAnsi="Symbol" w:cs="Symbol" w:hint="default"/>
+        <w:b/>
+        <w:bCs/>
+      </w:rPr>
+    </w:lvl>
+    <w:lvl w:ilvl="4">
+      <w:start w:val="1"/>
+      <w:numFmt w:val="bullet"/>
+      <w:lvlText w:val="◦"/>
+      <w:lvlJc w:val="left"/>
+      <w:pPr>
+        <w:tabs>
+          <w:tab w:val="num" w:pos="2160"/>
+        </w:tabs>
+        <w:ind w:left="2160" w:hanging="360"/>
+      </w:pPr>
+      <w:rPr>
+        <w:rFonts w:ascii="OpenSymbol" w:hAnsi="OpenSymbol" w:cs="OpenSymbol" w:hint="default"/>
+        <w:b/>
+        <w:bCs/>
+      </w:rPr>
+    </w:lvl>
+    <w:lvl w:ilvl="5">
+      <w:start w:val="1"/>
+      <w:numFmt w:val="bullet"/>
+      <w:lvlText w:val="▪"/>
+      <w:lvlJc w:val="left"/>
+      <w:pPr>
+        <w:tabs>
+          <w:tab w:val="num" w:pos="2520"/>
+        </w:tabs>
+        <w:ind w:left="2520" w:hanging="360"/>
+      </w:pPr>
+      <w:rPr>
+        <w:rFonts w:ascii="OpenSymbol" w:hAnsi="OpenSymbol" w:cs="OpenSymbol" w:hint="default"/>
+        <w:b/>
+        <w:bCs/>
+      </w:rPr>
+    </w:lvl>
+    <w:lvl w:ilvl="6">
+      <w:start w:val="1"/>
+      <w:numFmt w:val="bullet"/>
+      <w:lvlText w:val=""/>
+      <w:lvlJc w:val="left"/>
+      <w:pPr>
+        <w:tabs>
+          <w:tab w:val="num" w:pos="2880"/>
+        </w:tabs>
+        <w:ind w:left="2880" w:hanging="360"/>
+      </w:pPr>
+      <w:rPr>
+        <w:rFonts w:ascii="Symbol" w:hAnsi="Symbol" w:cs="Symbol" w:hint="default"/>
+        <w:b/>
+        <w:bCs/>
+      </w:rPr>
+    </w:lvl>
+    <w:lvl w:ilvl="7">
+      <w:start w:val="1"/>
+      <w:numFmt w:val="bullet"/>
+      <w:lvlText w:val="◦"/>
+      <w:lvlJc w:val="left"/>
+      <w:pPr>
+        <w:tabs>
+          <w:tab w:val="num" w:pos="3240"/>
+        </w:tabs>
+        <w:ind w:left="3240" w:hanging="360"/>
+      </w:pPr>
+      <w:rPr>
+        <w:rFonts w:ascii="OpenSymbol" w:hAnsi="OpenSymbol" w:cs="OpenSymbol" w:hint="default"/>
+        <w:b/>
+        <w:bCs/>
+      </w:rPr>
+    </w:lvl>
+    <w:lvl w:ilvl="8">
+      <w:start w:val="1"/>
+      <w:numFmt w:val="bullet"/>
+      <w:lvlText w:val="▪"/>
+      <w:lvlJc w:val="left"/>
+      <w:pPr>
+        <w:tabs>
+          <w:tab w:val="num" w:pos="3600"/>
+        </w:tabs>
+        <w:ind w:left="3600" w:hanging="360"/>
+      </w:pPr>
+      <w:rPr>
+        <w:rFonts w:ascii="OpenSymbol" w:hAnsi="OpenSymbol" w:cs="OpenSymbol" w:hint="default"/>
+        <w:b/>
+        <w:bCs/>
+      </w:rPr>
+    </w:lvl>
+  </w:abstractNum>
+  <w:abstractNum w:abstractNumId="47">
     <w:lvl w:ilvl="0">
       <w:start w:val="1"/>
       <w:numFmt w:val="none"/>
@@ -30453,6 +31200,9 @@
   </w:num>
   <w:num w:numId="46">
     <w:abstractNumId w:val="46"/>
+  </w:num>
+  <w:num w:numId="47">
+    <w:abstractNumId w:val="47"/>
   </w:num>
 </w:numbering>
 </file>

</xml_diff>